<commit_message>
margins in Word template
</commit_message>
<xml_diff>
--- a/Word_template_thesis/Word_template.docx
+++ b/Word_template_thesis/Word_template.docx
@@ -1,6 +1,6 @@
 
 <file path=word/document.xml><?xml version="1.0" encoding="utf-8"?>
-<w:document xmlns:wpc="http://schemas.microsoft.com/office/word/2010/wordprocessingCanvas" xmlns:cx="http://schemas.microsoft.com/office/drawing/2014/chartex" xmlns:cx1="http://schemas.microsoft.com/office/drawing/2015/9/8/chartex" xmlns:cx2="http://schemas.microsoft.com/office/drawing/2015/10/21/chartex" xmlns:cx3="http://schemas.microsoft.com/office/drawing/2016/5/9/chartex" xmlns:cx4="http://schemas.microsoft.com/office/drawing/2016/5/10/chartex" xmlns:cx5="http://schemas.microsoft.com/office/drawing/2016/5/11/chartex" xmlns:cx6="http://schemas.microsoft.com/office/drawing/2016/5/12/chartex" xmlns:cx7="http://schemas.microsoft.com/office/drawing/2016/5/13/chartex" xmlns:cx8="http://schemas.microsoft.com/office/drawing/2016/5/14/chartex" xmlns:mc="http://schemas.openxmlformats.org/markup-compatibility/2006" xmlns:aink="http://schemas.microsoft.com/office/drawing/2016/ink" xmlns:am3d="http://schemas.microsoft.com/office/drawing/2017/model3d" xmlns:o="urn:schemas-microsoft-com:office:office" xmlns:r="http://schemas.openxmlformats.org/officeDocument/2006/relationships" xmlns:m="http://schemas.openxmlformats.org/officeDocument/2006/math" xmlns:v="urn:schemas-microsoft-com:vml" xmlns:wp14="http://schemas.microsoft.com/office/word/2010/wordprocessingDrawing" xmlns:wp="http://schemas.openxmlformats.org/drawingml/2006/wordprocessingDrawing" xmlns:w10="urn:schemas-microsoft-com:office:word" xmlns:w="http://schemas.openxmlformats.org/wordprocessingml/2006/main" xmlns:w14="http://schemas.microsoft.com/office/word/2010/wordml" xmlns:w15="http://schemas.microsoft.com/office/word/2012/wordml" xmlns:w16cid="http://schemas.microsoft.com/office/word/2016/wordml/cid" xmlns:w16se="http://schemas.microsoft.com/office/word/2015/wordml/symex" xmlns:wpg="http://schemas.microsoft.com/office/word/2010/wordprocessingGroup" xmlns:wpi="http://schemas.microsoft.com/office/word/2010/wordprocessingInk" xmlns:wne="http://schemas.microsoft.com/office/word/2006/wordml" xmlns:wps="http://schemas.microsoft.com/office/word/2010/wordprocessingShape" mc:Ignorable="w14 w15 w16se w16cid wp14">
+<w:document xmlns:wpc="http://schemas.microsoft.com/office/word/2010/wordprocessingCanvas" xmlns:cx="http://schemas.microsoft.com/office/drawing/2014/chartex" xmlns:cx1="http://schemas.microsoft.com/office/drawing/2015/9/8/chartex" xmlns:mc="http://schemas.openxmlformats.org/markup-compatibility/2006" xmlns:o="urn:schemas-microsoft-com:office:office" xmlns:r="http://schemas.openxmlformats.org/officeDocument/2006/relationships" xmlns:m="http://schemas.openxmlformats.org/officeDocument/2006/math" xmlns:v="urn:schemas-microsoft-com:vml" xmlns:wp14="http://schemas.microsoft.com/office/word/2010/wordprocessingDrawing" xmlns:wp="http://schemas.openxmlformats.org/drawingml/2006/wordprocessingDrawing" xmlns:w10="urn:schemas-microsoft-com:office:word" xmlns:w="http://schemas.openxmlformats.org/wordprocessingml/2006/main" xmlns:w14="http://schemas.microsoft.com/office/word/2010/wordml" xmlns:w15="http://schemas.microsoft.com/office/word/2012/wordml" xmlns:w16se="http://schemas.microsoft.com/office/word/2015/wordml/symex" xmlns:wpg="http://schemas.microsoft.com/office/word/2010/wordprocessingGroup" xmlns:wpi="http://schemas.microsoft.com/office/word/2010/wordprocessingInk" xmlns:wne="http://schemas.microsoft.com/office/word/2006/wordml" xmlns:wps="http://schemas.microsoft.com/office/word/2010/wordprocessingShape" mc:Ignorable="w14 w15 w16se wp14">
   <w:body>
     <w:tbl>
       <w:tblPr>
@@ -263,18 +263,7 @@
                 <w:szCs w:val="28"/>
                 <w:lang w:val="en-US"/>
               </w:rPr>
-              <w:t xml:space="preserve"> of What a Long Titl</w:t>
-            </w:r>
-            <w:bookmarkStart w:id="0" w:name="_GoBack"/>
-            <w:bookmarkEnd w:id="0"/>
-            <w:r>
-              <w:rPr>
-                <w:b/>
-                <w:sz w:val="40"/>
-                <w:szCs w:val="28"/>
-                <w:lang w:val="en-US"/>
-              </w:rPr>
-              <w:t>e</w:t>
+              <w:t xml:space="preserve"> of What a Long Title</w:t>
             </w:r>
             <w:r>
               <w:rPr>
@@ -368,23 +357,7 @@
                 <w:szCs w:val="28"/>
               </w:rPr>
               <w:br/>
-              <w:t xml:space="preserve">Bachelor/Master </w:t>
-            </w:r>
-            <w:proofErr w:type="spellStart"/>
-            <w:r>
-              <w:rPr>
-                <w:sz w:val="28"/>
-                <w:szCs w:val="28"/>
-              </w:rPr>
-              <w:t>of</w:t>
-            </w:r>
-            <w:proofErr w:type="spellEnd"/>
-            <w:r>
-              <w:rPr>
-                <w:sz w:val="28"/>
-                <w:szCs w:val="28"/>
-              </w:rPr>
-              <w:t xml:space="preserve"> Science (B.Sc./M.Sc.)</w:t>
+              <w:t>Bachelor/Master of Science (B.Sc./M.Sc.)</w:t>
             </w:r>
           </w:p>
         </w:tc>
@@ -513,7 +486,6 @@
                 <w:lang w:val="en-US"/>
               </w:rPr>
             </w:pPr>
-            <w:proofErr w:type="spellStart"/>
             <w:r>
               <w:rPr>
                 <w:szCs w:val="28"/>
@@ -521,7 +493,6 @@
               </w:rPr>
               <w:t>Matrikelnummer</w:t>
             </w:r>
-            <w:proofErr w:type="spellEnd"/>
             <w:r>
               <w:rPr>
                 <w:szCs w:val="28"/>
@@ -599,58 +570,8 @@
               <w:rPr>
                 <w:szCs w:val="28"/>
               </w:rPr>
-              <w:t xml:space="preserve"> // Unter </w:t>
-            </w:r>
-            <w:proofErr w:type="spellStart"/>
-            <w:r>
-              <w:rPr>
-                <w:szCs w:val="28"/>
-              </w:rPr>
-              <w:t>the</w:t>
-            </w:r>
-            <w:proofErr w:type="spellEnd"/>
-            <w:r>
-              <w:rPr>
-                <w:szCs w:val="28"/>
-              </w:rPr>
-              <w:t xml:space="preserve"> </w:t>
-            </w:r>
-            <w:proofErr w:type="spellStart"/>
-            <w:r>
-              <w:rPr>
-                <w:szCs w:val="28"/>
-              </w:rPr>
-              <w:t>scientific</w:t>
-            </w:r>
-            <w:proofErr w:type="spellEnd"/>
-            <w:r>
-              <w:rPr>
-                <w:szCs w:val="28"/>
-              </w:rPr>
-              <w:t xml:space="preserve"> </w:t>
-            </w:r>
-            <w:proofErr w:type="spellStart"/>
-            <w:r>
-              <w:rPr>
-                <w:szCs w:val="28"/>
-              </w:rPr>
-              <w:t>supervision</w:t>
-            </w:r>
-            <w:proofErr w:type="spellEnd"/>
-            <w:r>
-              <w:rPr>
-                <w:szCs w:val="28"/>
-              </w:rPr>
-              <w:t xml:space="preserve"> </w:t>
-            </w:r>
-            <w:proofErr w:type="spellStart"/>
-            <w:r>
-              <w:rPr>
-                <w:szCs w:val="28"/>
-              </w:rPr>
-              <w:t>of</w:t>
-            </w:r>
-            <w:proofErr w:type="spellEnd"/>
+              <w:t xml:space="preserve"> // Unter the scientific supervision of</w:t>
+            </w:r>
             <w:r>
               <w:rPr>
                 <w:szCs w:val="28"/>
@@ -731,30 +652,8 @@
               <w:rPr>
                 <w:szCs w:val="28"/>
               </w:rPr>
-              <w:t xml:space="preserve"> // </w:t>
-            </w:r>
-            <w:proofErr w:type="spellStart"/>
-            <w:r>
-              <w:rPr>
-                <w:szCs w:val="28"/>
-              </w:rPr>
-              <w:t>Mentored</w:t>
-            </w:r>
-            <w:proofErr w:type="spellEnd"/>
-            <w:r>
-              <w:rPr>
-                <w:szCs w:val="28"/>
-              </w:rPr>
-              <w:t xml:space="preserve"> </w:t>
-            </w:r>
-            <w:proofErr w:type="spellStart"/>
-            <w:r>
-              <w:rPr>
-                <w:szCs w:val="28"/>
-              </w:rPr>
-              <w:t>by</w:t>
-            </w:r>
-            <w:proofErr w:type="spellEnd"/>
+              <w:t xml:space="preserve"> // Mentored by</w:t>
+            </w:r>
           </w:p>
           <w:p>
             <w:pPr>
@@ -764,37 +663,12 @@
                 <w:szCs w:val="28"/>
               </w:rPr>
             </w:pPr>
-            <w:proofErr w:type="spellStart"/>
             <w:r>
               <w:rPr>
                 <w:b/>
                 <w:szCs w:val="28"/>
               </w:rPr>
-              <w:t>My</w:t>
-            </w:r>
-            <w:proofErr w:type="spellEnd"/>
-            <w:r>
-              <w:rPr>
-                <w:b/>
-                <w:szCs w:val="28"/>
-              </w:rPr>
-              <w:t xml:space="preserve"> </w:t>
-            </w:r>
-            <w:proofErr w:type="spellStart"/>
-            <w:r>
-              <w:rPr>
-                <w:b/>
-                <w:szCs w:val="28"/>
-              </w:rPr>
-              <w:t>advisor</w:t>
-            </w:r>
-            <w:proofErr w:type="spellEnd"/>
-            <w:r>
-              <w:rPr>
-                <w:b/>
-                <w:szCs w:val="28"/>
-              </w:rPr>
-              <w:t>, M.Sc.</w:t>
+              <w:t>My advisor, M.Sc.</w:t>
             </w:r>
           </w:p>
         </w:tc>
@@ -941,7 +815,7 @@
           <w:headerReference w:type="first" r:id="rId14"/>
           <w:footerReference w:type="first" r:id="rId15"/>
           <w:pgSz w:w="11906" w:h="16838"/>
-          <w:pgMar w:top="2155" w:right="1985" w:bottom="2552" w:left="851" w:header="709" w:footer="709" w:gutter="0"/>
+          <w:pgMar w:top="2155" w:right="1985" w:bottom="2552" w:left="1134" w:header="709" w:footer="709" w:gutter="0"/>
           <w:cols w:space="708"/>
           <w:docGrid w:linePitch="360"/>
         </w:sectPr>
@@ -1173,7 +1047,7 @@
           <w:headerReference w:type="default" r:id="rId16"/>
           <w:type w:val="oddPage"/>
           <w:pgSz w:w="11906" w:h="16838"/>
-          <w:pgMar w:top="2155" w:right="1701" w:bottom="2552" w:left="964" w:header="709" w:footer="709" w:gutter="1134"/>
+          <w:pgMar w:top="2155" w:right="1985" w:bottom="2552" w:left="1134" w:header="709" w:footer="709" w:gutter="1134"/>
           <w:cols w:space="708"/>
           <w:docGrid w:linePitch="360"/>
         </w:sectPr>
@@ -1185,13 +1059,8 @@
       </w:pPr>
       <w:r>
         <w:lastRenderedPageBreak/>
-        <w:t>Danksagung/</w:t>
-      </w:r>
-      <w:proofErr w:type="spellStart"/>
-      <w:r>
-        <w:t>Acknowledgements</w:t>
-      </w:r>
-      <w:proofErr w:type="spellEnd"/>
+        <w:t>Danksagung/Acknowledgements</w:t>
+      </w:r>
     </w:p>
     <w:p>
       <w:r>
@@ -1213,23 +1082,7 @@
         <w:t>nette</w:t>
       </w:r>
       <w:r>
-        <w:t xml:space="preserve"> Worte / </w:t>
-      </w:r>
-      <w:proofErr w:type="spellStart"/>
-      <w:r>
-        <w:t>Some</w:t>
-      </w:r>
-      <w:proofErr w:type="spellEnd"/>
-      <w:r>
-        <w:t xml:space="preserve"> nice </w:t>
-      </w:r>
-      <w:proofErr w:type="spellStart"/>
-      <w:r>
-        <w:t>words</w:t>
-      </w:r>
-      <w:proofErr w:type="spellEnd"/>
-      <w:r>
-        <w:t xml:space="preserve"> …</w:t>
+        <w:t xml:space="preserve"> Worte / Some nice words …</w:t>
       </w:r>
     </w:p>
     <w:p/>
@@ -1242,7 +1095,7 @@
           <w:headerReference w:type="default" r:id="rId17"/>
           <w:type w:val="oddPage"/>
           <w:pgSz w:w="11906" w:h="16838"/>
-          <w:pgMar w:top="2155" w:right="1985" w:bottom="2552" w:left="851" w:header="709" w:footer="709" w:gutter="1134"/>
+          <w:pgMar w:top="2155" w:right="1985" w:bottom="2552" w:left="1134" w:header="709" w:footer="709" w:gutter="1134"/>
           <w:cols w:space="708"/>
           <w:docGrid w:linePitch="360"/>
         </w:sectPr>
@@ -1267,126 +1120,21 @@
     </w:p>
     <w:p>
       <w:r>
-        <w:t>Dies hier ist ein Blindtext zum Testen von Textausgaben. Wer diesen Text liest, ist selbst schuld. Der Text gibt lediglich den Grauwert der Schrift an. Ist das wirklich so? Ist es gleichgültig, ob ich schreibe: „Dies ist ein Blindtext“ oder „</w:t>
-      </w:r>
-      <w:proofErr w:type="spellStart"/>
-      <w:r>
-        <w:t>Huardest</w:t>
-      </w:r>
-      <w:proofErr w:type="spellEnd"/>
-      <w:r>
-        <w:t xml:space="preserve"> </w:t>
-      </w:r>
-      <w:proofErr w:type="spellStart"/>
-      <w:r>
-        <w:t>gefburn</w:t>
-      </w:r>
-      <w:proofErr w:type="spellEnd"/>
-      <w:r>
-        <w:t xml:space="preserve">“? </w:t>
-      </w:r>
-      <w:proofErr w:type="spellStart"/>
-      <w:r>
-        <w:t>Kjift</w:t>
-      </w:r>
-      <w:proofErr w:type="spellEnd"/>
-      <w:r>
-        <w:t xml:space="preserve"> – mitnichten! Ein Blindtext bietet mir wichtige Informationen. An ihm messe ich die Lesbarkeit einer Schrift, ihre Anmutung, wie harmonisch die Figuren </w:t>
-      </w:r>
-      <w:proofErr w:type="gramStart"/>
-      <w:r>
-        <w:t>zueinander stehen</w:t>
-      </w:r>
-      <w:proofErr w:type="gramEnd"/>
-      <w:r>
-        <w:t xml:space="preserve"> und prüfe, wie breit oder schmal sie läuft. Ein Blindtext sollte möglichst viele verschiedene Buchstaben enthalten und in der Originalsprache gesetzt sein. Er muss keinen Sinn ergeben, sollte aber lesbar sein. Fremdsprachige Texte wie „</w:t>
-      </w:r>
-      <w:proofErr w:type="spellStart"/>
-      <w:r>
-        <w:t>Lorem</w:t>
-      </w:r>
-      <w:proofErr w:type="spellEnd"/>
-      <w:r>
-        <w:t xml:space="preserve"> </w:t>
-      </w:r>
-      <w:proofErr w:type="spellStart"/>
-      <w:r>
-        <w:t>ipsum</w:t>
-      </w:r>
-      <w:proofErr w:type="spellEnd"/>
-      <w:r>
-        <w:t>“ dienen nicht dem eigentlichen Zweck, da sie eine falsche Anmutung vermitteln. Dies hier ist ein Blindtext zum Testen von Textausgaben. Wer diesen Text liest, ist selbst schuld. Der Text gibt lediglich den Grauwert der Schrift an. Ist das wirklich so? Ist es gleichgültig, ob ich schreibe: „Dies ist ein Blindtext“ oder „</w:t>
-      </w:r>
-      <w:proofErr w:type="spellStart"/>
-      <w:r>
-        <w:t>Huardest</w:t>
-      </w:r>
-      <w:proofErr w:type="spellEnd"/>
-      <w:r>
-        <w:t xml:space="preserve"> </w:t>
-      </w:r>
-      <w:proofErr w:type="spellStart"/>
-      <w:r>
-        <w:t>gefburn</w:t>
-      </w:r>
-      <w:proofErr w:type="spellEnd"/>
-      <w:r>
-        <w:t xml:space="preserve">“? </w:t>
-      </w:r>
-      <w:proofErr w:type="spellStart"/>
-      <w:r>
-        <w:t>Kjift</w:t>
-      </w:r>
-      <w:proofErr w:type="spellEnd"/>
-      <w:r>
-        <w:t xml:space="preserve"> – mitnichten! Ein Blindtext bietet mir wichtige Informationen. An ihm messe ich die Lesbarkeit einer Schrift, ihre Anmutung, wie harmonisch die Figuren </w:t>
-      </w:r>
-      <w:proofErr w:type="gramStart"/>
-      <w:r>
-        <w:t>zueinander stehen</w:t>
-      </w:r>
-      <w:proofErr w:type="gramEnd"/>
-      <w:r>
-        <w:t xml:space="preserve"> und prüfe, wie breit oder schmal sie läuft. Ein Blindtext sollte möglichst viele verschiedene Buchstaben enthalten und in der Originalsprache gesetzt sein. Er muss keinen Sinn ergeben, sollte aber lesbar sein. Fremdsprachige Texte wie „</w:t>
-      </w:r>
-      <w:proofErr w:type="spellStart"/>
-      <w:r>
-        <w:t>Lorem</w:t>
-      </w:r>
-      <w:proofErr w:type="spellEnd"/>
-      <w:r>
-        <w:t xml:space="preserve"> </w:t>
-      </w:r>
-      <w:proofErr w:type="spellStart"/>
-      <w:r>
-        <w:t>ipsum</w:t>
-      </w:r>
-      <w:proofErr w:type="spellEnd"/>
-      <w:r>
-        <w:t>“ dienen nicht dem eigentlichen Zweck, da sie eine falsche Anmutung vermitteln.</w:t>
-      </w:r>
-    </w:p>
-    <w:p>
-      <w:pPr>
-        <w:rPr>
-          <w:lang w:val="en-US"/>
-        </w:rPr>
-      </w:pPr>
-      <w:proofErr w:type="spellStart"/>
+        <w:t>Dies hier ist ein Blindtext zum Testen von Textausgaben. Wer diesen Text liest, ist selbst schuld. Der Text gibt lediglich den Grauwert der Schrift an. Ist das wirklich so? Ist es gleichgültig, ob ich schreibe: „Dies ist ein Blindtext“ oder „Huardest gefburn“? Kjift – mitnichten! Ein Blindtext bietet mir wichtige Informationen. An ihm messe ich die Lesbarkeit einer Schrift, ihre Anmutung, wie harmonisch die Figuren zueinander stehen und prüfe, wie breit oder schmal sie läuft. Ein Blindtext sollte möglichst viele verschiedene Buchstaben enthalten und in der Originalsprache gesetzt sein. Er muss keinen Sinn ergeben, sollte aber lesbar sein. Fremdsprachige Texte wie „Lorem ipsum“ dienen nicht dem eigentlichen Zweck, da sie eine falsche Anmutung vermitteln. Dies hier ist ein Blindtext zum Testen von Textausgaben. Wer diesen Text liest, ist selbst schuld. Der Text gibt lediglich den Grauwert der Schrift an. Ist das wirklich so? Ist es gleichgültig, ob ich schreibe: „Dies ist ein Blindtext“ oder „Huardest gefburn“? Kjift – mitnichten! Ein Blindtext bietet mir wichtige Informationen. An ihm messe ich die Lesbarkeit einer Schrift, ihre Anmutung, wie harmonisch die Figuren zueinander stehen und prüfe, wie breit oder schmal sie läuft. Ein Blindtext sollte möglichst viele verschiedene Buchstaben enthalten und in der Originalsprache gesetzt sein. Er muss keinen Sinn ergeben, sollte aber lesbar sein. Fremdsprachige Texte wie „Lorem ipsum“ dienen nicht dem eigentlichen Zweck, da sie eine falsche Anmutung vermitteln.</w:t>
+      </w:r>
+    </w:p>
+    <w:p>
+      <w:pPr>
+        <w:rPr>
+          <w:lang w:val="en-US"/>
+        </w:rPr>
+      </w:pPr>
       <w:r>
         <w:rPr>
           <w:b/>
           <w:lang w:val="en-US"/>
         </w:rPr>
-        <w:t>Schlüsselwörter</w:t>
-      </w:r>
-      <w:proofErr w:type="spellEnd"/>
-      <w:r>
-        <w:rPr>
-          <w:b/>
-          <w:lang w:val="en-US"/>
-        </w:rPr>
-        <w:t>:</w:t>
+        <w:t>Schlüsselwörter:</w:t>
       </w:r>
       <w:r>
         <w:rPr>
@@ -1463,7 +1211,6 @@
         </w:rPr>
         <w:t>Hello, here is some text without a meaning. This text should show what a printed text will look like at this place. If you read this text, you will get no information. Really? Is there no information? Is there a difference between this text and some nonsense like “</w:t>
       </w:r>
-      <w:proofErr w:type="spellStart"/>
       <w:r>
         <w:rPr>
           <w:noProof/>
@@ -1471,7 +1218,6 @@
         </w:rPr>
         <w:t>Huardest</w:t>
       </w:r>
-      <w:proofErr w:type="spellEnd"/>
       <w:r>
         <w:rPr>
           <w:lang w:val="en-US"/>
@@ -1489,21 +1235,7 @@
         <w:rPr>
           <w:lang w:val="en-US"/>
         </w:rPr>
-        <w:t xml:space="preserve">”? </w:t>
-      </w:r>
-      <w:proofErr w:type="spellStart"/>
-      <w:r>
-        <w:rPr>
-          <w:lang w:val="en-US"/>
-        </w:rPr>
-        <w:t>Kjift</w:t>
-      </w:r>
-      <w:proofErr w:type="spellEnd"/>
-      <w:r>
-        <w:rPr>
-          <w:lang w:val="en-US"/>
-        </w:rPr>
-        <w:t xml:space="preserve"> – not at all! A blind text like this gives you information about the selected font, how </w:t>
+        <w:t xml:space="preserve">”? Kjift – not at all! A blind text like this gives you information about the selected font, how </w:t>
       </w:r>
       <w:r>
         <w:rPr>
@@ -1518,7 +1250,6 @@
         </w:rPr>
         <w:t xml:space="preserve"> are written and an impression of the look. This text should contain all letters of the alphabet and it should be written in of the original language. There is no need for special content, but the length of words should match the language. Hello, here is some text without a meaning. This text should show what a printed text will look like at this place. If you read this text, you will get no information. Really? Is there no information? Is there a difference between this text and some nonsense like “</w:t>
       </w:r>
-      <w:proofErr w:type="spellStart"/>
       <w:r>
         <w:rPr>
           <w:noProof/>
@@ -1526,7 +1257,6 @@
         </w:rPr>
         <w:t>Huardest</w:t>
       </w:r>
-      <w:proofErr w:type="spellEnd"/>
       <w:r>
         <w:rPr>
           <w:lang w:val="en-US"/>
@@ -1544,21 +1274,7 @@
         <w:rPr>
           <w:lang w:val="en-US"/>
         </w:rPr>
-        <w:t xml:space="preserve">”? </w:t>
-      </w:r>
-      <w:proofErr w:type="spellStart"/>
-      <w:r>
-        <w:rPr>
-          <w:lang w:val="en-US"/>
-        </w:rPr>
-        <w:t>Kjift</w:t>
-      </w:r>
-      <w:proofErr w:type="spellEnd"/>
-      <w:r>
-        <w:rPr>
-          <w:lang w:val="en-US"/>
-        </w:rPr>
-        <w:t xml:space="preserve"> – not at all! A blind text like this gives you information about the selected font, how the letters are written and an impression of the look. This text should contain all letters of the alphabet and it should be written in of the original language.</w:t>
+        <w:t>”? Kjift – not at all! A blind text like this gives you information about the selected font, how the letters are written and an impression of the look. This text should contain all letters of the alphabet and it should be written in of the original language.</w:t>
       </w:r>
       <w:r>
         <w:rPr>
@@ -1665,14 +1381,14 @@
           <w:footerReference w:type="even" r:id="rId20"/>
           <w:type w:val="oddPage"/>
           <w:pgSz w:w="11906" w:h="16838"/>
-          <w:pgMar w:top="2155" w:right="1985" w:bottom="2552" w:left="851" w:header="709" w:footer="709" w:gutter="1134"/>
+          <w:pgMar w:top="2155" w:right="1985" w:bottom="2552" w:left="1134" w:header="709" w:footer="709" w:gutter="1134"/>
           <w:cols w:space="708"/>
           <w:titlePg/>
           <w:docGrid w:linePitch="360"/>
         </w:sectPr>
       </w:pPr>
     </w:p>
-    <w:bookmarkStart w:id="1" w:name="_Toc533272954" w:displacedByCustomXml="next"/>
+    <w:bookmarkStart w:id="0" w:name="_Toc533272954" w:displacedByCustomXml="next"/>
     <w:sdt>
       <w:sdtPr>
         <w:rPr>
@@ -1702,7 +1418,7 @@
           <w:r>
             <w:t>Inhaltsverzeichnis</w:t>
           </w:r>
-          <w:bookmarkEnd w:id="1"/>
+          <w:bookmarkEnd w:id="0"/>
         </w:p>
         <w:p>
           <w:pPr>
@@ -3640,7 +3356,7 @@
           <w:footerReference w:type="even" r:id="rId23"/>
           <w:type w:val="oddPage"/>
           <w:pgSz w:w="11906" w:h="16838"/>
-          <w:pgMar w:top="2155" w:right="1985" w:bottom="2552" w:left="851" w:header="709" w:footer="2063" w:gutter="1134"/>
+          <w:pgMar w:top="2155" w:right="1985" w:bottom="2552" w:left="1134" w:header="709" w:footer="2063" w:gutter="1134"/>
           <w:cols w:space="708"/>
           <w:titlePg/>
           <w:docGrid w:linePitch="360"/>
@@ -3694,7 +3410,35 @@
             <w:rStyle w:val="Hyperlink"/>
             <w:noProof/>
           </w:rPr>
-          <w:t xml:space="preserve"> Example figure. Take care that your figures are well readable. Use the Figurecaption format template. A nice tip is to put Figures into a table to avoid a weirdly floating caption when the Figure’s position changes (https://www.youtube.com/watch?v=N2YQ7MaSIrY). Add a full strop after the caption.</w:t>
+          <w:t xml:space="preserve"> Example figure. Take care that your figures are well readable. Use the </w:t>
+        </w:r>
+        <w:r>
+          <w:rPr>
+            <w:rStyle w:val="Hyperlink"/>
+            <w:noProof/>
+          </w:rPr>
+          <w:t>Figurecaption</w:t>
+        </w:r>
+        <w:r>
+          <w:rPr>
+            <w:rStyle w:val="Hyperlink"/>
+            <w:noProof/>
+          </w:rPr>
+          <w:t xml:space="preserve"> format template. A nice tip is to put Figures into a table to avoid a weirdly floating caption when the Figure’s position changes (https://www.youtube.com/watch?v=N2YQ7MaSIrY). Add a full </w:t>
+        </w:r>
+        <w:r>
+          <w:rPr>
+            <w:rStyle w:val="Hyperlink"/>
+            <w:noProof/>
+          </w:rPr>
+          <w:t>strop</w:t>
+        </w:r>
+        <w:r>
+          <w:rPr>
+            <w:rStyle w:val="Hyperlink"/>
+            <w:noProof/>
+          </w:rPr>
+          <w:t xml:space="preserve"> after the caption.</w:t>
         </w:r>
         <w:r>
           <w:rPr>
@@ -3756,7 +3500,7 @@
           <w:footerReference w:type="first" r:id="rId28"/>
           <w:type w:val="oddPage"/>
           <w:pgSz w:w="11906" w:h="16838"/>
-          <w:pgMar w:top="2155" w:right="1985" w:bottom="2552" w:left="851" w:header="709" w:footer="2075" w:gutter="1134"/>
+          <w:pgMar w:top="2155" w:right="1985" w:bottom="2552" w:left="1134" w:header="709" w:footer="2075" w:gutter="1134"/>
           <w:pgNumType w:fmt="lowerRoman" w:start="1"/>
           <w:cols w:space="708"/>
           <w:titlePg/>
@@ -3766,6 +3510,8 @@
       <w:r>
         <w:fldChar w:fldCharType="end"/>
       </w:r>
+      <w:bookmarkStart w:id="1" w:name="_GoBack"/>
+      <w:bookmarkEnd w:id="1"/>
     </w:p>
     <w:p>
       <w:pPr>
@@ -3774,7 +3520,6 @@
           <w:lang w:val="en-US"/>
         </w:rPr>
       </w:pPr>
-      <w:proofErr w:type="spellStart"/>
       <w:r>
         <w:rPr>
           <w:lang w:val="en-US"/>
@@ -3782,7 +3527,6 @@
         <w:lastRenderedPageBreak/>
         <w:t>Tabellenverzeichnis</w:t>
       </w:r>
-      <w:proofErr w:type="spellEnd"/>
     </w:p>
     <w:p>
       <w:pPr>
@@ -3830,7 +3574,21 @@
           <w:noProof/>
           <w:lang w:val="en-US"/>
         </w:rPr>
-        <w:t xml:space="preserve"> Example table. Avoid vertical lines in your tables. Use the Tablecaption format template. Add a full stop after the caption.</w:t>
+        <w:t xml:space="preserve"> Example table. Avoid vertical lines in your tables. Use the </w:t>
+      </w:r>
+      <w:r>
+        <w:rPr>
+          <w:noProof/>
+          <w:lang w:val="en-US"/>
+        </w:rPr>
+        <w:t>Tablecaption</w:t>
+      </w:r>
+      <w:r>
+        <w:rPr>
+          <w:noProof/>
+          <w:lang w:val="en-US"/>
+        </w:rPr>
+        <w:t xml:space="preserve"> format template. Add a full stop after the caption.</w:t>
       </w:r>
       <w:r>
         <w:rPr>
@@ -3921,7 +3679,7 @@
           <w:headerReference w:type="default" r:id="rId30"/>
           <w:type w:val="oddPage"/>
           <w:pgSz w:w="11906" w:h="16838"/>
-          <w:pgMar w:top="2155" w:right="1985" w:bottom="2552" w:left="851" w:header="709" w:footer="2074" w:gutter="1134"/>
+          <w:pgMar w:top="2155" w:right="1985" w:bottom="2552" w:left="1134" w:header="709" w:footer="2074" w:gutter="1134"/>
           <w:pgNumType w:fmt="lowerRoman"/>
           <w:cols w:space="708"/>
           <w:titlePg/>
@@ -3936,7 +3694,6 @@
           <w:lang w:val="en-US"/>
         </w:rPr>
       </w:pPr>
-      <w:proofErr w:type="spellStart"/>
       <w:r>
         <w:rPr>
           <w:lang w:val="en-US"/>
@@ -3944,7 +3701,6 @@
         <w:lastRenderedPageBreak/>
         <w:t>Symbolverzeichnis</w:t>
       </w:r>
-      <w:proofErr w:type="spellEnd"/>
     </w:p>
     <w:p>
       <w:pPr>
@@ -4151,11 +3907,7 @@
           </w:tcPr>
           <w:p>
             <w:r>
-              <w:t xml:space="preserve">Parameter in Gleichung für </w:t>
-            </w:r>
-            <w:proofErr w:type="spellStart"/>
-            <w:r>
-              <w:t>Verdampfungsen</w:t>
+              <w:t>Parameter in Gleichung für Verdampfungsen</w:t>
             </w:r>
             <w:r>
               <w:t>-</w:t>
@@ -4163,7 +3915,6 @@
             <w:r>
               <w:t>thalpie</w:t>
             </w:r>
-            <w:proofErr w:type="spellEnd"/>
           </w:p>
         </w:tc>
         <w:tc>
@@ -4280,7 +4031,6 @@
                 <w:lang w:val="en-US"/>
               </w:rPr>
             </w:pPr>
-            <w:proofErr w:type="spellStart"/>
             <w:r>
               <w:rPr>
                 <w:i/>
@@ -4288,7 +4038,6 @@
               </w:rPr>
               <w:t>i</w:t>
             </w:r>
-            <w:proofErr w:type="spellEnd"/>
           </w:p>
         </w:tc>
         <w:tc>
@@ -5063,13 +4812,8 @@
                 <w:lang w:val="en-US"/>
               </w:rPr>
             </w:pPr>
-            <w:proofErr w:type="spellStart"/>
-            <w:r>
-              <w:t>Nabla</w:t>
-            </w:r>
-            <w:proofErr w:type="spellEnd"/>
-            <w:r>
-              <w:t>-Operator</w:t>
+            <w:r>
+              <w:t>Nabla-Operator</w:t>
             </w:r>
           </w:p>
         </w:tc>
@@ -5565,7 +5309,7 @@
           <w:headerReference w:type="default" r:id="rId32"/>
           <w:type w:val="oddPage"/>
           <w:pgSz w:w="11906" w:h="16838"/>
-          <w:pgMar w:top="2155" w:right="1985" w:bottom="2552" w:left="851" w:header="709" w:footer="2075" w:gutter="1134"/>
+          <w:pgMar w:top="2155" w:right="1985" w:bottom="2552" w:left="1134" w:header="709" w:footer="2075" w:gutter="1134"/>
           <w:pgNumType w:fmt="lowerRoman"/>
           <w:cols w:space="708"/>
           <w:titlePg/>
@@ -5580,7 +5324,6 @@
           <w:lang w:val="en-US"/>
         </w:rPr>
       </w:pPr>
-      <w:proofErr w:type="spellStart"/>
       <w:r>
         <w:rPr>
           <w:lang w:val="en-US"/>
@@ -5588,7 +5331,6 @@
         <w:lastRenderedPageBreak/>
         <w:t>Abkürzungsverzeichnis</w:t>
       </w:r>
-      <w:proofErr w:type="spellEnd"/>
     </w:p>
     <w:tbl>
       <w:tblPr>
@@ -5894,7 +5636,7 @@
           <w:headerReference w:type="default" r:id="rId34"/>
           <w:type w:val="oddPage"/>
           <w:pgSz w:w="11906" w:h="16838"/>
-          <w:pgMar w:top="2155" w:right="1985" w:bottom="2552" w:left="851" w:header="709" w:footer="2073" w:gutter="1134"/>
+          <w:pgMar w:top="2155" w:right="1985" w:bottom="2552" w:left="1134" w:header="709" w:footer="2073" w:gutter="1134"/>
           <w:pgNumType w:fmt="lowerRoman"/>
           <w:cols w:space="708"/>
           <w:titlePg/>
@@ -6011,21 +5753,7 @@
         <w:rPr>
           <w:lang w:val="en-US"/>
         </w:rPr>
-        <w:t xml:space="preserve"> A quite nice playlist that illustrates some helpful formatting aspects of Word can be found on </w:t>
-      </w:r>
-      <w:proofErr w:type="spellStart"/>
-      <w:r>
-        <w:rPr>
-          <w:lang w:val="en-US"/>
-        </w:rPr>
-        <w:t>Youtube</w:t>
-      </w:r>
-      <w:proofErr w:type="spellEnd"/>
-      <w:r>
-        <w:rPr>
-          <w:lang w:val="en-US"/>
-        </w:rPr>
-        <w:t>:</w:t>
+        <w:t xml:space="preserve"> A quite nice playlist that illustrates some helpful formatting aspects of Word can be found on Youtube:</w:t>
       </w:r>
     </w:p>
     <w:p>
@@ -6868,12 +6596,10 @@
         <w:pStyle w:val="berschrift3"/>
       </w:pPr>
       <w:bookmarkStart w:id="13" w:name="_Toc536713952"/>
-      <w:proofErr w:type="spellStart"/>
       <w:r>
         <w:t>Equations</w:t>
       </w:r>
       <w:bookmarkEnd w:id="13"/>
-      <w:proofErr w:type="spellEnd"/>
     </w:p>
     <w:p>
       <w:pPr>
@@ -7416,23 +7142,7 @@
         </w:numPr>
       </w:pPr>
       <w:r>
-        <w:t>(</w:t>
-      </w:r>
-      <w:proofErr w:type="spellStart"/>
-      <w:r>
-        <w:t>Coker</w:t>
-      </w:r>
-      <w:proofErr w:type="spellEnd"/>
-      <w:r>
-        <w:t xml:space="preserve">, 2007), </w:t>
-      </w:r>
-      <w:proofErr w:type="spellStart"/>
-      <w:r>
-        <w:t>Coker</w:t>
-      </w:r>
-      <w:proofErr w:type="spellEnd"/>
-      <w:r>
-        <w:t xml:space="preserve"> (2007)</w:t>
+        <w:t>(Coker, 2007), Coker (2007)</w:t>
       </w:r>
     </w:p>
     <w:p>
@@ -7453,15 +7163,7 @@
         <w:t>und</w:t>
       </w:r>
       <w:r>
-        <w:t xml:space="preserve"> </w:t>
-      </w:r>
-      <w:proofErr w:type="spellStart"/>
-      <w:r>
-        <w:t>Prausnitz</w:t>
-      </w:r>
-      <w:proofErr w:type="spellEnd"/>
-      <w:r>
-        <w:t xml:space="preserve">, 1975), Abrams </w:t>
+        <w:t xml:space="preserve"> Prausnitz, 1975), Abrams </w:t>
       </w:r>
       <w:r>
         <w:rPr>
@@ -7470,15 +7172,7 @@
         <w:t>und</w:t>
       </w:r>
       <w:r>
-        <w:t xml:space="preserve"> </w:t>
-      </w:r>
-      <w:proofErr w:type="spellStart"/>
-      <w:r>
-        <w:t>Prausnitz</w:t>
-      </w:r>
-      <w:proofErr w:type="spellEnd"/>
-      <w:r>
-        <w:t xml:space="preserve"> (1975)</w:t>
+        <w:t xml:space="preserve"> Prausnitz (1975)</w:t>
       </w:r>
     </w:p>
     <w:p>
@@ -7579,21 +7273,7 @@
         <w:rPr>
           <w:lang w:val="en-US"/>
         </w:rPr>
-        <w:t xml:space="preserve"> </w:t>
-      </w:r>
-      <w:proofErr w:type="spellStart"/>
-      <w:r>
-        <w:rPr>
-          <w:lang w:val="en-US"/>
-        </w:rPr>
-        <w:t>Prausnitz</w:t>
-      </w:r>
-      <w:proofErr w:type="spellEnd"/>
-      <w:r>
-        <w:rPr>
-          <w:lang w:val="en-US"/>
-        </w:rPr>
-        <w:t xml:space="preserve"> (1975) stated that thermodynamics </w:t>
+        <w:t xml:space="preserve"> Prausnitz (1975) stated that thermodynamics </w:t>
       </w:r>
       <w:r>
         <w:rPr>
@@ -7650,48 +7330,20 @@
         <w:rPr>
           <w:lang w:val="en-US"/>
         </w:rPr>
-        <w:t xml:space="preserve"> </w:t>
-      </w:r>
-      <w:proofErr w:type="spellStart"/>
-      <w:r>
-        <w:rPr>
-          <w:lang w:val="en-US"/>
-        </w:rPr>
-        <w:t>Prausnitz</w:t>
-      </w:r>
-      <w:proofErr w:type="spellEnd"/>
-      <w:r>
-        <w:rPr>
-          <w:lang w:val="en-US"/>
-        </w:rPr>
-        <w:t>, 1975).”</w:t>
-      </w:r>
-    </w:p>
-    <w:p>
-      <w:pPr>
-        <w:rPr>
-          <w:lang w:val="en-US"/>
-        </w:rPr>
-      </w:pPr>
-      <w:r>
-        <w:rPr>
-          <w:lang w:val="en-US"/>
-        </w:rPr>
-        <w:t xml:space="preserve">The Word module for citations or additional software, such as </w:t>
-      </w:r>
-      <w:proofErr w:type="spellStart"/>
-      <w:r>
-        <w:rPr>
-          <w:lang w:val="en-US"/>
-        </w:rPr>
-        <w:t>Citavi</w:t>
-      </w:r>
-      <w:proofErr w:type="spellEnd"/>
-      <w:r>
-        <w:rPr>
-          <w:lang w:val="en-US"/>
-        </w:rPr>
-        <w:t>, should be used for references.</w:t>
+        <w:t xml:space="preserve"> Prausnitz, 1975).”</w:t>
+      </w:r>
+    </w:p>
+    <w:p>
+      <w:pPr>
+        <w:rPr>
+          <w:lang w:val="en-US"/>
+        </w:rPr>
+      </w:pPr>
+      <w:r>
+        <w:rPr>
+          <w:lang w:val="en-US"/>
+        </w:rPr>
+        <w:t>The Word module for citations or additional software, such as Citavi, should be used for references.</w:t>
       </w:r>
       <w:r>
         <w:rPr>
@@ -7706,118 +7358,17 @@
       </w:pPr>
       <w:bookmarkStart w:id="18" w:name="_Toc536713954"/>
       <w:r>
-        <w:t xml:space="preserve">New </w:t>
-      </w:r>
-      <w:proofErr w:type="spellStart"/>
-      <w:r>
-        <w:t>Section</w:t>
+        <w:t>New Section</w:t>
       </w:r>
       <w:bookmarkEnd w:id="18"/>
-      <w:proofErr w:type="spellEnd"/>
-    </w:p>
-    <w:p>
-      <w:r>
-        <w:t>Dies hier ist ein Blindtext zum Testen von Textausgaben. Wer diesen Text liest, ist selbst schuld. Der Text gibt lediglich den Grauwert der Schrift an. Ist das wirklich so? Ist es gleichgültig, ob ich schreibe: „Dies ist ein Blindtext“ oder „</w:t>
-      </w:r>
-      <w:proofErr w:type="spellStart"/>
-      <w:r>
-        <w:t>Huardest</w:t>
-      </w:r>
-      <w:proofErr w:type="spellEnd"/>
-      <w:r>
-        <w:t xml:space="preserve"> </w:t>
-      </w:r>
-      <w:proofErr w:type="spellStart"/>
-      <w:r>
-        <w:t>gefburn</w:t>
-      </w:r>
-      <w:proofErr w:type="spellEnd"/>
-      <w:r>
-        <w:t xml:space="preserve">“? </w:t>
-      </w:r>
-      <w:proofErr w:type="spellStart"/>
-      <w:r>
-        <w:t>Kjift</w:t>
-      </w:r>
-      <w:proofErr w:type="spellEnd"/>
-      <w:r>
-        <w:t xml:space="preserve"> – mitnichten! Ein Blindtext bietet mir wichtige Informationen. An ihm messe ich die Lesbarkeit einer Schrift, ihre Anmutung, wie harmonisch die Figuren </w:t>
-      </w:r>
-      <w:proofErr w:type="gramStart"/>
-      <w:r>
-        <w:t>zueinander stehen</w:t>
-      </w:r>
-      <w:proofErr w:type="gramEnd"/>
-      <w:r>
-        <w:t xml:space="preserve"> und prüfe, wie breit oder schmal sie läuft. Ein Blindtext sollte möglichst viele verschiedene Buchstaben enthalten und in der Originalsprache gesetzt sein. Er muss keinen Sinn ergeben, sollte aber lesbar sein. Fremdsprachige Texte wie „</w:t>
-      </w:r>
-      <w:proofErr w:type="spellStart"/>
-      <w:r>
-        <w:t>Lorem</w:t>
-      </w:r>
-      <w:proofErr w:type="spellEnd"/>
-      <w:r>
-        <w:t xml:space="preserve"> </w:t>
-      </w:r>
-      <w:proofErr w:type="spellStart"/>
-      <w:r>
-        <w:t>ipsum</w:t>
-      </w:r>
-      <w:proofErr w:type="spellEnd"/>
-      <w:r>
-        <w:t xml:space="preserve">“ dienen nicht dem eigentlichen Zweck, da sie eine falsche Anmutung vermitteln. Dies hier ist ein Blindtext zum Testen von Textausgaben. </w:t>
+    </w:p>
+    <w:p>
+      <w:r>
+        <w:t xml:space="preserve">Dies hier ist ein Blindtext zum Testen von Textausgaben. Wer diesen Text liest, ist selbst schuld. Der Text gibt lediglich den Grauwert der Schrift an. Ist das wirklich so? Ist es gleichgültig, ob ich schreibe: „Dies ist ein Blindtext“ oder „Huardest gefburn“? Kjift – mitnichten! Ein Blindtext bietet mir wichtige Informationen. An ihm messe ich die Lesbarkeit einer Schrift, ihre Anmutung, wie harmonisch die Figuren zueinander stehen und prüfe, wie breit oder schmal sie läuft. Ein Blindtext sollte möglichst viele verschiedene Buchstaben enthalten und in der Originalsprache gesetzt sein. Er muss keinen Sinn ergeben, sollte aber lesbar sein. Fremdsprachige Texte wie „Lorem ipsum“ dienen nicht dem eigentlichen Zweck, da sie eine falsche Anmutung vermitteln. Dies hier ist ein </w:t>
       </w:r>
       <w:r>
         <w:lastRenderedPageBreak/>
-        <w:t>Wer diesen Text liest, ist selbst schuld. Der Text gibt lediglich den Grauwert der Schrift an. Ist das wirklich so? Ist es gleichgültig, ob ich schreibe: „Dies ist ein Blindtext“ oder „</w:t>
-      </w:r>
-      <w:proofErr w:type="spellStart"/>
-      <w:r>
-        <w:t>Huardest</w:t>
-      </w:r>
-      <w:proofErr w:type="spellEnd"/>
-      <w:r>
-        <w:t xml:space="preserve"> </w:t>
-      </w:r>
-      <w:proofErr w:type="spellStart"/>
-      <w:r>
-        <w:t>gefburn</w:t>
-      </w:r>
-      <w:proofErr w:type="spellEnd"/>
-      <w:r>
-        <w:t xml:space="preserve">“? </w:t>
-      </w:r>
-      <w:proofErr w:type="spellStart"/>
-      <w:r>
-        <w:t>Kjift</w:t>
-      </w:r>
-      <w:proofErr w:type="spellEnd"/>
-      <w:r>
-        <w:t xml:space="preserve"> – mitnichten! Ein Blindtext bietet mir wichtige Informationen. An ihm messe ich die Lesbarkeit einer Schrift, ihre Anmutung, wie harmonisch die Figuren </w:t>
-      </w:r>
-      <w:proofErr w:type="gramStart"/>
-      <w:r>
-        <w:t>zueinander stehen</w:t>
-      </w:r>
-      <w:proofErr w:type="gramEnd"/>
-      <w:r>
-        <w:t xml:space="preserve"> und prüfe, wie breit oder schmal sie läuft. Ein Blindtext sollte möglichst viele verschiedene Buchstaben enthalten und in der Originalsprache gesetzt sein. Er muss keinen Sinn ergeben, sollte aber lesbar sein. Fremdsprachige Texte wie „</w:t>
-      </w:r>
-      <w:proofErr w:type="spellStart"/>
-      <w:r>
-        <w:t>Lorem</w:t>
-      </w:r>
-      <w:proofErr w:type="spellEnd"/>
-      <w:r>
-        <w:t xml:space="preserve"> </w:t>
-      </w:r>
-      <w:proofErr w:type="spellStart"/>
-      <w:r>
-        <w:t>ipsum</w:t>
-      </w:r>
-      <w:proofErr w:type="spellEnd"/>
-      <w:r>
-        <w:t>“ dienen nicht dem eigentlichen Zweck, da sie eine falsche Anmutung vermitteln.</w:t>
+        <w:t>Blindtext zum Testen von Textausgaben. Wer diesen Text liest, ist selbst schuld. Der Text gibt lediglich den Grauwert der Schrift an. Ist das wirklich so? Ist es gleichgültig, ob ich schreibe: „Dies ist ein Blindtext“ oder „Huardest gefburn“? Kjift – mitnichten! Ein Blindtext bietet mir wichtige Informationen. An ihm messe ich die Lesbarkeit einer Schrift, ihre Anmutung, wie harmonisch die Figuren zueinander stehen und prüfe, wie breit oder schmal sie läuft. Ein Blindtext sollte möglichst viele verschiedene Buchstaben enthalten und in der Originalsprache gesetzt sein. Er muss keinen Sinn ergeben, sollte aber lesbar sein. Fremdsprachige Texte wie „Lorem ipsum“ dienen nicht dem eigentlichen Zweck, da sie eine falsche Anmutung vermitteln.</w:t>
       </w:r>
     </w:p>
     <w:p>
@@ -7826,114 +7377,17 @@
       </w:pPr>
       <w:bookmarkStart w:id="19" w:name="_Toc536713955"/>
       <w:r>
-        <w:t xml:space="preserve">New </w:t>
-      </w:r>
-      <w:proofErr w:type="spellStart"/>
-      <w:r>
-        <w:t>Section</w:t>
+        <w:t>New Section</w:t>
       </w:r>
       <w:bookmarkEnd w:id="19"/>
-      <w:proofErr w:type="spellEnd"/>
-    </w:p>
-    <w:p>
-      <w:r>
-        <w:t>Dies hier ist ein Blindtext zum Testen von Textausgaben. Wer diesen Text liest, ist selbst schuld. Der Text gibt lediglich den Grauwert der Schrift an. Ist das wirklich so? Ist es gleichgültig, ob ich schreibe: „Dies ist ein Blindtext“ oder „</w:t>
-      </w:r>
-      <w:proofErr w:type="spellStart"/>
-      <w:r>
-        <w:t>Huardest</w:t>
-      </w:r>
-      <w:proofErr w:type="spellEnd"/>
-      <w:r>
-        <w:t xml:space="preserve"> </w:t>
-      </w:r>
-      <w:proofErr w:type="spellStart"/>
-      <w:r>
-        <w:t>gefburn</w:t>
-      </w:r>
-      <w:proofErr w:type="spellEnd"/>
-      <w:r>
-        <w:t xml:space="preserve">“? </w:t>
-      </w:r>
-      <w:proofErr w:type="spellStart"/>
-      <w:r>
-        <w:t>Kjift</w:t>
-      </w:r>
-      <w:proofErr w:type="spellEnd"/>
-      <w:r>
-        <w:t xml:space="preserve"> – mitnichten! Ein Blindtext bietet mir wichtige Informationen. An ihm messe ich die Lesbarkeit einer Schrift, ihre Anmutung, wie harmonisch die Figuren </w:t>
-      </w:r>
-      <w:proofErr w:type="gramStart"/>
-      <w:r>
-        <w:t>zueinander stehen</w:t>
-      </w:r>
-      <w:proofErr w:type="gramEnd"/>
-      <w:r>
-        <w:t xml:space="preserve"> und prüfe, wie breit oder schmal sie läuft. Ein Blindtext sollte möglichst viele verschiedene Buchstaben enthalten und in der Originalsprache gesetzt sein. Er muss keinen Sinn ergeben, sollte aber lesbar sein. Fremdsprachige Texte wie „</w:t>
-      </w:r>
-      <w:proofErr w:type="spellStart"/>
-      <w:r>
-        <w:t>Lorem</w:t>
-      </w:r>
-      <w:proofErr w:type="spellEnd"/>
-      <w:r>
-        <w:t xml:space="preserve"> </w:t>
-      </w:r>
-      <w:proofErr w:type="spellStart"/>
-      <w:r>
-        <w:t>ipsum</w:t>
-      </w:r>
-      <w:proofErr w:type="spellEnd"/>
-      <w:r>
-        <w:t>“ dienen nicht dem eigentlichen Zweck, da sie eine falsche Anmutung vermitteln. Dies hier ist ein Blindtext zum Testen von Textausgaben. Wer diesen Text liest, ist selbst schuld. Der Text gibt lediglich den Grauwert der Schrift an. Ist das wirklich so? Ist es gleichgültig, ob ich schreibe: „Dies ist ein Blindtext“ oder „</w:t>
-      </w:r>
-      <w:proofErr w:type="spellStart"/>
-      <w:r>
-        <w:t>Huardest</w:t>
-      </w:r>
-      <w:proofErr w:type="spellEnd"/>
-      <w:r>
-        <w:t xml:space="preserve"> </w:t>
-      </w:r>
-      <w:proofErr w:type="spellStart"/>
-      <w:r>
-        <w:t>gefburn</w:t>
-      </w:r>
-      <w:proofErr w:type="spellEnd"/>
-      <w:r>
-        <w:t xml:space="preserve">“? </w:t>
-      </w:r>
-      <w:proofErr w:type="spellStart"/>
-      <w:r>
-        <w:t>Kjift</w:t>
-      </w:r>
-      <w:proofErr w:type="spellEnd"/>
-      <w:r>
-        <w:t xml:space="preserve"> – mitnichten! Ein Blindtext bietet mir wichtige Informationen. An ihm messe ich die Lesbarkeit einer Schrift, ihre Anmutung, wie harmonisch die Figuren </w:t>
-      </w:r>
-      <w:proofErr w:type="gramStart"/>
-      <w:r>
-        <w:t>zueinander stehen</w:t>
-      </w:r>
-      <w:proofErr w:type="gramEnd"/>
-      <w:r>
-        <w:t xml:space="preserve"> und prüfe, wie breit oder schmal sie läuft. Ein Blindtext sollte möglichst viele verschiedene Buchstaben enthalten und in der Originalsprache gesetzt sein. Er muss keinen Sinn ergeben, sollte aber lesbar sein. Fremdsprachige Texte wie „</w:t>
-      </w:r>
-      <w:proofErr w:type="spellStart"/>
-      <w:r>
-        <w:t>Lorem</w:t>
-      </w:r>
-      <w:proofErr w:type="spellEnd"/>
-      <w:r>
-        <w:t xml:space="preserve"> </w:t>
-      </w:r>
-      <w:proofErr w:type="spellStart"/>
-      <w:r>
-        <w:t>ipsum</w:t>
-      </w:r>
-      <w:proofErr w:type="spellEnd"/>
-      <w:r>
-        <w:t>“ dienen nicht dem eigentlichen Zweck, da sie e</w:t>
+    </w:p>
+    <w:p>
+      <w:r>
+        <w:t xml:space="preserve">Dies hier ist ein Blindtext zum Testen von Textausgaben. Wer diesen Text liest, ist selbst schuld. Der Text gibt lediglich den Grauwert der Schrift an. Ist das wirklich so? Ist es gleichgültig, ob ich schreibe: „Dies ist ein Blindtext“ oder „Huardest gefburn“? Kjift – mitnichten! Ein Blindtext bietet mir wichtige Informationen. An ihm messe ich die Lesbarkeit einer Schrift, ihre Anmutung, wie harmonisch die Figuren zueinander stehen und prüfe, wie breit oder schmal sie läuft. Ein Blindtext sollte möglichst viele verschiedene Buchstaben enthalten und in der Originalsprache gesetzt sein. Er muss keinen Sinn ergeben, sollte aber lesbar sein. Fremdsprachige Texte wie „Lorem ipsum“ dienen nicht dem eigentlichen Zweck, da sie eine falsche Anmutung vermitteln. Dies hier ist ein Blindtext zum Testen von Textausgaben. Wer diesen Text liest, ist selbst schuld. Der Text gibt lediglich den Grauwert der Schrift an. Ist das wirklich so? Ist es gleichgültig, ob ich schreibe: „Dies ist ein Blindtext“ oder „Huardest gefburn“? Kjift – mitnichten! Ein Blindtext bietet mir wichtige Informationen. An ihm messe ich die Lesbarkeit einer Schrift, ihre Anmutung, wie harmonisch die Figuren zueinander stehen und prüfe, wie breit oder schmal sie läuft. Ein Blindtext sollte möglichst viele verschiedene Buchstaben enthalten und in der Originalsprache gesetzt sein. Er muss keinen Sinn ergeben, sollte aber lesbar sein. </w:t>
+      </w:r>
+      <w:r>
+        <w:lastRenderedPageBreak/>
+        <w:t>Fremdsprachige Texte wie „Lorem ipsum“ dienen nicht dem eigentlichen Zweck, da sie e</w:t>
       </w:r>
       <w:r>
         <w:t>ine falsche Anmutung vermitteln.</w:t>
@@ -7945,115 +7399,13 @@
       </w:pPr>
       <w:bookmarkStart w:id="20" w:name="_Toc536713956"/>
       <w:r>
-        <w:lastRenderedPageBreak/>
-        <w:t xml:space="preserve">New </w:t>
-      </w:r>
-      <w:proofErr w:type="spellStart"/>
-      <w:r>
-        <w:t>Subsection</w:t>
+        <w:t>New Subsection</w:t>
       </w:r>
       <w:bookmarkEnd w:id="20"/>
-      <w:proofErr w:type="spellEnd"/>
-    </w:p>
-    <w:p>
-      <w:r>
-        <w:t>Dies hier ist ein Blindtext zum Testen von Textausgaben. Wer diesen Text liest, ist selbst schuld. Der Text gibt lediglich den Grauwert der Schrift an. Ist das wirklich so? Ist es gleichgültig, ob ich schreibe: „Dies ist ein Blindtext“ oder „</w:t>
-      </w:r>
-      <w:proofErr w:type="spellStart"/>
-      <w:r>
-        <w:t>Huardest</w:t>
-      </w:r>
-      <w:proofErr w:type="spellEnd"/>
-      <w:r>
-        <w:t xml:space="preserve"> </w:t>
-      </w:r>
-      <w:proofErr w:type="spellStart"/>
-      <w:r>
-        <w:t>gefburn</w:t>
-      </w:r>
-      <w:proofErr w:type="spellEnd"/>
-      <w:r>
-        <w:t xml:space="preserve">“? </w:t>
-      </w:r>
-      <w:proofErr w:type="spellStart"/>
-      <w:r>
-        <w:t>Kjift</w:t>
-      </w:r>
-      <w:proofErr w:type="spellEnd"/>
-      <w:r>
-        <w:t xml:space="preserve"> – mitnichten! Ein Blindtext bietet mir wichtige Informationen. An ihm messe ich die Lesbarkeit einer Schrift, ihre Anmutung, wie harmonisch die Figuren </w:t>
-      </w:r>
-      <w:proofErr w:type="gramStart"/>
-      <w:r>
-        <w:t>zueinander stehen</w:t>
-      </w:r>
-      <w:proofErr w:type="gramEnd"/>
-      <w:r>
-        <w:t xml:space="preserve"> und prüfe, wie breit oder schmal sie läuft. Ein Blindtext sollte möglichst viele verschiedene Buchstaben enthalten und in der Originalsprache gesetzt sein. Er muss keinen Sinn ergeben, sollte aber lesbar sein. Fremdsprachige Texte wie „</w:t>
-      </w:r>
-      <w:proofErr w:type="spellStart"/>
-      <w:r>
-        <w:t>Lorem</w:t>
-      </w:r>
-      <w:proofErr w:type="spellEnd"/>
-      <w:r>
-        <w:t xml:space="preserve"> </w:t>
-      </w:r>
-      <w:proofErr w:type="spellStart"/>
-      <w:r>
-        <w:t>ipsum</w:t>
-      </w:r>
-      <w:proofErr w:type="spellEnd"/>
-      <w:r>
-        <w:t>“ dienen nicht dem eigentlichen Zweck, da sie eine falsche Anmutung vermitteln. Dies hier ist ein Blindtext zum Testen von Textausgaben. Wer diesen Text liest, ist selbst schuld. Der Text gibt lediglich den Grauwert der Schrift an. Ist das wirklich so? Ist es gleichgültig, ob ich schreibe: „Dies ist ein Blindtext“ oder „</w:t>
-      </w:r>
-      <w:proofErr w:type="spellStart"/>
-      <w:r>
-        <w:t>Huardest</w:t>
-      </w:r>
-      <w:proofErr w:type="spellEnd"/>
-      <w:r>
-        <w:t xml:space="preserve"> </w:t>
-      </w:r>
-      <w:proofErr w:type="spellStart"/>
-      <w:r>
-        <w:t>gefburn</w:t>
-      </w:r>
-      <w:proofErr w:type="spellEnd"/>
-      <w:r>
-        <w:t xml:space="preserve">“? </w:t>
-      </w:r>
-      <w:proofErr w:type="spellStart"/>
-      <w:r>
-        <w:t>Kjift</w:t>
-      </w:r>
-      <w:proofErr w:type="spellEnd"/>
-      <w:r>
-        <w:t xml:space="preserve"> – mitnichten! Ein Blindtext bietet mir wichtige Informationen. An ihm messe ich die Lesbarkeit einer Schrift, ihre Anmutung, wie harmonisch die Figuren </w:t>
-      </w:r>
-      <w:proofErr w:type="gramStart"/>
-      <w:r>
-        <w:t>zueinander stehen</w:t>
-      </w:r>
-      <w:proofErr w:type="gramEnd"/>
-      <w:r>
-        <w:t xml:space="preserve"> und prüfe, wie breit oder schmal sie läuft. Ein Blindtext sollte möglichst viele verschiedene Buchstaben enthalten und in der Originalsprache gesetzt sein. Er muss keinen Sinn ergeben, sollte aber lesbar sein. Fremdsprachige Texte wie „</w:t>
-      </w:r>
-      <w:proofErr w:type="spellStart"/>
-      <w:r>
-        <w:t>Lorem</w:t>
-      </w:r>
-      <w:proofErr w:type="spellEnd"/>
-      <w:r>
-        <w:t xml:space="preserve"> </w:t>
-      </w:r>
-      <w:proofErr w:type="spellStart"/>
-      <w:r>
-        <w:t>ipsum</w:t>
-      </w:r>
-      <w:proofErr w:type="spellEnd"/>
-      <w:r>
-        <w:t>“ dienen nicht dem eigentlichen Zweck, da sie e</w:t>
+    </w:p>
+    <w:p>
+      <w:r>
+        <w:t>Dies hier ist ein Blindtext zum Testen von Textausgaben. Wer diesen Text liest, ist selbst schuld. Der Text gibt lediglich den Grauwert der Schrift an. Ist das wirklich so? Ist es gleichgültig, ob ich schreibe: „Dies ist ein Blindtext“ oder „Huardest gefburn“? Kjift – mitnichten! Ein Blindtext bietet mir wichtige Informationen. An ihm messe ich die Lesbarkeit einer Schrift, ihre Anmutung, wie harmonisch die Figuren zueinander stehen und prüfe, wie breit oder schmal sie läuft. Ein Blindtext sollte möglichst viele verschiedene Buchstaben enthalten und in der Originalsprache gesetzt sein. Er muss keinen Sinn ergeben, sollte aber lesbar sein. Fremdsprachige Texte wie „Lorem ipsum“ dienen nicht dem eigentlichen Zweck, da sie eine falsche Anmutung vermitteln. Dies hier ist ein Blindtext zum Testen von Textausgaben. Wer diesen Text liest, ist selbst schuld. Der Text gibt lediglich den Grauwert der Schrift an. Ist das wirklich so? Ist es gleichgültig, ob ich schreibe: „Dies ist ein Blindtext“ oder „Huardest gefburn“? Kjift – mitnichten! Ein Blindtext bietet mir wichtige Informationen. An ihm messe ich die Lesbarkeit einer Schrift, ihre Anmutung, wie harmonisch die Figuren zueinander stehen und prüfe, wie breit oder schmal sie läuft. Ein Blindtext sollte möglichst viele verschiedene Buchstaben enthalten und in der Originalsprache gesetzt sein. Er muss keinen Sinn ergeben, sollte aber lesbar sein. Fremdsprachige Texte wie „Lorem ipsum“ dienen nicht dem eigentlichen Zweck, da sie e</w:t>
       </w:r>
       <w:r>
         <w:t>ine falsche Anmutung vermitteln.</w:t>
@@ -8074,7 +7426,7 @@
           <w:footerReference w:type="default" r:id="rId41"/>
           <w:type w:val="oddPage"/>
           <w:pgSz w:w="11906" w:h="16838"/>
-          <w:pgMar w:top="2155" w:right="1985" w:bottom="2552" w:left="851" w:header="1135" w:footer="2075" w:gutter="1134"/>
+          <w:pgMar w:top="2155" w:right="1985" w:bottom="2552" w:left="1134" w:header="1135" w:footer="2075" w:gutter="1134"/>
           <w:pgNumType w:start="1"/>
           <w:cols w:space="708"/>
           <w:titlePg/>
@@ -8101,103 +7453,7 @@
     </w:p>
     <w:p>
       <w:r>
-        <w:t>Dies hier ist ein Blindtext zum Testen von Textausgaben. Wer diesen Text liest, ist selbst schuld. Der Text gibt lediglich den Grauwert der Schrift an. Ist das wirklich so? Ist es gleichgültig, ob ich schreibe: „Dies ist ein Blindtext“ oder „</w:t>
-      </w:r>
-      <w:proofErr w:type="spellStart"/>
-      <w:r>
-        <w:t>Huardest</w:t>
-      </w:r>
-      <w:proofErr w:type="spellEnd"/>
-      <w:r>
-        <w:t xml:space="preserve"> </w:t>
-      </w:r>
-      <w:proofErr w:type="spellStart"/>
-      <w:r>
-        <w:t>gefburn</w:t>
-      </w:r>
-      <w:proofErr w:type="spellEnd"/>
-      <w:r>
-        <w:t xml:space="preserve">“? </w:t>
-      </w:r>
-      <w:proofErr w:type="spellStart"/>
-      <w:r>
-        <w:t>Kjift</w:t>
-      </w:r>
-      <w:proofErr w:type="spellEnd"/>
-      <w:r>
-        <w:t xml:space="preserve"> – mitnichten! Ein Blindtext bietet mir wichtige Informationen. An ihm messe ich die Lesbarkeit einer Schrift, ihre Anmutung, wie harmonisch die Figuren </w:t>
-      </w:r>
-      <w:proofErr w:type="gramStart"/>
-      <w:r>
-        <w:t>zueinander stehen</w:t>
-      </w:r>
-      <w:proofErr w:type="gramEnd"/>
-      <w:r>
-        <w:t xml:space="preserve"> und prüfe, wie breit oder schmal sie läuft. Ein Blindtext sollte möglichst viele verschiedene Buchstaben enthalten und in der Originalsprache gesetzt sein. Er muss keinen Sinn ergeben, sollte aber lesbar sein. Fremdsprachige Texte wie „</w:t>
-      </w:r>
-      <w:proofErr w:type="spellStart"/>
-      <w:r>
-        <w:t>Lorem</w:t>
-      </w:r>
-      <w:proofErr w:type="spellEnd"/>
-      <w:r>
-        <w:t xml:space="preserve"> </w:t>
-      </w:r>
-      <w:proofErr w:type="spellStart"/>
-      <w:r>
-        <w:t>ipsum</w:t>
-      </w:r>
-      <w:proofErr w:type="spellEnd"/>
-      <w:r>
-        <w:t>“ dienen nicht dem eigentlichen Zweck, da sie eine falsche Anmutung vermitteln. Dies hier ist ein Blindtext zum Testen von Textausgaben. Wer diesen Text liest, ist selbst schuld. Der Text gibt lediglich den Grauwert der Schrift an. Ist das wirklich so? Ist es gleichgültig, ob ich schreibe: „Dies ist ein Blindtext“ oder „</w:t>
-      </w:r>
-      <w:proofErr w:type="spellStart"/>
-      <w:r>
-        <w:t>Huardest</w:t>
-      </w:r>
-      <w:proofErr w:type="spellEnd"/>
-      <w:r>
-        <w:t xml:space="preserve"> </w:t>
-      </w:r>
-      <w:proofErr w:type="spellStart"/>
-      <w:r>
-        <w:t>gefburn</w:t>
-      </w:r>
-      <w:proofErr w:type="spellEnd"/>
-      <w:r>
-        <w:t xml:space="preserve">“? </w:t>
-      </w:r>
-      <w:proofErr w:type="spellStart"/>
-      <w:r>
-        <w:t>Kjift</w:t>
-      </w:r>
-      <w:proofErr w:type="spellEnd"/>
-      <w:r>
-        <w:t xml:space="preserve"> – mitnichten! Ein Blindtext bietet mir wichtige Informationen. An ihm messe ich die Lesbarkeit einer Schrift, ihre Anmutung, wie harmonisch die Figuren </w:t>
-      </w:r>
-      <w:proofErr w:type="gramStart"/>
-      <w:r>
-        <w:t>zueinander stehen</w:t>
-      </w:r>
-      <w:proofErr w:type="gramEnd"/>
-      <w:r>
-        <w:t xml:space="preserve"> und prüfe, wie breit oder schmal sie läuft. Ein Blindtext sollte möglichst viele verschiedene Buchstaben enthalten und in der Originalsprache gesetzt sein. Er muss keinen Sinn ergeben, sollte aber lesbar sein. Fremdsprachige Texte wie „</w:t>
-      </w:r>
-      <w:proofErr w:type="spellStart"/>
-      <w:r>
-        <w:t>Lorem</w:t>
-      </w:r>
-      <w:proofErr w:type="spellEnd"/>
-      <w:r>
-        <w:t xml:space="preserve"> </w:t>
-      </w:r>
-      <w:proofErr w:type="spellStart"/>
-      <w:r>
-        <w:t>ipsum</w:t>
-      </w:r>
-      <w:proofErr w:type="spellEnd"/>
-      <w:r>
-        <w:t>“ dienen nicht dem eigentlichen Zweck, da sie eine falsche Anmutung vermitteln.</w:t>
+        <w:t>Dies hier ist ein Blindtext zum Testen von Textausgaben. Wer diesen Text liest, ist selbst schuld. Der Text gibt lediglich den Grauwert der Schrift an. Ist das wirklich so? Ist es gleichgültig, ob ich schreibe: „Dies ist ein Blindtext“ oder „Huardest gefburn“? Kjift – mitnichten! Ein Blindtext bietet mir wichtige Informationen. An ihm messe ich die Lesbarkeit einer Schrift, ihre Anmutung, wie harmonisch die Figuren zueinander stehen und prüfe, wie breit oder schmal sie läuft. Ein Blindtext sollte möglichst viele verschiedene Buchstaben enthalten und in der Originalsprache gesetzt sein. Er muss keinen Sinn ergeben, sollte aber lesbar sein. Fremdsprachige Texte wie „Lorem ipsum“ dienen nicht dem eigentlichen Zweck, da sie eine falsche Anmutung vermitteln. Dies hier ist ein Blindtext zum Testen von Textausgaben. Wer diesen Text liest, ist selbst schuld. Der Text gibt lediglich den Grauwert der Schrift an. Ist das wirklich so? Ist es gleichgültig, ob ich schreibe: „Dies ist ein Blindtext“ oder „Huardest gefburn“? Kjift – mitnichten! Ein Blindtext bietet mir wichtige Informationen. An ihm messe ich die Lesbarkeit einer Schrift, ihre Anmutung, wie harmonisch die Figuren zueinander stehen und prüfe, wie breit oder schmal sie läuft. Ein Blindtext sollte möglichst viele verschiedene Buchstaben enthalten und in der Originalsprache gesetzt sein. Er muss keinen Sinn ergeben, sollte aber lesbar sein. Fremdsprachige Texte wie „Lorem ipsum“ dienen nicht dem eigentlichen Zweck, da sie eine falsche Anmutung vermitteln.</w:t>
       </w:r>
     </w:p>
     <w:p>
@@ -8206,118 +7462,17 @@
       </w:pPr>
       <w:bookmarkStart w:id="22" w:name="_Toc536713958"/>
       <w:r>
-        <w:t xml:space="preserve">New </w:t>
-      </w:r>
-      <w:proofErr w:type="spellStart"/>
-      <w:r>
-        <w:t>Section</w:t>
+        <w:t>New Section</w:t>
       </w:r>
       <w:bookmarkEnd w:id="22"/>
-      <w:proofErr w:type="spellEnd"/>
-    </w:p>
-    <w:p>
-      <w:r>
-        <w:t xml:space="preserve">Dies hier ist ein Blindtext zum Testen von Textausgaben. Wer diesen Text liest, ist selbst schuld. Der Text gibt lediglich den Grauwert der Schrift an. Ist das wirklich </w:t>
+    </w:p>
+    <w:p>
+      <w:r>
+        <w:t xml:space="preserve">Dies hier ist ein Blindtext zum Testen von Textausgaben. Wer diesen Text liest, ist selbst schuld. Der Text gibt lediglich den Grauwert der Schrift an. Ist das </w:t>
       </w:r>
       <w:r>
         <w:lastRenderedPageBreak/>
-        <w:t>so? Ist es gleichgültig, ob ich schreibe: „Dies ist ein Blindtext“ oder „</w:t>
-      </w:r>
-      <w:proofErr w:type="spellStart"/>
-      <w:r>
-        <w:t>Huardest</w:t>
-      </w:r>
-      <w:proofErr w:type="spellEnd"/>
-      <w:r>
-        <w:t xml:space="preserve"> </w:t>
-      </w:r>
-      <w:proofErr w:type="spellStart"/>
-      <w:r>
-        <w:t>gefburn</w:t>
-      </w:r>
-      <w:proofErr w:type="spellEnd"/>
-      <w:r>
-        <w:t xml:space="preserve">“? </w:t>
-      </w:r>
-      <w:proofErr w:type="spellStart"/>
-      <w:r>
-        <w:t>Kjift</w:t>
-      </w:r>
-      <w:proofErr w:type="spellEnd"/>
-      <w:r>
-        <w:t xml:space="preserve"> – mitnichten! Ein Blindtext bietet mir wichtige Informationen. An ihm messe ich die Lesbarkeit einer Schrift, ihre Anmutung, wie harmonisch die Figuren </w:t>
-      </w:r>
-      <w:proofErr w:type="gramStart"/>
-      <w:r>
-        <w:t>zueinander stehen</w:t>
-      </w:r>
-      <w:proofErr w:type="gramEnd"/>
-      <w:r>
-        <w:t xml:space="preserve"> und prüfe, wie breit oder schmal sie läuft. Ein Blindtext sollte möglichst viele verschiedene Buchstaben enthalten und in der Originalsprache gesetzt sein. Er muss keinen Sinn ergeben, sollte aber lesbar sein. Fremdsprachige Texte wie „</w:t>
-      </w:r>
-      <w:proofErr w:type="spellStart"/>
-      <w:r>
-        <w:t>Lorem</w:t>
-      </w:r>
-      <w:proofErr w:type="spellEnd"/>
-      <w:r>
-        <w:t xml:space="preserve"> </w:t>
-      </w:r>
-      <w:proofErr w:type="spellStart"/>
-      <w:r>
-        <w:t>ipsum</w:t>
-      </w:r>
-      <w:proofErr w:type="spellEnd"/>
-      <w:r>
-        <w:t>“ dienen nicht dem eigentlichen Zweck, da sie eine falsche Anmutung vermitteln. Dies hier ist ein Blindtext zum Testen von Textausgaben. Wer diesen Text liest, ist selbst schuld. Der Text gibt lediglich den Grauwert der Schrift an. Ist das wirklich so? Ist es gleichgültig, ob ich schreibe: „Dies ist ein Blindtext“ oder „</w:t>
-      </w:r>
-      <w:proofErr w:type="spellStart"/>
-      <w:r>
-        <w:t>Huardest</w:t>
-      </w:r>
-      <w:proofErr w:type="spellEnd"/>
-      <w:r>
-        <w:t xml:space="preserve"> </w:t>
-      </w:r>
-      <w:proofErr w:type="spellStart"/>
-      <w:r>
-        <w:t>gefburn</w:t>
-      </w:r>
-      <w:proofErr w:type="spellEnd"/>
-      <w:r>
-        <w:t xml:space="preserve">“? </w:t>
-      </w:r>
-      <w:proofErr w:type="spellStart"/>
-      <w:r>
-        <w:t>Kjift</w:t>
-      </w:r>
-      <w:proofErr w:type="spellEnd"/>
-      <w:r>
-        <w:t xml:space="preserve"> – mitnichten! Ein Blindtext bietet mir wichtige Informationen. An ihm messe ich die Lesbarkeit einer Schrift, ihre Anmutung, wie harmonisch die Figuren </w:t>
-      </w:r>
-      <w:proofErr w:type="gramStart"/>
-      <w:r>
-        <w:t>zueinander stehen</w:t>
-      </w:r>
-      <w:proofErr w:type="gramEnd"/>
-      <w:r>
-        <w:t xml:space="preserve"> und prüfe, wie breit oder schmal sie läuft. Ein Blindtext sollte möglichst viele verschiedene Buchstaben enthalten und in der Originalsprache gesetzt sein. Er muss keinen Sinn ergeben, sollte aber lesbar sein. Fremdsprachige Texte wie „</w:t>
-      </w:r>
-      <w:proofErr w:type="spellStart"/>
-      <w:r>
-        <w:t>Lorem</w:t>
-      </w:r>
-      <w:proofErr w:type="spellEnd"/>
-      <w:r>
-        <w:t xml:space="preserve"> </w:t>
-      </w:r>
-      <w:proofErr w:type="spellStart"/>
-      <w:r>
-        <w:t>ipsum</w:t>
-      </w:r>
-      <w:proofErr w:type="spellEnd"/>
-      <w:r>
-        <w:t>“ dienen nicht dem eigentlichen Zweck, da sie eine falsche Anmutung vermitteln.</w:t>
+        <w:t>wirklich so? Ist es gleichgültig, ob ich schreibe: „Dies ist ein Blindtext“ oder „Huardest gefburn“? Kjift – mitnichten! Ein Blindtext bietet mir wichtige Informationen. An ihm messe ich die Lesbarkeit einer Schrift, ihre Anmutung, wie harmonisch die Figuren zueinander stehen und prüfe, wie breit oder schmal sie läuft. Ein Blindtext sollte möglichst viele verschiedene Buchstaben enthalten und in der Originalsprache gesetzt sein. Er muss keinen Sinn ergeben, sollte aber lesbar sein. Fremdsprachige Texte wie „Lorem ipsum“ dienen nicht dem eigentlichen Zweck, da sie eine falsche Anmutung vermitteln. Dies hier ist ein Blindtext zum Testen von Textausgaben. Wer diesen Text liest, ist selbst schuld. Der Text gibt lediglich den Grauwert der Schrift an. Ist das wirklich so? Ist es gleichgültig, ob ich schreibe: „Dies ist ein Blindtext“ oder „Huardest gefburn“? Kjift – mitnichten! Ein Blindtext bietet mir wichtige Informationen. An ihm messe ich die Lesbarkeit einer Schrift, ihre Anmutung, wie harmonisch die Figuren zueinander stehen und prüfe, wie breit oder schmal sie läuft. Ein Blindtext sollte möglichst viele verschiedene Buchstaben enthalten und in der Originalsprache gesetzt sein. Er muss keinen Sinn ergeben, sollte aber lesbar sein. Fremdsprachige Texte wie „Lorem ipsum“ dienen nicht dem eigentlichen Zweck, da sie eine falsche Anmutung vermitteln.</w:t>
       </w:r>
     </w:p>
     <w:p>
@@ -8326,118 +7481,17 @@
       </w:pPr>
       <w:bookmarkStart w:id="23" w:name="_Toc536713959"/>
       <w:r>
-        <w:t xml:space="preserve">New </w:t>
-      </w:r>
-      <w:proofErr w:type="spellStart"/>
-      <w:r>
-        <w:t>Section</w:t>
+        <w:t>New Section</w:t>
       </w:r>
       <w:bookmarkEnd w:id="23"/>
-      <w:proofErr w:type="spellEnd"/>
-    </w:p>
-    <w:p>
-      <w:r>
-        <w:t>Dies hier ist ein Blindtext zum Testen von Textausgaben. Wer diesen Text liest, ist selbst schuld. Der Text gibt lediglich den Grauwert der Schrift an. Ist das wirklich so? Ist es gleichgültig, ob ich schreibe: „Dies ist ein Blindtext“ oder „</w:t>
-      </w:r>
-      <w:proofErr w:type="spellStart"/>
-      <w:r>
-        <w:t>Huardest</w:t>
-      </w:r>
-      <w:proofErr w:type="spellEnd"/>
-      <w:r>
-        <w:t xml:space="preserve"> </w:t>
-      </w:r>
-      <w:proofErr w:type="spellStart"/>
-      <w:r>
-        <w:t>gefburn</w:t>
-      </w:r>
-      <w:proofErr w:type="spellEnd"/>
-      <w:r>
-        <w:t xml:space="preserve">“? </w:t>
-      </w:r>
-      <w:proofErr w:type="spellStart"/>
-      <w:r>
-        <w:t>Kjift</w:t>
-      </w:r>
-      <w:proofErr w:type="spellEnd"/>
-      <w:r>
-        <w:t xml:space="preserve"> – mitnichten! Ein Blindtext bietet mir wichtige Informationen. An ihm messe ich die Lesbarkeit einer Schrift, ihre Anmutung, wie harmonisch die Figuren </w:t>
-      </w:r>
-      <w:proofErr w:type="gramStart"/>
-      <w:r>
-        <w:t>zueinander stehen</w:t>
-      </w:r>
-      <w:proofErr w:type="gramEnd"/>
-      <w:r>
-        <w:t xml:space="preserve"> und prüfe, wie breit oder schmal sie läuft. Ein Blindtext sollte möglichst viele verschiedene Buchstaben enthalten und in der Originalsprache gesetzt sein. Er muss keinen Sinn ergeben, sollte aber lesbar sein. Fremdsprachige Texte wie „</w:t>
-      </w:r>
-      <w:proofErr w:type="spellStart"/>
-      <w:r>
-        <w:t>Lorem</w:t>
-      </w:r>
-      <w:proofErr w:type="spellEnd"/>
-      <w:r>
-        <w:t xml:space="preserve"> </w:t>
-      </w:r>
-      <w:proofErr w:type="spellStart"/>
-      <w:r>
-        <w:t>ipsum</w:t>
-      </w:r>
-      <w:proofErr w:type="spellEnd"/>
-      <w:r>
-        <w:t xml:space="preserve">“ dienen nicht dem eigentlichen Zweck, da sie eine falsche Anmutung vermitteln. Dies hier ist ein Blindtext zum Testen von Textausgaben. Wer diesen Text liest, ist selbst schuld. Der Text gibt lediglich den Grauwert der Schrift an. Ist das wirklich so? Ist es gleichgültig, ob ich schreibe: „Dies ist ein </w:t>
+    </w:p>
+    <w:p>
+      <w:r>
+        <w:t xml:space="preserve">Dies hier ist ein Blindtext zum Testen von Textausgaben. Wer diesen Text liest, ist selbst schuld. Der Text gibt lediglich den Grauwert der Schrift an. Ist das wirklich so? Ist es gleichgültig, ob ich schreibe: „Dies ist ein Blindtext“ oder „Huardest gefburn“? Kjift – mitnichten! Ein Blindtext bietet mir wichtige Informationen. An ihm messe ich die Lesbarkeit einer Schrift, ihre Anmutung, wie harmonisch die Figuren zueinander stehen und prüfe, wie breit oder schmal sie läuft. Ein Blindtext sollte möglichst viele verschiedene Buchstaben enthalten und in der Originalsprache gesetzt sein. Er muss keinen Sinn ergeben, sollte aber lesbar sein. Fremdsprachige Texte wie „Lorem ipsum“ dienen nicht dem eigentlichen Zweck, da sie eine falsche Anmutung vermitteln. Dies hier ist ein Blindtext zum Testen von Textausgaben. Wer diesen Text liest, ist selbst schuld. </w:t>
       </w:r>
       <w:r>
         <w:lastRenderedPageBreak/>
-        <w:t>Blindtext“ oder „</w:t>
-      </w:r>
-      <w:proofErr w:type="spellStart"/>
-      <w:r>
-        <w:t>Huardest</w:t>
-      </w:r>
-      <w:proofErr w:type="spellEnd"/>
-      <w:r>
-        <w:t xml:space="preserve"> </w:t>
-      </w:r>
-      <w:proofErr w:type="spellStart"/>
-      <w:r>
-        <w:t>gefburn</w:t>
-      </w:r>
-      <w:proofErr w:type="spellEnd"/>
-      <w:r>
-        <w:t xml:space="preserve">“? </w:t>
-      </w:r>
-      <w:proofErr w:type="spellStart"/>
-      <w:r>
-        <w:t>Kjift</w:t>
-      </w:r>
-      <w:proofErr w:type="spellEnd"/>
-      <w:r>
-        <w:t xml:space="preserve"> – mitnichten! Ein Blindtext bietet mir wichtige Informationen. An ihm messe ich die Lesbarkeit einer Schrift, ihre Anmutung, wie harmonisch die Figuren </w:t>
-      </w:r>
-      <w:proofErr w:type="gramStart"/>
-      <w:r>
-        <w:t>zueinander stehen</w:t>
-      </w:r>
-      <w:proofErr w:type="gramEnd"/>
-      <w:r>
-        <w:t xml:space="preserve"> und prüfe, wie breit oder schmal sie läuft. Ein Blindtext sollte möglichst viele verschiedene Buchstaben enthalten und in der Originalsprache gesetzt sein. Er muss keinen Sinn ergeben, sollte aber lesbar sein. Fremdsprachige Texte wie „</w:t>
-      </w:r>
-      <w:proofErr w:type="spellStart"/>
-      <w:r>
-        <w:t>Lorem</w:t>
-      </w:r>
-      <w:proofErr w:type="spellEnd"/>
-      <w:r>
-        <w:t xml:space="preserve"> </w:t>
-      </w:r>
-      <w:proofErr w:type="spellStart"/>
-      <w:r>
-        <w:t>ipsum</w:t>
-      </w:r>
-      <w:proofErr w:type="spellEnd"/>
-      <w:r>
-        <w:t>“ dienen nicht dem eigentlichen Zweck, da sie e</w:t>
+        <w:t>Der Text gibt lediglich den Grauwert der Schrift an. Ist das wirklich so? Ist es gleichgültig, ob ich schreibe: „Dies ist ein Blindtext“ oder „Huardest gefburn“? Kjift – mitnichten! Ein Blindtext bietet mir wichtige Informationen. An ihm messe ich die Lesbarkeit einer Schrift, ihre Anmutung, wie harmonisch die Figuren zueinander stehen und prüfe, wie breit oder schmal sie läuft. Ein Blindtext sollte möglichst viele verschiedene Buchstaben enthalten und in der Originalsprache gesetzt sein. Er muss keinen Sinn ergeben, sollte aber lesbar sein. Fremdsprachige Texte wie „Lorem ipsum“ dienen nicht dem eigentlichen Zweck, da sie e</w:t>
       </w:r>
       <w:r>
         <w:t>ine falsche Anmutung vermitteln.</w:t>
@@ -8449,114 +7503,13 @@
       </w:pPr>
       <w:bookmarkStart w:id="24" w:name="_Toc536713960"/>
       <w:r>
-        <w:t xml:space="preserve">New </w:t>
-      </w:r>
-      <w:proofErr w:type="spellStart"/>
-      <w:r>
-        <w:t>Subsection</w:t>
+        <w:t>New Subsection</w:t>
       </w:r>
       <w:bookmarkEnd w:id="24"/>
-      <w:proofErr w:type="spellEnd"/>
-    </w:p>
-    <w:p>
-      <w:r>
-        <w:t>Dies hier ist ein Blindtext zum Testen von Textausgaben. Wer diesen Text liest, ist selbst schuld. Der Text gibt lediglich den Grauwert der Schrift an. Ist das wirklich so? Ist es gleichgültig, ob ich schreibe: „Dies ist ein Blindtext“ oder „</w:t>
-      </w:r>
-      <w:proofErr w:type="spellStart"/>
-      <w:r>
-        <w:t>Huardest</w:t>
-      </w:r>
-      <w:proofErr w:type="spellEnd"/>
-      <w:r>
-        <w:t xml:space="preserve"> </w:t>
-      </w:r>
-      <w:proofErr w:type="spellStart"/>
-      <w:r>
-        <w:t>gefburn</w:t>
-      </w:r>
-      <w:proofErr w:type="spellEnd"/>
-      <w:r>
-        <w:t xml:space="preserve">“? </w:t>
-      </w:r>
-      <w:proofErr w:type="spellStart"/>
-      <w:r>
-        <w:t>Kjift</w:t>
-      </w:r>
-      <w:proofErr w:type="spellEnd"/>
-      <w:r>
-        <w:t xml:space="preserve"> – mitnichten! Ein Blindtext bietet mir wichtige Informationen. An ihm messe ich die Lesbarkeit einer Schrift, ihre Anmutung, wie harmonisch die Figuren </w:t>
-      </w:r>
-      <w:proofErr w:type="gramStart"/>
-      <w:r>
-        <w:t>zueinander stehen</w:t>
-      </w:r>
-      <w:proofErr w:type="gramEnd"/>
-      <w:r>
-        <w:t xml:space="preserve"> und prüfe, wie breit oder schmal sie läuft. Ein Blindtext sollte möglichst viele verschiedene Buchstaben enthalten und in der Originalsprache gesetzt sein. Er muss keinen Sinn ergeben, sollte aber lesbar sein. Fremdsprachige Texte wie „</w:t>
-      </w:r>
-      <w:proofErr w:type="spellStart"/>
-      <w:r>
-        <w:t>Lorem</w:t>
-      </w:r>
-      <w:proofErr w:type="spellEnd"/>
-      <w:r>
-        <w:t xml:space="preserve"> </w:t>
-      </w:r>
-      <w:proofErr w:type="spellStart"/>
-      <w:r>
-        <w:t>ipsum</w:t>
-      </w:r>
-      <w:proofErr w:type="spellEnd"/>
-      <w:r>
-        <w:t>“ dienen nicht dem eigentlichen Zweck, da sie eine falsche Anmutung vermitteln. Dies hier ist ein Blindtext zum Testen von Textausgaben. Wer diesen Text liest, ist selbst schuld. Der Text gibt lediglich den Grauwert der Schrift an. Ist das wirklich so? Ist es gleichgültig, ob ich schreibe: „Dies ist ein Blindtext“ oder „</w:t>
-      </w:r>
-      <w:proofErr w:type="spellStart"/>
-      <w:r>
-        <w:t>Huardest</w:t>
-      </w:r>
-      <w:proofErr w:type="spellEnd"/>
-      <w:r>
-        <w:t xml:space="preserve"> </w:t>
-      </w:r>
-      <w:proofErr w:type="spellStart"/>
-      <w:r>
-        <w:t>gefburn</w:t>
-      </w:r>
-      <w:proofErr w:type="spellEnd"/>
-      <w:r>
-        <w:t xml:space="preserve">“? </w:t>
-      </w:r>
-      <w:proofErr w:type="spellStart"/>
-      <w:r>
-        <w:t>Kjift</w:t>
-      </w:r>
-      <w:proofErr w:type="spellEnd"/>
-      <w:r>
-        <w:t xml:space="preserve"> – mitnichten! Ein Blindtext bietet mir wichtige Informationen. An ihm messe ich die Lesbarkeit einer Schrift, ihre Anmutung, wie harmonisch die Figuren </w:t>
-      </w:r>
-      <w:proofErr w:type="gramStart"/>
-      <w:r>
-        <w:t>zueinander stehen</w:t>
-      </w:r>
-      <w:proofErr w:type="gramEnd"/>
-      <w:r>
-        <w:t xml:space="preserve"> und prüfe, wie breit oder schmal sie läuft. Ein Blindtext sollte möglichst viele verschiedene Buchstaben enthalten und in der Originalsprache gesetzt sein. Er muss keinen Sinn ergeben, sollte aber lesbar sein. Fremdsprachige Texte wie „</w:t>
-      </w:r>
-      <w:proofErr w:type="spellStart"/>
-      <w:r>
-        <w:t>Lorem</w:t>
-      </w:r>
-      <w:proofErr w:type="spellEnd"/>
-      <w:r>
-        <w:t xml:space="preserve"> </w:t>
-      </w:r>
-      <w:proofErr w:type="spellStart"/>
-      <w:r>
-        <w:t>ipsum</w:t>
-      </w:r>
-      <w:proofErr w:type="spellEnd"/>
-      <w:r>
-        <w:t>“ dienen nicht dem eigentlichen Zweck, da sie e</w:t>
+    </w:p>
+    <w:p>
+      <w:r>
+        <w:t>Dies hier ist ein Blindtext zum Testen von Textausgaben. Wer diesen Text liest, ist selbst schuld. Der Text gibt lediglich den Grauwert der Schrift an. Ist das wirklich so? Ist es gleichgültig, ob ich schreibe: „Dies ist ein Blindtext“ oder „Huardest gefburn“? Kjift – mitnichten! Ein Blindtext bietet mir wichtige Informationen. An ihm messe ich die Lesbarkeit einer Schrift, ihre Anmutung, wie harmonisch die Figuren zueinander stehen und prüfe, wie breit oder schmal sie läuft. Ein Blindtext sollte möglichst viele verschiedene Buchstaben enthalten und in der Originalsprache gesetzt sein. Er muss keinen Sinn ergeben, sollte aber lesbar sein. Fremdsprachige Texte wie „Lorem ipsum“ dienen nicht dem eigentlichen Zweck, da sie eine falsche Anmutung vermitteln. Dies hier ist ein Blindtext zum Testen von Textausgaben. Wer diesen Text liest, ist selbst schuld. Der Text gibt lediglich den Grauwert der Schrift an. Ist das wirklich so? Ist es gleichgültig, ob ich schreibe: „Dies ist ein Blindtext“ oder „Huardest gefburn“? Kjift – mitnichten! Ein Blindtext bietet mir wichtige Informationen. An ihm messe ich die Lesbarkeit einer Schrift, ihre Anmutung, wie harmonisch die Figuren zueinander stehen und prüfe, wie breit oder schmal sie läuft. Ein Blindtext sollte möglichst viele verschiedene Buchstaben enthalten und in der Originalsprache gesetzt sein. Er muss keinen Sinn ergeben, sollte aber lesbar sein. Fremdsprachige Texte wie „Lorem ipsum“ dienen nicht dem eigentlichen Zweck, da sie e</w:t>
       </w:r>
       <w:r>
         <w:t>ine falsche Anmutung vermitteln.</w:t>
@@ -8569,7 +7522,7 @@
         <w:sectPr>
           <w:type w:val="oddPage"/>
           <w:pgSz w:w="11906" w:h="16838"/>
-          <w:pgMar w:top="2155" w:right="1985" w:bottom="2552" w:left="851" w:header="1134" w:footer="2075" w:gutter="1134"/>
+          <w:pgMar w:top="2155" w:right="1985" w:bottom="2552" w:left="1134" w:header="1134" w:footer="2075" w:gutter="1134"/>
           <w:cols w:space="708"/>
           <w:titlePg/>
           <w:docGrid w:linePitch="360"/>
@@ -8595,103 +7548,7 @@
     </w:p>
     <w:p>
       <w:r>
-        <w:t>Dies hier ist ein Blindtext zum Testen von Textausgaben. Wer diesen Text liest, ist selbst schuld. Der Text gibt lediglich den Grauwert der Schrift an. Ist das wirklich so? Ist es gleichgültig, ob ich schreibe: „Dies ist ein Blindtext“ oder „</w:t>
-      </w:r>
-      <w:proofErr w:type="spellStart"/>
-      <w:r>
-        <w:t>Huardest</w:t>
-      </w:r>
-      <w:proofErr w:type="spellEnd"/>
-      <w:r>
-        <w:t xml:space="preserve"> </w:t>
-      </w:r>
-      <w:proofErr w:type="spellStart"/>
-      <w:r>
-        <w:t>gefburn</w:t>
-      </w:r>
-      <w:proofErr w:type="spellEnd"/>
-      <w:r>
-        <w:t xml:space="preserve">“? </w:t>
-      </w:r>
-      <w:proofErr w:type="spellStart"/>
-      <w:r>
-        <w:t>Kjift</w:t>
-      </w:r>
-      <w:proofErr w:type="spellEnd"/>
-      <w:r>
-        <w:t xml:space="preserve"> – mitnichten! Ein Blindtext bietet mir wichtige Informationen. An ihm messe ich die Lesbarkeit einer Schrift, ihre Anmutung, wie harmonisch die Figuren </w:t>
-      </w:r>
-      <w:proofErr w:type="gramStart"/>
-      <w:r>
-        <w:t>zueinander stehen</w:t>
-      </w:r>
-      <w:proofErr w:type="gramEnd"/>
-      <w:r>
-        <w:t xml:space="preserve"> und prüfe, wie breit oder schmal sie läuft. Ein Blindtext sollte möglichst viele verschiedene Buchstaben enthalten und in der Originalsprache gesetzt sein. Er muss keinen Sinn ergeben, sollte aber lesbar sein. Fremdsprachige Texte wie „</w:t>
-      </w:r>
-      <w:proofErr w:type="spellStart"/>
-      <w:r>
-        <w:t>Lorem</w:t>
-      </w:r>
-      <w:proofErr w:type="spellEnd"/>
-      <w:r>
-        <w:t xml:space="preserve"> </w:t>
-      </w:r>
-      <w:proofErr w:type="spellStart"/>
-      <w:r>
-        <w:t>ipsum</w:t>
-      </w:r>
-      <w:proofErr w:type="spellEnd"/>
-      <w:r>
-        <w:t>“ dienen nicht dem eigentlichen Zweck, da sie eine falsche Anmutung vermitteln. Dies hier ist ein Blindtext zum Testen von Textausgaben. Wer diesen Text liest, ist selbst schuld. Der Text gibt lediglich den Grauwert der Schrift an. Ist das wirklich so? Ist es gleichgültig, ob ich schreibe: „Dies ist ein Blindtext“ oder „</w:t>
-      </w:r>
-      <w:proofErr w:type="spellStart"/>
-      <w:r>
-        <w:t>Huardest</w:t>
-      </w:r>
-      <w:proofErr w:type="spellEnd"/>
-      <w:r>
-        <w:t xml:space="preserve"> </w:t>
-      </w:r>
-      <w:proofErr w:type="spellStart"/>
-      <w:r>
-        <w:t>gefburn</w:t>
-      </w:r>
-      <w:proofErr w:type="spellEnd"/>
-      <w:r>
-        <w:t xml:space="preserve">“? </w:t>
-      </w:r>
-      <w:proofErr w:type="spellStart"/>
-      <w:r>
-        <w:t>Kjift</w:t>
-      </w:r>
-      <w:proofErr w:type="spellEnd"/>
-      <w:r>
-        <w:t xml:space="preserve"> – mitnichten! Ein Blindtext bietet mir wichtige Informationen. An ihm messe ich die Lesbarkeit einer Schrift, ihre Anmutung, wie harmonisch die Figuren </w:t>
-      </w:r>
-      <w:proofErr w:type="gramStart"/>
-      <w:r>
-        <w:t>zueinander stehen</w:t>
-      </w:r>
-      <w:proofErr w:type="gramEnd"/>
-      <w:r>
-        <w:t xml:space="preserve"> und prüfe, wie breit oder schmal sie läuft. Ein Blindtext sollte möglichst viele verschiedene Buchstaben enthalten und in der Originalsprache gesetzt sein. Er muss keinen Sinn ergeben, sollte aber lesbar sein. Fremdsprachige Texte wie „</w:t>
-      </w:r>
-      <w:proofErr w:type="spellStart"/>
-      <w:r>
-        <w:t>Lorem</w:t>
-      </w:r>
-      <w:proofErr w:type="spellEnd"/>
-      <w:r>
-        <w:t xml:space="preserve"> </w:t>
-      </w:r>
-      <w:proofErr w:type="spellStart"/>
-      <w:r>
-        <w:t>ipsum</w:t>
-      </w:r>
-      <w:proofErr w:type="spellEnd"/>
-      <w:r>
-        <w:t>“ dienen nicht dem eigentlichen Zweck, da sie eine falsche Anmutung vermitteln.</w:t>
+        <w:t>Dies hier ist ein Blindtext zum Testen von Textausgaben. Wer diesen Text liest, ist selbst schuld. Der Text gibt lediglich den Grauwert der Schrift an. Ist das wirklich so? Ist es gleichgültig, ob ich schreibe: „Dies ist ein Blindtext“ oder „Huardest gefburn“? Kjift – mitnichten! Ein Blindtext bietet mir wichtige Informationen. An ihm messe ich die Lesbarkeit einer Schrift, ihre Anmutung, wie harmonisch die Figuren zueinander stehen und prüfe, wie breit oder schmal sie läuft. Ein Blindtext sollte möglichst viele verschiedene Buchstaben enthalten und in der Originalsprache gesetzt sein. Er muss keinen Sinn ergeben, sollte aber lesbar sein. Fremdsprachige Texte wie „Lorem ipsum“ dienen nicht dem eigentlichen Zweck, da sie eine falsche Anmutung vermitteln. Dies hier ist ein Blindtext zum Testen von Textausgaben. Wer diesen Text liest, ist selbst schuld. Der Text gibt lediglich den Grauwert der Schrift an. Ist das wirklich so? Ist es gleichgültig, ob ich schreibe: „Dies ist ein Blindtext“ oder „Huardest gefburn“? Kjift – mitnichten! Ein Blindtext bietet mir wichtige Informationen. An ihm messe ich die Lesbarkeit einer Schrift, ihre Anmutung, wie harmonisch die Figuren zueinander stehen und prüfe, wie breit oder schmal sie läuft. Ein Blindtext sollte möglichst viele verschiedene Buchstaben enthalten und in der Originalsprache gesetzt sein. Er muss keinen Sinn ergeben, sollte aber lesbar sein. Fremdsprachige Texte wie „Lorem ipsum“ dienen nicht dem eigentlichen Zweck, da sie eine falsche Anmutung vermitteln.</w:t>
       </w:r>
     </w:p>
     <w:p>
@@ -8700,118 +7557,17 @@
       </w:pPr>
       <w:bookmarkStart w:id="26" w:name="_Toc536713962"/>
       <w:r>
-        <w:t xml:space="preserve">New </w:t>
-      </w:r>
-      <w:proofErr w:type="spellStart"/>
-      <w:r>
-        <w:t>Section</w:t>
+        <w:t>New Section</w:t>
       </w:r>
       <w:bookmarkEnd w:id="26"/>
-      <w:proofErr w:type="spellEnd"/>
-    </w:p>
-    <w:p>
-      <w:r>
-        <w:t xml:space="preserve">Dies hier ist ein Blindtext zum Testen von Textausgaben. Wer diesen Text liest, ist selbst schuld. Der Text gibt lediglich den Grauwert der Schrift an. Ist das wirklich </w:t>
+    </w:p>
+    <w:p>
+      <w:r>
+        <w:t xml:space="preserve">Dies hier ist ein Blindtext zum Testen von Textausgaben. Wer diesen Text liest, ist selbst schuld. Der Text gibt lediglich den Grauwert der Schrift an. Ist das </w:t>
       </w:r>
       <w:r>
         <w:lastRenderedPageBreak/>
-        <w:t>so? Ist es gleichgültig, ob ich schreibe: „Dies ist ein Blindtext“ oder „</w:t>
-      </w:r>
-      <w:proofErr w:type="spellStart"/>
-      <w:r>
-        <w:t>Huardest</w:t>
-      </w:r>
-      <w:proofErr w:type="spellEnd"/>
-      <w:r>
-        <w:t xml:space="preserve"> </w:t>
-      </w:r>
-      <w:proofErr w:type="spellStart"/>
-      <w:r>
-        <w:t>gefburn</w:t>
-      </w:r>
-      <w:proofErr w:type="spellEnd"/>
-      <w:r>
-        <w:t xml:space="preserve">“? </w:t>
-      </w:r>
-      <w:proofErr w:type="spellStart"/>
-      <w:r>
-        <w:t>Kjift</w:t>
-      </w:r>
-      <w:proofErr w:type="spellEnd"/>
-      <w:r>
-        <w:t xml:space="preserve"> – mitnichten! Ein Blindtext bietet mir wichtige Informationen. An ihm messe ich die Lesbarkeit einer Schrift, ihre Anmutung, wie harmonisch die Figuren </w:t>
-      </w:r>
-      <w:proofErr w:type="gramStart"/>
-      <w:r>
-        <w:t>zueinander stehen</w:t>
-      </w:r>
-      <w:proofErr w:type="gramEnd"/>
-      <w:r>
-        <w:t xml:space="preserve"> und prüfe, wie breit oder schmal sie läuft. Ein Blindtext sollte möglichst viele verschiedene Buchstaben enthalten und in der Originalsprache gesetzt sein. Er muss keinen Sinn ergeben, sollte aber lesbar sein. Fremdsprachige Texte wie „</w:t>
-      </w:r>
-      <w:proofErr w:type="spellStart"/>
-      <w:r>
-        <w:t>Lorem</w:t>
-      </w:r>
-      <w:proofErr w:type="spellEnd"/>
-      <w:r>
-        <w:t xml:space="preserve"> </w:t>
-      </w:r>
-      <w:proofErr w:type="spellStart"/>
-      <w:r>
-        <w:t>ipsum</w:t>
-      </w:r>
-      <w:proofErr w:type="spellEnd"/>
-      <w:r>
-        <w:t>“ dienen nicht dem eigentlichen Zweck, da sie eine falsche Anmutung vermitteln. Dies hier ist ein Blindtext zum Testen von Textausgaben. Wer diesen Text liest, ist selbst schuld. Der Text gibt lediglich den Grauwert der Schrift an. Ist das wirklich so? Ist es gleichgültig, ob ich schreibe: „Dies ist ein Blindtext“ oder „</w:t>
-      </w:r>
-      <w:proofErr w:type="spellStart"/>
-      <w:r>
-        <w:t>Huardest</w:t>
-      </w:r>
-      <w:proofErr w:type="spellEnd"/>
-      <w:r>
-        <w:t xml:space="preserve"> </w:t>
-      </w:r>
-      <w:proofErr w:type="spellStart"/>
-      <w:r>
-        <w:t>gefburn</w:t>
-      </w:r>
-      <w:proofErr w:type="spellEnd"/>
-      <w:r>
-        <w:t xml:space="preserve">“? </w:t>
-      </w:r>
-      <w:proofErr w:type="spellStart"/>
-      <w:r>
-        <w:t>Kjift</w:t>
-      </w:r>
-      <w:proofErr w:type="spellEnd"/>
-      <w:r>
-        <w:t xml:space="preserve"> – mitnichten! Ein Blindtext bietet mir wichtige Informationen. An ihm messe ich die Lesbarkeit einer Schrift, ihre Anmutung, wie harmonisch die Figuren </w:t>
-      </w:r>
-      <w:proofErr w:type="gramStart"/>
-      <w:r>
-        <w:t>zueinander stehen</w:t>
-      </w:r>
-      <w:proofErr w:type="gramEnd"/>
-      <w:r>
-        <w:t xml:space="preserve"> und prüfe, wie breit oder schmal sie läuft. Ein Blindtext sollte möglichst viele verschiedene Buchstaben enthalten und in der Originalsprache gesetzt sein. Er muss keinen Sinn ergeben, sollte aber lesbar sein. Fremdsprachige Texte wie „</w:t>
-      </w:r>
-      <w:proofErr w:type="spellStart"/>
-      <w:r>
-        <w:t>Lorem</w:t>
-      </w:r>
-      <w:proofErr w:type="spellEnd"/>
-      <w:r>
-        <w:t xml:space="preserve"> </w:t>
-      </w:r>
-      <w:proofErr w:type="spellStart"/>
-      <w:r>
-        <w:t>ipsum</w:t>
-      </w:r>
-      <w:proofErr w:type="spellEnd"/>
-      <w:r>
-        <w:t>“ dienen nicht dem eigentlichen Zweck, da sie eine falsche Anmutung vermitteln.</w:t>
+        <w:t>wirklich so? Ist es gleichgültig, ob ich schreibe: „Dies ist ein Blindtext“ oder „Huardest gefburn“? Kjift – mitnichten! Ein Blindtext bietet mir wichtige Informationen. An ihm messe ich die Lesbarkeit einer Schrift, ihre Anmutung, wie harmonisch die Figuren zueinander stehen und prüfe, wie breit oder schmal sie läuft. Ein Blindtext sollte möglichst viele verschiedene Buchstaben enthalten und in der Originalsprache gesetzt sein. Er muss keinen Sinn ergeben, sollte aber lesbar sein. Fremdsprachige Texte wie „Lorem ipsum“ dienen nicht dem eigentlichen Zweck, da sie eine falsche Anmutung vermitteln. Dies hier ist ein Blindtext zum Testen von Textausgaben. Wer diesen Text liest, ist selbst schuld. Der Text gibt lediglich den Grauwert der Schrift an. Ist das wirklich so? Ist es gleichgültig, ob ich schreibe: „Dies ist ein Blindtext“ oder „Huardest gefburn“? Kjift – mitnichten! Ein Blindtext bietet mir wichtige Informationen. An ihm messe ich die Lesbarkeit einer Schrift, ihre Anmutung, wie harmonisch die Figuren zueinander stehen und prüfe, wie breit oder schmal sie läuft. Ein Blindtext sollte möglichst viele verschiedene Buchstaben enthalten und in der Originalsprache gesetzt sein. Er muss keinen Sinn ergeben, sollte aber lesbar sein. Fremdsprachige Texte wie „Lorem ipsum“ dienen nicht dem eigentlichen Zweck, da sie eine falsche Anmutung vermitteln.</w:t>
       </w:r>
     </w:p>
     <w:p>
@@ -8820,118 +7576,17 @@
       </w:pPr>
       <w:bookmarkStart w:id="27" w:name="_Toc536713963"/>
       <w:r>
-        <w:t xml:space="preserve">New </w:t>
-      </w:r>
-      <w:proofErr w:type="spellStart"/>
-      <w:r>
-        <w:t>Section</w:t>
+        <w:t>New Section</w:t>
       </w:r>
       <w:bookmarkEnd w:id="27"/>
-      <w:proofErr w:type="spellEnd"/>
-    </w:p>
-    <w:p>
-      <w:r>
-        <w:t>Dies hier ist ein Blindtext zum Testen von Textausgaben. Wer diesen Text liest, ist selbst schuld. Der Text gibt lediglich den Grauwert der Schrift an. Ist das wirklich so? Ist es gleichgültig, ob ich schreibe: „Dies ist ein Blindtext“ oder „</w:t>
-      </w:r>
-      <w:proofErr w:type="spellStart"/>
-      <w:r>
-        <w:t>Huardest</w:t>
-      </w:r>
-      <w:proofErr w:type="spellEnd"/>
-      <w:r>
-        <w:t xml:space="preserve"> </w:t>
-      </w:r>
-      <w:proofErr w:type="spellStart"/>
-      <w:r>
-        <w:t>gefburn</w:t>
-      </w:r>
-      <w:proofErr w:type="spellEnd"/>
-      <w:r>
-        <w:t xml:space="preserve">“? </w:t>
-      </w:r>
-      <w:proofErr w:type="spellStart"/>
-      <w:r>
-        <w:t>Kjift</w:t>
-      </w:r>
-      <w:proofErr w:type="spellEnd"/>
-      <w:r>
-        <w:t xml:space="preserve"> – mitnichten! Ein Blindtext bietet mir wichtige Informationen. An ihm messe ich die Lesbarkeit einer Schrift, ihre Anmutung, wie harmonisch die Figuren </w:t>
-      </w:r>
-      <w:proofErr w:type="gramStart"/>
-      <w:r>
-        <w:t>zueinander stehen</w:t>
-      </w:r>
-      <w:proofErr w:type="gramEnd"/>
-      <w:r>
-        <w:t xml:space="preserve"> und prüfe, wie breit oder schmal sie läuft. Ein Blindtext sollte möglichst viele verschiedene Buchstaben enthalten und in der Originalsprache gesetzt sein. Er muss keinen Sinn ergeben, sollte aber lesbar sein. Fremdsprachige Texte wie „</w:t>
-      </w:r>
-      <w:proofErr w:type="spellStart"/>
-      <w:r>
-        <w:t>Lorem</w:t>
-      </w:r>
-      <w:proofErr w:type="spellEnd"/>
-      <w:r>
-        <w:t xml:space="preserve"> </w:t>
-      </w:r>
-      <w:proofErr w:type="spellStart"/>
-      <w:r>
-        <w:t>ipsum</w:t>
-      </w:r>
-      <w:proofErr w:type="spellEnd"/>
-      <w:r>
-        <w:t xml:space="preserve">“ dienen nicht dem eigentlichen Zweck, da sie eine falsche Anmutung vermitteln. Dies hier ist ein Blindtext zum Testen von Textausgaben. Wer diesen Text liest, ist selbst schuld. Der Text gibt lediglich den Grauwert der Schrift an. Ist das wirklich so? Ist es gleichgültig, ob ich schreibe: „Dies ist ein </w:t>
+    </w:p>
+    <w:p>
+      <w:r>
+        <w:t xml:space="preserve">Dies hier ist ein Blindtext zum Testen von Textausgaben. Wer diesen Text liest, ist selbst schuld. Der Text gibt lediglich den Grauwert der Schrift an. Ist das wirklich so? Ist es gleichgültig, ob ich schreibe: „Dies ist ein Blindtext“ oder „Huardest gefburn“? Kjift – mitnichten! Ein Blindtext bietet mir wichtige Informationen. An ihm messe ich die Lesbarkeit einer Schrift, ihre Anmutung, wie harmonisch die Figuren zueinander stehen und prüfe, wie breit oder schmal sie läuft. Ein Blindtext sollte möglichst viele verschiedene Buchstaben enthalten und in der Originalsprache gesetzt sein. Er muss keinen Sinn ergeben, sollte aber lesbar sein. Fremdsprachige Texte wie „Lorem ipsum“ dienen nicht dem eigentlichen Zweck, da sie eine falsche Anmutung vermitteln. Dies hier ist ein Blindtext zum Testen von Textausgaben. Wer diesen Text liest, ist selbst schuld. </w:t>
       </w:r>
       <w:r>
         <w:lastRenderedPageBreak/>
-        <w:t>Blindtext“ oder „</w:t>
-      </w:r>
-      <w:proofErr w:type="spellStart"/>
-      <w:r>
-        <w:t>Huardest</w:t>
-      </w:r>
-      <w:proofErr w:type="spellEnd"/>
-      <w:r>
-        <w:t xml:space="preserve"> </w:t>
-      </w:r>
-      <w:proofErr w:type="spellStart"/>
-      <w:r>
-        <w:t>gefburn</w:t>
-      </w:r>
-      <w:proofErr w:type="spellEnd"/>
-      <w:r>
-        <w:t xml:space="preserve">“? </w:t>
-      </w:r>
-      <w:proofErr w:type="spellStart"/>
-      <w:r>
-        <w:t>Kjift</w:t>
-      </w:r>
-      <w:proofErr w:type="spellEnd"/>
-      <w:r>
-        <w:t xml:space="preserve"> – mitnichten! Ein Blindtext bietet mir wichtige Informationen. An ihm messe ich die Lesbarkeit einer Schrift, ihre Anmutung, wie harmonisch die Figuren </w:t>
-      </w:r>
-      <w:proofErr w:type="gramStart"/>
-      <w:r>
-        <w:t>zueinander stehen</w:t>
-      </w:r>
-      <w:proofErr w:type="gramEnd"/>
-      <w:r>
-        <w:t xml:space="preserve"> und prüfe, wie breit oder schmal sie läuft. Ein Blindtext sollte möglichst viele verschiedene Buchstaben enthalten und in der Originalsprache gesetzt sein. Er muss keinen Sinn ergeben, sollte aber lesbar sein. Fremdsprachige Texte wie „</w:t>
-      </w:r>
-      <w:proofErr w:type="spellStart"/>
-      <w:r>
-        <w:t>Lorem</w:t>
-      </w:r>
-      <w:proofErr w:type="spellEnd"/>
-      <w:r>
-        <w:t xml:space="preserve"> </w:t>
-      </w:r>
-      <w:proofErr w:type="spellStart"/>
-      <w:r>
-        <w:t>ipsum</w:t>
-      </w:r>
-      <w:proofErr w:type="spellEnd"/>
-      <w:r>
-        <w:t>“ dienen nicht dem eigentlichen Zweck, da sie e</w:t>
+        <w:t>Der Text gibt lediglich den Grauwert der Schrift an. Ist das wirklich so? Ist es gleichgültig, ob ich schreibe: „Dies ist ein Blindtext“ oder „Huardest gefburn“? Kjift – mitnichten! Ein Blindtext bietet mir wichtige Informationen. An ihm messe ich die Lesbarkeit einer Schrift, ihre Anmutung, wie harmonisch die Figuren zueinander stehen und prüfe, wie breit oder schmal sie läuft. Ein Blindtext sollte möglichst viele verschiedene Buchstaben enthalten und in der Originalsprache gesetzt sein. Er muss keinen Sinn ergeben, sollte aber lesbar sein. Fremdsprachige Texte wie „Lorem ipsum“ dienen nicht dem eigentlichen Zweck, da sie e</w:t>
       </w:r>
       <w:r>
         <w:t>ine falsche Anmutung vermitteln.</w:t>
@@ -8943,114 +7598,13 @@
       </w:pPr>
       <w:bookmarkStart w:id="28" w:name="_Toc536713964"/>
       <w:r>
-        <w:t xml:space="preserve">New </w:t>
-      </w:r>
-      <w:proofErr w:type="spellStart"/>
-      <w:r>
-        <w:t>Subsection</w:t>
+        <w:t>New Subsection</w:t>
       </w:r>
       <w:bookmarkEnd w:id="28"/>
-      <w:proofErr w:type="spellEnd"/>
-    </w:p>
-    <w:p>
-      <w:r>
-        <w:t>Dies hier ist ein Blindtext zum Testen von Textausgaben. Wer diesen Text liest, ist selbst schuld. Der Text gibt lediglich den Grauwert der Schrift an. Ist das wirklich so? Ist es gleichgültig, ob ich schreibe: „Dies ist ein Blindtext“ oder „</w:t>
-      </w:r>
-      <w:proofErr w:type="spellStart"/>
-      <w:r>
-        <w:t>Huardest</w:t>
-      </w:r>
-      <w:proofErr w:type="spellEnd"/>
-      <w:r>
-        <w:t xml:space="preserve"> </w:t>
-      </w:r>
-      <w:proofErr w:type="spellStart"/>
-      <w:r>
-        <w:t>gefburn</w:t>
-      </w:r>
-      <w:proofErr w:type="spellEnd"/>
-      <w:r>
-        <w:t xml:space="preserve">“? </w:t>
-      </w:r>
-      <w:proofErr w:type="spellStart"/>
-      <w:r>
-        <w:t>Kjift</w:t>
-      </w:r>
-      <w:proofErr w:type="spellEnd"/>
-      <w:r>
-        <w:t xml:space="preserve"> – mitnichten! Ein Blindtext bietet mir wichtige Informationen. An ihm messe ich die Lesbarkeit einer Schrift, ihre Anmutung, wie harmonisch die Figuren </w:t>
-      </w:r>
-      <w:proofErr w:type="gramStart"/>
-      <w:r>
-        <w:t>zueinander stehen</w:t>
-      </w:r>
-      <w:proofErr w:type="gramEnd"/>
-      <w:r>
-        <w:t xml:space="preserve"> und prüfe, wie breit oder schmal sie läuft. Ein Blindtext sollte möglichst viele verschiedene Buchstaben enthalten und in der Originalsprache gesetzt sein. Er muss keinen Sinn ergeben, sollte aber lesbar sein. Fremdsprachige Texte wie „</w:t>
-      </w:r>
-      <w:proofErr w:type="spellStart"/>
-      <w:r>
-        <w:t>Lorem</w:t>
-      </w:r>
-      <w:proofErr w:type="spellEnd"/>
-      <w:r>
-        <w:t xml:space="preserve"> </w:t>
-      </w:r>
-      <w:proofErr w:type="spellStart"/>
-      <w:r>
-        <w:t>ipsum</w:t>
-      </w:r>
-      <w:proofErr w:type="spellEnd"/>
-      <w:r>
-        <w:t>“ dienen nicht dem eigentlichen Zweck, da sie eine falsche Anmutung vermitteln. Dies hier ist ein Blindtext zum Testen von Textausgaben. Wer diesen Text liest, ist selbst schuld. Der Text gibt lediglich den Grauwert der Schrift an. Ist das wirklich so? Ist es gleichgültig, ob ich schreibe: „Dies ist ein Blindtext“ oder „</w:t>
-      </w:r>
-      <w:proofErr w:type="spellStart"/>
-      <w:r>
-        <w:t>Huardest</w:t>
-      </w:r>
-      <w:proofErr w:type="spellEnd"/>
-      <w:r>
-        <w:t xml:space="preserve"> </w:t>
-      </w:r>
-      <w:proofErr w:type="spellStart"/>
-      <w:r>
-        <w:t>gefburn</w:t>
-      </w:r>
-      <w:proofErr w:type="spellEnd"/>
-      <w:r>
-        <w:t xml:space="preserve">“? </w:t>
-      </w:r>
-      <w:proofErr w:type="spellStart"/>
-      <w:r>
-        <w:t>Kjift</w:t>
-      </w:r>
-      <w:proofErr w:type="spellEnd"/>
-      <w:r>
-        <w:t xml:space="preserve"> – mitnichten! Ein Blindtext bietet mir wichtige Informationen. An ihm messe ich die Lesbarkeit einer Schrift, ihre Anmutung, wie harmonisch die Figuren </w:t>
-      </w:r>
-      <w:proofErr w:type="gramStart"/>
-      <w:r>
-        <w:t>zueinander stehen</w:t>
-      </w:r>
-      <w:proofErr w:type="gramEnd"/>
-      <w:r>
-        <w:t xml:space="preserve"> und prüfe, wie breit oder schmal sie läuft. Ein Blindtext sollte möglichst viele verschiedene Buchstaben enthalten und in der Originalsprache gesetzt sein. Er muss keinen Sinn ergeben, sollte aber lesbar sein. Fremdsprachige Texte wie „</w:t>
-      </w:r>
-      <w:proofErr w:type="spellStart"/>
-      <w:r>
-        <w:t>Lorem</w:t>
-      </w:r>
-      <w:proofErr w:type="spellEnd"/>
-      <w:r>
-        <w:t xml:space="preserve"> </w:t>
-      </w:r>
-      <w:proofErr w:type="spellStart"/>
-      <w:r>
-        <w:t>ipsum</w:t>
-      </w:r>
-      <w:proofErr w:type="spellEnd"/>
-      <w:r>
-        <w:t>“ dienen nicht dem eigentlichen Zweck, da sie e</w:t>
+    </w:p>
+    <w:p>
+      <w:r>
+        <w:t>Dies hier ist ein Blindtext zum Testen von Textausgaben. Wer diesen Text liest, ist selbst schuld. Der Text gibt lediglich den Grauwert der Schrift an. Ist das wirklich so? Ist es gleichgültig, ob ich schreibe: „Dies ist ein Blindtext“ oder „Huardest gefburn“? Kjift – mitnichten! Ein Blindtext bietet mir wichtige Informationen. An ihm messe ich die Lesbarkeit einer Schrift, ihre Anmutung, wie harmonisch die Figuren zueinander stehen und prüfe, wie breit oder schmal sie läuft. Ein Blindtext sollte möglichst viele verschiedene Buchstaben enthalten und in der Originalsprache gesetzt sein. Er muss keinen Sinn ergeben, sollte aber lesbar sein. Fremdsprachige Texte wie „Lorem ipsum“ dienen nicht dem eigentlichen Zweck, da sie eine falsche Anmutung vermitteln. Dies hier ist ein Blindtext zum Testen von Textausgaben. Wer diesen Text liest, ist selbst schuld. Der Text gibt lediglich den Grauwert der Schrift an. Ist das wirklich so? Ist es gleichgültig, ob ich schreibe: „Dies ist ein Blindtext“ oder „Huardest gefburn“? Kjift – mitnichten! Ein Blindtext bietet mir wichtige Informationen. An ihm messe ich die Lesbarkeit einer Schrift, ihre Anmutung, wie harmonisch die Figuren zueinander stehen und prüfe, wie breit oder schmal sie läuft. Ein Blindtext sollte möglichst viele verschiedene Buchstaben enthalten und in der Originalsprache gesetzt sein. Er muss keinen Sinn ergeben, sollte aber lesbar sein. Fremdsprachige Texte wie „Lorem ipsum“ dienen nicht dem eigentlichen Zweck, da sie e</w:t>
       </w:r>
       <w:r>
         <w:t>ine falsche Anmutung vermitteln.</w:t>
@@ -9063,7 +7617,7 @@
         <w:sectPr>
           <w:type w:val="oddPage"/>
           <w:pgSz w:w="11906" w:h="16838"/>
-          <w:pgMar w:top="2155" w:right="1985" w:bottom="2552" w:left="851" w:header="1135" w:footer="2075" w:gutter="1134"/>
+          <w:pgMar w:top="2155" w:right="1985" w:bottom="2552" w:left="1134" w:header="1135" w:footer="2075" w:gutter="1134"/>
           <w:cols w:space="708"/>
           <w:titlePg/>
           <w:docGrid w:linePitch="360"/>
@@ -9089,103 +7643,7 @@
     </w:p>
     <w:p>
       <w:r>
-        <w:t>Dies hier ist ein Blindtext zum Testen von Textausgaben. Wer diesen Text liest, ist selbst schuld. Der Text gibt lediglich den Grauwert der Schrift an. Ist das wirklich so? Ist es gleichgültig, ob ich schreibe: „Dies ist ein Blindtext“ oder „</w:t>
-      </w:r>
-      <w:proofErr w:type="spellStart"/>
-      <w:r>
-        <w:t>Huardest</w:t>
-      </w:r>
-      <w:proofErr w:type="spellEnd"/>
-      <w:r>
-        <w:t xml:space="preserve"> </w:t>
-      </w:r>
-      <w:proofErr w:type="spellStart"/>
-      <w:r>
-        <w:t>gefburn</w:t>
-      </w:r>
-      <w:proofErr w:type="spellEnd"/>
-      <w:r>
-        <w:t xml:space="preserve">“? </w:t>
-      </w:r>
-      <w:proofErr w:type="spellStart"/>
-      <w:r>
-        <w:t>Kjift</w:t>
-      </w:r>
-      <w:proofErr w:type="spellEnd"/>
-      <w:r>
-        <w:t xml:space="preserve"> – mitnichten! Ein Blindtext bietet mir wichtige Informationen. An ihm messe ich die Lesbarkeit einer Schrift, ihre Anmutung, wie harmonisch die Figuren </w:t>
-      </w:r>
-      <w:proofErr w:type="gramStart"/>
-      <w:r>
-        <w:t>zueinander stehen</w:t>
-      </w:r>
-      <w:proofErr w:type="gramEnd"/>
-      <w:r>
-        <w:t xml:space="preserve"> und prüfe, wie breit oder schmal sie läuft. Ein Blindtext sollte möglichst viele verschiedene Buchstaben enthalten und in der Originalsprache gesetzt sein. Er muss keinen Sinn ergeben, sollte aber lesbar sein. Fremdsprachige Texte wie „</w:t>
-      </w:r>
-      <w:proofErr w:type="spellStart"/>
-      <w:r>
-        <w:t>Lorem</w:t>
-      </w:r>
-      <w:proofErr w:type="spellEnd"/>
-      <w:r>
-        <w:t xml:space="preserve"> </w:t>
-      </w:r>
-      <w:proofErr w:type="spellStart"/>
-      <w:r>
-        <w:t>ipsum</w:t>
-      </w:r>
-      <w:proofErr w:type="spellEnd"/>
-      <w:r>
-        <w:t>“ dienen nicht dem eigentlichen Zweck, da sie eine falsche Anmutung vermitteln. Dies hier ist ein Blindtext zum Testen von Textausgaben. Wer diesen Text liest, ist selbst schuld. Der Text gibt lediglich den Grauwert der Schrift an. Ist das wirklich so? Ist es gleichgültig, ob ich schreibe: „Dies ist ein Blindtext“ oder „</w:t>
-      </w:r>
-      <w:proofErr w:type="spellStart"/>
-      <w:r>
-        <w:t>Huardest</w:t>
-      </w:r>
-      <w:proofErr w:type="spellEnd"/>
-      <w:r>
-        <w:t xml:space="preserve"> </w:t>
-      </w:r>
-      <w:proofErr w:type="spellStart"/>
-      <w:r>
-        <w:t>gefburn</w:t>
-      </w:r>
-      <w:proofErr w:type="spellEnd"/>
-      <w:r>
-        <w:t xml:space="preserve">“? </w:t>
-      </w:r>
-      <w:proofErr w:type="spellStart"/>
-      <w:r>
-        <w:t>Kjift</w:t>
-      </w:r>
-      <w:proofErr w:type="spellEnd"/>
-      <w:r>
-        <w:t xml:space="preserve"> – mitnichten! Ein Blindtext bietet mir wichtige Informationen. An ihm messe ich die Lesbarkeit einer Schrift, ihre Anmutung, wie harmonisch die Figuren </w:t>
-      </w:r>
-      <w:proofErr w:type="gramStart"/>
-      <w:r>
-        <w:t>zueinander stehen</w:t>
-      </w:r>
-      <w:proofErr w:type="gramEnd"/>
-      <w:r>
-        <w:t xml:space="preserve"> und prüfe, wie breit oder schmal sie läuft. Ein Blindtext sollte möglichst viele verschiedene Buchstaben enthalten und in der Originalsprache gesetzt sein. Er muss keinen Sinn ergeben, sollte aber lesbar sein. Fremdsprachige Texte wie „</w:t>
-      </w:r>
-      <w:proofErr w:type="spellStart"/>
-      <w:r>
-        <w:t>Lorem</w:t>
-      </w:r>
-      <w:proofErr w:type="spellEnd"/>
-      <w:r>
-        <w:t xml:space="preserve"> </w:t>
-      </w:r>
-      <w:proofErr w:type="spellStart"/>
-      <w:r>
-        <w:t>ipsum</w:t>
-      </w:r>
-      <w:proofErr w:type="spellEnd"/>
-      <w:r>
-        <w:t>“ dienen nicht dem eigentlichen Zweck, da sie eine falsche Anmutung vermitteln.</w:t>
+        <w:t>Dies hier ist ein Blindtext zum Testen von Textausgaben. Wer diesen Text liest, ist selbst schuld. Der Text gibt lediglich den Grauwert der Schrift an. Ist das wirklich so? Ist es gleichgültig, ob ich schreibe: „Dies ist ein Blindtext“ oder „Huardest gefburn“? Kjift – mitnichten! Ein Blindtext bietet mir wichtige Informationen. An ihm messe ich die Lesbarkeit einer Schrift, ihre Anmutung, wie harmonisch die Figuren zueinander stehen und prüfe, wie breit oder schmal sie läuft. Ein Blindtext sollte möglichst viele verschiedene Buchstaben enthalten und in der Originalsprache gesetzt sein. Er muss keinen Sinn ergeben, sollte aber lesbar sein. Fremdsprachige Texte wie „Lorem ipsum“ dienen nicht dem eigentlichen Zweck, da sie eine falsche Anmutung vermitteln. Dies hier ist ein Blindtext zum Testen von Textausgaben. Wer diesen Text liest, ist selbst schuld. Der Text gibt lediglich den Grauwert der Schrift an. Ist das wirklich so? Ist es gleichgültig, ob ich schreibe: „Dies ist ein Blindtext“ oder „Huardest gefburn“? Kjift – mitnichten! Ein Blindtext bietet mir wichtige Informationen. An ihm messe ich die Lesbarkeit einer Schrift, ihre Anmutung, wie harmonisch die Figuren zueinander stehen und prüfe, wie breit oder schmal sie läuft. Ein Blindtext sollte möglichst viele verschiedene Buchstaben enthalten und in der Originalsprache gesetzt sein. Er muss keinen Sinn ergeben, sollte aber lesbar sein. Fremdsprachige Texte wie „Lorem ipsum“ dienen nicht dem eigentlichen Zweck, da sie eine falsche Anmutung vermitteln.</w:t>
       </w:r>
     </w:p>
     <w:p>
@@ -9194,118 +7652,17 @@
       </w:pPr>
       <w:bookmarkStart w:id="30" w:name="_Toc536713966"/>
       <w:r>
-        <w:t xml:space="preserve">New </w:t>
-      </w:r>
-      <w:proofErr w:type="spellStart"/>
-      <w:r>
-        <w:t>Section</w:t>
+        <w:t>New Section</w:t>
       </w:r>
       <w:bookmarkEnd w:id="30"/>
-      <w:proofErr w:type="spellEnd"/>
-    </w:p>
-    <w:p>
-      <w:r>
-        <w:t xml:space="preserve">Dies hier ist ein Blindtext zum Testen von Textausgaben. Wer diesen Text liest, ist selbst schuld. Der Text gibt lediglich den Grauwert der Schrift an. Ist das wirklich </w:t>
+    </w:p>
+    <w:p>
+      <w:r>
+        <w:t xml:space="preserve">Dies hier ist ein Blindtext zum Testen von Textausgaben. Wer diesen Text liest, ist selbst schuld. Der Text gibt lediglich den Grauwert der Schrift an. Ist das </w:t>
       </w:r>
       <w:r>
         <w:lastRenderedPageBreak/>
-        <w:t>so? Ist es gleichgültig, ob ich schreibe: „Dies ist ein Blindtext“ oder „</w:t>
-      </w:r>
-      <w:proofErr w:type="spellStart"/>
-      <w:r>
-        <w:t>Huardest</w:t>
-      </w:r>
-      <w:proofErr w:type="spellEnd"/>
-      <w:r>
-        <w:t xml:space="preserve"> </w:t>
-      </w:r>
-      <w:proofErr w:type="spellStart"/>
-      <w:r>
-        <w:t>gefburn</w:t>
-      </w:r>
-      <w:proofErr w:type="spellEnd"/>
-      <w:r>
-        <w:t xml:space="preserve">“? </w:t>
-      </w:r>
-      <w:proofErr w:type="spellStart"/>
-      <w:r>
-        <w:t>Kjift</w:t>
-      </w:r>
-      <w:proofErr w:type="spellEnd"/>
-      <w:r>
-        <w:t xml:space="preserve"> – mitnichten! Ein Blindtext bietet mir wichtige Informationen. An ihm messe ich die Lesbarkeit einer Schrift, ihre Anmutung, wie harmonisch die Figuren </w:t>
-      </w:r>
-      <w:proofErr w:type="gramStart"/>
-      <w:r>
-        <w:t>zueinander stehen</w:t>
-      </w:r>
-      <w:proofErr w:type="gramEnd"/>
-      <w:r>
-        <w:t xml:space="preserve"> und prüfe, wie breit oder schmal sie läuft. Ein Blindtext sollte möglichst viele verschiedene Buchstaben enthalten und in der Originalsprache gesetzt sein. Er muss keinen Sinn ergeben, sollte aber lesbar sein. Fremdsprachige Texte wie „</w:t>
-      </w:r>
-      <w:proofErr w:type="spellStart"/>
-      <w:r>
-        <w:t>Lorem</w:t>
-      </w:r>
-      <w:proofErr w:type="spellEnd"/>
-      <w:r>
-        <w:t xml:space="preserve"> </w:t>
-      </w:r>
-      <w:proofErr w:type="spellStart"/>
-      <w:r>
-        <w:t>ipsum</w:t>
-      </w:r>
-      <w:proofErr w:type="spellEnd"/>
-      <w:r>
-        <w:t>“ dienen nicht dem eigentlichen Zweck, da sie eine falsche Anmutung vermitteln. Dies hier ist ein Blindtext zum Testen von Textausgaben. Wer diesen Text liest, ist selbst schuld. Der Text gibt lediglich den Grauwert der Schrift an. Ist das wirklich so? Ist es gleichgültig, ob ich schreibe: „Dies ist ein Blindtext“ oder „</w:t>
-      </w:r>
-      <w:proofErr w:type="spellStart"/>
-      <w:r>
-        <w:t>Huardest</w:t>
-      </w:r>
-      <w:proofErr w:type="spellEnd"/>
-      <w:r>
-        <w:t xml:space="preserve"> </w:t>
-      </w:r>
-      <w:proofErr w:type="spellStart"/>
-      <w:r>
-        <w:t>gefburn</w:t>
-      </w:r>
-      <w:proofErr w:type="spellEnd"/>
-      <w:r>
-        <w:t xml:space="preserve">“? </w:t>
-      </w:r>
-      <w:proofErr w:type="spellStart"/>
-      <w:r>
-        <w:t>Kjift</w:t>
-      </w:r>
-      <w:proofErr w:type="spellEnd"/>
-      <w:r>
-        <w:t xml:space="preserve"> – mitnichten! Ein Blindtext bietet mir wichtige Informationen. An ihm messe ich die Lesbarkeit einer Schrift, ihre Anmutung, wie harmonisch die Figuren </w:t>
-      </w:r>
-      <w:proofErr w:type="gramStart"/>
-      <w:r>
-        <w:t>zueinander stehen</w:t>
-      </w:r>
-      <w:proofErr w:type="gramEnd"/>
-      <w:r>
-        <w:t xml:space="preserve"> und prüfe, wie breit oder schmal sie läuft. Ein Blindtext sollte möglichst viele verschiedene Buchstaben enthalten und in der Originalsprache gesetzt sein. Er muss keinen Sinn ergeben, sollte aber lesbar sein. Fremdsprachige Texte wie „</w:t>
-      </w:r>
-      <w:proofErr w:type="spellStart"/>
-      <w:r>
-        <w:t>Lorem</w:t>
-      </w:r>
-      <w:proofErr w:type="spellEnd"/>
-      <w:r>
-        <w:t xml:space="preserve"> </w:t>
-      </w:r>
-      <w:proofErr w:type="spellStart"/>
-      <w:r>
-        <w:t>ipsum</w:t>
-      </w:r>
-      <w:proofErr w:type="spellEnd"/>
-      <w:r>
-        <w:t>“ dienen nicht dem eigentlichen Zweck, da sie eine falsche Anmutung vermitteln.</w:t>
+        <w:t>wirklich so? Ist es gleichgültig, ob ich schreibe: „Dies ist ein Blindtext“ oder „Huardest gefburn“? Kjift – mitnichten! Ein Blindtext bietet mir wichtige Informationen. An ihm messe ich die Lesbarkeit einer Schrift, ihre Anmutung, wie harmonisch die Figuren zueinander stehen und prüfe, wie breit oder schmal sie läuft. Ein Blindtext sollte möglichst viele verschiedene Buchstaben enthalten und in der Originalsprache gesetzt sein. Er muss keinen Sinn ergeben, sollte aber lesbar sein. Fremdsprachige Texte wie „Lorem ipsum“ dienen nicht dem eigentlichen Zweck, da sie eine falsche Anmutung vermitteln. Dies hier ist ein Blindtext zum Testen von Textausgaben. Wer diesen Text liest, ist selbst schuld. Der Text gibt lediglich den Grauwert der Schrift an. Ist das wirklich so? Ist es gleichgültig, ob ich schreibe: „Dies ist ein Blindtext“ oder „Huardest gefburn“? Kjift – mitnichten! Ein Blindtext bietet mir wichtige Informationen. An ihm messe ich die Lesbarkeit einer Schrift, ihre Anmutung, wie harmonisch die Figuren zueinander stehen und prüfe, wie breit oder schmal sie läuft. Ein Blindtext sollte möglichst viele verschiedene Buchstaben enthalten und in der Originalsprache gesetzt sein. Er muss keinen Sinn ergeben, sollte aber lesbar sein. Fremdsprachige Texte wie „Lorem ipsum“ dienen nicht dem eigentlichen Zweck, da sie eine falsche Anmutung vermitteln.</w:t>
       </w:r>
     </w:p>
     <w:p>
@@ -9314,118 +7671,17 @@
       </w:pPr>
       <w:bookmarkStart w:id="31" w:name="_Toc536713967"/>
       <w:r>
-        <w:t xml:space="preserve">New </w:t>
-      </w:r>
-      <w:proofErr w:type="spellStart"/>
-      <w:r>
-        <w:t>Section</w:t>
+        <w:t>New Section</w:t>
       </w:r>
       <w:bookmarkEnd w:id="31"/>
-      <w:proofErr w:type="spellEnd"/>
-    </w:p>
-    <w:p>
-      <w:r>
-        <w:t>Dies hier ist ein Blindtext zum Testen von Textausgaben. Wer diesen Text liest, ist selbst schuld. Der Text gibt lediglich den Grauwert der Schrift an. Ist das wirklich so? Ist es gleichgültig, ob ich schreibe: „Dies ist ein Blindtext“ oder „</w:t>
-      </w:r>
-      <w:proofErr w:type="spellStart"/>
-      <w:r>
-        <w:t>Huardest</w:t>
-      </w:r>
-      <w:proofErr w:type="spellEnd"/>
-      <w:r>
-        <w:t xml:space="preserve"> </w:t>
-      </w:r>
-      <w:proofErr w:type="spellStart"/>
-      <w:r>
-        <w:t>gefburn</w:t>
-      </w:r>
-      <w:proofErr w:type="spellEnd"/>
-      <w:r>
-        <w:t xml:space="preserve">“? </w:t>
-      </w:r>
-      <w:proofErr w:type="spellStart"/>
-      <w:r>
-        <w:t>Kjift</w:t>
-      </w:r>
-      <w:proofErr w:type="spellEnd"/>
-      <w:r>
-        <w:t xml:space="preserve"> – mitnichten! Ein Blindtext bietet mir wichtige Informationen. An ihm messe ich die Lesbarkeit einer Schrift, ihre Anmutung, wie harmonisch die Figuren </w:t>
-      </w:r>
-      <w:proofErr w:type="gramStart"/>
-      <w:r>
-        <w:t>zueinander stehen</w:t>
-      </w:r>
-      <w:proofErr w:type="gramEnd"/>
-      <w:r>
-        <w:t xml:space="preserve"> und prüfe, wie breit oder schmal sie läuft. Ein Blindtext sollte möglichst viele verschiedene Buchstaben enthalten und in der Originalsprache gesetzt sein. Er muss keinen Sinn ergeben, sollte aber lesbar sein. Fremdsprachige Texte wie „</w:t>
-      </w:r>
-      <w:proofErr w:type="spellStart"/>
-      <w:r>
-        <w:t>Lorem</w:t>
-      </w:r>
-      <w:proofErr w:type="spellEnd"/>
-      <w:r>
-        <w:t xml:space="preserve"> </w:t>
-      </w:r>
-      <w:proofErr w:type="spellStart"/>
-      <w:r>
-        <w:t>ipsum</w:t>
-      </w:r>
-      <w:proofErr w:type="spellEnd"/>
-      <w:r>
-        <w:t xml:space="preserve">“ dienen nicht dem eigentlichen Zweck, da sie eine falsche Anmutung vermitteln. Dies hier ist ein Blindtext zum Testen von Textausgaben. Wer diesen Text liest, ist selbst schuld. Der Text gibt lediglich den Grauwert der Schrift an. Ist das wirklich so? Ist es gleichgültig, ob ich schreibe: „Dies ist ein </w:t>
+    </w:p>
+    <w:p>
+      <w:r>
+        <w:t xml:space="preserve">Dies hier ist ein Blindtext zum Testen von Textausgaben. Wer diesen Text liest, ist selbst schuld. Der Text gibt lediglich den Grauwert der Schrift an. Ist das wirklich so? Ist es gleichgültig, ob ich schreibe: „Dies ist ein Blindtext“ oder „Huardest gefburn“? Kjift – mitnichten! Ein Blindtext bietet mir wichtige Informationen. An ihm messe ich die Lesbarkeit einer Schrift, ihre Anmutung, wie harmonisch die Figuren zueinander stehen und prüfe, wie breit oder schmal sie läuft. Ein Blindtext sollte möglichst viele verschiedene Buchstaben enthalten und in der Originalsprache gesetzt sein. Er muss keinen Sinn ergeben, sollte aber lesbar sein. Fremdsprachige Texte wie „Lorem ipsum“ dienen nicht dem eigentlichen Zweck, da sie eine falsche Anmutung vermitteln. Dies hier ist ein Blindtext zum Testen von Textausgaben. Wer diesen Text liest, ist selbst schuld. </w:t>
       </w:r>
       <w:r>
         <w:lastRenderedPageBreak/>
-        <w:t>Blindtext“ oder „</w:t>
-      </w:r>
-      <w:proofErr w:type="spellStart"/>
-      <w:r>
-        <w:t>Huardest</w:t>
-      </w:r>
-      <w:proofErr w:type="spellEnd"/>
-      <w:r>
-        <w:t xml:space="preserve"> </w:t>
-      </w:r>
-      <w:proofErr w:type="spellStart"/>
-      <w:r>
-        <w:t>gefburn</w:t>
-      </w:r>
-      <w:proofErr w:type="spellEnd"/>
-      <w:r>
-        <w:t xml:space="preserve">“? </w:t>
-      </w:r>
-      <w:proofErr w:type="spellStart"/>
-      <w:r>
-        <w:t>Kjift</w:t>
-      </w:r>
-      <w:proofErr w:type="spellEnd"/>
-      <w:r>
-        <w:t xml:space="preserve"> – mitnichten! Ein Blindtext bietet mir wichtige Informationen. An ihm messe ich die Lesbarkeit einer Schrift, ihre Anmutung, wie harmonisch die Figuren </w:t>
-      </w:r>
-      <w:proofErr w:type="gramStart"/>
-      <w:r>
-        <w:t>zueinander stehen</w:t>
-      </w:r>
-      <w:proofErr w:type="gramEnd"/>
-      <w:r>
-        <w:t xml:space="preserve"> und prüfe, wie breit oder schmal sie läuft. Ein Blindtext sollte möglichst viele verschiedene Buchstaben enthalten und in der Originalsprache gesetzt sein. Er muss keinen Sinn ergeben, sollte aber lesbar sein. Fremdsprachige Texte wie „</w:t>
-      </w:r>
-      <w:proofErr w:type="spellStart"/>
-      <w:r>
-        <w:t>Lorem</w:t>
-      </w:r>
-      <w:proofErr w:type="spellEnd"/>
-      <w:r>
-        <w:t xml:space="preserve"> </w:t>
-      </w:r>
-      <w:proofErr w:type="spellStart"/>
-      <w:r>
-        <w:t>ipsum</w:t>
-      </w:r>
-      <w:proofErr w:type="spellEnd"/>
-      <w:r>
-        <w:t>“ dienen nicht dem eigentlichen Zweck, da sie e</w:t>
+        <w:t>Der Text gibt lediglich den Grauwert der Schrift an. Ist das wirklich so? Ist es gleichgültig, ob ich schreibe: „Dies ist ein Blindtext“ oder „Huardest gefburn“? Kjift – mitnichten! Ein Blindtext bietet mir wichtige Informationen. An ihm messe ich die Lesbarkeit einer Schrift, ihre Anmutung, wie harmonisch die Figuren zueinander stehen und prüfe, wie breit oder schmal sie läuft. Ein Blindtext sollte möglichst viele verschiedene Buchstaben enthalten und in der Originalsprache gesetzt sein. Er muss keinen Sinn ergeben, sollte aber lesbar sein. Fremdsprachige Texte wie „Lorem ipsum“ dienen nicht dem eigentlichen Zweck, da sie e</w:t>
       </w:r>
       <w:r>
         <w:t>ine falsche Anmutung vermitteln.</w:t>
@@ -9437,114 +7693,13 @@
       </w:pPr>
       <w:bookmarkStart w:id="32" w:name="_Toc536713968"/>
       <w:r>
-        <w:t xml:space="preserve">New </w:t>
-      </w:r>
-      <w:proofErr w:type="spellStart"/>
-      <w:r>
-        <w:t>Subsection</w:t>
+        <w:t>New Subsection</w:t>
       </w:r>
       <w:bookmarkEnd w:id="32"/>
-      <w:proofErr w:type="spellEnd"/>
-    </w:p>
-    <w:p>
-      <w:r>
-        <w:t>Dies hier ist ein Blindtext zum Testen von Textausgaben. Wer diesen Text liest, ist selbst schuld. Der Text gibt lediglich den Grauwert der Schrift an. Ist das wirklich so? Ist es gleichgültig, ob ich schreibe: „Dies ist ein Blindtext“ oder „</w:t>
-      </w:r>
-      <w:proofErr w:type="spellStart"/>
-      <w:r>
-        <w:t>Huardest</w:t>
-      </w:r>
-      <w:proofErr w:type="spellEnd"/>
-      <w:r>
-        <w:t xml:space="preserve"> </w:t>
-      </w:r>
-      <w:proofErr w:type="spellStart"/>
-      <w:r>
-        <w:t>gefburn</w:t>
-      </w:r>
-      <w:proofErr w:type="spellEnd"/>
-      <w:r>
-        <w:t xml:space="preserve">“? </w:t>
-      </w:r>
-      <w:proofErr w:type="spellStart"/>
-      <w:r>
-        <w:t>Kjift</w:t>
-      </w:r>
-      <w:proofErr w:type="spellEnd"/>
-      <w:r>
-        <w:t xml:space="preserve"> – mitnichten! Ein Blindtext bietet mir wichtige Informationen. An ihm messe ich die Lesbarkeit einer Schrift, ihre Anmutung, wie harmonisch die Figuren </w:t>
-      </w:r>
-      <w:proofErr w:type="gramStart"/>
-      <w:r>
-        <w:t>zueinander stehen</w:t>
-      </w:r>
-      <w:proofErr w:type="gramEnd"/>
-      <w:r>
-        <w:t xml:space="preserve"> und prüfe, wie breit oder schmal sie läuft. Ein Blindtext sollte möglichst viele verschiedene Buchstaben enthalten und in der Originalsprache gesetzt sein. Er muss keinen Sinn ergeben, sollte aber lesbar sein. Fremdsprachige Texte wie „</w:t>
-      </w:r>
-      <w:proofErr w:type="spellStart"/>
-      <w:r>
-        <w:t>Lorem</w:t>
-      </w:r>
-      <w:proofErr w:type="spellEnd"/>
-      <w:r>
-        <w:t xml:space="preserve"> </w:t>
-      </w:r>
-      <w:proofErr w:type="spellStart"/>
-      <w:r>
-        <w:t>ipsum</w:t>
-      </w:r>
-      <w:proofErr w:type="spellEnd"/>
-      <w:r>
-        <w:t>“ dienen nicht dem eigentlichen Zweck, da sie eine falsche Anmutung vermitteln. Dies hier ist ein Blindtext zum Testen von Textausgaben. Wer diesen Text liest, ist selbst schuld. Der Text gibt lediglich den Grauwert der Schrift an. Ist das wirklich so? Ist es gleichgültig, ob ich schreibe: „Dies ist ein Blindtext“ oder „</w:t>
-      </w:r>
-      <w:proofErr w:type="spellStart"/>
-      <w:r>
-        <w:t>Huardest</w:t>
-      </w:r>
-      <w:proofErr w:type="spellEnd"/>
-      <w:r>
-        <w:t xml:space="preserve"> </w:t>
-      </w:r>
-      <w:proofErr w:type="spellStart"/>
-      <w:r>
-        <w:t>gefburn</w:t>
-      </w:r>
-      <w:proofErr w:type="spellEnd"/>
-      <w:r>
-        <w:t xml:space="preserve">“? </w:t>
-      </w:r>
-      <w:proofErr w:type="spellStart"/>
-      <w:r>
-        <w:t>Kjift</w:t>
-      </w:r>
-      <w:proofErr w:type="spellEnd"/>
-      <w:r>
-        <w:t xml:space="preserve"> – mitnichten! Ein Blindtext bietet mir wichtige Informationen. An ihm messe ich die Lesbarkeit einer Schrift, ihre Anmutung, wie harmonisch die Figuren </w:t>
-      </w:r>
-      <w:proofErr w:type="gramStart"/>
-      <w:r>
-        <w:t>zueinander stehen</w:t>
-      </w:r>
-      <w:proofErr w:type="gramEnd"/>
-      <w:r>
-        <w:t xml:space="preserve"> und prüfe, wie breit oder schmal sie läuft. Ein Blindtext sollte möglichst viele verschiedene Buchstaben enthalten und in der Originalsprache gesetzt sein. Er muss keinen Sinn ergeben, sollte aber lesbar sein. Fremdsprachige Texte wie „</w:t>
-      </w:r>
-      <w:proofErr w:type="spellStart"/>
-      <w:r>
-        <w:t>Lorem</w:t>
-      </w:r>
-      <w:proofErr w:type="spellEnd"/>
-      <w:r>
-        <w:t xml:space="preserve"> </w:t>
-      </w:r>
-      <w:proofErr w:type="spellStart"/>
-      <w:r>
-        <w:t>ipsum</w:t>
-      </w:r>
-      <w:proofErr w:type="spellEnd"/>
-      <w:r>
-        <w:t>“ dienen nicht dem eigentlichen Zweck, da sie e</w:t>
+    </w:p>
+    <w:p>
+      <w:r>
+        <w:t>Dies hier ist ein Blindtext zum Testen von Textausgaben. Wer diesen Text liest, ist selbst schuld. Der Text gibt lediglich den Grauwert der Schrift an. Ist das wirklich so? Ist es gleichgültig, ob ich schreibe: „Dies ist ein Blindtext“ oder „Huardest gefburn“? Kjift – mitnichten! Ein Blindtext bietet mir wichtige Informationen. An ihm messe ich die Lesbarkeit einer Schrift, ihre Anmutung, wie harmonisch die Figuren zueinander stehen und prüfe, wie breit oder schmal sie läuft. Ein Blindtext sollte möglichst viele verschiedene Buchstaben enthalten und in der Originalsprache gesetzt sein. Er muss keinen Sinn ergeben, sollte aber lesbar sein. Fremdsprachige Texte wie „Lorem ipsum“ dienen nicht dem eigentlichen Zweck, da sie eine falsche Anmutung vermitteln. Dies hier ist ein Blindtext zum Testen von Textausgaben. Wer diesen Text liest, ist selbst schuld. Der Text gibt lediglich den Grauwert der Schrift an. Ist das wirklich so? Ist es gleichgültig, ob ich schreibe: „Dies ist ein Blindtext“ oder „Huardest gefburn“? Kjift – mitnichten! Ein Blindtext bietet mir wichtige Informationen. An ihm messe ich die Lesbarkeit einer Schrift, ihre Anmutung, wie harmonisch die Figuren zueinander stehen und prüfe, wie breit oder schmal sie läuft. Ein Blindtext sollte möglichst viele verschiedene Buchstaben enthalten und in der Originalsprache gesetzt sein. Er muss keinen Sinn ergeben, sollte aber lesbar sein. Fremdsprachige Texte wie „Lorem ipsum“ dienen nicht dem eigentlichen Zweck, da sie e</w:t>
       </w:r>
       <w:r>
         <w:t>ine falsche Anmutung vermitteln.</w:t>
@@ -9557,7 +7712,7 @@
         <w:sectPr>
           <w:type w:val="oddPage"/>
           <w:pgSz w:w="11906" w:h="16838"/>
-          <w:pgMar w:top="2155" w:right="1985" w:bottom="2552" w:left="851" w:header="1134" w:footer="2068" w:gutter="1134"/>
+          <w:pgMar w:top="2155" w:right="1985" w:bottom="2552" w:left="1134" w:header="1134" w:footer="2068" w:gutter="1134"/>
           <w:cols w:space="708"/>
           <w:titlePg/>
           <w:docGrid w:linePitch="360"/>
@@ -9583,103 +7738,7 @@
     </w:p>
     <w:p>
       <w:r>
-        <w:t>Dies hier ist ein Blindtext zum Testen von Textausgaben. Wer diesen Text liest, ist selbst schuld. Der Text gibt lediglich den Grauwert der Schrift an. Ist das wirklich so? Ist es gleichgültig, ob ich schreibe: „Dies ist ein Blindtext“ oder „</w:t>
-      </w:r>
-      <w:proofErr w:type="spellStart"/>
-      <w:r>
-        <w:t>Huardest</w:t>
-      </w:r>
-      <w:proofErr w:type="spellEnd"/>
-      <w:r>
-        <w:t xml:space="preserve"> </w:t>
-      </w:r>
-      <w:proofErr w:type="spellStart"/>
-      <w:r>
-        <w:t>gefburn</w:t>
-      </w:r>
-      <w:proofErr w:type="spellEnd"/>
-      <w:r>
-        <w:t xml:space="preserve">“? </w:t>
-      </w:r>
-      <w:proofErr w:type="spellStart"/>
-      <w:r>
-        <w:t>Kjift</w:t>
-      </w:r>
-      <w:proofErr w:type="spellEnd"/>
-      <w:r>
-        <w:t xml:space="preserve"> – mitnichten! Ein Blindtext bietet mir wichtige Informationen. An ihm messe ich die Lesbarkeit einer Schrift, ihre Anmutung, wie harmonisch die Figuren </w:t>
-      </w:r>
-      <w:proofErr w:type="gramStart"/>
-      <w:r>
-        <w:t>zueinander stehen</w:t>
-      </w:r>
-      <w:proofErr w:type="gramEnd"/>
-      <w:r>
-        <w:t xml:space="preserve"> und prüfe, wie breit oder schmal sie läuft. Ein Blindtext sollte möglichst viele verschiedene Buchstaben enthalten und in der Originalsprache gesetzt sein. Er muss keinen Sinn ergeben, sollte aber lesbar sein. Fremdsprachige Texte wie „</w:t>
-      </w:r>
-      <w:proofErr w:type="spellStart"/>
-      <w:r>
-        <w:t>Lorem</w:t>
-      </w:r>
-      <w:proofErr w:type="spellEnd"/>
-      <w:r>
-        <w:t xml:space="preserve"> </w:t>
-      </w:r>
-      <w:proofErr w:type="spellStart"/>
-      <w:r>
-        <w:t>ipsum</w:t>
-      </w:r>
-      <w:proofErr w:type="spellEnd"/>
-      <w:r>
-        <w:t>“ dienen nicht dem eigentlichen Zweck, da sie eine falsche Anmutung vermitteln. Dies hier ist ein Blindtext zum Testen von Textausgaben. Wer diesen Text liest, ist selbst schuld. Der Text gibt lediglich den Grauwert der Schrift an. Ist das wirklich so? Ist es gleichgültig, ob ich schreibe: „Dies ist ein Blindtext“ oder „</w:t>
-      </w:r>
-      <w:proofErr w:type="spellStart"/>
-      <w:r>
-        <w:t>Huardest</w:t>
-      </w:r>
-      <w:proofErr w:type="spellEnd"/>
-      <w:r>
-        <w:t xml:space="preserve"> </w:t>
-      </w:r>
-      <w:proofErr w:type="spellStart"/>
-      <w:r>
-        <w:t>gefburn</w:t>
-      </w:r>
-      <w:proofErr w:type="spellEnd"/>
-      <w:r>
-        <w:t xml:space="preserve">“? </w:t>
-      </w:r>
-      <w:proofErr w:type="spellStart"/>
-      <w:r>
-        <w:t>Kjift</w:t>
-      </w:r>
-      <w:proofErr w:type="spellEnd"/>
-      <w:r>
-        <w:t xml:space="preserve"> – mitnichten! Ein Blindtext bietet mir wichtige Informationen. An ihm messe ich die Lesbarkeit einer Schrift, ihre Anmutung, wie harmonisch die Figuren </w:t>
-      </w:r>
-      <w:proofErr w:type="gramStart"/>
-      <w:r>
-        <w:t>zueinander stehen</w:t>
-      </w:r>
-      <w:proofErr w:type="gramEnd"/>
-      <w:r>
-        <w:t xml:space="preserve"> und prüfe, wie breit oder schmal sie läuft. Ein Blindtext sollte möglichst viele verschiedene Buchstaben enthalten und in der Originalsprache gesetzt sein. Er muss keinen Sinn ergeben, sollte aber lesbar sein. Fremdsprachige Texte wie „</w:t>
-      </w:r>
-      <w:proofErr w:type="spellStart"/>
-      <w:r>
-        <w:t>Lorem</w:t>
-      </w:r>
-      <w:proofErr w:type="spellEnd"/>
-      <w:r>
-        <w:t xml:space="preserve"> </w:t>
-      </w:r>
-      <w:proofErr w:type="spellStart"/>
-      <w:r>
-        <w:t>ipsum</w:t>
-      </w:r>
-      <w:proofErr w:type="spellEnd"/>
-      <w:r>
-        <w:t>“ dienen nicht dem eigentlichen Zweck, da sie eine falsche Anmutung vermitteln.</w:t>
+        <w:t>Dies hier ist ein Blindtext zum Testen von Textausgaben. Wer diesen Text liest, ist selbst schuld. Der Text gibt lediglich den Grauwert der Schrift an. Ist das wirklich so? Ist es gleichgültig, ob ich schreibe: „Dies ist ein Blindtext“ oder „Huardest gefburn“? Kjift – mitnichten! Ein Blindtext bietet mir wichtige Informationen. An ihm messe ich die Lesbarkeit einer Schrift, ihre Anmutung, wie harmonisch die Figuren zueinander stehen und prüfe, wie breit oder schmal sie läuft. Ein Blindtext sollte möglichst viele verschiedene Buchstaben enthalten und in der Originalsprache gesetzt sein. Er muss keinen Sinn ergeben, sollte aber lesbar sein. Fremdsprachige Texte wie „Lorem ipsum“ dienen nicht dem eigentlichen Zweck, da sie eine falsche Anmutung vermitteln. Dies hier ist ein Blindtext zum Testen von Textausgaben. Wer diesen Text liest, ist selbst schuld. Der Text gibt lediglich den Grauwert der Schrift an. Ist das wirklich so? Ist es gleichgültig, ob ich schreibe: „Dies ist ein Blindtext“ oder „Huardest gefburn“? Kjift – mitnichten! Ein Blindtext bietet mir wichtige Informationen. An ihm messe ich die Lesbarkeit einer Schrift, ihre Anmutung, wie harmonisch die Figuren zueinander stehen und prüfe, wie breit oder schmal sie läuft. Ein Blindtext sollte möglichst viele verschiedene Buchstaben enthalten und in der Originalsprache gesetzt sein. Er muss keinen Sinn ergeben, sollte aber lesbar sein. Fremdsprachige Texte wie „Lorem ipsum“ dienen nicht dem eigentlichen Zweck, da sie eine falsche Anmutung vermitteln.</w:t>
       </w:r>
     </w:p>
     <w:p>
@@ -9688,118 +7747,17 @@
       </w:pPr>
       <w:bookmarkStart w:id="34" w:name="_Toc536713970"/>
       <w:r>
-        <w:t xml:space="preserve">New </w:t>
-      </w:r>
-      <w:proofErr w:type="spellStart"/>
-      <w:r>
-        <w:t>Section</w:t>
+        <w:t>New Section</w:t>
       </w:r>
       <w:bookmarkEnd w:id="34"/>
-      <w:proofErr w:type="spellEnd"/>
-    </w:p>
-    <w:p>
-      <w:r>
-        <w:t xml:space="preserve">Dies hier ist ein Blindtext zum Testen von Textausgaben. Wer diesen Text liest, ist selbst schuld. Der Text gibt lediglich den Grauwert der Schrift an. Ist das wirklich </w:t>
+    </w:p>
+    <w:p>
+      <w:r>
+        <w:t xml:space="preserve">Dies hier ist ein Blindtext zum Testen von Textausgaben. Wer diesen Text liest, ist selbst schuld. Der Text gibt lediglich den Grauwert der Schrift an. Ist das </w:t>
       </w:r>
       <w:r>
         <w:lastRenderedPageBreak/>
-        <w:t>so? Ist es gleichgültig, ob ich schreibe: „Dies ist ein Blindtext“ oder „</w:t>
-      </w:r>
-      <w:proofErr w:type="spellStart"/>
-      <w:r>
-        <w:t>Huardest</w:t>
-      </w:r>
-      <w:proofErr w:type="spellEnd"/>
-      <w:r>
-        <w:t xml:space="preserve"> </w:t>
-      </w:r>
-      <w:proofErr w:type="spellStart"/>
-      <w:r>
-        <w:t>gefburn</w:t>
-      </w:r>
-      <w:proofErr w:type="spellEnd"/>
-      <w:r>
-        <w:t xml:space="preserve">“? </w:t>
-      </w:r>
-      <w:proofErr w:type="spellStart"/>
-      <w:r>
-        <w:t>Kjift</w:t>
-      </w:r>
-      <w:proofErr w:type="spellEnd"/>
-      <w:r>
-        <w:t xml:space="preserve"> – mitnichten! Ein Blindtext bietet mir wichtige Informationen. An ihm messe ich die Lesbarkeit einer Schrift, ihre Anmutung, wie harmonisch die Figuren </w:t>
-      </w:r>
-      <w:proofErr w:type="gramStart"/>
-      <w:r>
-        <w:t>zueinander stehen</w:t>
-      </w:r>
-      <w:proofErr w:type="gramEnd"/>
-      <w:r>
-        <w:t xml:space="preserve"> und prüfe, wie breit oder schmal sie läuft. Ein Blindtext sollte möglichst viele verschiedene Buchstaben enthalten und in der Originalsprache gesetzt sein. Er muss keinen Sinn ergeben, sollte aber lesbar sein. Fremdsprachige Texte wie „</w:t>
-      </w:r>
-      <w:proofErr w:type="spellStart"/>
-      <w:r>
-        <w:t>Lorem</w:t>
-      </w:r>
-      <w:proofErr w:type="spellEnd"/>
-      <w:r>
-        <w:t xml:space="preserve"> </w:t>
-      </w:r>
-      <w:proofErr w:type="spellStart"/>
-      <w:r>
-        <w:t>ipsum</w:t>
-      </w:r>
-      <w:proofErr w:type="spellEnd"/>
-      <w:r>
-        <w:t>“ dienen nicht dem eigentlichen Zweck, da sie eine falsche Anmutung vermitteln. Dies hier ist ein Blindtext zum Testen von Textausgaben. Wer diesen Text liest, ist selbst schuld. Der Text gibt lediglich den Grauwert der Schrift an. Ist das wirklich so? Ist es gleichgültig, ob ich schreibe: „Dies ist ein Blindtext“ oder „</w:t>
-      </w:r>
-      <w:proofErr w:type="spellStart"/>
-      <w:r>
-        <w:t>Huardest</w:t>
-      </w:r>
-      <w:proofErr w:type="spellEnd"/>
-      <w:r>
-        <w:t xml:space="preserve"> </w:t>
-      </w:r>
-      <w:proofErr w:type="spellStart"/>
-      <w:r>
-        <w:t>gefburn</w:t>
-      </w:r>
-      <w:proofErr w:type="spellEnd"/>
-      <w:r>
-        <w:t xml:space="preserve">“? </w:t>
-      </w:r>
-      <w:proofErr w:type="spellStart"/>
-      <w:r>
-        <w:t>Kjift</w:t>
-      </w:r>
-      <w:proofErr w:type="spellEnd"/>
-      <w:r>
-        <w:t xml:space="preserve"> – mitnichten! Ein Blindtext bietet mir wichtige Informationen. An ihm messe ich die Lesbarkeit einer Schrift, ihre Anmutung, wie harmonisch die Figuren </w:t>
-      </w:r>
-      <w:proofErr w:type="gramStart"/>
-      <w:r>
-        <w:t>zueinander stehen</w:t>
-      </w:r>
-      <w:proofErr w:type="gramEnd"/>
-      <w:r>
-        <w:t xml:space="preserve"> und prüfe, wie breit oder schmal sie läuft. Ein Blindtext sollte möglichst viele verschiedene Buchstaben enthalten und in der Originalsprache gesetzt sein. Er muss keinen Sinn ergeben, sollte aber lesbar sein. Fremdsprachige Texte wie „</w:t>
-      </w:r>
-      <w:proofErr w:type="spellStart"/>
-      <w:r>
-        <w:t>Lorem</w:t>
-      </w:r>
-      <w:proofErr w:type="spellEnd"/>
-      <w:r>
-        <w:t xml:space="preserve"> </w:t>
-      </w:r>
-      <w:proofErr w:type="spellStart"/>
-      <w:r>
-        <w:t>ipsum</w:t>
-      </w:r>
-      <w:proofErr w:type="spellEnd"/>
-      <w:r>
-        <w:t>“ dienen nicht dem eigentlichen Zweck, da sie eine falsche Anmutung vermitteln.</w:t>
+        <w:t>wirklich so? Ist es gleichgültig, ob ich schreibe: „Dies ist ein Blindtext“ oder „Huardest gefburn“? Kjift – mitnichten! Ein Blindtext bietet mir wichtige Informationen. An ihm messe ich die Lesbarkeit einer Schrift, ihre Anmutung, wie harmonisch die Figuren zueinander stehen und prüfe, wie breit oder schmal sie läuft. Ein Blindtext sollte möglichst viele verschiedene Buchstaben enthalten und in der Originalsprache gesetzt sein. Er muss keinen Sinn ergeben, sollte aber lesbar sein. Fremdsprachige Texte wie „Lorem ipsum“ dienen nicht dem eigentlichen Zweck, da sie eine falsche Anmutung vermitteln. Dies hier ist ein Blindtext zum Testen von Textausgaben. Wer diesen Text liest, ist selbst schuld. Der Text gibt lediglich den Grauwert der Schrift an. Ist das wirklich so? Ist es gleichgültig, ob ich schreibe: „Dies ist ein Blindtext“ oder „Huardest gefburn“? Kjift – mitnichten! Ein Blindtext bietet mir wichtige Informationen. An ihm messe ich die Lesbarkeit einer Schrift, ihre Anmutung, wie harmonisch die Figuren zueinander stehen und prüfe, wie breit oder schmal sie läuft. Ein Blindtext sollte möglichst viele verschiedene Buchstaben enthalten und in der Originalsprache gesetzt sein. Er muss keinen Sinn ergeben, sollte aber lesbar sein. Fremdsprachige Texte wie „Lorem ipsum“ dienen nicht dem eigentlichen Zweck, da sie eine falsche Anmutung vermitteln.</w:t>
       </w:r>
     </w:p>
     <w:p>
@@ -9808,118 +7766,17 @@
       </w:pPr>
       <w:bookmarkStart w:id="35" w:name="_Toc536713971"/>
       <w:r>
-        <w:t xml:space="preserve">New </w:t>
-      </w:r>
-      <w:proofErr w:type="spellStart"/>
-      <w:r>
-        <w:t>Section</w:t>
+        <w:t>New Section</w:t>
       </w:r>
       <w:bookmarkEnd w:id="35"/>
-      <w:proofErr w:type="spellEnd"/>
-    </w:p>
-    <w:p>
-      <w:r>
-        <w:t>Dies hier ist ein Blindtext zum Testen von Textausgaben. Wer diesen Text liest, ist selbst schuld. Der Text gibt lediglich den Grauwert der Schrift an. Ist das wirklich so? Ist es gleichgültig, ob ich schreibe: „Dies ist ein Blindtext“ oder „</w:t>
-      </w:r>
-      <w:proofErr w:type="spellStart"/>
-      <w:r>
-        <w:t>Huardest</w:t>
-      </w:r>
-      <w:proofErr w:type="spellEnd"/>
-      <w:r>
-        <w:t xml:space="preserve"> </w:t>
-      </w:r>
-      <w:proofErr w:type="spellStart"/>
-      <w:r>
-        <w:t>gefburn</w:t>
-      </w:r>
-      <w:proofErr w:type="spellEnd"/>
-      <w:r>
-        <w:t xml:space="preserve">“? </w:t>
-      </w:r>
-      <w:proofErr w:type="spellStart"/>
-      <w:r>
-        <w:t>Kjift</w:t>
-      </w:r>
-      <w:proofErr w:type="spellEnd"/>
-      <w:r>
-        <w:t xml:space="preserve"> – mitnichten! Ein Blindtext bietet mir wichtige Informationen. An ihm messe ich die Lesbarkeit einer Schrift, ihre Anmutung, wie harmonisch die Figuren </w:t>
-      </w:r>
-      <w:proofErr w:type="gramStart"/>
-      <w:r>
-        <w:t>zueinander stehen</w:t>
-      </w:r>
-      <w:proofErr w:type="gramEnd"/>
-      <w:r>
-        <w:t xml:space="preserve"> und prüfe, wie breit oder schmal sie läuft. Ein Blindtext sollte möglichst viele verschiedene Buchstaben enthalten und in der Originalsprache gesetzt sein. Er muss keinen Sinn ergeben, sollte aber lesbar sein. Fremdsprachige Texte wie „</w:t>
-      </w:r>
-      <w:proofErr w:type="spellStart"/>
-      <w:r>
-        <w:t>Lorem</w:t>
-      </w:r>
-      <w:proofErr w:type="spellEnd"/>
-      <w:r>
-        <w:t xml:space="preserve"> </w:t>
-      </w:r>
-      <w:proofErr w:type="spellStart"/>
-      <w:r>
-        <w:t>ipsum</w:t>
-      </w:r>
-      <w:proofErr w:type="spellEnd"/>
-      <w:r>
-        <w:t xml:space="preserve">“ dienen nicht dem eigentlichen Zweck, da sie eine falsche Anmutung vermitteln. Dies hier ist ein Blindtext zum Testen von Textausgaben. Wer diesen Text liest, ist selbst schuld. Der Text gibt lediglich den Grauwert der Schrift an. Ist das wirklich so? Ist es gleichgültig, ob ich schreibe: „Dies ist ein </w:t>
+    </w:p>
+    <w:p>
+      <w:r>
+        <w:t xml:space="preserve">Dies hier ist ein Blindtext zum Testen von Textausgaben. Wer diesen Text liest, ist selbst schuld. Der Text gibt lediglich den Grauwert der Schrift an. Ist das wirklich so? Ist es gleichgültig, ob ich schreibe: „Dies ist ein Blindtext“ oder „Huardest gefburn“? Kjift – mitnichten! Ein Blindtext bietet mir wichtige Informationen. An ihm messe ich die Lesbarkeit einer Schrift, ihre Anmutung, wie harmonisch die Figuren zueinander stehen und prüfe, wie breit oder schmal sie läuft. Ein Blindtext sollte möglichst viele verschiedene Buchstaben enthalten und in der Originalsprache gesetzt sein. Er muss keinen Sinn ergeben, sollte aber lesbar sein. Fremdsprachige Texte wie „Lorem ipsum“ dienen nicht dem eigentlichen Zweck, da sie eine falsche Anmutung vermitteln. Dies hier ist ein Blindtext zum Testen von Textausgaben. Wer diesen Text liest, ist selbst schuld. </w:t>
       </w:r>
       <w:r>
         <w:lastRenderedPageBreak/>
-        <w:t>Blindtext“ oder „</w:t>
-      </w:r>
-      <w:proofErr w:type="spellStart"/>
-      <w:r>
-        <w:t>Huardest</w:t>
-      </w:r>
-      <w:proofErr w:type="spellEnd"/>
-      <w:r>
-        <w:t xml:space="preserve"> </w:t>
-      </w:r>
-      <w:proofErr w:type="spellStart"/>
-      <w:r>
-        <w:t>gefburn</w:t>
-      </w:r>
-      <w:proofErr w:type="spellEnd"/>
-      <w:r>
-        <w:t xml:space="preserve">“? </w:t>
-      </w:r>
-      <w:proofErr w:type="spellStart"/>
-      <w:r>
-        <w:t>Kjift</w:t>
-      </w:r>
-      <w:proofErr w:type="spellEnd"/>
-      <w:r>
-        <w:t xml:space="preserve"> – mitnichten! Ein Blindtext bietet mir wichtige Informationen. An ihm messe ich die Lesbarkeit einer Schrift, ihre Anmutung, wie harmonisch die Figuren </w:t>
-      </w:r>
-      <w:proofErr w:type="gramStart"/>
-      <w:r>
-        <w:t>zueinander stehen</w:t>
-      </w:r>
-      <w:proofErr w:type="gramEnd"/>
-      <w:r>
-        <w:t xml:space="preserve"> und prüfe, wie breit oder schmal sie läuft. Ein Blindtext sollte möglichst viele verschiedene Buchstaben enthalten und in der Originalsprache gesetzt sein. Er muss keinen Sinn ergeben, sollte aber lesbar sein. Fremdsprachige Texte wie „</w:t>
-      </w:r>
-      <w:proofErr w:type="spellStart"/>
-      <w:r>
-        <w:t>Lorem</w:t>
-      </w:r>
-      <w:proofErr w:type="spellEnd"/>
-      <w:r>
-        <w:t xml:space="preserve"> </w:t>
-      </w:r>
-      <w:proofErr w:type="spellStart"/>
-      <w:r>
-        <w:t>ipsum</w:t>
-      </w:r>
-      <w:proofErr w:type="spellEnd"/>
-      <w:r>
-        <w:t>“ dienen nicht dem eigentlichen Zweck, da sie e</w:t>
+        <w:t>Der Text gibt lediglich den Grauwert der Schrift an. Ist das wirklich so? Ist es gleichgültig, ob ich schreibe: „Dies ist ein Blindtext“ oder „Huardest gefburn“? Kjift – mitnichten! Ein Blindtext bietet mir wichtige Informationen. An ihm messe ich die Lesbarkeit einer Schrift, ihre Anmutung, wie harmonisch die Figuren zueinander stehen und prüfe, wie breit oder schmal sie läuft. Ein Blindtext sollte möglichst viele verschiedene Buchstaben enthalten und in der Originalsprache gesetzt sein. Er muss keinen Sinn ergeben, sollte aber lesbar sein. Fremdsprachige Texte wie „Lorem ipsum“ dienen nicht dem eigentlichen Zweck, da sie e</w:t>
       </w:r>
       <w:r>
         <w:t>ine falsche Anmutung vermitteln.</w:t>
@@ -9931,114 +7788,13 @@
       </w:pPr>
       <w:bookmarkStart w:id="36" w:name="_Toc536713972"/>
       <w:r>
-        <w:t xml:space="preserve">New </w:t>
-      </w:r>
-      <w:proofErr w:type="spellStart"/>
-      <w:r>
-        <w:t>Subsection</w:t>
+        <w:t>New Subsection</w:t>
       </w:r>
       <w:bookmarkEnd w:id="36"/>
-      <w:proofErr w:type="spellEnd"/>
-    </w:p>
-    <w:p>
-      <w:r>
-        <w:t>Dies hier ist ein Blindtext zum Testen von Textausgaben. Wer diesen Text liest, ist selbst schuld. Der Text gibt lediglich den Grauwert der Schrift an. Ist das wirklich so? Ist es gleichgültig, ob ich schreibe: „Dies ist ein Blindtext“ oder „</w:t>
-      </w:r>
-      <w:proofErr w:type="spellStart"/>
-      <w:r>
-        <w:t>Huardest</w:t>
-      </w:r>
-      <w:proofErr w:type="spellEnd"/>
-      <w:r>
-        <w:t xml:space="preserve"> </w:t>
-      </w:r>
-      <w:proofErr w:type="spellStart"/>
-      <w:r>
-        <w:t>gefburn</w:t>
-      </w:r>
-      <w:proofErr w:type="spellEnd"/>
-      <w:r>
-        <w:t xml:space="preserve">“? </w:t>
-      </w:r>
-      <w:proofErr w:type="spellStart"/>
-      <w:r>
-        <w:t>Kjift</w:t>
-      </w:r>
-      <w:proofErr w:type="spellEnd"/>
-      <w:r>
-        <w:t xml:space="preserve"> – mitnichten! Ein Blindtext bietet mir wichtige Informationen. An ihm messe ich die Lesbarkeit einer Schrift, ihre Anmutung, wie harmonisch die Figuren </w:t>
-      </w:r>
-      <w:proofErr w:type="gramStart"/>
-      <w:r>
-        <w:t>zueinander stehen</w:t>
-      </w:r>
-      <w:proofErr w:type="gramEnd"/>
-      <w:r>
-        <w:t xml:space="preserve"> und prüfe, wie breit oder schmal sie läuft. Ein Blindtext sollte möglichst viele verschiedene Buchstaben enthalten und in der Originalsprache gesetzt sein. Er muss keinen Sinn ergeben, sollte aber lesbar sein. Fremdsprachige Texte wie „</w:t>
-      </w:r>
-      <w:proofErr w:type="spellStart"/>
-      <w:r>
-        <w:t>Lorem</w:t>
-      </w:r>
-      <w:proofErr w:type="spellEnd"/>
-      <w:r>
-        <w:t xml:space="preserve"> </w:t>
-      </w:r>
-      <w:proofErr w:type="spellStart"/>
-      <w:r>
-        <w:t>ipsum</w:t>
-      </w:r>
-      <w:proofErr w:type="spellEnd"/>
-      <w:r>
-        <w:t>“ dienen nicht dem eigentlichen Zweck, da sie eine falsche Anmutung vermitteln. Dies hier ist ein Blindtext zum Testen von Textausgaben. Wer diesen Text liest, ist selbst schuld. Der Text gibt lediglich den Grauwert der Schrift an. Ist das wirklich so? Ist es gleichgültig, ob ich schreibe: „Dies ist ein Blindtext“ oder „</w:t>
-      </w:r>
-      <w:proofErr w:type="spellStart"/>
-      <w:r>
-        <w:t>Huardest</w:t>
-      </w:r>
-      <w:proofErr w:type="spellEnd"/>
-      <w:r>
-        <w:t xml:space="preserve"> </w:t>
-      </w:r>
-      <w:proofErr w:type="spellStart"/>
-      <w:r>
-        <w:t>gefburn</w:t>
-      </w:r>
-      <w:proofErr w:type="spellEnd"/>
-      <w:r>
-        <w:t xml:space="preserve">“? </w:t>
-      </w:r>
-      <w:proofErr w:type="spellStart"/>
-      <w:r>
-        <w:t>Kjift</w:t>
-      </w:r>
-      <w:proofErr w:type="spellEnd"/>
-      <w:r>
-        <w:t xml:space="preserve"> – mitnichten! Ein Blindtext bietet mir wichtige Informationen. An ihm messe ich die Lesbarkeit einer Schrift, ihre Anmutung, wie harmonisch die Figuren </w:t>
-      </w:r>
-      <w:proofErr w:type="gramStart"/>
-      <w:r>
-        <w:t>zueinander stehen</w:t>
-      </w:r>
-      <w:proofErr w:type="gramEnd"/>
-      <w:r>
-        <w:t xml:space="preserve"> und prüfe, wie breit oder schmal sie läuft. Ein Blindtext sollte möglichst viele verschiedene Buchstaben enthalten und in der Originalsprache gesetzt sein. Er muss keinen Sinn ergeben, sollte aber lesbar sein. Fremdsprachige Texte wie „</w:t>
-      </w:r>
-      <w:proofErr w:type="spellStart"/>
-      <w:r>
-        <w:t>Lorem</w:t>
-      </w:r>
-      <w:proofErr w:type="spellEnd"/>
-      <w:r>
-        <w:t xml:space="preserve"> </w:t>
-      </w:r>
-      <w:proofErr w:type="spellStart"/>
-      <w:r>
-        <w:t>ipsum</w:t>
-      </w:r>
-      <w:proofErr w:type="spellEnd"/>
-      <w:r>
-        <w:t>“ dienen nicht dem eigentlichen Zweck, da sie e</w:t>
+    </w:p>
+    <w:p>
+      <w:r>
+        <w:t>Dies hier ist ein Blindtext zum Testen von Textausgaben. Wer diesen Text liest, ist selbst schuld. Der Text gibt lediglich den Grauwert der Schrift an. Ist das wirklich so? Ist es gleichgültig, ob ich schreibe: „Dies ist ein Blindtext“ oder „Huardest gefburn“? Kjift – mitnichten! Ein Blindtext bietet mir wichtige Informationen. An ihm messe ich die Lesbarkeit einer Schrift, ihre Anmutung, wie harmonisch die Figuren zueinander stehen und prüfe, wie breit oder schmal sie läuft. Ein Blindtext sollte möglichst viele verschiedene Buchstaben enthalten und in der Originalsprache gesetzt sein. Er muss keinen Sinn ergeben, sollte aber lesbar sein. Fremdsprachige Texte wie „Lorem ipsum“ dienen nicht dem eigentlichen Zweck, da sie eine falsche Anmutung vermitteln. Dies hier ist ein Blindtext zum Testen von Textausgaben. Wer diesen Text liest, ist selbst schuld. Der Text gibt lediglich den Grauwert der Schrift an. Ist das wirklich so? Ist es gleichgültig, ob ich schreibe: „Dies ist ein Blindtext“ oder „Huardest gefburn“? Kjift – mitnichten! Ein Blindtext bietet mir wichtige Informationen. An ihm messe ich die Lesbarkeit einer Schrift, ihre Anmutung, wie harmonisch die Figuren zueinander stehen und prüfe, wie breit oder schmal sie läuft. Ein Blindtext sollte möglichst viele verschiedene Buchstaben enthalten und in der Originalsprache gesetzt sein. Er muss keinen Sinn ergeben, sollte aber lesbar sein. Fremdsprachige Texte wie „Lorem ipsum“ dienen nicht dem eigentlichen Zweck, da sie e</w:t>
       </w:r>
       <w:r>
         <w:t>ine falsche Anmutung vermitteln.</w:t>
@@ -10051,7 +7807,7 @@
         <w:sectPr>
           <w:type w:val="oddPage"/>
           <w:pgSz w:w="11906" w:h="16838"/>
-          <w:pgMar w:top="2155" w:right="1985" w:bottom="2552" w:left="851" w:header="1134" w:footer="2061" w:gutter="1134"/>
+          <w:pgMar w:top="2155" w:right="1985" w:bottom="2552" w:left="1134" w:header="1134" w:footer="2061" w:gutter="1134"/>
           <w:cols w:space="708"/>
           <w:titlePg/>
           <w:docGrid w:linePitch="360"/>
@@ -10065,7 +7821,6 @@
           <w:lang w:val="en-US"/>
         </w:rPr>
       </w:pPr>
-      <w:proofErr w:type="spellStart"/>
       <w:r>
         <w:rPr>
           <w:lang w:val="en-US"/>
@@ -10073,7 +7828,6 @@
         <w:lastRenderedPageBreak/>
         <w:t>Literaturverzeichnis</w:t>
       </w:r>
-      <w:proofErr w:type="spellEnd"/>
     </w:p>
     <w:p>
       <w:pPr>
@@ -10167,41 +7921,13 @@
         <w:rPr>
           <w:lang w:val="en-US"/>
         </w:rPr>
-        <w:t xml:space="preserve">Abrams, D. S. und J. M. </w:t>
-      </w:r>
-      <w:proofErr w:type="spellStart"/>
-      <w:r>
-        <w:rPr>
-          <w:lang w:val="en-US"/>
-        </w:rPr>
-        <w:t>Prausnitz</w:t>
-      </w:r>
-      <w:proofErr w:type="spellEnd"/>
-      <w:r>
-        <w:rPr>
-          <w:lang w:val="en-US"/>
-        </w:rPr>
-        <w:t xml:space="preserve"> (1975). </w:t>
-      </w:r>
-      <w:r>
-        <w:rPr>
-          <w:lang w:val="en-US"/>
-        </w:rPr>
-        <w:t xml:space="preserve">Statistical thermodynamics of liquid mixtures: A new expression for the excess Gibbs energy of partly or completely miscible systems. </w:t>
-      </w:r>
-      <w:proofErr w:type="spellStart"/>
-      <w:r>
-        <w:rPr>
-          <w:lang w:val="en-US"/>
-        </w:rPr>
-        <w:t>AIChE</w:t>
-      </w:r>
-      <w:proofErr w:type="spellEnd"/>
-      <w:r>
-        <w:rPr>
-          <w:lang w:val="en-US"/>
-        </w:rPr>
-        <w:t xml:space="preserve"> Journal 21, S. 116–128. DOI: https://dx.doi.org/10.1002/aic.690210115.</w:t>
+        <w:t xml:space="preserve">Abrams, D. S. und J. M. Prausnitz (1975). </w:t>
+      </w:r>
+      <w:r>
+        <w:rPr>
+          <w:lang w:val="en-US"/>
+        </w:rPr>
+        <w:t>Statistical thermodynamics of liquid mixtures: A new expression for the excess Gibbs energy of partly or completely miscible systems. AIChE Journal 21, S. 116–128. DOI: https://dx.doi.org/10.1002/aic.690210115.</w:t>
       </w:r>
     </w:p>
     <w:p>
@@ -10229,21 +7955,7 @@
         <w:rPr>
           <w:lang w:val="en-US"/>
         </w:rPr>
-        <w:t xml:space="preserve">Coker, A. K., </w:t>
-      </w:r>
-      <w:proofErr w:type="spellStart"/>
-      <w:r>
-        <w:rPr>
-          <w:lang w:val="en-US"/>
-        </w:rPr>
-        <w:t>Hrsg</w:t>
-      </w:r>
-      <w:proofErr w:type="spellEnd"/>
-      <w:r>
-        <w:rPr>
-          <w:lang w:val="en-US"/>
-        </w:rPr>
-        <w:t>. (2007). Ludwig’s Applied Process Design for Chemical and Petrochemical Plants. Gulf Professional Publishing. ISBN: 9780080469706.</w:t>
+        <w:t>Coker, A. K., Hrsg. (2007). Ludwig’s Applied Process Design for Chemical and Petrochemical Plants. Gulf Professional Publishing. ISBN: 9780080469706.</w:t>
       </w:r>
     </w:p>
     <w:p>
@@ -10271,21 +7983,7 @@
         <w:rPr>
           <w:lang w:val="en-US"/>
         </w:rPr>
-        <w:t>Cuda, P. (2012). »</w:t>
-      </w:r>
-      <w:proofErr w:type="spellStart"/>
-      <w:r>
-        <w:rPr>
-          <w:lang w:val="en-US"/>
-        </w:rPr>
-        <w:t>Exergoeconomic</w:t>
-      </w:r>
-      <w:proofErr w:type="spellEnd"/>
-      <w:r>
-        <w:rPr>
-          <w:lang w:val="en-US"/>
-        </w:rPr>
-        <w:t xml:space="preserve"> Analysis and Optimization of Organic Rankine Cycles«. Diss</w:t>
+        <w:t>Cuda, P. (2012). »Exergoeconomic Analysis and Optimization of Organic Rankine Cycles«. Diss</w:t>
       </w:r>
       <w:r>
         <w:rPr>
@@ -10324,13 +8022,8 @@
         </w:rPr>
         <w:t xml:space="preserve">NIST Chemistry Webbook (2017). </w:t>
       </w:r>
-      <w:proofErr w:type="spellStart"/>
-      <w:r>
-        <w:t>Benzene</w:t>
-      </w:r>
-      <w:proofErr w:type="spellEnd"/>
-      <w:r>
-        <w:t xml:space="preserve"> - Phase Change Data. </w:t>
+      <w:r>
+        <w:t xml:space="preserve">Benzene - Phase Change Data. </w:t>
       </w:r>
       <w:r>
         <w:t>URL: http://webbook.nist.gov/cgi/cbook.cgi?ID=C71432&amp;Units=SI&amp;Mask=4%5C#Thermo-Phase (letzter Zugriff 23. 05. 2016).</w:t>
@@ -10358,7 +8051,7 @@
           <w:footerReference w:type="first" r:id="rId46"/>
           <w:type w:val="oddPage"/>
           <w:pgSz w:w="11906" w:h="16838"/>
-          <w:pgMar w:top="2155" w:right="1985" w:bottom="2552" w:left="851" w:header="1135" w:footer="2074" w:gutter="1134"/>
+          <w:pgMar w:top="2155" w:right="1985" w:bottom="2552" w:left="1134" w:header="1135" w:footer="2074" w:gutter="1134"/>
           <w:pgNumType w:fmt="upperRoman" w:start="1"/>
           <w:cols w:space="708"/>
           <w:titlePg/>
@@ -10370,14 +8063,9 @@
       <w:pPr>
         <w:pStyle w:val="Appendix"/>
       </w:pPr>
-      <w:proofErr w:type="spellStart"/>
       <w:r>
         <w:lastRenderedPageBreak/>
-        <w:t>Anhang</w:t>
-      </w:r>
-      <w:proofErr w:type="spellEnd"/>
-      <w:r>
-        <w:t xml:space="preserve"> 1</w:t>
+        <w:t>Anhang 1</w:t>
       </w:r>
     </w:p>
     <w:p>
@@ -10436,7 +8124,7 @@
           <w:footerReference w:type="default" r:id="rId49"/>
           <w:type w:val="oddPage"/>
           <w:pgSz w:w="11906" w:h="16838"/>
-          <w:pgMar w:top="2155" w:right="1985" w:bottom="2552" w:left="851" w:header="1134" w:footer="2065" w:gutter="1134"/>
+          <w:pgMar w:top="2155" w:right="1985" w:bottom="2552" w:left="1134" w:header="1134" w:footer="2065" w:gutter="1134"/>
           <w:pgNumType w:fmt="upperLetter" w:start="1"/>
           <w:cols w:space="708"/>
           <w:docGrid w:linePitch="360"/>
@@ -10447,21 +8135,16 @@
       <w:pPr>
         <w:pStyle w:val="Appendix"/>
       </w:pPr>
-      <w:proofErr w:type="spellStart"/>
       <w:r>
         <w:lastRenderedPageBreak/>
-        <w:t>Anhang</w:t>
-      </w:r>
-      <w:proofErr w:type="spellEnd"/>
-      <w:r>
-        <w:t xml:space="preserve"> 2</w:t>
+        <w:t>Anhang 2</w:t>
       </w:r>
     </w:p>
     <w:p/>
     <w:sectPr>
       <w:type w:val="oddPage"/>
       <w:pgSz w:w="11906" w:h="16838"/>
-      <w:pgMar w:top="2155" w:right="1985" w:bottom="2552" w:left="851" w:header="1134" w:footer="2065" w:gutter="1134"/>
+      <w:pgMar w:top="2155" w:right="1985" w:bottom="2552" w:left="1134" w:header="1134" w:footer="2065" w:gutter="1134"/>
       <w:pgNumType w:fmt="upperLetter"/>
       <w:cols w:space="708"/>
       <w:docGrid w:linePitch="360"/>
@@ -10471,7 +8154,7 @@
 </file>
 
 <file path=word/endnotes.xml><?xml version="1.0" encoding="utf-8"?>
-<w:endnotes xmlns:wpc="http://schemas.microsoft.com/office/word/2010/wordprocessingCanvas" xmlns:cx="http://schemas.microsoft.com/office/drawing/2014/chartex" xmlns:cx1="http://schemas.microsoft.com/office/drawing/2015/9/8/chartex" xmlns:cx2="http://schemas.microsoft.com/office/drawing/2015/10/21/chartex" xmlns:cx3="http://schemas.microsoft.com/office/drawing/2016/5/9/chartex" xmlns:cx4="http://schemas.microsoft.com/office/drawing/2016/5/10/chartex" xmlns:cx5="http://schemas.microsoft.com/office/drawing/2016/5/11/chartex" xmlns:cx6="http://schemas.microsoft.com/office/drawing/2016/5/12/chartex" xmlns:cx7="http://schemas.microsoft.com/office/drawing/2016/5/13/chartex" xmlns:cx8="http://schemas.microsoft.com/office/drawing/2016/5/14/chartex" xmlns:mc="http://schemas.openxmlformats.org/markup-compatibility/2006" xmlns:aink="http://schemas.microsoft.com/office/drawing/2016/ink" xmlns:am3d="http://schemas.microsoft.com/office/drawing/2017/model3d" xmlns:o="urn:schemas-microsoft-com:office:office" xmlns:r="http://schemas.openxmlformats.org/officeDocument/2006/relationships" xmlns:m="http://schemas.openxmlformats.org/officeDocument/2006/math" xmlns:v="urn:schemas-microsoft-com:vml" xmlns:wp14="http://schemas.microsoft.com/office/word/2010/wordprocessingDrawing" xmlns:wp="http://schemas.openxmlformats.org/drawingml/2006/wordprocessingDrawing" xmlns:w10="urn:schemas-microsoft-com:office:word" xmlns:w="http://schemas.openxmlformats.org/wordprocessingml/2006/main" xmlns:w14="http://schemas.microsoft.com/office/word/2010/wordml" xmlns:w15="http://schemas.microsoft.com/office/word/2012/wordml" xmlns:w16cid="http://schemas.microsoft.com/office/word/2016/wordml/cid" xmlns:w16se="http://schemas.microsoft.com/office/word/2015/wordml/symex" xmlns:wpg="http://schemas.microsoft.com/office/word/2010/wordprocessingGroup" xmlns:wpi="http://schemas.microsoft.com/office/word/2010/wordprocessingInk" xmlns:wne="http://schemas.microsoft.com/office/word/2006/wordml" xmlns:wps="http://schemas.microsoft.com/office/word/2010/wordprocessingShape" mc:Ignorable="w14 w15 w16se w16cid wp14">
+<w:endnotes xmlns:wpc="http://schemas.microsoft.com/office/word/2010/wordprocessingCanvas" xmlns:cx="http://schemas.microsoft.com/office/drawing/2014/chartex" xmlns:cx1="http://schemas.microsoft.com/office/drawing/2015/9/8/chartex" xmlns:mc="http://schemas.openxmlformats.org/markup-compatibility/2006" xmlns:o="urn:schemas-microsoft-com:office:office" xmlns:r="http://schemas.openxmlformats.org/officeDocument/2006/relationships" xmlns:m="http://schemas.openxmlformats.org/officeDocument/2006/math" xmlns:v="urn:schemas-microsoft-com:vml" xmlns:wp14="http://schemas.microsoft.com/office/word/2010/wordprocessingDrawing" xmlns:wp="http://schemas.openxmlformats.org/drawingml/2006/wordprocessingDrawing" xmlns:w10="urn:schemas-microsoft-com:office:word" xmlns:w="http://schemas.openxmlformats.org/wordprocessingml/2006/main" xmlns:w14="http://schemas.microsoft.com/office/word/2010/wordml" xmlns:w15="http://schemas.microsoft.com/office/word/2012/wordml" xmlns:w16se="http://schemas.microsoft.com/office/word/2015/wordml/symex" xmlns:wpg="http://schemas.microsoft.com/office/word/2010/wordprocessingGroup" xmlns:wpi="http://schemas.microsoft.com/office/word/2010/wordprocessingInk" xmlns:wne="http://schemas.microsoft.com/office/word/2006/wordml" xmlns:wps="http://schemas.microsoft.com/office/word/2010/wordprocessingShape" mc:Ignorable="w14 w15 w16se wp14">
   <w:endnote w:type="separator" w:id="-1">
     <w:p>
       <w:pPr>
@@ -10496,7 +8179,7 @@
 </file>
 
 <file path=word/footer1.xml><?xml version="1.0" encoding="utf-8"?>
-<w:ftr xmlns:wpc="http://schemas.microsoft.com/office/word/2010/wordprocessingCanvas" xmlns:cx="http://schemas.microsoft.com/office/drawing/2014/chartex" xmlns:cx1="http://schemas.microsoft.com/office/drawing/2015/9/8/chartex" xmlns:cx2="http://schemas.microsoft.com/office/drawing/2015/10/21/chartex" xmlns:cx3="http://schemas.microsoft.com/office/drawing/2016/5/9/chartex" xmlns:cx4="http://schemas.microsoft.com/office/drawing/2016/5/10/chartex" xmlns:cx5="http://schemas.microsoft.com/office/drawing/2016/5/11/chartex" xmlns:cx6="http://schemas.microsoft.com/office/drawing/2016/5/12/chartex" xmlns:cx7="http://schemas.microsoft.com/office/drawing/2016/5/13/chartex" xmlns:cx8="http://schemas.microsoft.com/office/drawing/2016/5/14/chartex" xmlns:mc="http://schemas.openxmlformats.org/markup-compatibility/2006" xmlns:aink="http://schemas.microsoft.com/office/drawing/2016/ink" xmlns:am3d="http://schemas.microsoft.com/office/drawing/2017/model3d" xmlns:o="urn:schemas-microsoft-com:office:office" xmlns:r="http://schemas.openxmlformats.org/officeDocument/2006/relationships" xmlns:m="http://schemas.openxmlformats.org/officeDocument/2006/math" xmlns:v="urn:schemas-microsoft-com:vml" xmlns:wp14="http://schemas.microsoft.com/office/word/2010/wordprocessingDrawing" xmlns:wp="http://schemas.openxmlformats.org/drawingml/2006/wordprocessingDrawing" xmlns:w10="urn:schemas-microsoft-com:office:word" xmlns:w="http://schemas.openxmlformats.org/wordprocessingml/2006/main" xmlns:w14="http://schemas.microsoft.com/office/word/2010/wordml" xmlns:w15="http://schemas.microsoft.com/office/word/2012/wordml" xmlns:w16cid="http://schemas.microsoft.com/office/word/2016/wordml/cid" xmlns:w16se="http://schemas.microsoft.com/office/word/2015/wordml/symex" xmlns:wpg="http://schemas.microsoft.com/office/word/2010/wordprocessingGroup" xmlns:wpi="http://schemas.microsoft.com/office/word/2010/wordprocessingInk" xmlns:wne="http://schemas.microsoft.com/office/word/2006/wordml" xmlns:wps="http://schemas.microsoft.com/office/word/2010/wordprocessingShape" mc:Ignorable="w14 w15 w16se w16cid wp14">
+<w:ftr xmlns:wpc="http://schemas.microsoft.com/office/word/2010/wordprocessingCanvas" xmlns:cx="http://schemas.microsoft.com/office/drawing/2014/chartex" xmlns:cx1="http://schemas.microsoft.com/office/drawing/2015/9/8/chartex" xmlns:mc="http://schemas.openxmlformats.org/markup-compatibility/2006" xmlns:o="urn:schemas-microsoft-com:office:office" xmlns:r="http://schemas.openxmlformats.org/officeDocument/2006/relationships" xmlns:m="http://schemas.openxmlformats.org/officeDocument/2006/math" xmlns:v="urn:schemas-microsoft-com:vml" xmlns:wp14="http://schemas.microsoft.com/office/word/2010/wordprocessingDrawing" xmlns:wp="http://schemas.openxmlformats.org/drawingml/2006/wordprocessingDrawing" xmlns:w10="urn:schemas-microsoft-com:office:word" xmlns:w="http://schemas.openxmlformats.org/wordprocessingml/2006/main" xmlns:w14="http://schemas.microsoft.com/office/word/2010/wordml" xmlns:w15="http://schemas.microsoft.com/office/word/2012/wordml" xmlns:w16se="http://schemas.microsoft.com/office/word/2015/wordml/symex" xmlns:wpg="http://schemas.microsoft.com/office/word/2010/wordprocessingGroup" xmlns:wpi="http://schemas.microsoft.com/office/word/2010/wordprocessingInk" xmlns:wne="http://schemas.microsoft.com/office/word/2006/wordml" xmlns:wps="http://schemas.microsoft.com/office/word/2010/wordprocessingShape" mc:Ignorable="w14 w15 w16se wp14">
   <w:sdt>
     <w:sdtPr>
       <w:id w:val="363950417"/>
@@ -10536,7 +8219,7 @@
 </file>
 
 <file path=word/footer10.xml><?xml version="1.0" encoding="utf-8"?>
-<w:ftr xmlns:wpc="http://schemas.microsoft.com/office/word/2010/wordprocessingCanvas" xmlns:cx="http://schemas.microsoft.com/office/drawing/2014/chartex" xmlns:cx1="http://schemas.microsoft.com/office/drawing/2015/9/8/chartex" xmlns:cx2="http://schemas.microsoft.com/office/drawing/2015/10/21/chartex" xmlns:cx3="http://schemas.microsoft.com/office/drawing/2016/5/9/chartex" xmlns:cx4="http://schemas.microsoft.com/office/drawing/2016/5/10/chartex" xmlns:cx5="http://schemas.microsoft.com/office/drawing/2016/5/11/chartex" xmlns:cx6="http://schemas.microsoft.com/office/drawing/2016/5/12/chartex" xmlns:cx7="http://schemas.microsoft.com/office/drawing/2016/5/13/chartex" xmlns:cx8="http://schemas.microsoft.com/office/drawing/2016/5/14/chartex" xmlns:mc="http://schemas.openxmlformats.org/markup-compatibility/2006" xmlns:aink="http://schemas.microsoft.com/office/drawing/2016/ink" xmlns:am3d="http://schemas.microsoft.com/office/drawing/2017/model3d" xmlns:o="urn:schemas-microsoft-com:office:office" xmlns:r="http://schemas.openxmlformats.org/officeDocument/2006/relationships" xmlns:m="http://schemas.openxmlformats.org/officeDocument/2006/math" xmlns:v="urn:schemas-microsoft-com:vml" xmlns:wp14="http://schemas.microsoft.com/office/word/2010/wordprocessingDrawing" xmlns:wp="http://schemas.openxmlformats.org/drawingml/2006/wordprocessingDrawing" xmlns:w10="urn:schemas-microsoft-com:office:word" xmlns:w="http://schemas.openxmlformats.org/wordprocessingml/2006/main" xmlns:w14="http://schemas.microsoft.com/office/word/2010/wordml" xmlns:w15="http://schemas.microsoft.com/office/word/2012/wordml" xmlns:w16cid="http://schemas.microsoft.com/office/word/2016/wordml/cid" xmlns:w16se="http://schemas.microsoft.com/office/word/2015/wordml/symex" xmlns:wpg="http://schemas.microsoft.com/office/word/2010/wordprocessingGroup" xmlns:wpi="http://schemas.microsoft.com/office/word/2010/wordprocessingInk" xmlns:wne="http://schemas.microsoft.com/office/word/2006/wordml" xmlns:wps="http://schemas.microsoft.com/office/word/2010/wordprocessingShape" mc:Ignorable="w14 w15 w16se w16cid wp14">
+<w:ftr xmlns:wpc="http://schemas.microsoft.com/office/word/2010/wordprocessingCanvas" xmlns:cx="http://schemas.microsoft.com/office/drawing/2014/chartex" xmlns:cx1="http://schemas.microsoft.com/office/drawing/2015/9/8/chartex" xmlns:mc="http://schemas.openxmlformats.org/markup-compatibility/2006" xmlns:o="urn:schemas-microsoft-com:office:office" xmlns:r="http://schemas.openxmlformats.org/officeDocument/2006/relationships" xmlns:m="http://schemas.openxmlformats.org/officeDocument/2006/math" xmlns:v="urn:schemas-microsoft-com:vml" xmlns:wp14="http://schemas.microsoft.com/office/word/2010/wordprocessingDrawing" xmlns:wp="http://schemas.openxmlformats.org/drawingml/2006/wordprocessingDrawing" xmlns:w10="urn:schemas-microsoft-com:office:word" xmlns:w="http://schemas.openxmlformats.org/wordprocessingml/2006/main" xmlns:w14="http://schemas.microsoft.com/office/word/2010/wordml" xmlns:w15="http://schemas.microsoft.com/office/word/2012/wordml" xmlns:w16se="http://schemas.microsoft.com/office/word/2015/wordml/symex" xmlns:wpg="http://schemas.microsoft.com/office/word/2010/wordprocessingGroup" xmlns:wpi="http://schemas.microsoft.com/office/word/2010/wordprocessingInk" xmlns:wne="http://schemas.microsoft.com/office/word/2006/wordml" xmlns:wps="http://schemas.microsoft.com/office/word/2010/wordprocessingShape" mc:Ignorable="w14 w15 w16se wp14">
   <w:sdt>
     <w:sdtPr>
       <w:id w:val="-380644054"/>
@@ -10565,7 +8248,7 @@
           <w:rPr>
             <w:noProof/>
           </w:rPr>
-          <w:t>3</w:t>
+          <w:t>21</w:t>
         </w:r>
         <w:r>
           <w:fldChar w:fldCharType="end"/>
@@ -10582,7 +8265,7 @@
 </file>
 
 <file path=word/footer11.xml><?xml version="1.0" encoding="utf-8"?>
-<w:ftr xmlns:wpc="http://schemas.microsoft.com/office/word/2010/wordprocessingCanvas" xmlns:cx="http://schemas.microsoft.com/office/drawing/2014/chartex" xmlns:cx1="http://schemas.microsoft.com/office/drawing/2015/9/8/chartex" xmlns:cx2="http://schemas.microsoft.com/office/drawing/2015/10/21/chartex" xmlns:cx3="http://schemas.microsoft.com/office/drawing/2016/5/9/chartex" xmlns:cx4="http://schemas.microsoft.com/office/drawing/2016/5/10/chartex" xmlns:cx5="http://schemas.microsoft.com/office/drawing/2016/5/11/chartex" xmlns:cx6="http://schemas.microsoft.com/office/drawing/2016/5/12/chartex" xmlns:cx7="http://schemas.microsoft.com/office/drawing/2016/5/13/chartex" xmlns:cx8="http://schemas.microsoft.com/office/drawing/2016/5/14/chartex" xmlns:mc="http://schemas.openxmlformats.org/markup-compatibility/2006" xmlns:aink="http://schemas.microsoft.com/office/drawing/2016/ink" xmlns:am3d="http://schemas.microsoft.com/office/drawing/2017/model3d" xmlns:o="urn:schemas-microsoft-com:office:office" xmlns:r="http://schemas.openxmlformats.org/officeDocument/2006/relationships" xmlns:m="http://schemas.openxmlformats.org/officeDocument/2006/math" xmlns:v="urn:schemas-microsoft-com:vml" xmlns:wp14="http://schemas.microsoft.com/office/word/2010/wordprocessingDrawing" xmlns:wp="http://schemas.openxmlformats.org/drawingml/2006/wordprocessingDrawing" xmlns:w10="urn:schemas-microsoft-com:office:word" xmlns:w="http://schemas.openxmlformats.org/wordprocessingml/2006/main" xmlns:w14="http://schemas.microsoft.com/office/word/2010/wordml" xmlns:w15="http://schemas.microsoft.com/office/word/2012/wordml" xmlns:w16cid="http://schemas.microsoft.com/office/word/2016/wordml/cid" xmlns:w16se="http://schemas.microsoft.com/office/word/2015/wordml/symex" xmlns:wpg="http://schemas.microsoft.com/office/word/2010/wordprocessingGroup" xmlns:wpi="http://schemas.microsoft.com/office/word/2010/wordprocessingInk" xmlns:wne="http://schemas.microsoft.com/office/word/2006/wordml" xmlns:wps="http://schemas.microsoft.com/office/word/2010/wordprocessingShape" mc:Ignorable="w14 w15 w16se w16cid wp14">
+<w:ftr xmlns:wpc="http://schemas.microsoft.com/office/word/2010/wordprocessingCanvas" xmlns:cx="http://schemas.microsoft.com/office/drawing/2014/chartex" xmlns:cx1="http://schemas.microsoft.com/office/drawing/2015/9/8/chartex" xmlns:mc="http://schemas.openxmlformats.org/markup-compatibility/2006" xmlns:o="urn:schemas-microsoft-com:office:office" xmlns:r="http://schemas.openxmlformats.org/officeDocument/2006/relationships" xmlns:m="http://schemas.openxmlformats.org/officeDocument/2006/math" xmlns:v="urn:schemas-microsoft-com:vml" xmlns:wp14="http://schemas.microsoft.com/office/word/2010/wordprocessingDrawing" xmlns:wp="http://schemas.openxmlformats.org/drawingml/2006/wordprocessingDrawing" xmlns:w10="urn:schemas-microsoft-com:office:word" xmlns:w="http://schemas.openxmlformats.org/wordprocessingml/2006/main" xmlns:w14="http://schemas.microsoft.com/office/word/2010/wordml" xmlns:w15="http://schemas.microsoft.com/office/word/2012/wordml" xmlns:w16se="http://schemas.microsoft.com/office/word/2015/wordml/symex" xmlns:wpg="http://schemas.microsoft.com/office/word/2010/wordprocessingGroup" xmlns:wpi="http://schemas.microsoft.com/office/word/2010/wordprocessingInk" xmlns:wne="http://schemas.microsoft.com/office/word/2006/wordml" xmlns:wps="http://schemas.microsoft.com/office/word/2010/wordprocessingShape" mc:Ignorable="w14 w15 w16se wp14">
   <w:sdt>
     <w:sdtPr>
       <w:id w:val="-1864891581"/>
@@ -10628,7 +8311,7 @@
 </file>
 
 <file path=word/footer12.xml><?xml version="1.0" encoding="utf-8"?>
-<w:ftr xmlns:wpc="http://schemas.microsoft.com/office/word/2010/wordprocessingCanvas" xmlns:cx="http://schemas.microsoft.com/office/drawing/2014/chartex" xmlns:cx1="http://schemas.microsoft.com/office/drawing/2015/9/8/chartex" xmlns:cx2="http://schemas.microsoft.com/office/drawing/2015/10/21/chartex" xmlns:cx3="http://schemas.microsoft.com/office/drawing/2016/5/9/chartex" xmlns:cx4="http://schemas.microsoft.com/office/drawing/2016/5/10/chartex" xmlns:cx5="http://schemas.microsoft.com/office/drawing/2016/5/11/chartex" xmlns:cx6="http://schemas.microsoft.com/office/drawing/2016/5/12/chartex" xmlns:cx7="http://schemas.microsoft.com/office/drawing/2016/5/13/chartex" xmlns:cx8="http://schemas.microsoft.com/office/drawing/2016/5/14/chartex" xmlns:mc="http://schemas.openxmlformats.org/markup-compatibility/2006" xmlns:aink="http://schemas.microsoft.com/office/drawing/2016/ink" xmlns:am3d="http://schemas.microsoft.com/office/drawing/2017/model3d" xmlns:o="urn:schemas-microsoft-com:office:office" xmlns:r="http://schemas.openxmlformats.org/officeDocument/2006/relationships" xmlns:m="http://schemas.openxmlformats.org/officeDocument/2006/math" xmlns:v="urn:schemas-microsoft-com:vml" xmlns:wp14="http://schemas.microsoft.com/office/word/2010/wordprocessingDrawing" xmlns:wp="http://schemas.openxmlformats.org/drawingml/2006/wordprocessingDrawing" xmlns:w10="urn:schemas-microsoft-com:office:word" xmlns:w="http://schemas.openxmlformats.org/wordprocessingml/2006/main" xmlns:w14="http://schemas.microsoft.com/office/word/2010/wordml" xmlns:w15="http://schemas.microsoft.com/office/word/2012/wordml" xmlns:w16cid="http://schemas.microsoft.com/office/word/2016/wordml/cid" xmlns:w16se="http://schemas.microsoft.com/office/word/2015/wordml/symex" xmlns:wpg="http://schemas.microsoft.com/office/word/2010/wordprocessingGroup" xmlns:wpi="http://schemas.microsoft.com/office/word/2010/wordprocessingInk" xmlns:wne="http://schemas.microsoft.com/office/word/2006/wordml" xmlns:wps="http://schemas.microsoft.com/office/word/2010/wordprocessingShape" mc:Ignorable="w14 w15 w16se w16cid wp14">
+<w:ftr xmlns:wpc="http://schemas.microsoft.com/office/word/2010/wordprocessingCanvas" xmlns:cx="http://schemas.microsoft.com/office/drawing/2014/chartex" xmlns:cx1="http://schemas.microsoft.com/office/drawing/2015/9/8/chartex" xmlns:mc="http://schemas.openxmlformats.org/markup-compatibility/2006" xmlns:o="urn:schemas-microsoft-com:office:office" xmlns:r="http://schemas.openxmlformats.org/officeDocument/2006/relationships" xmlns:m="http://schemas.openxmlformats.org/officeDocument/2006/math" xmlns:v="urn:schemas-microsoft-com:vml" xmlns:wp14="http://schemas.microsoft.com/office/word/2010/wordprocessingDrawing" xmlns:wp="http://schemas.openxmlformats.org/drawingml/2006/wordprocessingDrawing" xmlns:w10="urn:schemas-microsoft-com:office:word" xmlns:w="http://schemas.openxmlformats.org/wordprocessingml/2006/main" xmlns:w14="http://schemas.microsoft.com/office/word/2010/wordml" xmlns:w15="http://schemas.microsoft.com/office/word/2012/wordml" xmlns:w16se="http://schemas.microsoft.com/office/word/2015/wordml/symex" xmlns:wpg="http://schemas.microsoft.com/office/word/2010/wordprocessingGroup" xmlns:wpi="http://schemas.microsoft.com/office/word/2010/wordprocessingInk" xmlns:wne="http://schemas.microsoft.com/office/word/2006/wordml" xmlns:wps="http://schemas.microsoft.com/office/word/2010/wordprocessingShape" mc:Ignorable="w14 w15 w16se wp14">
   <w:sdt>
     <w:sdtPr>
       <w:id w:val="2065302315"/>
@@ -10674,7 +8357,7 @@
 </file>
 
 <file path=word/footer13.xml><?xml version="1.0" encoding="utf-8"?>
-<w:ftr xmlns:wpc="http://schemas.microsoft.com/office/word/2010/wordprocessingCanvas" xmlns:cx="http://schemas.microsoft.com/office/drawing/2014/chartex" xmlns:cx1="http://schemas.microsoft.com/office/drawing/2015/9/8/chartex" xmlns:cx2="http://schemas.microsoft.com/office/drawing/2015/10/21/chartex" xmlns:cx3="http://schemas.microsoft.com/office/drawing/2016/5/9/chartex" xmlns:cx4="http://schemas.microsoft.com/office/drawing/2016/5/10/chartex" xmlns:cx5="http://schemas.microsoft.com/office/drawing/2016/5/11/chartex" xmlns:cx6="http://schemas.microsoft.com/office/drawing/2016/5/12/chartex" xmlns:cx7="http://schemas.microsoft.com/office/drawing/2016/5/13/chartex" xmlns:cx8="http://schemas.microsoft.com/office/drawing/2016/5/14/chartex" xmlns:mc="http://schemas.openxmlformats.org/markup-compatibility/2006" xmlns:aink="http://schemas.microsoft.com/office/drawing/2016/ink" xmlns:am3d="http://schemas.microsoft.com/office/drawing/2017/model3d" xmlns:o="urn:schemas-microsoft-com:office:office" xmlns:r="http://schemas.openxmlformats.org/officeDocument/2006/relationships" xmlns:m="http://schemas.openxmlformats.org/officeDocument/2006/math" xmlns:v="urn:schemas-microsoft-com:vml" xmlns:wp14="http://schemas.microsoft.com/office/word/2010/wordprocessingDrawing" xmlns:wp="http://schemas.openxmlformats.org/drawingml/2006/wordprocessingDrawing" xmlns:w10="urn:schemas-microsoft-com:office:word" xmlns:w="http://schemas.openxmlformats.org/wordprocessingml/2006/main" xmlns:w14="http://schemas.microsoft.com/office/word/2010/wordml" xmlns:w15="http://schemas.microsoft.com/office/word/2012/wordml" xmlns:w16cid="http://schemas.microsoft.com/office/word/2016/wordml/cid" xmlns:w16se="http://schemas.microsoft.com/office/word/2015/wordml/symex" xmlns:wpg="http://schemas.microsoft.com/office/word/2010/wordprocessingGroup" xmlns:wpi="http://schemas.microsoft.com/office/word/2010/wordprocessingInk" xmlns:wne="http://schemas.microsoft.com/office/word/2006/wordml" xmlns:wps="http://schemas.microsoft.com/office/word/2010/wordprocessingShape" mc:Ignorable="w14 w15 w16se w16cid wp14">
+<w:ftr xmlns:wpc="http://schemas.microsoft.com/office/word/2010/wordprocessingCanvas" xmlns:cx="http://schemas.microsoft.com/office/drawing/2014/chartex" xmlns:cx1="http://schemas.microsoft.com/office/drawing/2015/9/8/chartex" xmlns:mc="http://schemas.openxmlformats.org/markup-compatibility/2006" xmlns:o="urn:schemas-microsoft-com:office:office" xmlns:r="http://schemas.openxmlformats.org/officeDocument/2006/relationships" xmlns:m="http://schemas.openxmlformats.org/officeDocument/2006/math" xmlns:v="urn:schemas-microsoft-com:vml" xmlns:wp14="http://schemas.microsoft.com/office/word/2010/wordprocessingDrawing" xmlns:wp="http://schemas.openxmlformats.org/drawingml/2006/wordprocessingDrawing" xmlns:w10="urn:schemas-microsoft-com:office:word" xmlns:w="http://schemas.openxmlformats.org/wordprocessingml/2006/main" xmlns:w14="http://schemas.microsoft.com/office/word/2010/wordml" xmlns:w15="http://schemas.microsoft.com/office/word/2012/wordml" xmlns:w16se="http://schemas.microsoft.com/office/word/2015/wordml/symex" xmlns:wpg="http://schemas.microsoft.com/office/word/2010/wordprocessingGroup" xmlns:wpi="http://schemas.microsoft.com/office/word/2010/wordprocessingInk" xmlns:wne="http://schemas.microsoft.com/office/word/2006/wordml" xmlns:wps="http://schemas.microsoft.com/office/word/2010/wordprocessingShape" mc:Ignorable="w14 w15 w16se wp14">
   <w:sdt>
     <w:sdtPr>
       <w:id w:val="-1787949946"/>
@@ -10720,7 +8403,7 @@
 </file>
 
 <file path=word/footer2.xml><?xml version="1.0" encoding="utf-8"?>
-<w:ftr xmlns:wpc="http://schemas.microsoft.com/office/word/2010/wordprocessingCanvas" xmlns:cx="http://schemas.microsoft.com/office/drawing/2014/chartex" xmlns:cx1="http://schemas.microsoft.com/office/drawing/2015/9/8/chartex" xmlns:cx2="http://schemas.microsoft.com/office/drawing/2015/10/21/chartex" xmlns:cx3="http://schemas.microsoft.com/office/drawing/2016/5/9/chartex" xmlns:cx4="http://schemas.microsoft.com/office/drawing/2016/5/10/chartex" xmlns:cx5="http://schemas.microsoft.com/office/drawing/2016/5/11/chartex" xmlns:cx6="http://schemas.microsoft.com/office/drawing/2016/5/12/chartex" xmlns:cx7="http://schemas.microsoft.com/office/drawing/2016/5/13/chartex" xmlns:cx8="http://schemas.microsoft.com/office/drawing/2016/5/14/chartex" xmlns:mc="http://schemas.openxmlformats.org/markup-compatibility/2006" xmlns:aink="http://schemas.microsoft.com/office/drawing/2016/ink" xmlns:am3d="http://schemas.microsoft.com/office/drawing/2017/model3d" xmlns:o="urn:schemas-microsoft-com:office:office" xmlns:r="http://schemas.openxmlformats.org/officeDocument/2006/relationships" xmlns:m="http://schemas.openxmlformats.org/officeDocument/2006/math" xmlns:v="urn:schemas-microsoft-com:vml" xmlns:wp14="http://schemas.microsoft.com/office/word/2010/wordprocessingDrawing" xmlns:wp="http://schemas.openxmlformats.org/drawingml/2006/wordprocessingDrawing" xmlns:w10="urn:schemas-microsoft-com:office:word" xmlns:w="http://schemas.openxmlformats.org/wordprocessingml/2006/main" xmlns:w14="http://schemas.microsoft.com/office/word/2010/wordml" xmlns:w15="http://schemas.microsoft.com/office/word/2012/wordml" xmlns:w16cid="http://schemas.microsoft.com/office/word/2016/wordml/cid" xmlns:w16se="http://schemas.microsoft.com/office/word/2015/wordml/symex" xmlns:wpg="http://schemas.microsoft.com/office/word/2010/wordprocessingGroup" xmlns:wpi="http://schemas.microsoft.com/office/word/2010/wordprocessingInk" xmlns:wne="http://schemas.microsoft.com/office/word/2006/wordml" xmlns:wps="http://schemas.microsoft.com/office/word/2010/wordprocessingShape" mc:Ignorable="w14 w15 w16se w16cid wp14">
+<w:ftr xmlns:wpc="http://schemas.microsoft.com/office/word/2010/wordprocessingCanvas" xmlns:cx="http://schemas.microsoft.com/office/drawing/2014/chartex" xmlns:cx1="http://schemas.microsoft.com/office/drawing/2015/9/8/chartex" xmlns:mc="http://schemas.openxmlformats.org/markup-compatibility/2006" xmlns:o="urn:schemas-microsoft-com:office:office" xmlns:r="http://schemas.openxmlformats.org/officeDocument/2006/relationships" xmlns:m="http://schemas.openxmlformats.org/officeDocument/2006/math" xmlns:v="urn:schemas-microsoft-com:vml" xmlns:wp14="http://schemas.microsoft.com/office/word/2010/wordprocessingDrawing" xmlns:wp="http://schemas.openxmlformats.org/drawingml/2006/wordprocessingDrawing" xmlns:w10="urn:schemas-microsoft-com:office:word" xmlns:w="http://schemas.openxmlformats.org/wordprocessingml/2006/main" xmlns:w14="http://schemas.microsoft.com/office/word/2010/wordml" xmlns:w15="http://schemas.microsoft.com/office/word/2012/wordml" xmlns:w16se="http://schemas.microsoft.com/office/word/2015/wordml/symex" xmlns:wpg="http://schemas.microsoft.com/office/word/2010/wordprocessingGroup" xmlns:wpi="http://schemas.microsoft.com/office/word/2010/wordprocessingInk" xmlns:wne="http://schemas.microsoft.com/office/word/2006/wordml" xmlns:wps="http://schemas.microsoft.com/office/word/2010/wordprocessingShape" mc:Ignorable="w14 w15 w16se wp14">
   <w:p>
     <w:pPr>
       <w:pStyle w:val="Fuzeile"/>
@@ -10730,7 +8413,7 @@
 </file>
 
 <file path=word/footer3.xml><?xml version="1.0" encoding="utf-8"?>
-<w:ftr xmlns:wpc="http://schemas.microsoft.com/office/word/2010/wordprocessingCanvas" xmlns:cx="http://schemas.microsoft.com/office/drawing/2014/chartex" xmlns:cx1="http://schemas.microsoft.com/office/drawing/2015/9/8/chartex" xmlns:cx2="http://schemas.microsoft.com/office/drawing/2015/10/21/chartex" xmlns:cx3="http://schemas.microsoft.com/office/drawing/2016/5/9/chartex" xmlns:cx4="http://schemas.microsoft.com/office/drawing/2016/5/10/chartex" xmlns:cx5="http://schemas.microsoft.com/office/drawing/2016/5/11/chartex" xmlns:cx6="http://schemas.microsoft.com/office/drawing/2016/5/12/chartex" xmlns:cx7="http://schemas.microsoft.com/office/drawing/2016/5/13/chartex" xmlns:cx8="http://schemas.microsoft.com/office/drawing/2016/5/14/chartex" xmlns:mc="http://schemas.openxmlformats.org/markup-compatibility/2006" xmlns:aink="http://schemas.microsoft.com/office/drawing/2016/ink" xmlns:am3d="http://schemas.microsoft.com/office/drawing/2017/model3d" xmlns:o="urn:schemas-microsoft-com:office:office" xmlns:r="http://schemas.openxmlformats.org/officeDocument/2006/relationships" xmlns:m="http://schemas.openxmlformats.org/officeDocument/2006/math" xmlns:v="urn:schemas-microsoft-com:vml" xmlns:wp14="http://schemas.microsoft.com/office/word/2010/wordprocessingDrawing" xmlns:wp="http://schemas.openxmlformats.org/drawingml/2006/wordprocessingDrawing" xmlns:w10="urn:schemas-microsoft-com:office:word" xmlns:w="http://schemas.openxmlformats.org/wordprocessingml/2006/main" xmlns:w14="http://schemas.microsoft.com/office/word/2010/wordml" xmlns:w15="http://schemas.microsoft.com/office/word/2012/wordml" xmlns:w16cid="http://schemas.microsoft.com/office/word/2016/wordml/cid" xmlns:w16se="http://schemas.microsoft.com/office/word/2015/wordml/symex" xmlns:wpg="http://schemas.microsoft.com/office/word/2010/wordprocessingGroup" xmlns:wpi="http://schemas.microsoft.com/office/word/2010/wordprocessingInk" xmlns:wne="http://schemas.microsoft.com/office/word/2006/wordml" xmlns:wps="http://schemas.microsoft.com/office/word/2010/wordprocessingShape" mc:Ignorable="w14 w15 w16se w16cid wp14">
+<w:ftr xmlns:wpc="http://schemas.microsoft.com/office/word/2010/wordprocessingCanvas" xmlns:cx="http://schemas.microsoft.com/office/drawing/2014/chartex" xmlns:cx1="http://schemas.microsoft.com/office/drawing/2015/9/8/chartex" xmlns:mc="http://schemas.openxmlformats.org/markup-compatibility/2006" xmlns:o="urn:schemas-microsoft-com:office:office" xmlns:r="http://schemas.openxmlformats.org/officeDocument/2006/relationships" xmlns:m="http://schemas.openxmlformats.org/officeDocument/2006/math" xmlns:v="urn:schemas-microsoft-com:vml" xmlns:wp14="http://schemas.microsoft.com/office/word/2010/wordprocessingDrawing" xmlns:wp="http://schemas.openxmlformats.org/drawingml/2006/wordprocessingDrawing" xmlns:w10="urn:schemas-microsoft-com:office:word" xmlns:w="http://schemas.openxmlformats.org/wordprocessingml/2006/main" xmlns:w14="http://schemas.microsoft.com/office/word/2010/wordml" xmlns:w15="http://schemas.microsoft.com/office/word/2012/wordml" xmlns:w16se="http://schemas.microsoft.com/office/word/2015/wordml/symex" xmlns:wpg="http://schemas.microsoft.com/office/word/2010/wordprocessingGroup" xmlns:wpi="http://schemas.microsoft.com/office/word/2010/wordprocessingInk" xmlns:wne="http://schemas.microsoft.com/office/word/2006/wordml" xmlns:wps="http://schemas.microsoft.com/office/word/2010/wordprocessingShape" mc:Ignorable="w14 w15 w16se wp14">
   <w:p>
     <w:pPr>
       <w:pStyle w:val="Fuzeile"/>
@@ -10740,7 +8423,7 @@
 </file>
 
 <file path=word/footer4.xml><?xml version="1.0" encoding="utf-8"?>
-<w:ftr xmlns:wpc="http://schemas.microsoft.com/office/word/2010/wordprocessingCanvas" xmlns:cx="http://schemas.microsoft.com/office/drawing/2014/chartex" xmlns:cx1="http://schemas.microsoft.com/office/drawing/2015/9/8/chartex" xmlns:cx2="http://schemas.microsoft.com/office/drawing/2015/10/21/chartex" xmlns:cx3="http://schemas.microsoft.com/office/drawing/2016/5/9/chartex" xmlns:cx4="http://schemas.microsoft.com/office/drawing/2016/5/10/chartex" xmlns:cx5="http://schemas.microsoft.com/office/drawing/2016/5/11/chartex" xmlns:cx6="http://schemas.microsoft.com/office/drawing/2016/5/12/chartex" xmlns:cx7="http://schemas.microsoft.com/office/drawing/2016/5/13/chartex" xmlns:cx8="http://schemas.microsoft.com/office/drawing/2016/5/14/chartex" xmlns:mc="http://schemas.openxmlformats.org/markup-compatibility/2006" xmlns:aink="http://schemas.microsoft.com/office/drawing/2016/ink" xmlns:am3d="http://schemas.microsoft.com/office/drawing/2017/model3d" xmlns:o="urn:schemas-microsoft-com:office:office" xmlns:r="http://schemas.openxmlformats.org/officeDocument/2006/relationships" xmlns:m="http://schemas.openxmlformats.org/officeDocument/2006/math" xmlns:v="urn:schemas-microsoft-com:vml" xmlns:wp14="http://schemas.microsoft.com/office/word/2010/wordprocessingDrawing" xmlns:wp="http://schemas.openxmlformats.org/drawingml/2006/wordprocessingDrawing" xmlns:w10="urn:schemas-microsoft-com:office:word" xmlns:w="http://schemas.openxmlformats.org/wordprocessingml/2006/main" xmlns:w14="http://schemas.microsoft.com/office/word/2010/wordml" xmlns:w15="http://schemas.microsoft.com/office/word/2012/wordml" xmlns:w16cid="http://schemas.microsoft.com/office/word/2016/wordml/cid" xmlns:w16se="http://schemas.microsoft.com/office/word/2015/wordml/symex" xmlns:wpg="http://schemas.microsoft.com/office/word/2010/wordprocessingGroup" xmlns:wpi="http://schemas.microsoft.com/office/word/2010/wordprocessingInk" xmlns:wne="http://schemas.microsoft.com/office/word/2006/wordml" xmlns:wps="http://schemas.microsoft.com/office/word/2010/wordprocessingShape" mc:Ignorable="w14 w15 w16se w16cid wp14">
+<w:ftr xmlns:wpc="http://schemas.microsoft.com/office/word/2010/wordprocessingCanvas" xmlns:cx="http://schemas.microsoft.com/office/drawing/2014/chartex" xmlns:cx1="http://schemas.microsoft.com/office/drawing/2015/9/8/chartex" xmlns:mc="http://schemas.openxmlformats.org/markup-compatibility/2006" xmlns:o="urn:schemas-microsoft-com:office:office" xmlns:r="http://schemas.openxmlformats.org/officeDocument/2006/relationships" xmlns:m="http://schemas.openxmlformats.org/officeDocument/2006/math" xmlns:v="urn:schemas-microsoft-com:vml" xmlns:wp14="http://schemas.microsoft.com/office/word/2010/wordprocessingDrawing" xmlns:wp="http://schemas.openxmlformats.org/drawingml/2006/wordprocessingDrawing" xmlns:w10="urn:schemas-microsoft-com:office:word" xmlns:w="http://schemas.openxmlformats.org/wordprocessingml/2006/main" xmlns:w14="http://schemas.microsoft.com/office/word/2010/wordml" xmlns:w15="http://schemas.microsoft.com/office/word/2012/wordml" xmlns:w16se="http://schemas.microsoft.com/office/word/2015/wordml/symex" xmlns:wpg="http://schemas.microsoft.com/office/word/2010/wordprocessingGroup" xmlns:wpi="http://schemas.microsoft.com/office/word/2010/wordprocessingInk" xmlns:wne="http://schemas.microsoft.com/office/word/2006/wordml" xmlns:wps="http://schemas.microsoft.com/office/word/2010/wordprocessingShape" mc:Ignorable="w14 w15 w16se wp14">
   <w:sdt>
     <w:sdtPr>
       <w:id w:val="91761070"/>
@@ -10762,7 +8445,7 @@
 </file>
 
 <file path=word/footer5.xml><?xml version="1.0" encoding="utf-8"?>
-<w:ftr xmlns:wpc="http://schemas.microsoft.com/office/word/2010/wordprocessingCanvas" xmlns:cx="http://schemas.microsoft.com/office/drawing/2014/chartex" xmlns:cx1="http://schemas.microsoft.com/office/drawing/2015/9/8/chartex" xmlns:cx2="http://schemas.microsoft.com/office/drawing/2015/10/21/chartex" xmlns:cx3="http://schemas.microsoft.com/office/drawing/2016/5/9/chartex" xmlns:cx4="http://schemas.microsoft.com/office/drawing/2016/5/10/chartex" xmlns:cx5="http://schemas.microsoft.com/office/drawing/2016/5/11/chartex" xmlns:cx6="http://schemas.microsoft.com/office/drawing/2016/5/12/chartex" xmlns:cx7="http://schemas.microsoft.com/office/drawing/2016/5/13/chartex" xmlns:cx8="http://schemas.microsoft.com/office/drawing/2016/5/14/chartex" xmlns:mc="http://schemas.openxmlformats.org/markup-compatibility/2006" xmlns:aink="http://schemas.microsoft.com/office/drawing/2016/ink" xmlns:am3d="http://schemas.microsoft.com/office/drawing/2017/model3d" xmlns:o="urn:schemas-microsoft-com:office:office" xmlns:r="http://schemas.openxmlformats.org/officeDocument/2006/relationships" xmlns:m="http://schemas.openxmlformats.org/officeDocument/2006/math" xmlns:v="urn:schemas-microsoft-com:vml" xmlns:wp14="http://schemas.microsoft.com/office/word/2010/wordprocessingDrawing" xmlns:wp="http://schemas.openxmlformats.org/drawingml/2006/wordprocessingDrawing" xmlns:w10="urn:schemas-microsoft-com:office:word" xmlns:w="http://schemas.openxmlformats.org/wordprocessingml/2006/main" xmlns:w14="http://schemas.microsoft.com/office/word/2010/wordml" xmlns:w15="http://schemas.microsoft.com/office/word/2012/wordml" xmlns:w16cid="http://schemas.microsoft.com/office/word/2016/wordml/cid" xmlns:w16se="http://schemas.microsoft.com/office/word/2015/wordml/symex" xmlns:wpg="http://schemas.microsoft.com/office/word/2010/wordprocessingGroup" xmlns:wpi="http://schemas.microsoft.com/office/word/2010/wordprocessingInk" xmlns:wne="http://schemas.microsoft.com/office/word/2006/wordml" xmlns:wps="http://schemas.microsoft.com/office/word/2010/wordprocessingShape" mc:Ignorable="w14 w15 w16se w16cid wp14">
+<w:ftr xmlns:wpc="http://schemas.microsoft.com/office/word/2010/wordprocessingCanvas" xmlns:cx="http://schemas.microsoft.com/office/drawing/2014/chartex" xmlns:cx1="http://schemas.microsoft.com/office/drawing/2015/9/8/chartex" xmlns:mc="http://schemas.openxmlformats.org/markup-compatibility/2006" xmlns:o="urn:schemas-microsoft-com:office:office" xmlns:r="http://schemas.openxmlformats.org/officeDocument/2006/relationships" xmlns:m="http://schemas.openxmlformats.org/officeDocument/2006/math" xmlns:v="urn:schemas-microsoft-com:vml" xmlns:wp14="http://schemas.microsoft.com/office/word/2010/wordprocessingDrawing" xmlns:wp="http://schemas.openxmlformats.org/drawingml/2006/wordprocessingDrawing" xmlns:w10="urn:schemas-microsoft-com:office:word" xmlns:w="http://schemas.openxmlformats.org/wordprocessingml/2006/main" xmlns:w14="http://schemas.microsoft.com/office/word/2010/wordml" xmlns:w15="http://schemas.microsoft.com/office/word/2012/wordml" xmlns:w16se="http://schemas.microsoft.com/office/word/2015/wordml/symex" xmlns:wpg="http://schemas.microsoft.com/office/word/2010/wordprocessingGroup" xmlns:wpi="http://schemas.microsoft.com/office/word/2010/wordprocessingInk" xmlns:wne="http://schemas.microsoft.com/office/word/2006/wordml" xmlns:wps="http://schemas.microsoft.com/office/word/2010/wordprocessingShape" mc:Ignorable="w14 w15 w16se wp14">
   <w:p>
     <w:pPr>
       <w:pStyle w:val="Fuzeile"/>
@@ -10772,7 +8455,7 @@
 </file>
 
 <file path=word/footer6.xml><?xml version="1.0" encoding="utf-8"?>
-<w:ftr xmlns:wpc="http://schemas.microsoft.com/office/word/2010/wordprocessingCanvas" xmlns:cx="http://schemas.microsoft.com/office/drawing/2014/chartex" xmlns:cx1="http://schemas.microsoft.com/office/drawing/2015/9/8/chartex" xmlns:cx2="http://schemas.microsoft.com/office/drawing/2015/10/21/chartex" xmlns:cx3="http://schemas.microsoft.com/office/drawing/2016/5/9/chartex" xmlns:cx4="http://schemas.microsoft.com/office/drawing/2016/5/10/chartex" xmlns:cx5="http://schemas.microsoft.com/office/drawing/2016/5/11/chartex" xmlns:cx6="http://schemas.microsoft.com/office/drawing/2016/5/12/chartex" xmlns:cx7="http://schemas.microsoft.com/office/drawing/2016/5/13/chartex" xmlns:cx8="http://schemas.microsoft.com/office/drawing/2016/5/14/chartex" xmlns:mc="http://schemas.openxmlformats.org/markup-compatibility/2006" xmlns:aink="http://schemas.microsoft.com/office/drawing/2016/ink" xmlns:am3d="http://schemas.microsoft.com/office/drawing/2017/model3d" xmlns:o="urn:schemas-microsoft-com:office:office" xmlns:r="http://schemas.openxmlformats.org/officeDocument/2006/relationships" xmlns:m="http://schemas.openxmlformats.org/officeDocument/2006/math" xmlns:v="urn:schemas-microsoft-com:vml" xmlns:wp14="http://schemas.microsoft.com/office/word/2010/wordprocessingDrawing" xmlns:wp="http://schemas.openxmlformats.org/drawingml/2006/wordprocessingDrawing" xmlns:w10="urn:schemas-microsoft-com:office:word" xmlns:w="http://schemas.openxmlformats.org/wordprocessingml/2006/main" xmlns:w14="http://schemas.microsoft.com/office/word/2010/wordml" xmlns:w15="http://schemas.microsoft.com/office/word/2012/wordml" xmlns:w16cid="http://schemas.microsoft.com/office/word/2016/wordml/cid" xmlns:w16se="http://schemas.microsoft.com/office/word/2015/wordml/symex" xmlns:wpg="http://schemas.microsoft.com/office/word/2010/wordprocessingGroup" xmlns:wpi="http://schemas.microsoft.com/office/word/2010/wordprocessingInk" xmlns:wne="http://schemas.microsoft.com/office/word/2006/wordml" xmlns:wps="http://schemas.microsoft.com/office/word/2010/wordprocessingShape" mc:Ignorable="w14 w15 w16se w16cid wp14">
+<w:ftr xmlns:wpc="http://schemas.microsoft.com/office/word/2010/wordprocessingCanvas" xmlns:cx="http://schemas.microsoft.com/office/drawing/2014/chartex" xmlns:cx1="http://schemas.microsoft.com/office/drawing/2015/9/8/chartex" xmlns:mc="http://schemas.openxmlformats.org/markup-compatibility/2006" xmlns:o="urn:schemas-microsoft-com:office:office" xmlns:r="http://schemas.openxmlformats.org/officeDocument/2006/relationships" xmlns:m="http://schemas.openxmlformats.org/officeDocument/2006/math" xmlns:v="urn:schemas-microsoft-com:vml" xmlns:wp14="http://schemas.microsoft.com/office/word/2010/wordprocessingDrawing" xmlns:wp="http://schemas.openxmlformats.org/drawingml/2006/wordprocessingDrawing" xmlns:w10="urn:schemas-microsoft-com:office:word" xmlns:w="http://schemas.openxmlformats.org/wordprocessingml/2006/main" xmlns:w14="http://schemas.microsoft.com/office/word/2010/wordml" xmlns:w15="http://schemas.microsoft.com/office/word/2012/wordml" xmlns:w16se="http://schemas.microsoft.com/office/word/2015/wordml/symex" xmlns:wpg="http://schemas.microsoft.com/office/word/2010/wordprocessingGroup" xmlns:wpi="http://schemas.microsoft.com/office/word/2010/wordprocessingInk" xmlns:wne="http://schemas.microsoft.com/office/word/2006/wordml" xmlns:wps="http://schemas.microsoft.com/office/word/2010/wordprocessingShape" mc:Ignorable="w14 w15 w16se wp14">
   <w:sdt>
     <w:sdtPr>
       <w:id w:val="1742590265"/>
@@ -10817,7 +8500,7 @@
 </file>
 
 <file path=word/footer7.xml><?xml version="1.0" encoding="utf-8"?>
-<w:ftr xmlns:wpc="http://schemas.microsoft.com/office/word/2010/wordprocessingCanvas" xmlns:cx="http://schemas.microsoft.com/office/drawing/2014/chartex" xmlns:cx1="http://schemas.microsoft.com/office/drawing/2015/9/8/chartex" xmlns:cx2="http://schemas.microsoft.com/office/drawing/2015/10/21/chartex" xmlns:cx3="http://schemas.microsoft.com/office/drawing/2016/5/9/chartex" xmlns:cx4="http://schemas.microsoft.com/office/drawing/2016/5/10/chartex" xmlns:cx5="http://schemas.microsoft.com/office/drawing/2016/5/11/chartex" xmlns:cx6="http://schemas.microsoft.com/office/drawing/2016/5/12/chartex" xmlns:cx7="http://schemas.microsoft.com/office/drawing/2016/5/13/chartex" xmlns:cx8="http://schemas.microsoft.com/office/drawing/2016/5/14/chartex" xmlns:mc="http://schemas.openxmlformats.org/markup-compatibility/2006" xmlns:aink="http://schemas.microsoft.com/office/drawing/2016/ink" xmlns:am3d="http://schemas.microsoft.com/office/drawing/2017/model3d" xmlns:o="urn:schemas-microsoft-com:office:office" xmlns:r="http://schemas.openxmlformats.org/officeDocument/2006/relationships" xmlns:m="http://schemas.openxmlformats.org/officeDocument/2006/math" xmlns:v="urn:schemas-microsoft-com:vml" xmlns:wp14="http://schemas.microsoft.com/office/word/2010/wordprocessingDrawing" xmlns:wp="http://schemas.openxmlformats.org/drawingml/2006/wordprocessingDrawing" xmlns:w10="urn:schemas-microsoft-com:office:word" xmlns:w="http://schemas.openxmlformats.org/wordprocessingml/2006/main" xmlns:w14="http://schemas.microsoft.com/office/word/2010/wordml" xmlns:w15="http://schemas.microsoft.com/office/word/2012/wordml" xmlns:w16cid="http://schemas.microsoft.com/office/word/2016/wordml/cid" xmlns:w16se="http://schemas.microsoft.com/office/word/2015/wordml/symex" xmlns:wpg="http://schemas.microsoft.com/office/word/2010/wordprocessingGroup" xmlns:wpi="http://schemas.microsoft.com/office/word/2010/wordprocessingInk" xmlns:wne="http://schemas.microsoft.com/office/word/2006/wordml" xmlns:wps="http://schemas.microsoft.com/office/word/2010/wordprocessingShape" mc:Ignorable="w14 w15 w16se w16cid wp14">
+<w:ftr xmlns:wpc="http://schemas.microsoft.com/office/word/2010/wordprocessingCanvas" xmlns:cx="http://schemas.microsoft.com/office/drawing/2014/chartex" xmlns:cx1="http://schemas.microsoft.com/office/drawing/2015/9/8/chartex" xmlns:mc="http://schemas.openxmlformats.org/markup-compatibility/2006" xmlns:o="urn:schemas-microsoft-com:office:office" xmlns:r="http://schemas.openxmlformats.org/officeDocument/2006/relationships" xmlns:m="http://schemas.openxmlformats.org/officeDocument/2006/math" xmlns:v="urn:schemas-microsoft-com:vml" xmlns:wp14="http://schemas.microsoft.com/office/word/2010/wordprocessingDrawing" xmlns:wp="http://schemas.openxmlformats.org/drawingml/2006/wordprocessingDrawing" xmlns:w10="urn:schemas-microsoft-com:office:word" xmlns:w="http://schemas.openxmlformats.org/wordprocessingml/2006/main" xmlns:w14="http://schemas.microsoft.com/office/word/2010/wordml" xmlns:w15="http://schemas.microsoft.com/office/word/2012/wordml" xmlns:w16se="http://schemas.microsoft.com/office/word/2015/wordml/symex" xmlns:wpg="http://schemas.microsoft.com/office/word/2010/wordprocessingGroup" xmlns:wpi="http://schemas.microsoft.com/office/word/2010/wordprocessingInk" xmlns:wne="http://schemas.microsoft.com/office/word/2006/wordml" xmlns:wps="http://schemas.microsoft.com/office/word/2010/wordprocessingShape" mc:Ignorable="w14 w15 w16se wp14">
   <w:sdt>
     <w:sdtPr>
       <w:id w:val="-659699929"/>
@@ -10863,7 +8546,7 @@
 </file>
 
 <file path=word/footer8.xml><?xml version="1.0" encoding="utf-8"?>
-<w:ftr xmlns:wpc="http://schemas.microsoft.com/office/word/2010/wordprocessingCanvas" xmlns:cx="http://schemas.microsoft.com/office/drawing/2014/chartex" xmlns:cx1="http://schemas.microsoft.com/office/drawing/2015/9/8/chartex" xmlns:cx2="http://schemas.microsoft.com/office/drawing/2015/10/21/chartex" xmlns:cx3="http://schemas.microsoft.com/office/drawing/2016/5/9/chartex" xmlns:cx4="http://schemas.microsoft.com/office/drawing/2016/5/10/chartex" xmlns:cx5="http://schemas.microsoft.com/office/drawing/2016/5/11/chartex" xmlns:cx6="http://schemas.microsoft.com/office/drawing/2016/5/12/chartex" xmlns:cx7="http://schemas.microsoft.com/office/drawing/2016/5/13/chartex" xmlns:cx8="http://schemas.microsoft.com/office/drawing/2016/5/14/chartex" xmlns:mc="http://schemas.openxmlformats.org/markup-compatibility/2006" xmlns:aink="http://schemas.microsoft.com/office/drawing/2016/ink" xmlns:am3d="http://schemas.microsoft.com/office/drawing/2017/model3d" xmlns:o="urn:schemas-microsoft-com:office:office" xmlns:r="http://schemas.openxmlformats.org/officeDocument/2006/relationships" xmlns:m="http://schemas.openxmlformats.org/officeDocument/2006/math" xmlns:v="urn:schemas-microsoft-com:vml" xmlns:wp14="http://schemas.microsoft.com/office/word/2010/wordprocessingDrawing" xmlns:wp="http://schemas.openxmlformats.org/drawingml/2006/wordprocessingDrawing" xmlns:w10="urn:schemas-microsoft-com:office:word" xmlns:w="http://schemas.openxmlformats.org/wordprocessingml/2006/main" xmlns:w14="http://schemas.microsoft.com/office/word/2010/wordml" xmlns:w15="http://schemas.microsoft.com/office/word/2012/wordml" xmlns:w16cid="http://schemas.microsoft.com/office/word/2016/wordml/cid" xmlns:w16se="http://schemas.microsoft.com/office/word/2015/wordml/symex" xmlns:wpg="http://schemas.microsoft.com/office/word/2010/wordprocessingGroup" xmlns:wpi="http://schemas.microsoft.com/office/word/2010/wordprocessingInk" xmlns:wne="http://schemas.microsoft.com/office/word/2006/wordml" xmlns:wps="http://schemas.microsoft.com/office/word/2010/wordprocessingShape" mc:Ignorable="w14 w15 w16se w16cid wp14">
+<w:ftr xmlns:wpc="http://schemas.microsoft.com/office/word/2010/wordprocessingCanvas" xmlns:cx="http://schemas.microsoft.com/office/drawing/2014/chartex" xmlns:cx1="http://schemas.microsoft.com/office/drawing/2015/9/8/chartex" xmlns:mc="http://schemas.openxmlformats.org/markup-compatibility/2006" xmlns:o="urn:schemas-microsoft-com:office:office" xmlns:r="http://schemas.openxmlformats.org/officeDocument/2006/relationships" xmlns:m="http://schemas.openxmlformats.org/officeDocument/2006/math" xmlns:v="urn:schemas-microsoft-com:vml" xmlns:wp14="http://schemas.microsoft.com/office/word/2010/wordprocessingDrawing" xmlns:wp="http://schemas.openxmlformats.org/drawingml/2006/wordprocessingDrawing" xmlns:w10="urn:schemas-microsoft-com:office:word" xmlns:w="http://schemas.openxmlformats.org/wordprocessingml/2006/main" xmlns:w14="http://schemas.microsoft.com/office/word/2010/wordml" xmlns:w15="http://schemas.microsoft.com/office/word/2012/wordml" xmlns:w16se="http://schemas.microsoft.com/office/word/2015/wordml/symex" xmlns:wpg="http://schemas.microsoft.com/office/word/2010/wordprocessingGroup" xmlns:wpi="http://schemas.microsoft.com/office/word/2010/wordprocessingInk" xmlns:wne="http://schemas.microsoft.com/office/word/2006/wordml" xmlns:wps="http://schemas.microsoft.com/office/word/2010/wordprocessingShape" mc:Ignorable="w14 w15 w16se wp14">
   <w:sdt>
     <w:sdtPr>
       <w:id w:val="-2047976466"/>
@@ -10892,7 +8575,7 @@
           <w:rPr>
             <w:noProof/>
           </w:rPr>
-          <w:t>1</w:t>
+          <w:t>ix</w:t>
         </w:r>
         <w:r>
           <w:fldChar w:fldCharType="end"/>
@@ -10909,7 +8592,7 @@
 </file>
 
 <file path=word/footer9.xml><?xml version="1.0" encoding="utf-8"?>
-<w:ftr xmlns:wpc="http://schemas.microsoft.com/office/word/2010/wordprocessingCanvas" xmlns:cx="http://schemas.microsoft.com/office/drawing/2014/chartex" xmlns:cx1="http://schemas.microsoft.com/office/drawing/2015/9/8/chartex" xmlns:cx2="http://schemas.microsoft.com/office/drawing/2015/10/21/chartex" xmlns:cx3="http://schemas.microsoft.com/office/drawing/2016/5/9/chartex" xmlns:cx4="http://schemas.microsoft.com/office/drawing/2016/5/10/chartex" xmlns:cx5="http://schemas.microsoft.com/office/drawing/2016/5/11/chartex" xmlns:cx6="http://schemas.microsoft.com/office/drawing/2016/5/12/chartex" xmlns:cx7="http://schemas.microsoft.com/office/drawing/2016/5/13/chartex" xmlns:cx8="http://schemas.microsoft.com/office/drawing/2016/5/14/chartex" xmlns:mc="http://schemas.openxmlformats.org/markup-compatibility/2006" xmlns:aink="http://schemas.microsoft.com/office/drawing/2016/ink" xmlns:am3d="http://schemas.microsoft.com/office/drawing/2017/model3d" xmlns:o="urn:schemas-microsoft-com:office:office" xmlns:r="http://schemas.openxmlformats.org/officeDocument/2006/relationships" xmlns:m="http://schemas.openxmlformats.org/officeDocument/2006/math" xmlns:v="urn:schemas-microsoft-com:vml" xmlns:wp14="http://schemas.microsoft.com/office/word/2010/wordprocessingDrawing" xmlns:wp="http://schemas.openxmlformats.org/drawingml/2006/wordprocessingDrawing" xmlns:w10="urn:schemas-microsoft-com:office:word" xmlns:w="http://schemas.openxmlformats.org/wordprocessingml/2006/main" xmlns:w14="http://schemas.microsoft.com/office/word/2010/wordml" xmlns:w15="http://schemas.microsoft.com/office/word/2012/wordml" xmlns:w16cid="http://schemas.microsoft.com/office/word/2016/wordml/cid" xmlns:w16se="http://schemas.microsoft.com/office/word/2015/wordml/symex" xmlns:wpg="http://schemas.microsoft.com/office/word/2010/wordprocessingGroup" xmlns:wpi="http://schemas.microsoft.com/office/word/2010/wordprocessingInk" xmlns:wne="http://schemas.microsoft.com/office/word/2006/wordml" xmlns:wps="http://schemas.microsoft.com/office/word/2010/wordprocessingShape" mc:Ignorable="w14 w15 w16se w16cid wp14">
+<w:ftr xmlns:wpc="http://schemas.microsoft.com/office/word/2010/wordprocessingCanvas" xmlns:cx="http://schemas.microsoft.com/office/drawing/2014/chartex" xmlns:cx1="http://schemas.microsoft.com/office/drawing/2015/9/8/chartex" xmlns:mc="http://schemas.openxmlformats.org/markup-compatibility/2006" xmlns:o="urn:schemas-microsoft-com:office:office" xmlns:r="http://schemas.openxmlformats.org/officeDocument/2006/relationships" xmlns:m="http://schemas.openxmlformats.org/officeDocument/2006/math" xmlns:v="urn:schemas-microsoft-com:vml" xmlns:wp14="http://schemas.microsoft.com/office/word/2010/wordprocessingDrawing" xmlns:wp="http://schemas.openxmlformats.org/drawingml/2006/wordprocessingDrawing" xmlns:w10="urn:schemas-microsoft-com:office:word" xmlns:w="http://schemas.openxmlformats.org/wordprocessingml/2006/main" xmlns:w14="http://schemas.microsoft.com/office/word/2010/wordml" xmlns:w15="http://schemas.microsoft.com/office/word/2012/wordml" xmlns:w16se="http://schemas.microsoft.com/office/word/2015/wordml/symex" xmlns:wpg="http://schemas.microsoft.com/office/word/2010/wordprocessingGroup" xmlns:wpi="http://schemas.microsoft.com/office/word/2010/wordprocessingInk" xmlns:wne="http://schemas.microsoft.com/office/word/2006/wordml" xmlns:wps="http://schemas.microsoft.com/office/word/2010/wordprocessingShape" mc:Ignorable="w14 w15 w16se wp14">
   <w:sdt>
     <w:sdtPr>
       <w:id w:val="943659563"/>
@@ -10937,7 +8620,7 @@
           <w:rPr>
             <w:noProof/>
           </w:rPr>
-          <w:t>2</w:t>
+          <w:t>B</w:t>
         </w:r>
         <w:r>
           <w:fldChar w:fldCharType="end"/>
@@ -10954,7 +8637,7 @@
 </file>
 
 <file path=word/footnotes.xml><?xml version="1.0" encoding="utf-8"?>
-<w:footnotes xmlns:wpc="http://schemas.microsoft.com/office/word/2010/wordprocessingCanvas" xmlns:cx="http://schemas.microsoft.com/office/drawing/2014/chartex" xmlns:cx1="http://schemas.microsoft.com/office/drawing/2015/9/8/chartex" xmlns:cx2="http://schemas.microsoft.com/office/drawing/2015/10/21/chartex" xmlns:cx3="http://schemas.microsoft.com/office/drawing/2016/5/9/chartex" xmlns:cx4="http://schemas.microsoft.com/office/drawing/2016/5/10/chartex" xmlns:cx5="http://schemas.microsoft.com/office/drawing/2016/5/11/chartex" xmlns:cx6="http://schemas.microsoft.com/office/drawing/2016/5/12/chartex" xmlns:cx7="http://schemas.microsoft.com/office/drawing/2016/5/13/chartex" xmlns:cx8="http://schemas.microsoft.com/office/drawing/2016/5/14/chartex" xmlns:mc="http://schemas.openxmlformats.org/markup-compatibility/2006" xmlns:aink="http://schemas.microsoft.com/office/drawing/2016/ink" xmlns:am3d="http://schemas.microsoft.com/office/drawing/2017/model3d" xmlns:o="urn:schemas-microsoft-com:office:office" xmlns:r="http://schemas.openxmlformats.org/officeDocument/2006/relationships" xmlns:m="http://schemas.openxmlformats.org/officeDocument/2006/math" xmlns:v="urn:schemas-microsoft-com:vml" xmlns:wp14="http://schemas.microsoft.com/office/word/2010/wordprocessingDrawing" xmlns:wp="http://schemas.openxmlformats.org/drawingml/2006/wordprocessingDrawing" xmlns:w10="urn:schemas-microsoft-com:office:word" xmlns:w="http://schemas.openxmlformats.org/wordprocessingml/2006/main" xmlns:w14="http://schemas.microsoft.com/office/word/2010/wordml" xmlns:w15="http://schemas.microsoft.com/office/word/2012/wordml" xmlns:w16cid="http://schemas.microsoft.com/office/word/2016/wordml/cid" xmlns:w16se="http://schemas.microsoft.com/office/word/2015/wordml/symex" xmlns:wpg="http://schemas.microsoft.com/office/word/2010/wordprocessingGroup" xmlns:wpi="http://schemas.microsoft.com/office/word/2010/wordprocessingInk" xmlns:wne="http://schemas.microsoft.com/office/word/2006/wordml" xmlns:wps="http://schemas.microsoft.com/office/word/2010/wordprocessingShape" mc:Ignorable="w14 w15 w16se w16cid wp14">
+<w:footnotes xmlns:wpc="http://schemas.microsoft.com/office/word/2010/wordprocessingCanvas" xmlns:cx="http://schemas.microsoft.com/office/drawing/2014/chartex" xmlns:cx1="http://schemas.microsoft.com/office/drawing/2015/9/8/chartex" xmlns:mc="http://schemas.openxmlformats.org/markup-compatibility/2006" xmlns:o="urn:schemas-microsoft-com:office:office" xmlns:r="http://schemas.openxmlformats.org/officeDocument/2006/relationships" xmlns:m="http://schemas.openxmlformats.org/officeDocument/2006/math" xmlns:v="urn:schemas-microsoft-com:vml" xmlns:wp14="http://schemas.microsoft.com/office/word/2010/wordprocessingDrawing" xmlns:wp="http://schemas.openxmlformats.org/drawingml/2006/wordprocessingDrawing" xmlns:w10="urn:schemas-microsoft-com:office:word" xmlns:w="http://schemas.openxmlformats.org/wordprocessingml/2006/main" xmlns:w14="http://schemas.microsoft.com/office/word/2010/wordml" xmlns:w15="http://schemas.microsoft.com/office/word/2012/wordml" xmlns:w16se="http://schemas.microsoft.com/office/word/2015/wordml/symex" xmlns:wpg="http://schemas.microsoft.com/office/word/2010/wordprocessingGroup" xmlns:wpi="http://schemas.microsoft.com/office/word/2010/wordprocessingInk" xmlns:wne="http://schemas.microsoft.com/office/word/2006/wordml" xmlns:wps="http://schemas.microsoft.com/office/word/2010/wordprocessingShape" mc:Ignorable="w14 w15 w16se wp14">
   <w:footnote w:type="separator" w:id="-1">
     <w:p>
       <w:pPr>
@@ -10979,7 +8662,7 @@
 </file>
 
 <file path=word/header1.xml><?xml version="1.0" encoding="utf-8"?>
-<w:hdr xmlns:wpc="http://schemas.microsoft.com/office/word/2010/wordprocessingCanvas" xmlns:cx="http://schemas.microsoft.com/office/drawing/2014/chartex" xmlns:cx1="http://schemas.microsoft.com/office/drawing/2015/9/8/chartex" xmlns:cx2="http://schemas.microsoft.com/office/drawing/2015/10/21/chartex" xmlns:cx3="http://schemas.microsoft.com/office/drawing/2016/5/9/chartex" xmlns:cx4="http://schemas.microsoft.com/office/drawing/2016/5/10/chartex" xmlns:cx5="http://schemas.microsoft.com/office/drawing/2016/5/11/chartex" xmlns:cx6="http://schemas.microsoft.com/office/drawing/2016/5/12/chartex" xmlns:cx7="http://schemas.microsoft.com/office/drawing/2016/5/13/chartex" xmlns:cx8="http://schemas.microsoft.com/office/drawing/2016/5/14/chartex" xmlns:mc="http://schemas.openxmlformats.org/markup-compatibility/2006" xmlns:aink="http://schemas.microsoft.com/office/drawing/2016/ink" xmlns:am3d="http://schemas.microsoft.com/office/drawing/2017/model3d" xmlns:o="urn:schemas-microsoft-com:office:office" xmlns:r="http://schemas.openxmlformats.org/officeDocument/2006/relationships" xmlns:m="http://schemas.openxmlformats.org/officeDocument/2006/math" xmlns:v="urn:schemas-microsoft-com:vml" xmlns:wp14="http://schemas.microsoft.com/office/word/2010/wordprocessingDrawing" xmlns:wp="http://schemas.openxmlformats.org/drawingml/2006/wordprocessingDrawing" xmlns:w10="urn:schemas-microsoft-com:office:word" xmlns:w="http://schemas.openxmlformats.org/wordprocessingml/2006/main" xmlns:w14="http://schemas.microsoft.com/office/word/2010/wordml" xmlns:w15="http://schemas.microsoft.com/office/word/2012/wordml" xmlns:w16cid="http://schemas.microsoft.com/office/word/2016/wordml/cid" xmlns:w16se="http://schemas.microsoft.com/office/word/2015/wordml/symex" xmlns:wpg="http://schemas.microsoft.com/office/word/2010/wordprocessingGroup" xmlns:wpi="http://schemas.microsoft.com/office/word/2010/wordprocessingInk" xmlns:wne="http://schemas.microsoft.com/office/word/2006/wordml" xmlns:wps="http://schemas.microsoft.com/office/word/2010/wordprocessingShape" mc:Ignorable="w14 w15 w16se w16cid wp14">
+<w:hdr xmlns:wpc="http://schemas.microsoft.com/office/word/2010/wordprocessingCanvas" xmlns:cx="http://schemas.microsoft.com/office/drawing/2014/chartex" xmlns:cx1="http://schemas.microsoft.com/office/drawing/2015/9/8/chartex" xmlns:mc="http://schemas.openxmlformats.org/markup-compatibility/2006" xmlns:o="urn:schemas-microsoft-com:office:office" xmlns:r="http://schemas.openxmlformats.org/officeDocument/2006/relationships" xmlns:m="http://schemas.openxmlformats.org/officeDocument/2006/math" xmlns:v="urn:schemas-microsoft-com:vml" xmlns:wp14="http://schemas.microsoft.com/office/word/2010/wordprocessingDrawing" xmlns:wp="http://schemas.openxmlformats.org/drawingml/2006/wordprocessingDrawing" xmlns:w10="urn:schemas-microsoft-com:office:word" xmlns:w="http://schemas.openxmlformats.org/wordprocessingml/2006/main" xmlns:w14="http://schemas.microsoft.com/office/word/2010/wordml" xmlns:w15="http://schemas.microsoft.com/office/word/2012/wordml" xmlns:w16se="http://schemas.microsoft.com/office/word/2015/wordml/symex" xmlns:wpg="http://schemas.microsoft.com/office/word/2010/wordprocessingGroup" xmlns:wpi="http://schemas.microsoft.com/office/word/2010/wordprocessingInk" xmlns:wne="http://schemas.microsoft.com/office/word/2006/wordml" xmlns:wps="http://schemas.microsoft.com/office/word/2010/wordprocessingShape" mc:Ignorable="w14 w15 w16se wp14">
   <w:p>
     <w:pPr>
       <w:pStyle w:val="Kopfzeile"/>
@@ -10989,7 +8672,7 @@
 </file>
 
 <file path=word/header10.xml><?xml version="1.0" encoding="utf-8"?>
-<w:hdr xmlns:wpc="http://schemas.microsoft.com/office/word/2010/wordprocessingCanvas" xmlns:cx="http://schemas.microsoft.com/office/drawing/2014/chartex" xmlns:cx1="http://schemas.microsoft.com/office/drawing/2015/9/8/chartex" xmlns:cx2="http://schemas.microsoft.com/office/drawing/2015/10/21/chartex" xmlns:cx3="http://schemas.microsoft.com/office/drawing/2016/5/9/chartex" xmlns:cx4="http://schemas.microsoft.com/office/drawing/2016/5/10/chartex" xmlns:cx5="http://schemas.microsoft.com/office/drawing/2016/5/11/chartex" xmlns:cx6="http://schemas.microsoft.com/office/drawing/2016/5/12/chartex" xmlns:cx7="http://schemas.microsoft.com/office/drawing/2016/5/13/chartex" xmlns:cx8="http://schemas.microsoft.com/office/drawing/2016/5/14/chartex" xmlns:mc="http://schemas.openxmlformats.org/markup-compatibility/2006" xmlns:aink="http://schemas.microsoft.com/office/drawing/2016/ink" xmlns:am3d="http://schemas.microsoft.com/office/drawing/2017/model3d" xmlns:o="urn:schemas-microsoft-com:office:office" xmlns:r="http://schemas.openxmlformats.org/officeDocument/2006/relationships" xmlns:m="http://schemas.openxmlformats.org/officeDocument/2006/math" xmlns:v="urn:schemas-microsoft-com:vml" xmlns:wp14="http://schemas.microsoft.com/office/word/2010/wordprocessingDrawing" xmlns:wp="http://schemas.openxmlformats.org/drawingml/2006/wordprocessingDrawing" xmlns:w10="urn:schemas-microsoft-com:office:word" xmlns:w="http://schemas.openxmlformats.org/wordprocessingml/2006/main" xmlns:w14="http://schemas.microsoft.com/office/word/2010/wordml" xmlns:w15="http://schemas.microsoft.com/office/word/2012/wordml" xmlns:w16cid="http://schemas.microsoft.com/office/word/2016/wordml/cid" xmlns:w16se="http://schemas.microsoft.com/office/word/2015/wordml/symex" xmlns:wpg="http://schemas.microsoft.com/office/word/2010/wordprocessingGroup" xmlns:wpi="http://schemas.microsoft.com/office/word/2010/wordprocessingInk" xmlns:wne="http://schemas.microsoft.com/office/word/2006/wordml" xmlns:wps="http://schemas.microsoft.com/office/word/2010/wordprocessingShape" mc:Ignorable="w14 w15 w16se w16cid wp14">
+<w:hdr xmlns:wpc="http://schemas.microsoft.com/office/word/2010/wordprocessingCanvas" xmlns:cx="http://schemas.microsoft.com/office/drawing/2014/chartex" xmlns:cx1="http://schemas.microsoft.com/office/drawing/2015/9/8/chartex" xmlns:mc="http://schemas.openxmlformats.org/markup-compatibility/2006" xmlns:o="urn:schemas-microsoft-com:office:office" xmlns:r="http://schemas.openxmlformats.org/officeDocument/2006/relationships" xmlns:m="http://schemas.openxmlformats.org/officeDocument/2006/math" xmlns:v="urn:schemas-microsoft-com:vml" xmlns:wp14="http://schemas.microsoft.com/office/word/2010/wordprocessingDrawing" xmlns:wp="http://schemas.openxmlformats.org/drawingml/2006/wordprocessingDrawing" xmlns:w10="urn:schemas-microsoft-com:office:word" xmlns:w="http://schemas.openxmlformats.org/wordprocessingml/2006/main" xmlns:w14="http://schemas.microsoft.com/office/word/2010/wordml" xmlns:w15="http://schemas.microsoft.com/office/word/2012/wordml" xmlns:w16se="http://schemas.microsoft.com/office/word/2015/wordml/symex" xmlns:wpg="http://schemas.microsoft.com/office/word/2010/wordprocessingGroup" xmlns:wpi="http://schemas.microsoft.com/office/word/2010/wordprocessingInk" xmlns:wne="http://schemas.microsoft.com/office/word/2006/wordml" xmlns:wps="http://schemas.microsoft.com/office/word/2010/wordprocessingShape" mc:Ignorable="w14 w15 w16se wp14">
   <w:p>
     <w:pPr>
       <w:pStyle w:val="Kopfzeile"/>
@@ -11002,7 +8685,7 @@
 </file>
 
 <file path=word/header11.xml><?xml version="1.0" encoding="utf-8"?>
-<w:hdr xmlns:wpc="http://schemas.microsoft.com/office/word/2010/wordprocessingCanvas" xmlns:cx="http://schemas.microsoft.com/office/drawing/2014/chartex" xmlns:cx1="http://schemas.microsoft.com/office/drawing/2015/9/8/chartex" xmlns:cx2="http://schemas.microsoft.com/office/drawing/2015/10/21/chartex" xmlns:cx3="http://schemas.microsoft.com/office/drawing/2016/5/9/chartex" xmlns:cx4="http://schemas.microsoft.com/office/drawing/2016/5/10/chartex" xmlns:cx5="http://schemas.microsoft.com/office/drawing/2016/5/11/chartex" xmlns:cx6="http://schemas.microsoft.com/office/drawing/2016/5/12/chartex" xmlns:cx7="http://schemas.microsoft.com/office/drawing/2016/5/13/chartex" xmlns:cx8="http://schemas.microsoft.com/office/drawing/2016/5/14/chartex" xmlns:mc="http://schemas.openxmlformats.org/markup-compatibility/2006" xmlns:aink="http://schemas.microsoft.com/office/drawing/2016/ink" xmlns:am3d="http://schemas.microsoft.com/office/drawing/2017/model3d" xmlns:o="urn:schemas-microsoft-com:office:office" xmlns:r="http://schemas.openxmlformats.org/officeDocument/2006/relationships" xmlns:m="http://schemas.openxmlformats.org/officeDocument/2006/math" xmlns:v="urn:schemas-microsoft-com:vml" xmlns:wp14="http://schemas.microsoft.com/office/word/2010/wordprocessingDrawing" xmlns:wp="http://schemas.openxmlformats.org/drawingml/2006/wordprocessingDrawing" xmlns:w10="urn:schemas-microsoft-com:office:word" xmlns:w="http://schemas.openxmlformats.org/wordprocessingml/2006/main" xmlns:w14="http://schemas.microsoft.com/office/word/2010/wordml" xmlns:w15="http://schemas.microsoft.com/office/word/2012/wordml" xmlns:w16cid="http://schemas.microsoft.com/office/word/2016/wordml/cid" xmlns:w16se="http://schemas.microsoft.com/office/word/2015/wordml/symex" xmlns:wpg="http://schemas.microsoft.com/office/word/2010/wordprocessingGroup" xmlns:wpi="http://schemas.microsoft.com/office/word/2010/wordprocessingInk" xmlns:wne="http://schemas.microsoft.com/office/word/2006/wordml" xmlns:wps="http://schemas.microsoft.com/office/word/2010/wordprocessingShape" mc:Ignorable="w14 w15 w16se w16cid wp14">
+<w:hdr xmlns:wpc="http://schemas.microsoft.com/office/word/2010/wordprocessingCanvas" xmlns:cx="http://schemas.microsoft.com/office/drawing/2014/chartex" xmlns:cx1="http://schemas.microsoft.com/office/drawing/2015/9/8/chartex" xmlns:mc="http://schemas.openxmlformats.org/markup-compatibility/2006" xmlns:o="urn:schemas-microsoft-com:office:office" xmlns:r="http://schemas.openxmlformats.org/officeDocument/2006/relationships" xmlns:m="http://schemas.openxmlformats.org/officeDocument/2006/math" xmlns:v="urn:schemas-microsoft-com:vml" xmlns:wp14="http://schemas.microsoft.com/office/word/2010/wordprocessingDrawing" xmlns:wp="http://schemas.openxmlformats.org/drawingml/2006/wordprocessingDrawing" xmlns:w10="urn:schemas-microsoft-com:office:word" xmlns:w="http://schemas.openxmlformats.org/wordprocessingml/2006/main" xmlns:w14="http://schemas.microsoft.com/office/word/2010/wordml" xmlns:w15="http://schemas.microsoft.com/office/word/2012/wordml" xmlns:w16se="http://schemas.microsoft.com/office/word/2015/wordml/symex" xmlns:wpg="http://schemas.microsoft.com/office/word/2010/wordprocessingGroup" xmlns:wpi="http://schemas.microsoft.com/office/word/2010/wordprocessingInk" xmlns:wne="http://schemas.microsoft.com/office/word/2006/wordml" xmlns:wps="http://schemas.microsoft.com/office/word/2010/wordprocessingShape" mc:Ignorable="w14 w15 w16se wp14">
   <w:p>
     <w:pPr>
       <w:pStyle w:val="Kopfzeile"/>
@@ -11016,7 +8699,7 @@
 </file>
 
 <file path=word/header12.xml><?xml version="1.0" encoding="utf-8"?>
-<w:hdr xmlns:wpc="http://schemas.microsoft.com/office/word/2010/wordprocessingCanvas" xmlns:cx="http://schemas.microsoft.com/office/drawing/2014/chartex" xmlns:cx1="http://schemas.microsoft.com/office/drawing/2015/9/8/chartex" xmlns:cx2="http://schemas.microsoft.com/office/drawing/2015/10/21/chartex" xmlns:cx3="http://schemas.microsoft.com/office/drawing/2016/5/9/chartex" xmlns:cx4="http://schemas.microsoft.com/office/drawing/2016/5/10/chartex" xmlns:cx5="http://schemas.microsoft.com/office/drawing/2016/5/11/chartex" xmlns:cx6="http://schemas.microsoft.com/office/drawing/2016/5/12/chartex" xmlns:cx7="http://schemas.microsoft.com/office/drawing/2016/5/13/chartex" xmlns:cx8="http://schemas.microsoft.com/office/drawing/2016/5/14/chartex" xmlns:mc="http://schemas.openxmlformats.org/markup-compatibility/2006" xmlns:aink="http://schemas.microsoft.com/office/drawing/2016/ink" xmlns:am3d="http://schemas.microsoft.com/office/drawing/2017/model3d" xmlns:o="urn:schemas-microsoft-com:office:office" xmlns:r="http://schemas.openxmlformats.org/officeDocument/2006/relationships" xmlns:m="http://schemas.openxmlformats.org/officeDocument/2006/math" xmlns:v="urn:schemas-microsoft-com:vml" xmlns:wp14="http://schemas.microsoft.com/office/word/2010/wordprocessingDrawing" xmlns:wp="http://schemas.openxmlformats.org/drawingml/2006/wordprocessingDrawing" xmlns:w10="urn:schemas-microsoft-com:office:word" xmlns:w="http://schemas.openxmlformats.org/wordprocessingml/2006/main" xmlns:w14="http://schemas.microsoft.com/office/word/2010/wordml" xmlns:w15="http://schemas.microsoft.com/office/word/2012/wordml" xmlns:w16cid="http://schemas.microsoft.com/office/word/2016/wordml/cid" xmlns:w16se="http://schemas.microsoft.com/office/word/2015/wordml/symex" xmlns:wpg="http://schemas.microsoft.com/office/word/2010/wordprocessingGroup" xmlns:wpi="http://schemas.microsoft.com/office/word/2010/wordprocessingInk" xmlns:wne="http://schemas.microsoft.com/office/word/2006/wordml" xmlns:wps="http://schemas.microsoft.com/office/word/2010/wordprocessingShape" mc:Ignorable="w14 w15 w16se w16cid wp14">
+<w:hdr xmlns:wpc="http://schemas.microsoft.com/office/word/2010/wordprocessingCanvas" xmlns:cx="http://schemas.microsoft.com/office/drawing/2014/chartex" xmlns:cx1="http://schemas.microsoft.com/office/drawing/2015/9/8/chartex" xmlns:mc="http://schemas.openxmlformats.org/markup-compatibility/2006" xmlns:o="urn:schemas-microsoft-com:office:office" xmlns:r="http://schemas.openxmlformats.org/officeDocument/2006/relationships" xmlns:m="http://schemas.openxmlformats.org/officeDocument/2006/math" xmlns:v="urn:schemas-microsoft-com:vml" xmlns:wp14="http://schemas.microsoft.com/office/word/2010/wordprocessingDrawing" xmlns:wp="http://schemas.openxmlformats.org/drawingml/2006/wordprocessingDrawing" xmlns:w10="urn:schemas-microsoft-com:office:word" xmlns:w="http://schemas.openxmlformats.org/wordprocessingml/2006/main" xmlns:w14="http://schemas.microsoft.com/office/word/2010/wordml" xmlns:w15="http://schemas.microsoft.com/office/word/2012/wordml" xmlns:w16se="http://schemas.microsoft.com/office/word/2015/wordml/symex" xmlns:wpg="http://schemas.microsoft.com/office/word/2010/wordprocessingGroup" xmlns:wpi="http://schemas.microsoft.com/office/word/2010/wordprocessingInk" xmlns:wne="http://schemas.microsoft.com/office/word/2006/wordml" xmlns:wps="http://schemas.microsoft.com/office/word/2010/wordprocessingShape" mc:Ignorable="w14 w15 w16se wp14">
   <w:p>
     <w:pPr>
       <w:pStyle w:val="Kopfzeile"/>
@@ -11029,7 +8712,7 @@
 </file>
 
 <file path=word/header13.xml><?xml version="1.0" encoding="utf-8"?>
-<w:hdr xmlns:wpc="http://schemas.microsoft.com/office/word/2010/wordprocessingCanvas" xmlns:cx="http://schemas.microsoft.com/office/drawing/2014/chartex" xmlns:cx1="http://schemas.microsoft.com/office/drawing/2015/9/8/chartex" xmlns:cx2="http://schemas.microsoft.com/office/drawing/2015/10/21/chartex" xmlns:cx3="http://schemas.microsoft.com/office/drawing/2016/5/9/chartex" xmlns:cx4="http://schemas.microsoft.com/office/drawing/2016/5/10/chartex" xmlns:cx5="http://schemas.microsoft.com/office/drawing/2016/5/11/chartex" xmlns:cx6="http://schemas.microsoft.com/office/drawing/2016/5/12/chartex" xmlns:cx7="http://schemas.microsoft.com/office/drawing/2016/5/13/chartex" xmlns:cx8="http://schemas.microsoft.com/office/drawing/2016/5/14/chartex" xmlns:mc="http://schemas.openxmlformats.org/markup-compatibility/2006" xmlns:aink="http://schemas.microsoft.com/office/drawing/2016/ink" xmlns:am3d="http://schemas.microsoft.com/office/drawing/2017/model3d" xmlns:o="urn:schemas-microsoft-com:office:office" xmlns:r="http://schemas.openxmlformats.org/officeDocument/2006/relationships" xmlns:m="http://schemas.openxmlformats.org/officeDocument/2006/math" xmlns:v="urn:schemas-microsoft-com:vml" xmlns:wp14="http://schemas.microsoft.com/office/word/2010/wordprocessingDrawing" xmlns:wp="http://schemas.openxmlformats.org/drawingml/2006/wordprocessingDrawing" xmlns:w10="urn:schemas-microsoft-com:office:word" xmlns:w="http://schemas.openxmlformats.org/wordprocessingml/2006/main" xmlns:w14="http://schemas.microsoft.com/office/word/2010/wordml" xmlns:w15="http://schemas.microsoft.com/office/word/2012/wordml" xmlns:w16cid="http://schemas.microsoft.com/office/word/2016/wordml/cid" xmlns:w16se="http://schemas.microsoft.com/office/word/2015/wordml/symex" xmlns:wpg="http://schemas.microsoft.com/office/word/2010/wordprocessingGroup" xmlns:wpi="http://schemas.microsoft.com/office/word/2010/wordprocessingInk" xmlns:wne="http://schemas.microsoft.com/office/word/2006/wordml" xmlns:wps="http://schemas.microsoft.com/office/word/2010/wordprocessingShape" mc:Ignorable="w14 w15 w16se w16cid wp14">
+<w:hdr xmlns:wpc="http://schemas.microsoft.com/office/word/2010/wordprocessingCanvas" xmlns:cx="http://schemas.microsoft.com/office/drawing/2014/chartex" xmlns:cx1="http://schemas.microsoft.com/office/drawing/2015/9/8/chartex" xmlns:mc="http://schemas.openxmlformats.org/markup-compatibility/2006" xmlns:o="urn:schemas-microsoft-com:office:office" xmlns:r="http://schemas.openxmlformats.org/officeDocument/2006/relationships" xmlns:m="http://schemas.openxmlformats.org/officeDocument/2006/math" xmlns:v="urn:schemas-microsoft-com:vml" xmlns:wp14="http://schemas.microsoft.com/office/word/2010/wordprocessingDrawing" xmlns:wp="http://schemas.openxmlformats.org/drawingml/2006/wordprocessingDrawing" xmlns:w10="urn:schemas-microsoft-com:office:word" xmlns:w="http://schemas.openxmlformats.org/wordprocessingml/2006/main" xmlns:w14="http://schemas.microsoft.com/office/word/2010/wordml" xmlns:w15="http://schemas.microsoft.com/office/word/2012/wordml" xmlns:w16se="http://schemas.microsoft.com/office/word/2015/wordml/symex" xmlns:wpg="http://schemas.microsoft.com/office/word/2010/wordprocessingGroup" xmlns:wpi="http://schemas.microsoft.com/office/word/2010/wordprocessingInk" xmlns:wne="http://schemas.microsoft.com/office/word/2006/wordml" xmlns:wps="http://schemas.microsoft.com/office/word/2010/wordprocessingShape" mc:Ignorable="w14 w15 w16se wp14">
   <w:p>
     <w:pPr>
       <w:pStyle w:val="Kopfzeile"/>
@@ -11043,7 +8726,7 @@
 </file>
 
 <file path=word/header14.xml><?xml version="1.0" encoding="utf-8"?>
-<w:hdr xmlns:wpc="http://schemas.microsoft.com/office/word/2010/wordprocessingCanvas" xmlns:cx="http://schemas.microsoft.com/office/drawing/2014/chartex" xmlns:cx1="http://schemas.microsoft.com/office/drawing/2015/9/8/chartex" xmlns:cx2="http://schemas.microsoft.com/office/drawing/2015/10/21/chartex" xmlns:cx3="http://schemas.microsoft.com/office/drawing/2016/5/9/chartex" xmlns:cx4="http://schemas.microsoft.com/office/drawing/2016/5/10/chartex" xmlns:cx5="http://schemas.microsoft.com/office/drawing/2016/5/11/chartex" xmlns:cx6="http://schemas.microsoft.com/office/drawing/2016/5/12/chartex" xmlns:cx7="http://schemas.microsoft.com/office/drawing/2016/5/13/chartex" xmlns:cx8="http://schemas.microsoft.com/office/drawing/2016/5/14/chartex" xmlns:mc="http://schemas.openxmlformats.org/markup-compatibility/2006" xmlns:aink="http://schemas.microsoft.com/office/drawing/2016/ink" xmlns:am3d="http://schemas.microsoft.com/office/drawing/2017/model3d" xmlns:o="urn:schemas-microsoft-com:office:office" xmlns:r="http://schemas.openxmlformats.org/officeDocument/2006/relationships" xmlns:m="http://schemas.openxmlformats.org/officeDocument/2006/math" xmlns:v="urn:schemas-microsoft-com:vml" xmlns:wp14="http://schemas.microsoft.com/office/word/2010/wordprocessingDrawing" xmlns:wp="http://schemas.openxmlformats.org/drawingml/2006/wordprocessingDrawing" xmlns:w10="urn:schemas-microsoft-com:office:word" xmlns:w="http://schemas.openxmlformats.org/wordprocessingml/2006/main" xmlns:w14="http://schemas.microsoft.com/office/word/2010/wordml" xmlns:w15="http://schemas.microsoft.com/office/word/2012/wordml" xmlns:w16cid="http://schemas.microsoft.com/office/word/2016/wordml/cid" xmlns:w16se="http://schemas.microsoft.com/office/word/2015/wordml/symex" xmlns:wpg="http://schemas.microsoft.com/office/word/2010/wordprocessingGroup" xmlns:wpi="http://schemas.microsoft.com/office/word/2010/wordprocessingInk" xmlns:wne="http://schemas.microsoft.com/office/word/2006/wordml" xmlns:wps="http://schemas.microsoft.com/office/word/2010/wordprocessingShape" mc:Ignorable="w14 w15 w16se w16cid wp14">
+<w:hdr xmlns:wpc="http://schemas.microsoft.com/office/word/2010/wordprocessingCanvas" xmlns:cx="http://schemas.microsoft.com/office/drawing/2014/chartex" xmlns:cx1="http://schemas.microsoft.com/office/drawing/2015/9/8/chartex" xmlns:mc="http://schemas.openxmlformats.org/markup-compatibility/2006" xmlns:o="urn:schemas-microsoft-com:office:office" xmlns:r="http://schemas.openxmlformats.org/officeDocument/2006/relationships" xmlns:m="http://schemas.openxmlformats.org/officeDocument/2006/math" xmlns:v="urn:schemas-microsoft-com:vml" xmlns:wp14="http://schemas.microsoft.com/office/word/2010/wordprocessingDrawing" xmlns:wp="http://schemas.openxmlformats.org/drawingml/2006/wordprocessingDrawing" xmlns:w10="urn:schemas-microsoft-com:office:word" xmlns:w="http://schemas.openxmlformats.org/wordprocessingml/2006/main" xmlns:w14="http://schemas.microsoft.com/office/word/2010/wordml" xmlns:w15="http://schemas.microsoft.com/office/word/2012/wordml" xmlns:w16se="http://schemas.microsoft.com/office/word/2015/wordml/symex" xmlns:wpg="http://schemas.microsoft.com/office/word/2010/wordprocessingGroup" xmlns:wpi="http://schemas.microsoft.com/office/word/2010/wordprocessingInk" xmlns:wne="http://schemas.microsoft.com/office/word/2006/wordml" xmlns:wps="http://schemas.microsoft.com/office/word/2010/wordprocessingShape" mc:Ignorable="w14 w15 w16se wp14">
   <w:p>
     <w:pPr>
       <w:pStyle w:val="Kopfzeile"/>
@@ -11056,7 +8739,7 @@
 </file>
 
 <file path=word/header15.xml><?xml version="1.0" encoding="utf-8"?>
-<w:hdr xmlns:wpc="http://schemas.microsoft.com/office/word/2010/wordprocessingCanvas" xmlns:cx="http://schemas.microsoft.com/office/drawing/2014/chartex" xmlns:cx1="http://schemas.microsoft.com/office/drawing/2015/9/8/chartex" xmlns:cx2="http://schemas.microsoft.com/office/drawing/2015/10/21/chartex" xmlns:cx3="http://schemas.microsoft.com/office/drawing/2016/5/9/chartex" xmlns:cx4="http://schemas.microsoft.com/office/drawing/2016/5/10/chartex" xmlns:cx5="http://schemas.microsoft.com/office/drawing/2016/5/11/chartex" xmlns:cx6="http://schemas.microsoft.com/office/drawing/2016/5/12/chartex" xmlns:cx7="http://schemas.microsoft.com/office/drawing/2016/5/13/chartex" xmlns:cx8="http://schemas.microsoft.com/office/drawing/2016/5/14/chartex" xmlns:mc="http://schemas.openxmlformats.org/markup-compatibility/2006" xmlns:aink="http://schemas.microsoft.com/office/drawing/2016/ink" xmlns:am3d="http://schemas.microsoft.com/office/drawing/2017/model3d" xmlns:o="urn:schemas-microsoft-com:office:office" xmlns:r="http://schemas.openxmlformats.org/officeDocument/2006/relationships" xmlns:m="http://schemas.openxmlformats.org/officeDocument/2006/math" xmlns:v="urn:schemas-microsoft-com:vml" xmlns:wp14="http://schemas.microsoft.com/office/word/2010/wordprocessingDrawing" xmlns:wp="http://schemas.openxmlformats.org/drawingml/2006/wordprocessingDrawing" xmlns:w10="urn:schemas-microsoft-com:office:word" xmlns:w="http://schemas.openxmlformats.org/wordprocessingml/2006/main" xmlns:w14="http://schemas.microsoft.com/office/word/2010/wordml" xmlns:w15="http://schemas.microsoft.com/office/word/2012/wordml" xmlns:w16cid="http://schemas.microsoft.com/office/word/2016/wordml/cid" xmlns:w16se="http://schemas.microsoft.com/office/word/2015/wordml/symex" xmlns:wpg="http://schemas.microsoft.com/office/word/2010/wordprocessingGroup" xmlns:wpi="http://schemas.microsoft.com/office/word/2010/wordprocessingInk" xmlns:wne="http://schemas.microsoft.com/office/word/2006/wordml" xmlns:wps="http://schemas.microsoft.com/office/word/2010/wordprocessingShape" mc:Ignorable="w14 w15 w16se w16cid wp14">
+<w:hdr xmlns:wpc="http://schemas.microsoft.com/office/word/2010/wordprocessingCanvas" xmlns:cx="http://schemas.microsoft.com/office/drawing/2014/chartex" xmlns:cx1="http://schemas.microsoft.com/office/drawing/2015/9/8/chartex" xmlns:mc="http://schemas.openxmlformats.org/markup-compatibility/2006" xmlns:o="urn:schemas-microsoft-com:office:office" xmlns:r="http://schemas.openxmlformats.org/officeDocument/2006/relationships" xmlns:m="http://schemas.openxmlformats.org/officeDocument/2006/math" xmlns:v="urn:schemas-microsoft-com:vml" xmlns:wp14="http://schemas.microsoft.com/office/word/2010/wordprocessingDrawing" xmlns:wp="http://schemas.openxmlformats.org/drawingml/2006/wordprocessingDrawing" xmlns:w10="urn:schemas-microsoft-com:office:word" xmlns:w="http://schemas.openxmlformats.org/wordprocessingml/2006/main" xmlns:w14="http://schemas.microsoft.com/office/word/2010/wordml" xmlns:w15="http://schemas.microsoft.com/office/word/2012/wordml" xmlns:w16se="http://schemas.microsoft.com/office/word/2015/wordml/symex" xmlns:wpg="http://schemas.microsoft.com/office/word/2010/wordprocessingGroup" xmlns:wpi="http://schemas.microsoft.com/office/word/2010/wordprocessingInk" xmlns:wne="http://schemas.microsoft.com/office/word/2006/wordml" xmlns:wps="http://schemas.microsoft.com/office/word/2010/wordprocessingShape" mc:Ignorable="w14 w15 w16se wp14">
   <w:p>
     <w:pPr>
       <w:pStyle w:val="Kopfzeile"/>
@@ -11070,7 +8753,7 @@
 </file>
 
 <file path=word/header16.xml><?xml version="1.0" encoding="utf-8"?>
-<w:hdr xmlns:wpc="http://schemas.microsoft.com/office/word/2010/wordprocessingCanvas" xmlns:cx="http://schemas.microsoft.com/office/drawing/2014/chartex" xmlns:cx1="http://schemas.microsoft.com/office/drawing/2015/9/8/chartex" xmlns:cx2="http://schemas.microsoft.com/office/drawing/2015/10/21/chartex" xmlns:cx3="http://schemas.microsoft.com/office/drawing/2016/5/9/chartex" xmlns:cx4="http://schemas.microsoft.com/office/drawing/2016/5/10/chartex" xmlns:cx5="http://schemas.microsoft.com/office/drawing/2016/5/11/chartex" xmlns:cx6="http://schemas.microsoft.com/office/drawing/2016/5/12/chartex" xmlns:cx7="http://schemas.microsoft.com/office/drawing/2016/5/13/chartex" xmlns:cx8="http://schemas.microsoft.com/office/drawing/2016/5/14/chartex" xmlns:mc="http://schemas.openxmlformats.org/markup-compatibility/2006" xmlns:aink="http://schemas.microsoft.com/office/drawing/2016/ink" xmlns:am3d="http://schemas.microsoft.com/office/drawing/2017/model3d" xmlns:o="urn:schemas-microsoft-com:office:office" xmlns:r="http://schemas.openxmlformats.org/officeDocument/2006/relationships" xmlns:m="http://schemas.openxmlformats.org/officeDocument/2006/math" xmlns:v="urn:schemas-microsoft-com:vml" xmlns:wp14="http://schemas.microsoft.com/office/word/2010/wordprocessingDrawing" xmlns:wp="http://schemas.openxmlformats.org/drawingml/2006/wordprocessingDrawing" xmlns:w10="urn:schemas-microsoft-com:office:word" xmlns:w="http://schemas.openxmlformats.org/wordprocessingml/2006/main" xmlns:w14="http://schemas.microsoft.com/office/word/2010/wordml" xmlns:w15="http://schemas.microsoft.com/office/word/2012/wordml" xmlns:w16cid="http://schemas.microsoft.com/office/word/2016/wordml/cid" xmlns:w16se="http://schemas.microsoft.com/office/word/2015/wordml/symex" xmlns:wpg="http://schemas.microsoft.com/office/word/2010/wordprocessingGroup" xmlns:wpi="http://schemas.microsoft.com/office/word/2010/wordprocessingInk" xmlns:wne="http://schemas.microsoft.com/office/word/2006/wordml" xmlns:wps="http://schemas.microsoft.com/office/word/2010/wordprocessingShape" mc:Ignorable="w14 w15 w16se w16cid wp14">
+<w:hdr xmlns:wpc="http://schemas.microsoft.com/office/word/2010/wordprocessingCanvas" xmlns:cx="http://schemas.microsoft.com/office/drawing/2014/chartex" xmlns:cx1="http://schemas.microsoft.com/office/drawing/2015/9/8/chartex" xmlns:mc="http://schemas.openxmlformats.org/markup-compatibility/2006" xmlns:o="urn:schemas-microsoft-com:office:office" xmlns:r="http://schemas.openxmlformats.org/officeDocument/2006/relationships" xmlns:m="http://schemas.openxmlformats.org/officeDocument/2006/math" xmlns:v="urn:schemas-microsoft-com:vml" xmlns:wp14="http://schemas.microsoft.com/office/word/2010/wordprocessingDrawing" xmlns:wp="http://schemas.openxmlformats.org/drawingml/2006/wordprocessingDrawing" xmlns:w10="urn:schemas-microsoft-com:office:word" xmlns:w="http://schemas.openxmlformats.org/wordprocessingml/2006/main" xmlns:w14="http://schemas.microsoft.com/office/word/2010/wordml" xmlns:w15="http://schemas.microsoft.com/office/word/2012/wordml" xmlns:w16se="http://schemas.microsoft.com/office/word/2015/wordml/symex" xmlns:wpg="http://schemas.microsoft.com/office/word/2010/wordprocessingGroup" xmlns:wpi="http://schemas.microsoft.com/office/word/2010/wordprocessingInk" xmlns:wne="http://schemas.microsoft.com/office/word/2006/wordml" xmlns:wps="http://schemas.microsoft.com/office/word/2010/wordprocessingShape" mc:Ignorable="w14 w15 w16se wp14">
   <w:p>
     <w:pPr>
       <w:pStyle w:val="Kopfzeile"/>
@@ -11083,7 +8766,7 @@
 </file>
 
 <file path=word/header17.xml><?xml version="1.0" encoding="utf-8"?>
-<w:hdr xmlns:wpc="http://schemas.microsoft.com/office/word/2010/wordprocessingCanvas" xmlns:cx="http://schemas.microsoft.com/office/drawing/2014/chartex" xmlns:cx1="http://schemas.microsoft.com/office/drawing/2015/9/8/chartex" xmlns:cx2="http://schemas.microsoft.com/office/drawing/2015/10/21/chartex" xmlns:cx3="http://schemas.microsoft.com/office/drawing/2016/5/9/chartex" xmlns:cx4="http://schemas.microsoft.com/office/drawing/2016/5/10/chartex" xmlns:cx5="http://schemas.microsoft.com/office/drawing/2016/5/11/chartex" xmlns:cx6="http://schemas.microsoft.com/office/drawing/2016/5/12/chartex" xmlns:cx7="http://schemas.microsoft.com/office/drawing/2016/5/13/chartex" xmlns:cx8="http://schemas.microsoft.com/office/drawing/2016/5/14/chartex" xmlns:mc="http://schemas.openxmlformats.org/markup-compatibility/2006" xmlns:aink="http://schemas.microsoft.com/office/drawing/2016/ink" xmlns:am3d="http://schemas.microsoft.com/office/drawing/2017/model3d" xmlns:o="urn:schemas-microsoft-com:office:office" xmlns:r="http://schemas.openxmlformats.org/officeDocument/2006/relationships" xmlns:m="http://schemas.openxmlformats.org/officeDocument/2006/math" xmlns:v="urn:schemas-microsoft-com:vml" xmlns:wp14="http://schemas.microsoft.com/office/word/2010/wordprocessingDrawing" xmlns:wp="http://schemas.openxmlformats.org/drawingml/2006/wordprocessingDrawing" xmlns:w10="urn:schemas-microsoft-com:office:word" xmlns:w="http://schemas.openxmlformats.org/wordprocessingml/2006/main" xmlns:w14="http://schemas.microsoft.com/office/word/2010/wordml" xmlns:w15="http://schemas.microsoft.com/office/word/2012/wordml" xmlns:w16cid="http://schemas.microsoft.com/office/word/2016/wordml/cid" xmlns:w16se="http://schemas.microsoft.com/office/word/2015/wordml/symex" xmlns:wpg="http://schemas.microsoft.com/office/word/2010/wordprocessingGroup" xmlns:wpi="http://schemas.microsoft.com/office/word/2010/wordprocessingInk" xmlns:wne="http://schemas.microsoft.com/office/word/2006/wordml" xmlns:wps="http://schemas.microsoft.com/office/word/2010/wordprocessingShape" mc:Ignorable="w14 w15 w16se w16cid wp14">
+<w:hdr xmlns:wpc="http://schemas.microsoft.com/office/word/2010/wordprocessingCanvas" xmlns:cx="http://schemas.microsoft.com/office/drawing/2014/chartex" xmlns:cx1="http://schemas.microsoft.com/office/drawing/2015/9/8/chartex" xmlns:mc="http://schemas.openxmlformats.org/markup-compatibility/2006" xmlns:o="urn:schemas-microsoft-com:office:office" xmlns:r="http://schemas.openxmlformats.org/officeDocument/2006/relationships" xmlns:m="http://schemas.openxmlformats.org/officeDocument/2006/math" xmlns:v="urn:schemas-microsoft-com:vml" xmlns:wp14="http://schemas.microsoft.com/office/word/2010/wordprocessingDrawing" xmlns:wp="http://schemas.openxmlformats.org/drawingml/2006/wordprocessingDrawing" xmlns:w10="urn:schemas-microsoft-com:office:word" xmlns:w="http://schemas.openxmlformats.org/wordprocessingml/2006/main" xmlns:w14="http://schemas.microsoft.com/office/word/2010/wordml" xmlns:w15="http://schemas.microsoft.com/office/word/2012/wordml" xmlns:w16se="http://schemas.microsoft.com/office/word/2015/wordml/symex" xmlns:wpg="http://schemas.microsoft.com/office/word/2010/wordprocessingGroup" xmlns:wpi="http://schemas.microsoft.com/office/word/2010/wordprocessingInk" xmlns:wne="http://schemas.microsoft.com/office/word/2006/wordml" xmlns:wps="http://schemas.microsoft.com/office/word/2010/wordprocessingShape" mc:Ignorable="w14 w15 w16se wp14">
   <w:p>
     <w:pPr>
       <w:pStyle w:val="Kopfzeile"/>
@@ -11097,7 +8780,7 @@
 </file>
 
 <file path=word/header18.xml><?xml version="1.0" encoding="utf-8"?>
-<w:hdr xmlns:wpc="http://schemas.microsoft.com/office/word/2010/wordprocessingCanvas" xmlns:cx="http://schemas.microsoft.com/office/drawing/2014/chartex" xmlns:cx1="http://schemas.microsoft.com/office/drawing/2015/9/8/chartex" xmlns:cx2="http://schemas.microsoft.com/office/drawing/2015/10/21/chartex" xmlns:cx3="http://schemas.microsoft.com/office/drawing/2016/5/9/chartex" xmlns:cx4="http://schemas.microsoft.com/office/drawing/2016/5/10/chartex" xmlns:cx5="http://schemas.microsoft.com/office/drawing/2016/5/11/chartex" xmlns:cx6="http://schemas.microsoft.com/office/drawing/2016/5/12/chartex" xmlns:cx7="http://schemas.microsoft.com/office/drawing/2016/5/13/chartex" xmlns:cx8="http://schemas.microsoft.com/office/drawing/2016/5/14/chartex" xmlns:mc="http://schemas.openxmlformats.org/markup-compatibility/2006" xmlns:aink="http://schemas.microsoft.com/office/drawing/2016/ink" xmlns:am3d="http://schemas.microsoft.com/office/drawing/2017/model3d" xmlns:o="urn:schemas-microsoft-com:office:office" xmlns:r="http://schemas.openxmlformats.org/officeDocument/2006/relationships" xmlns:m="http://schemas.openxmlformats.org/officeDocument/2006/math" xmlns:v="urn:schemas-microsoft-com:vml" xmlns:wp14="http://schemas.microsoft.com/office/word/2010/wordprocessingDrawing" xmlns:wp="http://schemas.openxmlformats.org/drawingml/2006/wordprocessingDrawing" xmlns:w10="urn:schemas-microsoft-com:office:word" xmlns:w="http://schemas.openxmlformats.org/wordprocessingml/2006/main" xmlns:w14="http://schemas.microsoft.com/office/word/2010/wordml" xmlns:w15="http://schemas.microsoft.com/office/word/2012/wordml" xmlns:w16cid="http://schemas.microsoft.com/office/word/2016/wordml/cid" xmlns:w16se="http://schemas.microsoft.com/office/word/2015/wordml/symex" xmlns:wpg="http://schemas.microsoft.com/office/word/2010/wordprocessingGroup" xmlns:wpi="http://schemas.microsoft.com/office/word/2010/wordprocessingInk" xmlns:wne="http://schemas.microsoft.com/office/word/2006/wordml" xmlns:wps="http://schemas.microsoft.com/office/word/2010/wordprocessingShape" mc:Ignorable="w14 w15 w16se w16cid wp14">
+<w:hdr xmlns:wpc="http://schemas.microsoft.com/office/word/2010/wordprocessingCanvas" xmlns:cx="http://schemas.microsoft.com/office/drawing/2014/chartex" xmlns:cx1="http://schemas.microsoft.com/office/drawing/2015/9/8/chartex" xmlns:mc="http://schemas.openxmlformats.org/markup-compatibility/2006" xmlns:o="urn:schemas-microsoft-com:office:office" xmlns:r="http://schemas.openxmlformats.org/officeDocument/2006/relationships" xmlns:m="http://schemas.openxmlformats.org/officeDocument/2006/math" xmlns:v="urn:schemas-microsoft-com:vml" xmlns:wp14="http://schemas.microsoft.com/office/word/2010/wordprocessingDrawing" xmlns:wp="http://schemas.openxmlformats.org/drawingml/2006/wordprocessingDrawing" xmlns:w10="urn:schemas-microsoft-com:office:word" xmlns:w="http://schemas.openxmlformats.org/wordprocessingml/2006/main" xmlns:w14="http://schemas.microsoft.com/office/word/2010/wordml" xmlns:w15="http://schemas.microsoft.com/office/word/2012/wordml" xmlns:w16se="http://schemas.microsoft.com/office/word/2015/wordml/symex" xmlns:wpg="http://schemas.microsoft.com/office/word/2010/wordprocessingGroup" xmlns:wpi="http://schemas.microsoft.com/office/word/2010/wordprocessingInk" xmlns:wne="http://schemas.microsoft.com/office/word/2006/wordml" xmlns:wps="http://schemas.microsoft.com/office/word/2010/wordprocessingShape" mc:Ignorable="w14 w15 w16se wp14">
   <w:p>
     <w:pPr>
       <w:pStyle w:val="Kopfzeile"/>
@@ -11170,7 +8853,7 @@
 </file>
 
 <file path=word/header19.xml><?xml version="1.0" encoding="utf-8"?>
-<w:hdr xmlns:wpc="http://schemas.microsoft.com/office/word/2010/wordprocessingCanvas" xmlns:cx="http://schemas.microsoft.com/office/drawing/2014/chartex" xmlns:cx1="http://schemas.microsoft.com/office/drawing/2015/9/8/chartex" xmlns:cx2="http://schemas.microsoft.com/office/drawing/2015/10/21/chartex" xmlns:cx3="http://schemas.microsoft.com/office/drawing/2016/5/9/chartex" xmlns:cx4="http://schemas.microsoft.com/office/drawing/2016/5/10/chartex" xmlns:cx5="http://schemas.microsoft.com/office/drawing/2016/5/11/chartex" xmlns:cx6="http://schemas.microsoft.com/office/drawing/2016/5/12/chartex" xmlns:cx7="http://schemas.microsoft.com/office/drawing/2016/5/13/chartex" xmlns:cx8="http://schemas.microsoft.com/office/drawing/2016/5/14/chartex" xmlns:mc="http://schemas.openxmlformats.org/markup-compatibility/2006" xmlns:aink="http://schemas.microsoft.com/office/drawing/2016/ink" xmlns:am3d="http://schemas.microsoft.com/office/drawing/2017/model3d" xmlns:o="urn:schemas-microsoft-com:office:office" xmlns:r="http://schemas.openxmlformats.org/officeDocument/2006/relationships" xmlns:m="http://schemas.openxmlformats.org/officeDocument/2006/math" xmlns:v="urn:schemas-microsoft-com:vml" xmlns:wp14="http://schemas.microsoft.com/office/word/2010/wordprocessingDrawing" xmlns:wp="http://schemas.openxmlformats.org/drawingml/2006/wordprocessingDrawing" xmlns:w10="urn:schemas-microsoft-com:office:word" xmlns:w="http://schemas.openxmlformats.org/wordprocessingml/2006/main" xmlns:w14="http://schemas.microsoft.com/office/word/2010/wordml" xmlns:w15="http://schemas.microsoft.com/office/word/2012/wordml" xmlns:w16cid="http://schemas.microsoft.com/office/word/2016/wordml/cid" xmlns:w16se="http://schemas.microsoft.com/office/word/2015/wordml/symex" xmlns:wpg="http://schemas.microsoft.com/office/word/2010/wordprocessingGroup" xmlns:wpi="http://schemas.microsoft.com/office/word/2010/wordprocessingInk" xmlns:wne="http://schemas.microsoft.com/office/word/2006/wordml" xmlns:wps="http://schemas.microsoft.com/office/word/2010/wordprocessingShape" mc:Ignorable="w14 w15 w16se w16cid wp14">
+<w:hdr xmlns:wpc="http://schemas.microsoft.com/office/word/2010/wordprocessingCanvas" xmlns:cx="http://schemas.microsoft.com/office/drawing/2014/chartex" xmlns:cx1="http://schemas.microsoft.com/office/drawing/2015/9/8/chartex" xmlns:mc="http://schemas.openxmlformats.org/markup-compatibility/2006" xmlns:o="urn:schemas-microsoft-com:office:office" xmlns:r="http://schemas.openxmlformats.org/officeDocument/2006/relationships" xmlns:m="http://schemas.openxmlformats.org/officeDocument/2006/math" xmlns:v="urn:schemas-microsoft-com:vml" xmlns:wp14="http://schemas.microsoft.com/office/word/2010/wordprocessingDrawing" xmlns:wp="http://schemas.openxmlformats.org/drawingml/2006/wordprocessingDrawing" xmlns:w10="urn:schemas-microsoft-com:office:word" xmlns:w="http://schemas.openxmlformats.org/wordprocessingml/2006/main" xmlns:w14="http://schemas.microsoft.com/office/word/2010/wordml" xmlns:w15="http://schemas.microsoft.com/office/word/2012/wordml" xmlns:w16se="http://schemas.microsoft.com/office/word/2015/wordml/symex" xmlns:wpg="http://schemas.microsoft.com/office/word/2010/wordprocessingGroup" xmlns:wpi="http://schemas.microsoft.com/office/word/2010/wordprocessingInk" xmlns:wne="http://schemas.microsoft.com/office/word/2006/wordml" xmlns:wps="http://schemas.microsoft.com/office/word/2010/wordprocessingShape" mc:Ignorable="w14 w15 w16se wp14">
   <w:p>
     <w:pPr>
       <w:pStyle w:val="Kopfzeile"/>
@@ -11244,7 +8927,7 @@
 </file>
 
 <file path=word/header2.xml><?xml version="1.0" encoding="utf-8"?>
-<w:hdr xmlns:wpc="http://schemas.microsoft.com/office/word/2010/wordprocessingCanvas" xmlns:cx="http://schemas.microsoft.com/office/drawing/2014/chartex" xmlns:cx1="http://schemas.microsoft.com/office/drawing/2015/9/8/chartex" xmlns:cx2="http://schemas.microsoft.com/office/drawing/2015/10/21/chartex" xmlns:cx3="http://schemas.microsoft.com/office/drawing/2016/5/9/chartex" xmlns:cx4="http://schemas.microsoft.com/office/drawing/2016/5/10/chartex" xmlns:cx5="http://schemas.microsoft.com/office/drawing/2016/5/11/chartex" xmlns:cx6="http://schemas.microsoft.com/office/drawing/2016/5/12/chartex" xmlns:cx7="http://schemas.microsoft.com/office/drawing/2016/5/13/chartex" xmlns:cx8="http://schemas.microsoft.com/office/drawing/2016/5/14/chartex" xmlns:mc="http://schemas.openxmlformats.org/markup-compatibility/2006" xmlns:aink="http://schemas.microsoft.com/office/drawing/2016/ink" xmlns:am3d="http://schemas.microsoft.com/office/drawing/2017/model3d" xmlns:o="urn:schemas-microsoft-com:office:office" xmlns:r="http://schemas.openxmlformats.org/officeDocument/2006/relationships" xmlns:m="http://schemas.openxmlformats.org/officeDocument/2006/math" xmlns:v="urn:schemas-microsoft-com:vml" xmlns:wp14="http://schemas.microsoft.com/office/word/2010/wordprocessingDrawing" xmlns:wp="http://schemas.openxmlformats.org/drawingml/2006/wordprocessingDrawing" xmlns:w10="urn:schemas-microsoft-com:office:word" xmlns:w="http://schemas.openxmlformats.org/wordprocessingml/2006/main" xmlns:w14="http://schemas.microsoft.com/office/word/2010/wordml" xmlns:w15="http://schemas.microsoft.com/office/word/2012/wordml" xmlns:w16cid="http://schemas.microsoft.com/office/word/2016/wordml/cid" xmlns:w16se="http://schemas.microsoft.com/office/word/2015/wordml/symex" xmlns:wpg="http://schemas.microsoft.com/office/word/2010/wordprocessingGroup" xmlns:wpi="http://schemas.microsoft.com/office/word/2010/wordprocessingInk" xmlns:wne="http://schemas.microsoft.com/office/word/2006/wordml" xmlns:wps="http://schemas.microsoft.com/office/word/2010/wordprocessingShape" mc:Ignorable="w14 w15 w16se w16cid wp14">
+<w:hdr xmlns:wpc="http://schemas.microsoft.com/office/word/2010/wordprocessingCanvas" xmlns:cx="http://schemas.microsoft.com/office/drawing/2014/chartex" xmlns:cx1="http://schemas.microsoft.com/office/drawing/2015/9/8/chartex" xmlns:mc="http://schemas.openxmlformats.org/markup-compatibility/2006" xmlns:o="urn:schemas-microsoft-com:office:office" xmlns:r="http://schemas.openxmlformats.org/officeDocument/2006/relationships" xmlns:m="http://schemas.openxmlformats.org/officeDocument/2006/math" xmlns:v="urn:schemas-microsoft-com:vml" xmlns:wp14="http://schemas.microsoft.com/office/word/2010/wordprocessingDrawing" xmlns:wp="http://schemas.openxmlformats.org/drawingml/2006/wordprocessingDrawing" xmlns:w10="urn:schemas-microsoft-com:office:word" xmlns:w="http://schemas.openxmlformats.org/wordprocessingml/2006/main" xmlns:w14="http://schemas.microsoft.com/office/word/2010/wordml" xmlns:w15="http://schemas.microsoft.com/office/word/2012/wordml" xmlns:w16se="http://schemas.microsoft.com/office/word/2015/wordml/symex" xmlns:wpg="http://schemas.microsoft.com/office/word/2010/wordprocessingGroup" xmlns:wpi="http://schemas.microsoft.com/office/word/2010/wordprocessingInk" xmlns:wne="http://schemas.microsoft.com/office/word/2006/wordml" xmlns:wps="http://schemas.microsoft.com/office/word/2010/wordprocessingShape" mc:Ignorable="w14 w15 w16se wp14">
   <w:p>
     <w:pPr>
       <w:pStyle w:val="Kopfzeile"/>
@@ -11255,7 +8938,7 @@
 </file>
 
 <file path=word/header20.xml><?xml version="1.0" encoding="utf-8"?>
-<w:hdr xmlns:wpc="http://schemas.microsoft.com/office/word/2010/wordprocessingCanvas" xmlns:cx="http://schemas.microsoft.com/office/drawing/2014/chartex" xmlns:cx1="http://schemas.microsoft.com/office/drawing/2015/9/8/chartex" xmlns:cx2="http://schemas.microsoft.com/office/drawing/2015/10/21/chartex" xmlns:cx3="http://schemas.microsoft.com/office/drawing/2016/5/9/chartex" xmlns:cx4="http://schemas.microsoft.com/office/drawing/2016/5/10/chartex" xmlns:cx5="http://schemas.microsoft.com/office/drawing/2016/5/11/chartex" xmlns:cx6="http://schemas.microsoft.com/office/drawing/2016/5/12/chartex" xmlns:cx7="http://schemas.microsoft.com/office/drawing/2016/5/13/chartex" xmlns:cx8="http://schemas.microsoft.com/office/drawing/2016/5/14/chartex" xmlns:mc="http://schemas.openxmlformats.org/markup-compatibility/2006" xmlns:aink="http://schemas.microsoft.com/office/drawing/2016/ink" xmlns:am3d="http://schemas.microsoft.com/office/drawing/2017/model3d" xmlns:o="urn:schemas-microsoft-com:office:office" xmlns:r="http://schemas.openxmlformats.org/officeDocument/2006/relationships" xmlns:m="http://schemas.openxmlformats.org/officeDocument/2006/math" xmlns:v="urn:schemas-microsoft-com:vml" xmlns:wp14="http://schemas.microsoft.com/office/word/2010/wordprocessingDrawing" xmlns:wp="http://schemas.openxmlformats.org/drawingml/2006/wordprocessingDrawing" xmlns:w10="urn:schemas-microsoft-com:office:word" xmlns:w="http://schemas.openxmlformats.org/wordprocessingml/2006/main" xmlns:w14="http://schemas.microsoft.com/office/word/2010/wordml" xmlns:w15="http://schemas.microsoft.com/office/word/2012/wordml" xmlns:w16cid="http://schemas.microsoft.com/office/word/2016/wordml/cid" xmlns:w16se="http://schemas.microsoft.com/office/word/2015/wordml/symex" xmlns:wpg="http://schemas.microsoft.com/office/word/2010/wordprocessingGroup" xmlns:wpi="http://schemas.microsoft.com/office/word/2010/wordprocessingInk" xmlns:wne="http://schemas.microsoft.com/office/word/2006/wordml" xmlns:wps="http://schemas.microsoft.com/office/word/2010/wordprocessingShape" mc:Ignorable="w14 w15 w16se w16cid wp14">
+<w:hdr xmlns:wpc="http://schemas.microsoft.com/office/word/2010/wordprocessingCanvas" xmlns:cx="http://schemas.microsoft.com/office/drawing/2014/chartex" xmlns:cx1="http://schemas.microsoft.com/office/drawing/2015/9/8/chartex" xmlns:mc="http://schemas.openxmlformats.org/markup-compatibility/2006" xmlns:o="urn:schemas-microsoft-com:office:office" xmlns:r="http://schemas.openxmlformats.org/officeDocument/2006/relationships" xmlns:m="http://schemas.openxmlformats.org/officeDocument/2006/math" xmlns:v="urn:schemas-microsoft-com:vml" xmlns:wp14="http://schemas.microsoft.com/office/word/2010/wordprocessingDrawing" xmlns:wp="http://schemas.openxmlformats.org/drawingml/2006/wordprocessingDrawing" xmlns:w10="urn:schemas-microsoft-com:office:word" xmlns:w="http://schemas.openxmlformats.org/wordprocessingml/2006/main" xmlns:w14="http://schemas.microsoft.com/office/word/2010/wordml" xmlns:w15="http://schemas.microsoft.com/office/word/2012/wordml" xmlns:w16se="http://schemas.microsoft.com/office/word/2015/wordml/symex" xmlns:wpg="http://schemas.microsoft.com/office/word/2010/wordprocessingGroup" xmlns:wpi="http://schemas.microsoft.com/office/word/2010/wordprocessingInk" xmlns:wne="http://schemas.microsoft.com/office/word/2006/wordml" xmlns:wps="http://schemas.microsoft.com/office/word/2010/wordprocessingShape" mc:Ignorable="w14 w15 w16se wp14">
   <w:p>
     <w:pPr>
       <w:pStyle w:val="Kopfzeile"/>
@@ -11268,7 +8951,7 @@
 </file>
 
 <file path=word/header21.xml><?xml version="1.0" encoding="utf-8"?>
-<w:hdr xmlns:wpc="http://schemas.microsoft.com/office/word/2010/wordprocessingCanvas" xmlns:cx="http://schemas.microsoft.com/office/drawing/2014/chartex" xmlns:cx1="http://schemas.microsoft.com/office/drawing/2015/9/8/chartex" xmlns:cx2="http://schemas.microsoft.com/office/drawing/2015/10/21/chartex" xmlns:cx3="http://schemas.microsoft.com/office/drawing/2016/5/9/chartex" xmlns:cx4="http://schemas.microsoft.com/office/drawing/2016/5/10/chartex" xmlns:cx5="http://schemas.microsoft.com/office/drawing/2016/5/11/chartex" xmlns:cx6="http://schemas.microsoft.com/office/drawing/2016/5/12/chartex" xmlns:cx7="http://schemas.microsoft.com/office/drawing/2016/5/13/chartex" xmlns:cx8="http://schemas.microsoft.com/office/drawing/2016/5/14/chartex" xmlns:mc="http://schemas.openxmlformats.org/markup-compatibility/2006" xmlns:aink="http://schemas.microsoft.com/office/drawing/2016/ink" xmlns:am3d="http://schemas.microsoft.com/office/drawing/2017/model3d" xmlns:o="urn:schemas-microsoft-com:office:office" xmlns:r="http://schemas.openxmlformats.org/officeDocument/2006/relationships" xmlns:m="http://schemas.openxmlformats.org/officeDocument/2006/math" xmlns:v="urn:schemas-microsoft-com:vml" xmlns:wp14="http://schemas.microsoft.com/office/word/2010/wordprocessingDrawing" xmlns:wp="http://schemas.openxmlformats.org/drawingml/2006/wordprocessingDrawing" xmlns:w10="urn:schemas-microsoft-com:office:word" xmlns:w="http://schemas.openxmlformats.org/wordprocessingml/2006/main" xmlns:w14="http://schemas.microsoft.com/office/word/2010/wordml" xmlns:w15="http://schemas.microsoft.com/office/word/2012/wordml" xmlns:w16cid="http://schemas.microsoft.com/office/word/2016/wordml/cid" xmlns:w16se="http://schemas.microsoft.com/office/word/2015/wordml/symex" xmlns:wpg="http://schemas.microsoft.com/office/word/2010/wordprocessingGroup" xmlns:wpi="http://schemas.microsoft.com/office/word/2010/wordprocessingInk" xmlns:wne="http://schemas.microsoft.com/office/word/2006/wordml" xmlns:wps="http://schemas.microsoft.com/office/word/2010/wordprocessingShape" mc:Ignorable="w14 w15 w16se w16cid wp14">
+<w:hdr xmlns:wpc="http://schemas.microsoft.com/office/word/2010/wordprocessingCanvas" xmlns:cx="http://schemas.microsoft.com/office/drawing/2014/chartex" xmlns:cx1="http://schemas.microsoft.com/office/drawing/2015/9/8/chartex" xmlns:mc="http://schemas.openxmlformats.org/markup-compatibility/2006" xmlns:o="urn:schemas-microsoft-com:office:office" xmlns:r="http://schemas.openxmlformats.org/officeDocument/2006/relationships" xmlns:m="http://schemas.openxmlformats.org/officeDocument/2006/math" xmlns:v="urn:schemas-microsoft-com:vml" xmlns:wp14="http://schemas.microsoft.com/office/word/2010/wordprocessingDrawing" xmlns:wp="http://schemas.openxmlformats.org/drawingml/2006/wordprocessingDrawing" xmlns:w10="urn:schemas-microsoft-com:office:word" xmlns:w="http://schemas.openxmlformats.org/wordprocessingml/2006/main" xmlns:w14="http://schemas.microsoft.com/office/word/2010/wordml" xmlns:w15="http://schemas.microsoft.com/office/word/2012/wordml" xmlns:w16se="http://schemas.microsoft.com/office/word/2015/wordml/symex" xmlns:wpg="http://schemas.microsoft.com/office/word/2010/wordprocessingGroup" xmlns:wpi="http://schemas.microsoft.com/office/word/2010/wordprocessingInk" xmlns:wne="http://schemas.microsoft.com/office/word/2006/wordml" xmlns:wps="http://schemas.microsoft.com/office/word/2010/wordprocessingShape" mc:Ignorable="w14 w15 w16se wp14">
   <w:p>
     <w:pPr>
       <w:pStyle w:val="Kopfzeile"/>
@@ -11282,7 +8965,7 @@
 </file>
 
 <file path=word/header22.xml><?xml version="1.0" encoding="utf-8"?>
-<w:hdr xmlns:wpc="http://schemas.microsoft.com/office/word/2010/wordprocessingCanvas" xmlns:cx="http://schemas.microsoft.com/office/drawing/2014/chartex" xmlns:cx1="http://schemas.microsoft.com/office/drawing/2015/9/8/chartex" xmlns:cx2="http://schemas.microsoft.com/office/drawing/2015/10/21/chartex" xmlns:cx3="http://schemas.microsoft.com/office/drawing/2016/5/9/chartex" xmlns:cx4="http://schemas.microsoft.com/office/drawing/2016/5/10/chartex" xmlns:cx5="http://schemas.microsoft.com/office/drawing/2016/5/11/chartex" xmlns:cx6="http://schemas.microsoft.com/office/drawing/2016/5/12/chartex" xmlns:cx7="http://schemas.microsoft.com/office/drawing/2016/5/13/chartex" xmlns:cx8="http://schemas.microsoft.com/office/drawing/2016/5/14/chartex" xmlns:mc="http://schemas.openxmlformats.org/markup-compatibility/2006" xmlns:aink="http://schemas.microsoft.com/office/drawing/2016/ink" xmlns:am3d="http://schemas.microsoft.com/office/drawing/2017/model3d" xmlns:o="urn:schemas-microsoft-com:office:office" xmlns:r="http://schemas.openxmlformats.org/officeDocument/2006/relationships" xmlns:m="http://schemas.openxmlformats.org/officeDocument/2006/math" xmlns:v="urn:schemas-microsoft-com:vml" xmlns:wp14="http://schemas.microsoft.com/office/word/2010/wordprocessingDrawing" xmlns:wp="http://schemas.openxmlformats.org/drawingml/2006/wordprocessingDrawing" xmlns:w10="urn:schemas-microsoft-com:office:word" xmlns:w="http://schemas.openxmlformats.org/wordprocessingml/2006/main" xmlns:w14="http://schemas.microsoft.com/office/word/2010/wordml" xmlns:w15="http://schemas.microsoft.com/office/word/2012/wordml" xmlns:w16cid="http://schemas.microsoft.com/office/word/2016/wordml/cid" xmlns:w16se="http://schemas.microsoft.com/office/word/2015/wordml/symex" xmlns:wpg="http://schemas.microsoft.com/office/word/2010/wordprocessingGroup" xmlns:wpi="http://schemas.microsoft.com/office/word/2010/wordprocessingInk" xmlns:wne="http://schemas.microsoft.com/office/word/2006/wordml" xmlns:wps="http://schemas.microsoft.com/office/word/2010/wordprocessingShape" mc:Ignorable="w14 w15 w16se w16cid wp14">
+<w:hdr xmlns:wpc="http://schemas.microsoft.com/office/word/2010/wordprocessingCanvas" xmlns:cx="http://schemas.microsoft.com/office/drawing/2014/chartex" xmlns:cx1="http://schemas.microsoft.com/office/drawing/2015/9/8/chartex" xmlns:mc="http://schemas.openxmlformats.org/markup-compatibility/2006" xmlns:o="urn:schemas-microsoft-com:office:office" xmlns:r="http://schemas.openxmlformats.org/officeDocument/2006/relationships" xmlns:m="http://schemas.openxmlformats.org/officeDocument/2006/math" xmlns:v="urn:schemas-microsoft-com:vml" xmlns:wp14="http://schemas.microsoft.com/office/word/2010/wordprocessingDrawing" xmlns:wp="http://schemas.openxmlformats.org/drawingml/2006/wordprocessingDrawing" xmlns:w10="urn:schemas-microsoft-com:office:word" xmlns:w="http://schemas.openxmlformats.org/wordprocessingml/2006/main" xmlns:w14="http://schemas.microsoft.com/office/word/2010/wordml" xmlns:w15="http://schemas.microsoft.com/office/word/2012/wordml" xmlns:w16se="http://schemas.microsoft.com/office/word/2015/wordml/symex" xmlns:wpg="http://schemas.microsoft.com/office/word/2010/wordprocessingGroup" xmlns:wpi="http://schemas.microsoft.com/office/word/2010/wordprocessingInk" xmlns:wne="http://schemas.microsoft.com/office/word/2006/wordml" xmlns:wps="http://schemas.microsoft.com/office/word/2010/wordprocessingShape" mc:Ignorable="w14 w15 w16se wp14">
   <w:p>
     <w:pPr>
       <w:pStyle w:val="Kopfzeile"/>
@@ -11292,7 +8975,7 @@
 </file>
 
 <file path=word/header23.xml><?xml version="1.0" encoding="utf-8"?>
-<w:hdr xmlns:wpc="http://schemas.microsoft.com/office/word/2010/wordprocessingCanvas" xmlns:cx="http://schemas.microsoft.com/office/drawing/2014/chartex" xmlns:cx1="http://schemas.microsoft.com/office/drawing/2015/9/8/chartex" xmlns:cx2="http://schemas.microsoft.com/office/drawing/2015/10/21/chartex" xmlns:cx3="http://schemas.microsoft.com/office/drawing/2016/5/9/chartex" xmlns:cx4="http://schemas.microsoft.com/office/drawing/2016/5/10/chartex" xmlns:cx5="http://schemas.microsoft.com/office/drawing/2016/5/11/chartex" xmlns:cx6="http://schemas.microsoft.com/office/drawing/2016/5/12/chartex" xmlns:cx7="http://schemas.microsoft.com/office/drawing/2016/5/13/chartex" xmlns:cx8="http://schemas.microsoft.com/office/drawing/2016/5/14/chartex" xmlns:mc="http://schemas.openxmlformats.org/markup-compatibility/2006" xmlns:aink="http://schemas.microsoft.com/office/drawing/2016/ink" xmlns:am3d="http://schemas.microsoft.com/office/drawing/2017/model3d" xmlns:o="urn:schemas-microsoft-com:office:office" xmlns:r="http://schemas.openxmlformats.org/officeDocument/2006/relationships" xmlns:m="http://schemas.openxmlformats.org/officeDocument/2006/math" xmlns:v="urn:schemas-microsoft-com:vml" xmlns:wp14="http://schemas.microsoft.com/office/word/2010/wordprocessingDrawing" xmlns:wp="http://schemas.openxmlformats.org/drawingml/2006/wordprocessingDrawing" xmlns:w10="urn:schemas-microsoft-com:office:word" xmlns:w="http://schemas.openxmlformats.org/wordprocessingml/2006/main" xmlns:w14="http://schemas.microsoft.com/office/word/2010/wordml" xmlns:w15="http://schemas.microsoft.com/office/word/2012/wordml" xmlns:w16cid="http://schemas.microsoft.com/office/word/2016/wordml/cid" xmlns:w16se="http://schemas.microsoft.com/office/word/2015/wordml/symex" xmlns:wpg="http://schemas.microsoft.com/office/word/2010/wordprocessingGroup" xmlns:wpi="http://schemas.microsoft.com/office/word/2010/wordprocessingInk" xmlns:wne="http://schemas.microsoft.com/office/word/2006/wordml" xmlns:wps="http://schemas.microsoft.com/office/word/2010/wordprocessingShape" mc:Ignorable="w14 w15 w16se w16cid wp14">
+<w:hdr xmlns:wpc="http://schemas.microsoft.com/office/word/2010/wordprocessingCanvas" xmlns:cx="http://schemas.microsoft.com/office/drawing/2014/chartex" xmlns:cx1="http://schemas.microsoft.com/office/drawing/2015/9/8/chartex" xmlns:mc="http://schemas.openxmlformats.org/markup-compatibility/2006" xmlns:o="urn:schemas-microsoft-com:office:office" xmlns:r="http://schemas.openxmlformats.org/officeDocument/2006/relationships" xmlns:m="http://schemas.openxmlformats.org/officeDocument/2006/math" xmlns:v="urn:schemas-microsoft-com:vml" xmlns:wp14="http://schemas.microsoft.com/office/word/2010/wordprocessingDrawing" xmlns:wp="http://schemas.openxmlformats.org/drawingml/2006/wordprocessingDrawing" xmlns:w10="urn:schemas-microsoft-com:office:word" xmlns:w="http://schemas.openxmlformats.org/wordprocessingml/2006/main" xmlns:w14="http://schemas.microsoft.com/office/word/2010/wordml" xmlns:w15="http://schemas.microsoft.com/office/word/2012/wordml" xmlns:w16se="http://schemas.microsoft.com/office/word/2015/wordml/symex" xmlns:wpg="http://schemas.microsoft.com/office/word/2010/wordprocessingGroup" xmlns:wpi="http://schemas.microsoft.com/office/word/2010/wordprocessingInk" xmlns:wne="http://schemas.microsoft.com/office/word/2006/wordml" xmlns:wps="http://schemas.microsoft.com/office/word/2010/wordprocessingShape" mc:Ignorable="w14 w15 w16se wp14">
   <w:p>
     <w:pPr>
       <w:pStyle w:val="Kopfzeile"/>
@@ -11305,7 +8988,7 @@
 </file>
 
 <file path=word/header24.xml><?xml version="1.0" encoding="utf-8"?>
-<w:hdr xmlns:wpc="http://schemas.microsoft.com/office/word/2010/wordprocessingCanvas" xmlns:cx="http://schemas.microsoft.com/office/drawing/2014/chartex" xmlns:cx1="http://schemas.microsoft.com/office/drawing/2015/9/8/chartex" xmlns:cx2="http://schemas.microsoft.com/office/drawing/2015/10/21/chartex" xmlns:cx3="http://schemas.microsoft.com/office/drawing/2016/5/9/chartex" xmlns:cx4="http://schemas.microsoft.com/office/drawing/2016/5/10/chartex" xmlns:cx5="http://schemas.microsoft.com/office/drawing/2016/5/11/chartex" xmlns:cx6="http://schemas.microsoft.com/office/drawing/2016/5/12/chartex" xmlns:cx7="http://schemas.microsoft.com/office/drawing/2016/5/13/chartex" xmlns:cx8="http://schemas.microsoft.com/office/drawing/2016/5/14/chartex" xmlns:mc="http://schemas.openxmlformats.org/markup-compatibility/2006" xmlns:aink="http://schemas.microsoft.com/office/drawing/2016/ink" xmlns:am3d="http://schemas.microsoft.com/office/drawing/2017/model3d" xmlns:o="urn:schemas-microsoft-com:office:office" xmlns:r="http://schemas.openxmlformats.org/officeDocument/2006/relationships" xmlns:m="http://schemas.openxmlformats.org/officeDocument/2006/math" xmlns:v="urn:schemas-microsoft-com:vml" xmlns:wp14="http://schemas.microsoft.com/office/word/2010/wordprocessingDrawing" xmlns:wp="http://schemas.openxmlformats.org/drawingml/2006/wordprocessingDrawing" xmlns:w10="urn:schemas-microsoft-com:office:word" xmlns:w="http://schemas.openxmlformats.org/wordprocessingml/2006/main" xmlns:w14="http://schemas.microsoft.com/office/word/2010/wordml" xmlns:w15="http://schemas.microsoft.com/office/word/2012/wordml" xmlns:w16cid="http://schemas.microsoft.com/office/word/2016/wordml/cid" xmlns:w16se="http://schemas.microsoft.com/office/word/2015/wordml/symex" xmlns:wpg="http://schemas.microsoft.com/office/word/2010/wordprocessingGroup" xmlns:wpi="http://schemas.microsoft.com/office/word/2010/wordprocessingInk" xmlns:wne="http://schemas.microsoft.com/office/word/2006/wordml" xmlns:wps="http://schemas.microsoft.com/office/word/2010/wordprocessingShape" mc:Ignorable="w14 w15 w16se w16cid wp14">
+<w:hdr xmlns:wpc="http://schemas.microsoft.com/office/word/2010/wordprocessingCanvas" xmlns:cx="http://schemas.microsoft.com/office/drawing/2014/chartex" xmlns:cx1="http://schemas.microsoft.com/office/drawing/2015/9/8/chartex" xmlns:mc="http://schemas.openxmlformats.org/markup-compatibility/2006" xmlns:o="urn:schemas-microsoft-com:office:office" xmlns:r="http://schemas.openxmlformats.org/officeDocument/2006/relationships" xmlns:m="http://schemas.openxmlformats.org/officeDocument/2006/math" xmlns:v="urn:schemas-microsoft-com:vml" xmlns:wp14="http://schemas.microsoft.com/office/word/2010/wordprocessingDrawing" xmlns:wp="http://schemas.openxmlformats.org/drawingml/2006/wordprocessingDrawing" xmlns:w10="urn:schemas-microsoft-com:office:word" xmlns:w="http://schemas.openxmlformats.org/wordprocessingml/2006/main" xmlns:w14="http://schemas.microsoft.com/office/word/2010/wordml" xmlns:w15="http://schemas.microsoft.com/office/word/2012/wordml" xmlns:w16se="http://schemas.microsoft.com/office/word/2015/wordml/symex" xmlns:wpg="http://schemas.microsoft.com/office/word/2010/wordprocessingGroup" xmlns:wpi="http://schemas.microsoft.com/office/word/2010/wordprocessingInk" xmlns:wne="http://schemas.microsoft.com/office/word/2006/wordml" xmlns:wps="http://schemas.microsoft.com/office/word/2010/wordprocessingShape" mc:Ignorable="w14 w15 w16se wp14">
   <w:p>
     <w:pPr>
       <w:pStyle w:val="Kopfzeile"/>
@@ -11325,7 +9008,7 @@
 </file>
 
 <file path=word/header3.xml><?xml version="1.0" encoding="utf-8"?>
-<w:hdr xmlns:wpc="http://schemas.microsoft.com/office/word/2010/wordprocessingCanvas" xmlns:cx="http://schemas.microsoft.com/office/drawing/2014/chartex" xmlns:cx1="http://schemas.microsoft.com/office/drawing/2015/9/8/chartex" xmlns:cx2="http://schemas.microsoft.com/office/drawing/2015/10/21/chartex" xmlns:cx3="http://schemas.microsoft.com/office/drawing/2016/5/9/chartex" xmlns:cx4="http://schemas.microsoft.com/office/drawing/2016/5/10/chartex" xmlns:cx5="http://schemas.microsoft.com/office/drawing/2016/5/11/chartex" xmlns:cx6="http://schemas.microsoft.com/office/drawing/2016/5/12/chartex" xmlns:cx7="http://schemas.microsoft.com/office/drawing/2016/5/13/chartex" xmlns:cx8="http://schemas.microsoft.com/office/drawing/2016/5/14/chartex" xmlns:mc="http://schemas.openxmlformats.org/markup-compatibility/2006" xmlns:aink="http://schemas.microsoft.com/office/drawing/2016/ink" xmlns:am3d="http://schemas.microsoft.com/office/drawing/2017/model3d" xmlns:o="urn:schemas-microsoft-com:office:office" xmlns:r="http://schemas.openxmlformats.org/officeDocument/2006/relationships" xmlns:m="http://schemas.openxmlformats.org/officeDocument/2006/math" xmlns:v="urn:schemas-microsoft-com:vml" xmlns:wp14="http://schemas.microsoft.com/office/word/2010/wordprocessingDrawing" xmlns:wp="http://schemas.openxmlformats.org/drawingml/2006/wordprocessingDrawing" xmlns:w10="urn:schemas-microsoft-com:office:word" xmlns:w="http://schemas.openxmlformats.org/wordprocessingml/2006/main" xmlns:w14="http://schemas.microsoft.com/office/word/2010/wordml" xmlns:w15="http://schemas.microsoft.com/office/word/2012/wordml" xmlns:w16cid="http://schemas.microsoft.com/office/word/2016/wordml/cid" xmlns:w16se="http://schemas.microsoft.com/office/word/2015/wordml/symex" xmlns:wpg="http://schemas.microsoft.com/office/word/2010/wordprocessingGroup" xmlns:wpi="http://schemas.microsoft.com/office/word/2010/wordprocessingInk" xmlns:wne="http://schemas.microsoft.com/office/word/2006/wordml" xmlns:wps="http://schemas.microsoft.com/office/word/2010/wordprocessingShape" mc:Ignorable="w14 w15 w16se w16cid wp14">
+<w:hdr xmlns:wpc="http://schemas.microsoft.com/office/word/2010/wordprocessingCanvas" xmlns:cx="http://schemas.microsoft.com/office/drawing/2014/chartex" xmlns:cx1="http://schemas.microsoft.com/office/drawing/2015/9/8/chartex" xmlns:mc="http://schemas.openxmlformats.org/markup-compatibility/2006" xmlns:o="urn:schemas-microsoft-com:office:office" xmlns:r="http://schemas.openxmlformats.org/officeDocument/2006/relationships" xmlns:m="http://schemas.openxmlformats.org/officeDocument/2006/math" xmlns:v="urn:schemas-microsoft-com:vml" xmlns:wp14="http://schemas.microsoft.com/office/word/2010/wordprocessingDrawing" xmlns:wp="http://schemas.openxmlformats.org/drawingml/2006/wordprocessingDrawing" xmlns:w10="urn:schemas-microsoft-com:office:word" xmlns:w="http://schemas.openxmlformats.org/wordprocessingml/2006/main" xmlns:w14="http://schemas.microsoft.com/office/word/2010/wordml" xmlns:w15="http://schemas.microsoft.com/office/word/2012/wordml" xmlns:w16se="http://schemas.microsoft.com/office/word/2015/wordml/symex" xmlns:wpg="http://schemas.microsoft.com/office/word/2010/wordprocessingGroup" xmlns:wpi="http://schemas.microsoft.com/office/word/2010/wordprocessingInk" xmlns:wne="http://schemas.microsoft.com/office/word/2006/wordml" xmlns:wps="http://schemas.microsoft.com/office/word/2010/wordprocessingShape" mc:Ignorable="w14 w15 w16se wp14">
   <w:p>
     <w:pPr>
       <w:pStyle w:val="Kopfzeile"/>
@@ -11335,7 +9018,7 @@
 </file>
 
 <file path=word/header4.xml><?xml version="1.0" encoding="utf-8"?>
-<w:hdr xmlns:wpc="http://schemas.microsoft.com/office/word/2010/wordprocessingCanvas" xmlns:cx="http://schemas.microsoft.com/office/drawing/2014/chartex" xmlns:cx1="http://schemas.microsoft.com/office/drawing/2015/9/8/chartex" xmlns:cx2="http://schemas.microsoft.com/office/drawing/2015/10/21/chartex" xmlns:cx3="http://schemas.microsoft.com/office/drawing/2016/5/9/chartex" xmlns:cx4="http://schemas.microsoft.com/office/drawing/2016/5/10/chartex" xmlns:cx5="http://schemas.microsoft.com/office/drawing/2016/5/11/chartex" xmlns:cx6="http://schemas.microsoft.com/office/drawing/2016/5/12/chartex" xmlns:cx7="http://schemas.microsoft.com/office/drawing/2016/5/13/chartex" xmlns:cx8="http://schemas.microsoft.com/office/drawing/2016/5/14/chartex" xmlns:mc="http://schemas.openxmlformats.org/markup-compatibility/2006" xmlns:aink="http://schemas.microsoft.com/office/drawing/2016/ink" xmlns:am3d="http://schemas.microsoft.com/office/drawing/2017/model3d" xmlns:o="urn:schemas-microsoft-com:office:office" xmlns:r="http://schemas.openxmlformats.org/officeDocument/2006/relationships" xmlns:m="http://schemas.openxmlformats.org/officeDocument/2006/math" xmlns:v="urn:schemas-microsoft-com:vml" xmlns:wp14="http://schemas.microsoft.com/office/word/2010/wordprocessingDrawing" xmlns:wp="http://schemas.openxmlformats.org/drawingml/2006/wordprocessingDrawing" xmlns:w10="urn:schemas-microsoft-com:office:word" xmlns:w="http://schemas.openxmlformats.org/wordprocessingml/2006/main" xmlns:w14="http://schemas.microsoft.com/office/word/2010/wordml" xmlns:w15="http://schemas.microsoft.com/office/word/2012/wordml" xmlns:w16cid="http://schemas.microsoft.com/office/word/2016/wordml/cid" xmlns:w16se="http://schemas.microsoft.com/office/word/2015/wordml/symex" xmlns:wpg="http://schemas.microsoft.com/office/word/2010/wordprocessingGroup" xmlns:wpi="http://schemas.microsoft.com/office/word/2010/wordprocessingInk" xmlns:wne="http://schemas.microsoft.com/office/word/2006/wordml" xmlns:wps="http://schemas.microsoft.com/office/word/2010/wordprocessingShape" mc:Ignorable="w14 w15 w16se w16cid wp14">
+<w:hdr xmlns:wpc="http://schemas.microsoft.com/office/word/2010/wordprocessingCanvas" xmlns:cx="http://schemas.microsoft.com/office/drawing/2014/chartex" xmlns:cx1="http://schemas.microsoft.com/office/drawing/2015/9/8/chartex" xmlns:mc="http://schemas.openxmlformats.org/markup-compatibility/2006" xmlns:o="urn:schemas-microsoft-com:office:office" xmlns:r="http://schemas.openxmlformats.org/officeDocument/2006/relationships" xmlns:m="http://schemas.openxmlformats.org/officeDocument/2006/math" xmlns:v="urn:schemas-microsoft-com:vml" xmlns:wp14="http://schemas.microsoft.com/office/word/2010/wordprocessingDrawing" xmlns:wp="http://schemas.openxmlformats.org/drawingml/2006/wordprocessingDrawing" xmlns:w10="urn:schemas-microsoft-com:office:word" xmlns:w="http://schemas.openxmlformats.org/wordprocessingml/2006/main" xmlns:w14="http://schemas.microsoft.com/office/word/2010/wordml" xmlns:w15="http://schemas.microsoft.com/office/word/2012/wordml" xmlns:w16se="http://schemas.microsoft.com/office/word/2015/wordml/symex" xmlns:wpg="http://schemas.microsoft.com/office/word/2010/wordprocessingGroup" xmlns:wpi="http://schemas.microsoft.com/office/word/2010/wordprocessingInk" xmlns:wne="http://schemas.microsoft.com/office/word/2006/wordml" xmlns:wps="http://schemas.microsoft.com/office/word/2010/wordprocessingShape" mc:Ignorable="w14 w15 w16se wp14">
   <w:p>
     <w:pPr>
       <w:pStyle w:val="Kopfzeile"/>
@@ -11346,7 +9029,7 @@
 </file>
 
 <file path=word/header5.xml><?xml version="1.0" encoding="utf-8"?>
-<w:hdr xmlns:wpc="http://schemas.microsoft.com/office/word/2010/wordprocessingCanvas" xmlns:cx="http://schemas.microsoft.com/office/drawing/2014/chartex" xmlns:cx1="http://schemas.microsoft.com/office/drawing/2015/9/8/chartex" xmlns:cx2="http://schemas.microsoft.com/office/drawing/2015/10/21/chartex" xmlns:cx3="http://schemas.microsoft.com/office/drawing/2016/5/9/chartex" xmlns:cx4="http://schemas.microsoft.com/office/drawing/2016/5/10/chartex" xmlns:cx5="http://schemas.microsoft.com/office/drawing/2016/5/11/chartex" xmlns:cx6="http://schemas.microsoft.com/office/drawing/2016/5/12/chartex" xmlns:cx7="http://schemas.microsoft.com/office/drawing/2016/5/13/chartex" xmlns:cx8="http://schemas.microsoft.com/office/drawing/2016/5/14/chartex" xmlns:mc="http://schemas.openxmlformats.org/markup-compatibility/2006" xmlns:aink="http://schemas.microsoft.com/office/drawing/2016/ink" xmlns:am3d="http://schemas.microsoft.com/office/drawing/2017/model3d" xmlns:o="urn:schemas-microsoft-com:office:office" xmlns:r="http://schemas.openxmlformats.org/officeDocument/2006/relationships" xmlns:m="http://schemas.openxmlformats.org/officeDocument/2006/math" xmlns:v="urn:schemas-microsoft-com:vml" xmlns:wp14="http://schemas.microsoft.com/office/word/2010/wordprocessingDrawing" xmlns:wp="http://schemas.openxmlformats.org/drawingml/2006/wordprocessingDrawing" xmlns:w10="urn:schemas-microsoft-com:office:word" xmlns:w="http://schemas.openxmlformats.org/wordprocessingml/2006/main" xmlns:w14="http://schemas.microsoft.com/office/word/2010/wordml" xmlns:w15="http://schemas.microsoft.com/office/word/2012/wordml" xmlns:w16cid="http://schemas.microsoft.com/office/word/2016/wordml/cid" xmlns:w16se="http://schemas.microsoft.com/office/word/2015/wordml/symex" xmlns:wpg="http://schemas.microsoft.com/office/word/2010/wordprocessingGroup" xmlns:wpi="http://schemas.microsoft.com/office/word/2010/wordprocessingInk" xmlns:wne="http://schemas.microsoft.com/office/word/2006/wordml" xmlns:wps="http://schemas.microsoft.com/office/word/2010/wordprocessingShape" mc:Ignorable="w14 w15 w16se w16cid wp14">
+<w:hdr xmlns:wpc="http://schemas.microsoft.com/office/word/2010/wordprocessingCanvas" xmlns:cx="http://schemas.microsoft.com/office/drawing/2014/chartex" xmlns:cx1="http://schemas.microsoft.com/office/drawing/2015/9/8/chartex" xmlns:mc="http://schemas.openxmlformats.org/markup-compatibility/2006" xmlns:o="urn:schemas-microsoft-com:office:office" xmlns:r="http://schemas.openxmlformats.org/officeDocument/2006/relationships" xmlns:m="http://schemas.openxmlformats.org/officeDocument/2006/math" xmlns:v="urn:schemas-microsoft-com:vml" xmlns:wp14="http://schemas.microsoft.com/office/word/2010/wordprocessingDrawing" xmlns:wp="http://schemas.openxmlformats.org/drawingml/2006/wordprocessingDrawing" xmlns:w10="urn:schemas-microsoft-com:office:word" xmlns:w="http://schemas.openxmlformats.org/wordprocessingml/2006/main" xmlns:w14="http://schemas.microsoft.com/office/word/2010/wordml" xmlns:w15="http://schemas.microsoft.com/office/word/2012/wordml" xmlns:w16se="http://schemas.microsoft.com/office/word/2015/wordml/symex" xmlns:wpg="http://schemas.microsoft.com/office/word/2010/wordprocessingGroup" xmlns:wpi="http://schemas.microsoft.com/office/word/2010/wordprocessingInk" xmlns:wne="http://schemas.microsoft.com/office/word/2006/wordml" xmlns:wps="http://schemas.microsoft.com/office/word/2010/wordprocessingShape" mc:Ignorable="w14 w15 w16se wp14">
   <w:p>
     <w:pPr>
       <w:pStyle w:val="Kopfzeile"/>
@@ -11357,7 +9040,7 @@
 </file>
 
 <file path=word/header6.xml><?xml version="1.0" encoding="utf-8"?>
-<w:hdr xmlns:wpc="http://schemas.microsoft.com/office/word/2010/wordprocessingCanvas" xmlns:cx="http://schemas.microsoft.com/office/drawing/2014/chartex" xmlns:cx1="http://schemas.microsoft.com/office/drawing/2015/9/8/chartex" xmlns:cx2="http://schemas.microsoft.com/office/drawing/2015/10/21/chartex" xmlns:cx3="http://schemas.microsoft.com/office/drawing/2016/5/9/chartex" xmlns:cx4="http://schemas.microsoft.com/office/drawing/2016/5/10/chartex" xmlns:cx5="http://schemas.microsoft.com/office/drawing/2016/5/11/chartex" xmlns:cx6="http://schemas.microsoft.com/office/drawing/2016/5/12/chartex" xmlns:cx7="http://schemas.microsoft.com/office/drawing/2016/5/13/chartex" xmlns:cx8="http://schemas.microsoft.com/office/drawing/2016/5/14/chartex" xmlns:mc="http://schemas.openxmlformats.org/markup-compatibility/2006" xmlns:aink="http://schemas.microsoft.com/office/drawing/2016/ink" xmlns:am3d="http://schemas.microsoft.com/office/drawing/2017/model3d" xmlns:o="urn:schemas-microsoft-com:office:office" xmlns:r="http://schemas.openxmlformats.org/officeDocument/2006/relationships" xmlns:m="http://schemas.openxmlformats.org/officeDocument/2006/math" xmlns:v="urn:schemas-microsoft-com:vml" xmlns:wp14="http://schemas.microsoft.com/office/word/2010/wordprocessingDrawing" xmlns:wp="http://schemas.openxmlformats.org/drawingml/2006/wordprocessingDrawing" xmlns:w10="urn:schemas-microsoft-com:office:word" xmlns:w="http://schemas.openxmlformats.org/wordprocessingml/2006/main" xmlns:w14="http://schemas.microsoft.com/office/word/2010/wordml" xmlns:w15="http://schemas.microsoft.com/office/word/2012/wordml" xmlns:w16cid="http://schemas.microsoft.com/office/word/2016/wordml/cid" xmlns:w16se="http://schemas.microsoft.com/office/word/2015/wordml/symex" xmlns:wpg="http://schemas.microsoft.com/office/word/2010/wordprocessingGroup" xmlns:wpi="http://schemas.microsoft.com/office/word/2010/wordprocessingInk" xmlns:wne="http://schemas.microsoft.com/office/word/2006/wordml" xmlns:wps="http://schemas.microsoft.com/office/word/2010/wordprocessingShape" mc:Ignorable="w14 w15 w16se w16cid wp14">
+<w:hdr xmlns:wpc="http://schemas.microsoft.com/office/word/2010/wordprocessingCanvas" xmlns:cx="http://schemas.microsoft.com/office/drawing/2014/chartex" xmlns:cx1="http://schemas.microsoft.com/office/drawing/2015/9/8/chartex" xmlns:mc="http://schemas.openxmlformats.org/markup-compatibility/2006" xmlns:o="urn:schemas-microsoft-com:office:office" xmlns:r="http://schemas.openxmlformats.org/officeDocument/2006/relationships" xmlns:m="http://schemas.openxmlformats.org/officeDocument/2006/math" xmlns:v="urn:schemas-microsoft-com:vml" xmlns:wp14="http://schemas.microsoft.com/office/word/2010/wordprocessingDrawing" xmlns:wp="http://schemas.openxmlformats.org/drawingml/2006/wordprocessingDrawing" xmlns:w10="urn:schemas-microsoft-com:office:word" xmlns:w="http://schemas.openxmlformats.org/wordprocessingml/2006/main" xmlns:w14="http://schemas.microsoft.com/office/word/2010/wordml" xmlns:w15="http://schemas.microsoft.com/office/word/2012/wordml" xmlns:w16se="http://schemas.microsoft.com/office/word/2015/wordml/symex" xmlns:wpg="http://schemas.microsoft.com/office/word/2010/wordprocessingGroup" xmlns:wpi="http://schemas.microsoft.com/office/word/2010/wordprocessingInk" xmlns:wne="http://schemas.microsoft.com/office/word/2006/wordml" xmlns:wps="http://schemas.microsoft.com/office/word/2010/wordprocessingShape" mc:Ignorable="w14 w15 w16se wp14">
   <w:p>
     <w:pPr>
       <w:pStyle w:val="Kopfzeile"/>
@@ -11367,7 +9050,7 @@
 </file>
 
 <file path=word/header7.xml><?xml version="1.0" encoding="utf-8"?>
-<w:hdr xmlns:wpc="http://schemas.microsoft.com/office/word/2010/wordprocessingCanvas" xmlns:cx="http://schemas.microsoft.com/office/drawing/2014/chartex" xmlns:cx1="http://schemas.microsoft.com/office/drawing/2015/9/8/chartex" xmlns:cx2="http://schemas.microsoft.com/office/drawing/2015/10/21/chartex" xmlns:cx3="http://schemas.microsoft.com/office/drawing/2016/5/9/chartex" xmlns:cx4="http://schemas.microsoft.com/office/drawing/2016/5/10/chartex" xmlns:cx5="http://schemas.microsoft.com/office/drawing/2016/5/11/chartex" xmlns:cx6="http://schemas.microsoft.com/office/drawing/2016/5/12/chartex" xmlns:cx7="http://schemas.microsoft.com/office/drawing/2016/5/13/chartex" xmlns:cx8="http://schemas.microsoft.com/office/drawing/2016/5/14/chartex" xmlns:mc="http://schemas.openxmlformats.org/markup-compatibility/2006" xmlns:aink="http://schemas.microsoft.com/office/drawing/2016/ink" xmlns:am3d="http://schemas.microsoft.com/office/drawing/2017/model3d" xmlns:o="urn:schemas-microsoft-com:office:office" xmlns:r="http://schemas.openxmlformats.org/officeDocument/2006/relationships" xmlns:m="http://schemas.openxmlformats.org/officeDocument/2006/math" xmlns:v="urn:schemas-microsoft-com:vml" xmlns:wp14="http://schemas.microsoft.com/office/word/2010/wordprocessingDrawing" xmlns:wp="http://schemas.openxmlformats.org/drawingml/2006/wordprocessingDrawing" xmlns:w10="urn:schemas-microsoft-com:office:word" xmlns:w="http://schemas.openxmlformats.org/wordprocessingml/2006/main" xmlns:w14="http://schemas.microsoft.com/office/word/2010/wordml" xmlns:w15="http://schemas.microsoft.com/office/word/2012/wordml" xmlns:w16cid="http://schemas.microsoft.com/office/word/2016/wordml/cid" xmlns:w16se="http://schemas.microsoft.com/office/word/2015/wordml/symex" xmlns:wpg="http://schemas.microsoft.com/office/word/2010/wordprocessingGroup" xmlns:wpi="http://schemas.microsoft.com/office/word/2010/wordprocessingInk" xmlns:wne="http://schemas.microsoft.com/office/word/2006/wordml" xmlns:wps="http://schemas.microsoft.com/office/word/2010/wordprocessingShape" mc:Ignorable="w14 w15 w16se w16cid wp14">
+<w:hdr xmlns:wpc="http://schemas.microsoft.com/office/word/2010/wordprocessingCanvas" xmlns:cx="http://schemas.microsoft.com/office/drawing/2014/chartex" xmlns:cx1="http://schemas.microsoft.com/office/drawing/2015/9/8/chartex" xmlns:mc="http://schemas.openxmlformats.org/markup-compatibility/2006" xmlns:o="urn:schemas-microsoft-com:office:office" xmlns:r="http://schemas.openxmlformats.org/officeDocument/2006/relationships" xmlns:m="http://schemas.openxmlformats.org/officeDocument/2006/math" xmlns:v="urn:schemas-microsoft-com:vml" xmlns:wp14="http://schemas.microsoft.com/office/word/2010/wordprocessingDrawing" xmlns:wp="http://schemas.openxmlformats.org/drawingml/2006/wordprocessingDrawing" xmlns:w10="urn:schemas-microsoft-com:office:word" xmlns:w="http://schemas.openxmlformats.org/wordprocessingml/2006/main" xmlns:w14="http://schemas.microsoft.com/office/word/2010/wordml" xmlns:w15="http://schemas.microsoft.com/office/word/2012/wordml" xmlns:w16se="http://schemas.microsoft.com/office/word/2015/wordml/symex" xmlns:wpg="http://schemas.microsoft.com/office/word/2010/wordprocessingGroup" xmlns:wpi="http://schemas.microsoft.com/office/word/2010/wordprocessingInk" xmlns:wne="http://schemas.microsoft.com/office/word/2006/wordml" xmlns:wps="http://schemas.microsoft.com/office/word/2010/wordprocessingShape" mc:Ignorable="w14 w15 w16se wp14">
   <w:p>
     <w:pPr>
       <w:pStyle w:val="Kopfzeile"/>
@@ -11381,7 +9064,7 @@
 </file>
 
 <file path=word/header8.xml><?xml version="1.0" encoding="utf-8"?>
-<w:hdr xmlns:wpc="http://schemas.microsoft.com/office/word/2010/wordprocessingCanvas" xmlns:cx="http://schemas.microsoft.com/office/drawing/2014/chartex" xmlns:cx1="http://schemas.microsoft.com/office/drawing/2015/9/8/chartex" xmlns:cx2="http://schemas.microsoft.com/office/drawing/2015/10/21/chartex" xmlns:cx3="http://schemas.microsoft.com/office/drawing/2016/5/9/chartex" xmlns:cx4="http://schemas.microsoft.com/office/drawing/2016/5/10/chartex" xmlns:cx5="http://schemas.microsoft.com/office/drawing/2016/5/11/chartex" xmlns:cx6="http://schemas.microsoft.com/office/drawing/2016/5/12/chartex" xmlns:cx7="http://schemas.microsoft.com/office/drawing/2016/5/13/chartex" xmlns:cx8="http://schemas.microsoft.com/office/drawing/2016/5/14/chartex" xmlns:mc="http://schemas.openxmlformats.org/markup-compatibility/2006" xmlns:aink="http://schemas.microsoft.com/office/drawing/2016/ink" xmlns:am3d="http://schemas.microsoft.com/office/drawing/2017/model3d" xmlns:o="urn:schemas-microsoft-com:office:office" xmlns:r="http://schemas.openxmlformats.org/officeDocument/2006/relationships" xmlns:m="http://schemas.openxmlformats.org/officeDocument/2006/math" xmlns:v="urn:schemas-microsoft-com:vml" xmlns:wp14="http://schemas.microsoft.com/office/word/2010/wordprocessingDrawing" xmlns:wp="http://schemas.openxmlformats.org/drawingml/2006/wordprocessingDrawing" xmlns:w10="urn:schemas-microsoft-com:office:word" xmlns:w="http://schemas.openxmlformats.org/wordprocessingml/2006/main" xmlns:w14="http://schemas.microsoft.com/office/word/2010/wordml" xmlns:w15="http://schemas.microsoft.com/office/word/2012/wordml" xmlns:w16cid="http://schemas.microsoft.com/office/word/2016/wordml/cid" xmlns:w16se="http://schemas.microsoft.com/office/word/2015/wordml/symex" xmlns:wpg="http://schemas.microsoft.com/office/word/2010/wordprocessingGroup" xmlns:wpi="http://schemas.microsoft.com/office/word/2010/wordprocessingInk" xmlns:wne="http://schemas.microsoft.com/office/word/2006/wordml" xmlns:wps="http://schemas.microsoft.com/office/word/2010/wordprocessingShape" mc:Ignorable="w14 w15 w16se w16cid wp14">
+<w:hdr xmlns:wpc="http://schemas.microsoft.com/office/word/2010/wordprocessingCanvas" xmlns:cx="http://schemas.microsoft.com/office/drawing/2014/chartex" xmlns:cx1="http://schemas.microsoft.com/office/drawing/2015/9/8/chartex" xmlns:mc="http://schemas.openxmlformats.org/markup-compatibility/2006" xmlns:o="urn:schemas-microsoft-com:office:office" xmlns:r="http://schemas.openxmlformats.org/officeDocument/2006/relationships" xmlns:m="http://schemas.openxmlformats.org/officeDocument/2006/math" xmlns:v="urn:schemas-microsoft-com:vml" xmlns:wp14="http://schemas.microsoft.com/office/word/2010/wordprocessingDrawing" xmlns:wp="http://schemas.openxmlformats.org/drawingml/2006/wordprocessingDrawing" xmlns:w10="urn:schemas-microsoft-com:office:word" xmlns:w="http://schemas.openxmlformats.org/wordprocessingml/2006/main" xmlns:w14="http://schemas.microsoft.com/office/word/2010/wordml" xmlns:w15="http://schemas.microsoft.com/office/word/2012/wordml" xmlns:w16se="http://schemas.microsoft.com/office/word/2015/wordml/symex" xmlns:wpg="http://schemas.microsoft.com/office/word/2010/wordprocessingGroup" xmlns:wpi="http://schemas.microsoft.com/office/word/2010/wordprocessingInk" xmlns:wne="http://schemas.microsoft.com/office/word/2006/wordml" xmlns:wps="http://schemas.microsoft.com/office/word/2010/wordprocessingShape" mc:Ignorable="w14 w15 w16se wp14">
   <w:p>
     <w:pPr>
       <w:pStyle w:val="Kopfzeile"/>
@@ -11394,7 +9077,7 @@
 </file>
 
 <file path=word/header9.xml><?xml version="1.0" encoding="utf-8"?>
-<w:hdr xmlns:wpc="http://schemas.microsoft.com/office/word/2010/wordprocessingCanvas" xmlns:cx="http://schemas.microsoft.com/office/drawing/2014/chartex" xmlns:cx1="http://schemas.microsoft.com/office/drawing/2015/9/8/chartex" xmlns:cx2="http://schemas.microsoft.com/office/drawing/2015/10/21/chartex" xmlns:cx3="http://schemas.microsoft.com/office/drawing/2016/5/9/chartex" xmlns:cx4="http://schemas.microsoft.com/office/drawing/2016/5/10/chartex" xmlns:cx5="http://schemas.microsoft.com/office/drawing/2016/5/11/chartex" xmlns:cx6="http://schemas.microsoft.com/office/drawing/2016/5/12/chartex" xmlns:cx7="http://schemas.microsoft.com/office/drawing/2016/5/13/chartex" xmlns:cx8="http://schemas.microsoft.com/office/drawing/2016/5/14/chartex" xmlns:mc="http://schemas.openxmlformats.org/markup-compatibility/2006" xmlns:aink="http://schemas.microsoft.com/office/drawing/2016/ink" xmlns:am3d="http://schemas.microsoft.com/office/drawing/2017/model3d" xmlns:o="urn:schemas-microsoft-com:office:office" xmlns:r="http://schemas.openxmlformats.org/officeDocument/2006/relationships" xmlns:m="http://schemas.openxmlformats.org/officeDocument/2006/math" xmlns:v="urn:schemas-microsoft-com:vml" xmlns:wp14="http://schemas.microsoft.com/office/word/2010/wordprocessingDrawing" xmlns:wp="http://schemas.openxmlformats.org/drawingml/2006/wordprocessingDrawing" xmlns:w10="urn:schemas-microsoft-com:office:word" xmlns:w="http://schemas.openxmlformats.org/wordprocessingml/2006/main" xmlns:w14="http://schemas.microsoft.com/office/word/2010/wordml" xmlns:w15="http://schemas.microsoft.com/office/word/2012/wordml" xmlns:w16cid="http://schemas.microsoft.com/office/word/2016/wordml/cid" xmlns:w16se="http://schemas.microsoft.com/office/word/2015/wordml/symex" xmlns:wpg="http://schemas.microsoft.com/office/word/2010/wordprocessingGroup" xmlns:wpi="http://schemas.microsoft.com/office/word/2010/wordprocessingInk" xmlns:wne="http://schemas.microsoft.com/office/word/2006/wordml" xmlns:wps="http://schemas.microsoft.com/office/word/2010/wordprocessingShape" mc:Ignorable="w14 w15 w16se w16cid wp14">
+<w:hdr xmlns:wpc="http://schemas.microsoft.com/office/word/2010/wordprocessingCanvas" xmlns:cx="http://schemas.microsoft.com/office/drawing/2014/chartex" xmlns:cx1="http://schemas.microsoft.com/office/drawing/2015/9/8/chartex" xmlns:mc="http://schemas.openxmlformats.org/markup-compatibility/2006" xmlns:o="urn:schemas-microsoft-com:office:office" xmlns:r="http://schemas.openxmlformats.org/officeDocument/2006/relationships" xmlns:m="http://schemas.openxmlformats.org/officeDocument/2006/math" xmlns:v="urn:schemas-microsoft-com:vml" xmlns:wp14="http://schemas.microsoft.com/office/word/2010/wordprocessingDrawing" xmlns:wp="http://schemas.openxmlformats.org/drawingml/2006/wordprocessingDrawing" xmlns:w10="urn:schemas-microsoft-com:office:word" xmlns:w="http://schemas.openxmlformats.org/wordprocessingml/2006/main" xmlns:w14="http://schemas.microsoft.com/office/word/2010/wordml" xmlns:w15="http://schemas.microsoft.com/office/word/2012/wordml" xmlns:w16se="http://schemas.microsoft.com/office/word/2015/wordml/symex" xmlns:wpg="http://schemas.microsoft.com/office/word/2010/wordprocessingGroup" xmlns:wpi="http://schemas.microsoft.com/office/word/2010/wordprocessingInk" xmlns:wne="http://schemas.microsoft.com/office/word/2006/wordml" xmlns:wps="http://schemas.microsoft.com/office/word/2010/wordprocessingShape" mc:Ignorable="w14 w15 w16se wp14">
   <w:p>
     <w:pPr>
       <w:pStyle w:val="Kopfzeile"/>
@@ -11408,7 +9091,7 @@
 </file>
 
 <file path=word/numbering.xml><?xml version="1.0" encoding="utf-8"?>
-<w:numbering xmlns:wpc="http://schemas.microsoft.com/office/word/2010/wordprocessingCanvas" xmlns:cx="http://schemas.microsoft.com/office/drawing/2014/chartex" xmlns:cx1="http://schemas.microsoft.com/office/drawing/2015/9/8/chartex" xmlns:cx2="http://schemas.microsoft.com/office/drawing/2015/10/21/chartex" xmlns:cx3="http://schemas.microsoft.com/office/drawing/2016/5/9/chartex" xmlns:cx4="http://schemas.microsoft.com/office/drawing/2016/5/10/chartex" xmlns:cx5="http://schemas.microsoft.com/office/drawing/2016/5/11/chartex" xmlns:cx6="http://schemas.microsoft.com/office/drawing/2016/5/12/chartex" xmlns:cx7="http://schemas.microsoft.com/office/drawing/2016/5/13/chartex" xmlns:cx8="http://schemas.microsoft.com/office/drawing/2016/5/14/chartex" xmlns:mc="http://schemas.openxmlformats.org/markup-compatibility/2006" xmlns:aink="http://schemas.microsoft.com/office/drawing/2016/ink" xmlns:am3d="http://schemas.microsoft.com/office/drawing/2017/model3d" xmlns:o="urn:schemas-microsoft-com:office:office" xmlns:r="http://schemas.openxmlformats.org/officeDocument/2006/relationships" xmlns:m="http://schemas.openxmlformats.org/officeDocument/2006/math" xmlns:v="urn:schemas-microsoft-com:vml" xmlns:wp14="http://schemas.microsoft.com/office/word/2010/wordprocessingDrawing" xmlns:wp="http://schemas.openxmlformats.org/drawingml/2006/wordprocessingDrawing" xmlns:w10="urn:schemas-microsoft-com:office:word" xmlns:w="http://schemas.openxmlformats.org/wordprocessingml/2006/main" xmlns:w14="http://schemas.microsoft.com/office/word/2010/wordml" xmlns:w15="http://schemas.microsoft.com/office/word/2012/wordml" xmlns:w16cid="http://schemas.microsoft.com/office/word/2016/wordml/cid" xmlns:w16se="http://schemas.microsoft.com/office/word/2015/wordml/symex" xmlns:wpg="http://schemas.microsoft.com/office/word/2010/wordprocessingGroup" xmlns:wpi="http://schemas.microsoft.com/office/word/2010/wordprocessingInk" xmlns:wne="http://schemas.microsoft.com/office/word/2006/wordml" xmlns:wps="http://schemas.microsoft.com/office/word/2010/wordprocessingShape" mc:Ignorable="w14 w15 w16se w16cid wp14">
+<w:numbering xmlns:wpc="http://schemas.microsoft.com/office/word/2010/wordprocessingCanvas" xmlns:cx="http://schemas.microsoft.com/office/drawing/2014/chartex" xmlns:cx1="http://schemas.microsoft.com/office/drawing/2015/9/8/chartex" xmlns:mc="http://schemas.openxmlformats.org/markup-compatibility/2006" xmlns:o="urn:schemas-microsoft-com:office:office" xmlns:r="http://schemas.openxmlformats.org/officeDocument/2006/relationships" xmlns:m="http://schemas.openxmlformats.org/officeDocument/2006/math" xmlns:v="urn:schemas-microsoft-com:vml" xmlns:wp14="http://schemas.microsoft.com/office/word/2010/wordprocessingDrawing" xmlns:wp="http://schemas.openxmlformats.org/drawingml/2006/wordprocessingDrawing" xmlns:w10="urn:schemas-microsoft-com:office:word" xmlns:w="http://schemas.openxmlformats.org/wordprocessingml/2006/main" xmlns:w14="http://schemas.microsoft.com/office/word/2010/wordml" xmlns:w15="http://schemas.microsoft.com/office/word/2012/wordml" xmlns:w16se="http://schemas.microsoft.com/office/word/2015/wordml/symex" xmlns:wpg="http://schemas.microsoft.com/office/word/2010/wordprocessingGroup" xmlns:wpi="http://schemas.microsoft.com/office/word/2010/wordprocessingInk" xmlns:wne="http://schemas.microsoft.com/office/word/2006/wordml" xmlns:wps="http://schemas.microsoft.com/office/word/2010/wordprocessingShape" mc:Ignorable="w14 w15 w16se wp14">
   <w:abstractNum w:abstractNumId="0" w15:restartNumberingAfterBreak="0">
     <w:nsid w:val="030E5B84"/>
     <w:multiLevelType w:val="hybridMultilevel"/>
@@ -12302,7 +9985,7 @@
 </file>
 
 <file path=word/styles.xml><?xml version="1.0" encoding="utf-8"?>
-<w:styles xmlns:mc="http://schemas.openxmlformats.org/markup-compatibility/2006" xmlns:r="http://schemas.openxmlformats.org/officeDocument/2006/relationships" xmlns:w="http://schemas.openxmlformats.org/wordprocessingml/2006/main" xmlns:w14="http://schemas.microsoft.com/office/word/2010/wordml" xmlns:w15="http://schemas.microsoft.com/office/word/2012/wordml" xmlns:w16cid="http://schemas.microsoft.com/office/word/2016/wordml/cid" xmlns:w16se="http://schemas.microsoft.com/office/word/2015/wordml/symex" mc:Ignorable="w14 w15 w16se w16cid">
+<w:styles xmlns:mc="http://schemas.openxmlformats.org/markup-compatibility/2006" xmlns:r="http://schemas.openxmlformats.org/officeDocument/2006/relationships" xmlns:w="http://schemas.openxmlformats.org/wordprocessingml/2006/main" xmlns:w14="http://schemas.microsoft.com/office/word/2010/wordml" xmlns:w15="http://schemas.microsoft.com/office/word/2012/wordml" xmlns:w16se="http://schemas.microsoft.com/office/word/2015/wordml/symex" mc:Ignorable="w14 w15 w16se">
   <w:docDefaults>
     <w:rPrDefault>
       <w:rPr>
@@ -12318,7 +10001,7 @@
       </w:pPr>
     </w:pPrDefault>
   </w:docDefaults>
-  <w:latentStyles w:defLockedState="0" w:defUIPriority="99" w:defSemiHidden="0" w:defUnhideWhenUsed="0" w:defQFormat="0" w:count="375">
+  <w:latentStyles w:defLockedState="0" w:defUIPriority="99" w:defSemiHidden="0" w:defUnhideWhenUsed="0" w:defQFormat="0" w:count="371">
     <w:lsdException w:name="Normal" w:uiPriority="0" w:qFormat="1"/>
     <w:lsdException w:name="heading 1" w:uiPriority="9" w:qFormat="1"/>
     <w:lsdException w:name="heading 2" w:semiHidden="1" w:uiPriority="9" w:unhideWhenUsed="1" w:qFormat="1"/>
@@ -12424,6 +10107,7 @@
     <w:lsdException w:name="HTML Sample" w:semiHidden="1" w:unhideWhenUsed="1"/>
     <w:lsdException w:name="HTML Typewriter" w:semiHidden="1" w:unhideWhenUsed="1"/>
     <w:lsdException w:name="HTML Variable" w:semiHidden="1" w:unhideWhenUsed="1"/>
+    <w:lsdException w:name="Normal Table" w:semiHidden="1" w:unhideWhenUsed="1"/>
     <w:lsdException w:name="annotation subject" w:semiHidden="1" w:unhideWhenUsed="1"/>
     <w:lsdException w:name="No List" w:semiHidden="1" w:unhideWhenUsed="1"/>
     <w:lsdException w:name="Outline List 1" w:semiHidden="1" w:unhideWhenUsed="1"/>
@@ -12467,8 +10151,10 @@
     <w:lsdException w:name="Table Elegant" w:semiHidden="1" w:unhideWhenUsed="1"/>
     <w:lsdException w:name="Table Professional" w:semiHidden="1" w:unhideWhenUsed="1"/>
     <w:lsdException w:name="Table Subtle 1" w:semiHidden="1" w:unhideWhenUsed="1"/>
+    <w:lsdException w:name="Table Subtle 2" w:semiHidden="1" w:unhideWhenUsed="1"/>
     <w:lsdException w:name="Table Web 1" w:semiHidden="1" w:unhideWhenUsed="1"/>
     <w:lsdException w:name="Table Web 2" w:semiHidden="1" w:unhideWhenUsed="1"/>
+    <w:lsdException w:name="Table Web 3" w:semiHidden="1" w:unhideWhenUsed="1"/>
     <w:lsdException w:name="Balloon Text" w:semiHidden="1" w:unhideWhenUsed="1"/>
     <w:lsdException w:name="Table Grid" w:uiPriority="39"/>
     <w:lsdException w:name="Table Theme" w:semiHidden="1" w:unhideWhenUsed="1"/>
@@ -12687,10 +10373,6 @@
     <w:lsdException w:name="List Table 5 Dark Accent 6" w:uiPriority="50"/>
     <w:lsdException w:name="List Table 6 Colorful Accent 6" w:uiPriority="51"/>
     <w:lsdException w:name="List Table 7 Colorful Accent 6" w:uiPriority="52"/>
-    <w:lsdException w:name="Mention" w:semiHidden="1" w:unhideWhenUsed="1"/>
-    <w:lsdException w:name="Smart Hyperlink" w:semiHidden="1" w:unhideWhenUsed="1"/>
-    <w:lsdException w:name="Hashtag" w:semiHidden="1" w:unhideWhenUsed="1"/>
-    <w:lsdException w:name="Unresolved Mention" w:semiHidden="1" w:unhideWhenUsed="1"/>
   </w:latentStyles>
   <w:style w:type="paragraph" w:default="1" w:styleId="Standard">
     <w:name w:val="Normal"/>
@@ -13746,7 +11428,7 @@
 </file>
 
 <file path=customXml/itemProps1.xml><?xml version="1.0" encoding="utf-8"?>
-<ds:datastoreItem xmlns:ds="http://schemas.openxmlformats.org/officeDocument/2006/customXml" ds:itemID="{A6354BF2-1AEE-4398-994B-229C9B4CBEC5}">
+<ds:datastoreItem xmlns:ds="http://schemas.openxmlformats.org/officeDocument/2006/customXml" ds:itemID="{CE003A92-744D-4633-AFD6-F14E2B103F2D}">
   <ds:schemaRefs>
     <ds:schemaRef ds:uri="http://schemas.openxmlformats.org/officeDocument/2006/bibliography"/>
   </ds:schemaRefs>

</xml_diff>

<commit_message>
Word template small roman numbers
</commit_message>
<xml_diff>
--- a/Word_template_thesis/Word_template.docx
+++ b/Word_template_thesis/Word_template.docx
@@ -357,7 +357,55 @@
                 <w:szCs w:val="28"/>
               </w:rPr>
               <w:br/>
-              <w:t>Bachelor/Master of Science (B.Sc./M.Sc.)</w:t>
+              <w:t xml:space="preserve">Bachelor/Master </w:t>
+            </w:r>
+            <w:proofErr w:type="spellStart"/>
+            <w:r>
+              <w:rPr>
+                <w:sz w:val="28"/>
+                <w:szCs w:val="28"/>
+              </w:rPr>
+              <w:t>of</w:t>
+            </w:r>
+            <w:proofErr w:type="spellEnd"/>
+            <w:r>
+              <w:rPr>
+                <w:sz w:val="28"/>
+                <w:szCs w:val="28"/>
+              </w:rPr>
+              <w:t xml:space="preserve"> Science (</w:t>
+            </w:r>
+            <w:proofErr w:type="spellStart"/>
+            <w:r>
+              <w:rPr>
+                <w:sz w:val="28"/>
+                <w:szCs w:val="28"/>
+              </w:rPr>
+              <w:t>B.Sc</w:t>
+            </w:r>
+            <w:proofErr w:type="spellEnd"/>
+            <w:r>
+              <w:rPr>
+                <w:sz w:val="28"/>
+                <w:szCs w:val="28"/>
+              </w:rPr>
+              <w:t>./</w:t>
+            </w:r>
+            <w:proofErr w:type="spellStart"/>
+            <w:r>
+              <w:rPr>
+                <w:sz w:val="28"/>
+                <w:szCs w:val="28"/>
+              </w:rPr>
+              <w:t>M.Sc</w:t>
+            </w:r>
+            <w:proofErr w:type="spellEnd"/>
+            <w:r>
+              <w:rPr>
+                <w:sz w:val="28"/>
+                <w:szCs w:val="28"/>
+              </w:rPr>
+              <w:t>.)</w:t>
             </w:r>
           </w:p>
         </w:tc>
@@ -486,6 +534,7 @@
                 <w:lang w:val="en-US"/>
               </w:rPr>
             </w:pPr>
+            <w:proofErr w:type="spellStart"/>
             <w:r>
               <w:rPr>
                 <w:szCs w:val="28"/>
@@ -493,6 +542,7 @@
               </w:rPr>
               <w:t>Matrikelnummer</w:t>
             </w:r>
+            <w:proofErr w:type="spellEnd"/>
             <w:r>
               <w:rPr>
                 <w:szCs w:val="28"/>
@@ -519,6 +569,8 @@
             </w:r>
           </w:p>
         </w:tc>
+        <w:bookmarkStart w:id="0" w:name="_GoBack"/>
+        <w:bookmarkEnd w:id="0"/>
       </w:tr>
       <w:tr>
         <w:trPr>
@@ -570,8 +622,58 @@
               <w:rPr>
                 <w:szCs w:val="28"/>
               </w:rPr>
-              <w:t xml:space="preserve"> // Unter the scientific supervision of</w:t>
-            </w:r>
+              <w:t xml:space="preserve"> // Unter </w:t>
+            </w:r>
+            <w:proofErr w:type="spellStart"/>
+            <w:r>
+              <w:rPr>
+                <w:szCs w:val="28"/>
+              </w:rPr>
+              <w:t>the</w:t>
+            </w:r>
+            <w:proofErr w:type="spellEnd"/>
+            <w:r>
+              <w:rPr>
+                <w:szCs w:val="28"/>
+              </w:rPr>
+              <w:t xml:space="preserve"> </w:t>
+            </w:r>
+            <w:proofErr w:type="spellStart"/>
+            <w:r>
+              <w:rPr>
+                <w:szCs w:val="28"/>
+              </w:rPr>
+              <w:t>scientific</w:t>
+            </w:r>
+            <w:proofErr w:type="spellEnd"/>
+            <w:r>
+              <w:rPr>
+                <w:szCs w:val="28"/>
+              </w:rPr>
+              <w:t xml:space="preserve"> </w:t>
+            </w:r>
+            <w:proofErr w:type="spellStart"/>
+            <w:r>
+              <w:rPr>
+                <w:szCs w:val="28"/>
+              </w:rPr>
+              <w:t>supervision</w:t>
+            </w:r>
+            <w:proofErr w:type="spellEnd"/>
+            <w:r>
+              <w:rPr>
+                <w:szCs w:val="28"/>
+              </w:rPr>
+              <w:t xml:space="preserve"> </w:t>
+            </w:r>
+            <w:proofErr w:type="spellStart"/>
+            <w:r>
+              <w:rPr>
+                <w:szCs w:val="28"/>
+              </w:rPr>
+              <w:t>of</w:t>
+            </w:r>
+            <w:proofErr w:type="spellEnd"/>
             <w:r>
               <w:rPr>
                 <w:szCs w:val="28"/>
@@ -652,8 +754,30 @@
               <w:rPr>
                 <w:szCs w:val="28"/>
               </w:rPr>
-              <w:t xml:space="preserve"> // Mentored by</w:t>
-            </w:r>
+              <w:t xml:space="preserve"> // </w:t>
+            </w:r>
+            <w:proofErr w:type="spellStart"/>
+            <w:r>
+              <w:rPr>
+                <w:szCs w:val="28"/>
+              </w:rPr>
+              <w:t>Mentored</w:t>
+            </w:r>
+            <w:proofErr w:type="spellEnd"/>
+            <w:r>
+              <w:rPr>
+                <w:szCs w:val="28"/>
+              </w:rPr>
+              <w:t xml:space="preserve"> </w:t>
+            </w:r>
+            <w:proofErr w:type="spellStart"/>
+            <w:r>
+              <w:rPr>
+                <w:szCs w:val="28"/>
+              </w:rPr>
+              <w:t>by</w:t>
+            </w:r>
+            <w:proofErr w:type="spellEnd"/>
           </w:p>
           <w:p>
             <w:pPr>
@@ -663,12 +787,53 @@
                 <w:szCs w:val="28"/>
               </w:rPr>
             </w:pPr>
+            <w:proofErr w:type="spellStart"/>
             <w:r>
               <w:rPr>
                 <w:b/>
                 <w:szCs w:val="28"/>
               </w:rPr>
-              <w:t>My advisor, M.Sc.</w:t>
+              <w:t>My</w:t>
+            </w:r>
+            <w:proofErr w:type="spellEnd"/>
+            <w:r>
+              <w:rPr>
+                <w:b/>
+                <w:szCs w:val="28"/>
+              </w:rPr>
+              <w:t xml:space="preserve"> </w:t>
+            </w:r>
+            <w:proofErr w:type="spellStart"/>
+            <w:r>
+              <w:rPr>
+                <w:b/>
+                <w:szCs w:val="28"/>
+              </w:rPr>
+              <w:t>advisor</w:t>
+            </w:r>
+            <w:proofErr w:type="spellEnd"/>
+            <w:r>
+              <w:rPr>
+                <w:b/>
+                <w:szCs w:val="28"/>
+              </w:rPr>
+              <w:t xml:space="preserve">, </w:t>
+            </w:r>
+            <w:proofErr w:type="spellStart"/>
+            <w:r>
+              <w:rPr>
+                <w:b/>
+                <w:szCs w:val="28"/>
+              </w:rPr>
+              <w:t>M.Sc</w:t>
+            </w:r>
+            <w:proofErr w:type="spellEnd"/>
+            <w:r>
+              <w:rPr>
+                <w:b/>
+                <w:szCs w:val="28"/>
+              </w:rPr>
+              <w:t>.</w:t>
             </w:r>
           </w:p>
         </w:tc>
@@ -946,11 +1111,19 @@
       <w:r>
         <w:t>ﬁ</w:t>
       </w:r>
-      <w:r>
-        <w:rPr>
-          <w:lang w:val="en-US"/>
-        </w:rPr>
-        <w:t>rm that I prepared this thesis independently and by exclusive reliance on literature or tools indicated herein.</w:t>
+      <w:proofErr w:type="spellStart"/>
+      <w:r>
+        <w:rPr>
+          <w:lang w:val="en-US"/>
+        </w:rPr>
+        <w:t>rm</w:t>
+      </w:r>
+      <w:proofErr w:type="spellEnd"/>
+      <w:r>
+        <w:rPr>
+          <w:lang w:val="en-US"/>
+        </w:rPr>
+        <w:t xml:space="preserve"> that I prepared this thesis independently and by exclusive reliance on literature or tools indicated herein.</w:t>
       </w:r>
     </w:p>
     <w:p>
@@ -1059,8 +1232,13 @@
       </w:pPr>
       <w:r>
         <w:lastRenderedPageBreak/>
-        <w:t>Danksagung/Acknowledgements</w:t>
-      </w:r>
+        <w:t>Danksagung/</w:t>
+      </w:r>
+      <w:proofErr w:type="spellStart"/>
+      <w:r>
+        <w:t>Acknowledgements</w:t>
+      </w:r>
+      <w:proofErr w:type="spellEnd"/>
     </w:p>
     <w:p>
       <w:r>
@@ -1082,7 +1260,31 @@
         <w:t>nette</w:t>
       </w:r>
       <w:r>
-        <w:t xml:space="preserve"> Worte / Some nice words …</w:t>
+        <w:t xml:space="preserve"> Worte / </w:t>
+      </w:r>
+      <w:proofErr w:type="spellStart"/>
+      <w:r>
+        <w:t>Some</w:t>
+      </w:r>
+      <w:proofErr w:type="spellEnd"/>
+      <w:r>
+        <w:t xml:space="preserve"> </w:t>
+      </w:r>
+      <w:proofErr w:type="spellStart"/>
+      <w:r>
+        <w:t>nice</w:t>
+      </w:r>
+      <w:proofErr w:type="spellEnd"/>
+      <w:r>
+        <w:t xml:space="preserve"> </w:t>
+      </w:r>
+      <w:proofErr w:type="spellStart"/>
+      <w:r>
+        <w:t>words</w:t>
+      </w:r>
+      <w:proofErr w:type="spellEnd"/>
+      <w:r>
+        <w:t xml:space="preserve"> …</w:t>
       </w:r>
     </w:p>
     <w:p/>
@@ -1120,21 +1322,126 @@
     </w:p>
     <w:p>
       <w:r>
-        <w:t>Dies hier ist ein Blindtext zum Testen von Textausgaben. Wer diesen Text liest, ist selbst schuld. Der Text gibt lediglich den Grauwert der Schrift an. Ist das wirklich so? Ist es gleichgültig, ob ich schreibe: „Dies ist ein Blindtext“ oder „Huardest gefburn“? Kjift – mitnichten! Ein Blindtext bietet mir wichtige Informationen. An ihm messe ich die Lesbarkeit einer Schrift, ihre Anmutung, wie harmonisch die Figuren zueinander stehen und prüfe, wie breit oder schmal sie läuft. Ein Blindtext sollte möglichst viele verschiedene Buchstaben enthalten und in der Originalsprache gesetzt sein. Er muss keinen Sinn ergeben, sollte aber lesbar sein. Fremdsprachige Texte wie „Lorem ipsum“ dienen nicht dem eigentlichen Zweck, da sie eine falsche Anmutung vermitteln. Dies hier ist ein Blindtext zum Testen von Textausgaben. Wer diesen Text liest, ist selbst schuld. Der Text gibt lediglich den Grauwert der Schrift an. Ist das wirklich so? Ist es gleichgültig, ob ich schreibe: „Dies ist ein Blindtext“ oder „Huardest gefburn“? Kjift – mitnichten! Ein Blindtext bietet mir wichtige Informationen. An ihm messe ich die Lesbarkeit einer Schrift, ihre Anmutung, wie harmonisch die Figuren zueinander stehen und prüfe, wie breit oder schmal sie läuft. Ein Blindtext sollte möglichst viele verschiedene Buchstaben enthalten und in der Originalsprache gesetzt sein. Er muss keinen Sinn ergeben, sollte aber lesbar sein. Fremdsprachige Texte wie „Lorem ipsum“ dienen nicht dem eigentlichen Zweck, da sie eine falsche Anmutung vermitteln.</w:t>
-      </w:r>
-    </w:p>
-    <w:p>
-      <w:pPr>
-        <w:rPr>
-          <w:lang w:val="en-US"/>
-        </w:rPr>
-      </w:pPr>
+        <w:t xml:space="preserve">Dies hier ist ein Blindtext zum Testen von Textausgaben. Wer diesen Text liest, ist selbst schuld. Der Text gibt lediglich den </w:t>
+      </w:r>
+      <w:proofErr w:type="spellStart"/>
+      <w:r>
+        <w:t>Grauwert</w:t>
+      </w:r>
+      <w:proofErr w:type="spellEnd"/>
+      <w:r>
+        <w:t xml:space="preserve"> der Schrift an. Ist das wirklich so? Ist es gleichgültig, ob ich schreibe: „Dies ist ein Blindtext“ oder „</w:t>
+      </w:r>
+      <w:proofErr w:type="spellStart"/>
+      <w:r>
+        <w:t>Huardest</w:t>
+      </w:r>
+      <w:proofErr w:type="spellEnd"/>
+      <w:r>
+        <w:t xml:space="preserve"> </w:t>
+      </w:r>
+      <w:proofErr w:type="spellStart"/>
+      <w:r>
+        <w:t>gefburn</w:t>
+      </w:r>
+      <w:proofErr w:type="spellEnd"/>
+      <w:r>
+        <w:t xml:space="preserve">“? </w:t>
+      </w:r>
+      <w:proofErr w:type="spellStart"/>
+      <w:r>
+        <w:t>Kjift</w:t>
+      </w:r>
+      <w:proofErr w:type="spellEnd"/>
+      <w:r>
+        <w:t xml:space="preserve"> – mitnichten! Ein Blindtext bietet mir wichtige Informationen. An ihm messe ich die Lesbarkeit einer Schrift, ihre Anmutung, wie harmonisch die Figuren zueinander stehen und prüfe, wie breit oder schmal sie läuft. Ein Blindtext sollte möglichst viele verschiedene Buchstaben enthalten und in der Originalsprache gesetzt sein. Er muss keinen Sinn ergeben, sollte aber lesbar sein. Fremdsprachige Texte wie „</w:t>
+      </w:r>
+      <w:proofErr w:type="spellStart"/>
+      <w:r>
+        <w:t>Lorem</w:t>
+      </w:r>
+      <w:proofErr w:type="spellEnd"/>
+      <w:r>
+        <w:t xml:space="preserve"> </w:t>
+      </w:r>
+      <w:proofErr w:type="spellStart"/>
+      <w:r>
+        <w:t>ipsum</w:t>
+      </w:r>
+      <w:proofErr w:type="spellEnd"/>
+      <w:r>
+        <w:t xml:space="preserve">“ dienen nicht dem eigentlichen Zweck, da sie eine falsche Anmutung vermitteln. Dies hier ist ein Blindtext zum Testen von Textausgaben. Wer diesen Text liest, ist selbst schuld. Der Text gibt lediglich den </w:t>
+      </w:r>
+      <w:proofErr w:type="spellStart"/>
+      <w:r>
+        <w:t>Grauwert</w:t>
+      </w:r>
+      <w:proofErr w:type="spellEnd"/>
+      <w:r>
+        <w:t xml:space="preserve"> der Schrift an. Ist das wirklich so? Ist es gleichgültig, ob ich schreibe: „Dies ist ein Blindtext“ oder „</w:t>
+      </w:r>
+      <w:proofErr w:type="spellStart"/>
+      <w:r>
+        <w:t>Huardest</w:t>
+      </w:r>
+      <w:proofErr w:type="spellEnd"/>
+      <w:r>
+        <w:t xml:space="preserve"> </w:t>
+      </w:r>
+      <w:proofErr w:type="spellStart"/>
+      <w:r>
+        <w:t>gefburn</w:t>
+      </w:r>
+      <w:proofErr w:type="spellEnd"/>
+      <w:r>
+        <w:t xml:space="preserve">“? </w:t>
+      </w:r>
+      <w:proofErr w:type="spellStart"/>
+      <w:r>
+        <w:t>Kjift</w:t>
+      </w:r>
+      <w:proofErr w:type="spellEnd"/>
+      <w:r>
+        <w:t xml:space="preserve"> – mitnichten! Ein Blindtext bietet mir wichtige Informationen. An ihm messe ich die Lesbarkeit einer Schrift, ihre Anmutung, wie harmonisch die Figuren zueinander stehen und prüfe, wie breit oder schmal sie läuft. Ein Blindtext sollte möglichst viele verschiedene Buchstaben enthalten und in der Originalsprache gesetzt sein. Er muss keinen Sinn ergeben, sollte aber lesbar sein. Fremdsprachige Texte wie „</w:t>
+      </w:r>
+      <w:proofErr w:type="spellStart"/>
+      <w:r>
+        <w:t>Lorem</w:t>
+      </w:r>
+      <w:proofErr w:type="spellEnd"/>
+      <w:r>
+        <w:t xml:space="preserve"> </w:t>
+      </w:r>
+      <w:proofErr w:type="spellStart"/>
+      <w:r>
+        <w:t>ipsum</w:t>
+      </w:r>
+      <w:proofErr w:type="spellEnd"/>
+      <w:r>
+        <w:t>“ dienen nicht dem eigentlichen Zweck, da sie eine falsche Anmutung vermitteln.</w:t>
+      </w:r>
+    </w:p>
+    <w:p>
+      <w:pPr>
+        <w:rPr>
+          <w:lang w:val="en-US"/>
+        </w:rPr>
+      </w:pPr>
+      <w:proofErr w:type="spellStart"/>
       <w:r>
         <w:rPr>
           <w:b/>
           <w:lang w:val="en-US"/>
         </w:rPr>
-        <w:t>Schlüsselwörter:</w:t>
+        <w:t>Schlüsselwörter</w:t>
+      </w:r>
+      <w:proofErr w:type="spellEnd"/>
+      <w:r>
+        <w:rPr>
+          <w:b/>
+          <w:lang w:val="en-US"/>
+        </w:rPr>
+        <w:t>:</w:t>
       </w:r>
       <w:r>
         <w:rPr>
@@ -1211,6 +1518,7 @@
         </w:rPr>
         <w:t>Hello, here is some text without a meaning. This text should show what a printed text will look like at this place. If you read this text, you will get no information. Really? Is there no information? Is there a difference between this text and some nonsense like “</w:t>
       </w:r>
+      <w:proofErr w:type="spellStart"/>
       <w:r>
         <w:rPr>
           <w:noProof/>
@@ -1218,6 +1526,7 @@
         </w:rPr>
         <w:t>Huardest</w:t>
       </w:r>
+      <w:proofErr w:type="spellEnd"/>
       <w:r>
         <w:rPr>
           <w:lang w:val="en-US"/>
@@ -1235,7 +1544,21 @@
         <w:rPr>
           <w:lang w:val="en-US"/>
         </w:rPr>
-        <w:t xml:space="preserve">”? Kjift – not at all! A blind text like this gives you information about the selected font, how </w:t>
+        <w:t xml:space="preserve">”? </w:t>
+      </w:r>
+      <w:proofErr w:type="spellStart"/>
+      <w:r>
+        <w:rPr>
+          <w:lang w:val="en-US"/>
+        </w:rPr>
+        <w:t>Kjift</w:t>
+      </w:r>
+      <w:proofErr w:type="spellEnd"/>
+      <w:r>
+        <w:rPr>
+          <w:lang w:val="en-US"/>
+        </w:rPr>
+        <w:t xml:space="preserve"> – not at all! A blind text like this gives you information about the selected font, how </w:t>
       </w:r>
       <w:r>
         <w:rPr>
@@ -1250,6 +1573,7 @@
         </w:rPr>
         <w:t xml:space="preserve"> are written and an impression of the look. This text should contain all letters of the alphabet and it should be written in of the original language. There is no need for special content, but the length of words should match the language. Hello, here is some text without a meaning. This text should show what a printed text will look like at this place. If you read this text, you will get no information. Really? Is there no information? Is there a difference between this text and some nonsense like “</w:t>
       </w:r>
+      <w:proofErr w:type="spellStart"/>
       <w:r>
         <w:rPr>
           <w:noProof/>
@@ -1257,6 +1581,7 @@
         </w:rPr>
         <w:t>Huardest</w:t>
       </w:r>
+      <w:proofErr w:type="spellEnd"/>
       <w:r>
         <w:rPr>
           <w:lang w:val="en-US"/>
@@ -1274,7 +1599,21 @@
         <w:rPr>
           <w:lang w:val="en-US"/>
         </w:rPr>
-        <w:t>”? Kjift – not at all! A blind text like this gives you information about the selected font, how the letters are written and an impression of the look. This text should contain all letters of the alphabet and it should be written in of the original language.</w:t>
+        <w:t xml:space="preserve">”? </w:t>
+      </w:r>
+      <w:proofErr w:type="spellStart"/>
+      <w:r>
+        <w:rPr>
+          <w:lang w:val="en-US"/>
+        </w:rPr>
+        <w:t>Kjift</w:t>
+      </w:r>
+      <w:proofErr w:type="spellEnd"/>
+      <w:r>
+        <w:rPr>
+          <w:lang w:val="en-US"/>
+        </w:rPr>
+        <w:t xml:space="preserve"> – not at all! A blind text like this gives you information about the selected font, how the letters are written and an impression of the look. This text should contain all letters of the alphabet and it should be written in of the original language.</w:t>
       </w:r>
       <w:r>
         <w:rPr>
@@ -1388,7 +1727,7 @@
         </w:sectPr>
       </w:pPr>
     </w:p>
-    <w:bookmarkStart w:id="0" w:name="_Toc533272954" w:displacedByCustomXml="next"/>
+    <w:bookmarkStart w:id="1" w:name="_Toc533272954" w:displacedByCustomXml="next"/>
     <w:sdt>
       <w:sdtPr>
         <w:rPr>
@@ -1418,7 +1757,7 @@
           <w:r>
             <w:t>Inhaltsverzeichnis</w:t>
           </w:r>
-          <w:bookmarkEnd w:id="0"/>
+          <w:bookmarkEnd w:id="1"/>
         </w:p>
         <w:p>
           <w:pPr>
@@ -3501,7 +3840,7 @@
           <w:type w:val="oddPage"/>
           <w:pgSz w:w="11906" w:h="16838"/>
           <w:pgMar w:top="2155" w:right="1985" w:bottom="2552" w:left="1134" w:header="709" w:footer="2075" w:gutter="1134"/>
-          <w:pgNumType w:fmt="upperRoman" w:start="1"/>
+          <w:pgNumType w:fmt="lowerRoman" w:start="1"/>
           <w:cols w:space="708"/>
           <w:titlePg/>
           <w:docGrid w:linePitch="360"/>
@@ -3518,6 +3857,7 @@
           <w:lang w:val="en-US"/>
         </w:rPr>
       </w:pPr>
+      <w:proofErr w:type="spellStart"/>
       <w:r>
         <w:rPr>
           <w:lang w:val="en-US"/>
@@ -3525,6 +3865,7 @@
         <w:lastRenderedPageBreak/>
         <w:t>Tabellenverzeichnis</w:t>
       </w:r>
+      <w:proofErr w:type="spellEnd"/>
     </w:p>
     <w:p>
       <w:pPr>
@@ -3678,7 +4019,7 @@
           <w:type w:val="oddPage"/>
           <w:pgSz w:w="11906" w:h="16838"/>
           <w:pgMar w:top="2155" w:right="1985" w:bottom="2552" w:left="1134" w:header="709" w:footer="2074" w:gutter="1134"/>
-          <w:pgNumType w:fmt="upperRoman"/>
+          <w:pgNumType w:fmt="lowerRoman"/>
           <w:cols w:space="708"/>
           <w:titlePg/>
           <w:docGrid w:linePitch="360"/>
@@ -3692,6 +4033,7 @@
           <w:lang w:val="en-US"/>
         </w:rPr>
       </w:pPr>
+      <w:proofErr w:type="spellStart"/>
       <w:r>
         <w:rPr>
           <w:lang w:val="en-US"/>
@@ -3699,6 +4041,7 @@
         <w:lastRenderedPageBreak/>
         <w:t>Symbolverzeichnis</w:t>
       </w:r>
+      <w:proofErr w:type="spellEnd"/>
     </w:p>
     <w:p>
       <w:pPr>
@@ -3905,7 +4248,11 @@
           </w:tcPr>
           <w:p>
             <w:r>
-              <w:t>Parameter in Gleichung für Verdampfungsen</w:t>
+              <w:t xml:space="preserve">Parameter in Gleichung für </w:t>
+            </w:r>
+            <w:proofErr w:type="spellStart"/>
+            <w:r>
+              <w:t>Verdampfungsen</w:t>
             </w:r>
             <w:r>
               <w:t>-</w:t>
@@ -3913,6 +4260,7 @@
             <w:r>
               <w:t>thalpie</w:t>
             </w:r>
+            <w:proofErr w:type="spellEnd"/>
           </w:p>
         </w:tc>
         <w:tc>
@@ -4029,6 +4377,7 @@
                 <w:lang w:val="en-US"/>
               </w:rPr>
             </w:pPr>
+            <w:proofErr w:type="spellStart"/>
             <w:r>
               <w:rPr>
                 <w:i/>
@@ -4036,6 +4385,7 @@
               </w:rPr>
               <w:t>i</w:t>
             </w:r>
+            <w:proofErr w:type="spellEnd"/>
           </w:p>
         </w:tc>
         <w:tc>
@@ -4604,9 +4954,11 @@
                 <w:lang w:val="en-US"/>
               </w:rPr>
             </w:pPr>
+            <w:proofErr w:type="spellStart"/>
             <w:r>
               <w:t>Reynoldszahl</w:t>
             </w:r>
+            <w:proofErr w:type="spellEnd"/>
           </w:p>
         </w:tc>
         <w:tc>
@@ -4810,8 +5162,13 @@
                 <w:lang w:val="en-US"/>
               </w:rPr>
             </w:pPr>
-            <w:r>
-              <w:t>Nabla-Operator</w:t>
+            <w:proofErr w:type="spellStart"/>
+            <w:r>
+              <w:t>Nabla</w:t>
+            </w:r>
+            <w:proofErr w:type="spellEnd"/>
+            <w:r>
+              <w:t>-Operator</w:t>
             </w:r>
           </w:p>
         </w:tc>
@@ -5308,7 +5665,7 @@
           <w:type w:val="oddPage"/>
           <w:pgSz w:w="11906" w:h="16838"/>
           <w:pgMar w:top="2155" w:right="1985" w:bottom="2552" w:left="1134" w:header="709" w:footer="2075" w:gutter="1134"/>
-          <w:pgNumType w:fmt="upperRoman"/>
+          <w:pgNumType w:fmt="lowerRoman"/>
           <w:cols w:space="708"/>
           <w:titlePg/>
           <w:docGrid w:linePitch="360"/>
@@ -5322,6 +5679,7 @@
           <w:lang w:val="en-US"/>
         </w:rPr>
       </w:pPr>
+      <w:proofErr w:type="spellStart"/>
       <w:r>
         <w:rPr>
           <w:lang w:val="en-US"/>
@@ -5329,6 +5687,7 @@
         <w:lastRenderedPageBreak/>
         <w:t>Abkürzungsverzeichnis</w:t>
       </w:r>
+      <w:proofErr w:type="spellEnd"/>
     </w:p>
     <w:tbl>
       <w:tblPr>
@@ -5635,7 +5994,7 @@
           <w:type w:val="oddPage"/>
           <w:pgSz w:w="11906" w:h="16838"/>
           <w:pgMar w:top="2155" w:right="1985" w:bottom="2552" w:left="1134" w:header="709" w:footer="2073" w:gutter="1134"/>
-          <w:pgNumType w:fmt="upperRoman"/>
+          <w:pgNumType w:fmt="lowerRoman"/>
           <w:cols w:space="708"/>
           <w:titlePg/>
           <w:docGrid w:linePitch="360"/>
@@ -5649,7 +6008,7 @@
           <w:lang w:val="en-US"/>
         </w:rPr>
       </w:pPr>
-      <w:bookmarkStart w:id="1" w:name="_Toc536713947"/>
+      <w:bookmarkStart w:id="2" w:name="_Toc536713947"/>
       <w:r>
         <w:rPr>
           <w:lang w:val="en-US"/>
@@ -5657,7 +6016,7 @@
         <w:lastRenderedPageBreak/>
         <w:t>Introduction</w:t>
       </w:r>
-      <w:bookmarkEnd w:id="1"/>
+      <w:bookmarkEnd w:id="2"/>
     </w:p>
     <w:p>
       <w:pPr>
@@ -5696,14 +6055,14 @@
           <w:lang w:val="en-US"/>
         </w:rPr>
       </w:pPr>
-      <w:bookmarkStart w:id="2" w:name="_Toc536713948"/>
+      <w:bookmarkStart w:id="3" w:name="_Toc536713948"/>
       <w:r>
         <w:rPr>
           <w:lang w:val="en-US"/>
         </w:rPr>
         <w:t>PDF/A</w:t>
       </w:r>
-      <w:bookmarkEnd w:id="2"/>
+      <w:bookmarkEnd w:id="3"/>
     </w:p>
     <w:p>
       <w:pPr>
@@ -5725,14 +6084,14 @@
           <w:lang w:val="en-US"/>
         </w:rPr>
       </w:pPr>
-      <w:bookmarkStart w:id="3" w:name="_Toc536713949"/>
+      <w:bookmarkStart w:id="4" w:name="_Toc536713949"/>
       <w:r>
         <w:rPr>
           <w:lang w:val="en-US"/>
         </w:rPr>
         <w:t>Templates</w:t>
       </w:r>
-      <w:bookmarkEnd w:id="3"/>
+      <w:bookmarkEnd w:id="4"/>
     </w:p>
     <w:p>
       <w:pPr>
@@ -5751,7 +6110,21 @@
         <w:rPr>
           <w:lang w:val="en-US"/>
         </w:rPr>
-        <w:t xml:space="preserve"> A quite nice playlist that illustrates some helpful formatting aspects of Word can be found on Youtube:</w:t>
+        <w:t xml:space="preserve"> A quite nice playlist that illustrates some helpful formatting aspects of Word can be found on </w:t>
+      </w:r>
+      <w:proofErr w:type="spellStart"/>
+      <w:r>
+        <w:rPr>
+          <w:lang w:val="en-US"/>
+        </w:rPr>
+        <w:t>Youtube</w:t>
+      </w:r>
+      <w:proofErr w:type="spellEnd"/>
+      <w:r>
+        <w:rPr>
+          <w:lang w:val="en-US"/>
+        </w:rPr>
+        <w:t>:</w:t>
       </w:r>
     </w:p>
     <w:p>
@@ -5790,14 +6163,14 @@
           <w:lang w:val="en-US"/>
         </w:rPr>
       </w:pPr>
-      <w:bookmarkStart w:id="4" w:name="_Toc536713950"/>
+      <w:bookmarkStart w:id="5" w:name="_Toc536713950"/>
       <w:r>
         <w:rPr>
           <w:lang w:val="en-US"/>
         </w:rPr>
         <w:t>Figures</w:t>
       </w:r>
-      <w:bookmarkEnd w:id="4"/>
+      <w:bookmarkEnd w:id="5"/>
     </w:p>
     <w:p>
       <w:pPr>
@@ -5969,9 +6342,9 @@
               <w:pStyle w:val="Figurecaption"/>
               <w:jc w:val="both"/>
             </w:pPr>
-            <w:bookmarkStart w:id="5" w:name="_Ref533476168"/>
-            <w:bookmarkStart w:id="6" w:name="_Toc533272875"/>
-            <w:bookmarkStart w:id="7" w:name="_Toc536713973"/>
+            <w:bookmarkStart w:id="6" w:name="_Ref533476168"/>
+            <w:bookmarkStart w:id="7" w:name="_Toc533272875"/>
+            <w:bookmarkStart w:id="8" w:name="_Toc536713973"/>
             <w:r>
               <w:rPr>
                 <w:b/>
@@ -6046,7 +6419,7 @@
               </w:rPr>
               <w:fldChar w:fldCharType="end"/>
             </w:r>
-            <w:bookmarkEnd w:id="5"/>
+            <w:bookmarkEnd w:id="6"/>
             <w:r>
               <w:rPr>
                 <w:b/>
@@ -6106,11 +6479,11 @@
             <w:r>
               <w:t xml:space="preserve"> after the caption</w:t>
             </w:r>
-            <w:bookmarkEnd w:id="6"/>
+            <w:bookmarkEnd w:id="7"/>
             <w:r>
               <w:t>.</w:t>
             </w:r>
-            <w:bookmarkEnd w:id="7"/>
+            <w:bookmarkEnd w:id="8"/>
           </w:p>
         </w:tc>
       </w:tr>
@@ -6122,14 +6495,14 @@
           <w:lang w:val="en-US"/>
         </w:rPr>
       </w:pPr>
-      <w:bookmarkStart w:id="8" w:name="_Toc536713951"/>
+      <w:bookmarkStart w:id="9" w:name="_Toc536713951"/>
       <w:r>
         <w:rPr>
           <w:lang w:val="en-US"/>
         </w:rPr>
         <w:t>Tables</w:t>
       </w:r>
-      <w:bookmarkEnd w:id="8"/>
+      <w:bookmarkEnd w:id="9"/>
     </w:p>
     <w:p>
       <w:pPr>
@@ -6216,9 +6589,9 @@
         <w:pStyle w:val="Tablecaption"/>
         <w:jc w:val="both"/>
       </w:pPr>
-      <w:bookmarkStart w:id="9" w:name="_Ref533476233"/>
-      <w:bookmarkStart w:id="10" w:name="_Toc533273024"/>
-      <w:bookmarkStart w:id="11" w:name="_Toc536713974"/>
+      <w:bookmarkStart w:id="10" w:name="_Ref533476233"/>
+      <w:bookmarkStart w:id="11" w:name="_Toc533273024"/>
+      <w:bookmarkStart w:id="12" w:name="_Toc536713974"/>
       <w:r>
         <w:rPr>
           <w:b/>
@@ -6293,7 +6666,7 @@
         </w:rPr>
         <w:fldChar w:fldCharType="end"/>
       </w:r>
-      <w:bookmarkEnd w:id="9"/>
+      <w:bookmarkEnd w:id="10"/>
       <w:r>
         <w:rPr>
           <w:b/>
@@ -6318,8 +6691,8 @@
       <w:r>
         <w:t>Add a full stop after the caption.</w:t>
       </w:r>
-      <w:bookmarkEnd w:id="10"/>
       <w:bookmarkEnd w:id="11"/>
+      <w:bookmarkEnd w:id="12"/>
     </w:p>
     <w:tbl>
       <w:tblPr>
@@ -6593,11 +6966,13 @@
       <w:pPr>
         <w:pStyle w:val="berschrift3"/>
       </w:pPr>
-      <w:bookmarkStart w:id="12" w:name="_Toc536713952"/>
+      <w:bookmarkStart w:id="13" w:name="_Toc536713952"/>
+      <w:proofErr w:type="spellStart"/>
       <w:r>
         <w:t>Equations</w:t>
       </w:r>
-      <w:bookmarkEnd w:id="12"/>
+      <w:bookmarkEnd w:id="13"/>
+      <w:proofErr w:type="spellEnd"/>
     </w:p>
     <w:p>
       <w:pPr>
@@ -6696,8 +7071,8 @@
                 <w:lang w:val="en-US"/>
               </w:rPr>
             </w:pPr>
-            <w:bookmarkStart w:id="13" w:name="_Ref533476438"/>
-            <w:bookmarkStart w:id="14" w:name="_Ref533476487"/>
+            <w:bookmarkStart w:id="14" w:name="_Ref533476438"/>
+            <w:bookmarkStart w:id="15" w:name="_Ref533476487"/>
             <w:r>
               <w:rPr>
                 <w:noProof/>
@@ -6767,14 +7142,14 @@
               </w:rPr>
               <w:fldChar w:fldCharType="end"/>
             </w:r>
-            <w:bookmarkEnd w:id="13"/>
+            <w:bookmarkEnd w:id="14"/>
             <w:r>
               <w:rPr>
                 <w:noProof/>
               </w:rPr>
               <w:t>)</w:t>
             </w:r>
-            <w:bookmarkEnd w:id="14"/>
+            <w:bookmarkEnd w:id="15"/>
             <w:r>
               <w:t xml:space="preserve"> </w:t>
             </w:r>
@@ -6855,7 +7230,7 @@
             <w:vAlign w:val="center"/>
           </w:tcPr>
           <w:p>
-            <w:bookmarkStart w:id="15" w:name="_Ref533476504"/>
+            <w:bookmarkStart w:id="16" w:name="_Ref533476504"/>
             <w:r>
               <w:rPr>
                 <w:noProof/>
@@ -6931,7 +7306,7 @@
               </w:rPr>
               <w:t>)</w:t>
             </w:r>
-            <w:bookmarkEnd w:id="15"/>
+            <w:bookmarkEnd w:id="16"/>
           </w:p>
         </w:tc>
       </w:tr>
@@ -7046,14 +7421,14 @@
           <w:lang w:val="en-US"/>
         </w:rPr>
       </w:pPr>
-      <w:bookmarkStart w:id="16" w:name="_Toc536713953"/>
+      <w:bookmarkStart w:id="17" w:name="_Toc536713953"/>
       <w:r>
         <w:rPr>
           <w:lang w:val="en-US"/>
         </w:rPr>
         <w:t>Citations</w:t>
       </w:r>
-      <w:bookmarkEnd w:id="16"/>
+      <w:bookmarkEnd w:id="17"/>
     </w:p>
     <w:p>
       <w:pPr>
@@ -7140,7 +7515,23 @@
         </w:numPr>
       </w:pPr>
       <w:r>
-        <w:t>(Coker, 2007), Coker (2007)</w:t>
+        <w:t>(</w:t>
+      </w:r>
+      <w:proofErr w:type="spellStart"/>
+      <w:r>
+        <w:t>Coker</w:t>
+      </w:r>
+      <w:proofErr w:type="spellEnd"/>
+      <w:r>
+        <w:t xml:space="preserve">, 2007), </w:t>
+      </w:r>
+      <w:proofErr w:type="spellStart"/>
+      <w:r>
+        <w:t>Coker</w:t>
+      </w:r>
+      <w:proofErr w:type="spellEnd"/>
+      <w:r>
+        <w:t xml:space="preserve"> (2007)</w:t>
       </w:r>
     </w:p>
     <w:p>
@@ -7161,7 +7552,15 @@
         <w:t>und</w:t>
       </w:r>
       <w:r>
-        <w:t xml:space="preserve"> Prausnitz, 1975), Abrams </w:t>
+        <w:t xml:space="preserve"> </w:t>
+      </w:r>
+      <w:proofErr w:type="spellStart"/>
+      <w:r>
+        <w:t>Prausnitz</w:t>
+      </w:r>
+      <w:proofErr w:type="spellEnd"/>
+      <w:r>
+        <w:t xml:space="preserve">, 1975), Abrams </w:t>
       </w:r>
       <w:r>
         <w:rPr>
@@ -7170,7 +7569,15 @@
         <w:t>und</w:t>
       </w:r>
       <w:r>
-        <w:t xml:space="preserve"> Prausnitz (1975)</w:t>
+        <w:t xml:space="preserve"> </w:t>
+      </w:r>
+      <w:proofErr w:type="spellStart"/>
+      <w:r>
+        <w:t>Prausnitz</w:t>
+      </w:r>
+      <w:proofErr w:type="spellEnd"/>
+      <w:r>
+        <w:t xml:space="preserve"> (1975)</w:t>
       </w:r>
     </w:p>
     <w:p>
@@ -7227,7 +7634,35 @@
         <w:rPr>
           <w:lang w:val="en-US"/>
         </w:rPr>
-        <w:t>(Cuda, 2012), Cuda (2012)</w:t>
+        <w:t>(</w:t>
+      </w:r>
+      <w:proofErr w:type="spellStart"/>
+      <w:r>
+        <w:rPr>
+          <w:lang w:val="en-US"/>
+        </w:rPr>
+        <w:t>Cuda</w:t>
+      </w:r>
+      <w:proofErr w:type="spellEnd"/>
+      <w:r>
+        <w:rPr>
+          <w:lang w:val="en-US"/>
+        </w:rPr>
+        <w:t xml:space="preserve">, 2012), </w:t>
+      </w:r>
+      <w:proofErr w:type="spellStart"/>
+      <w:r>
+        <w:rPr>
+          <w:lang w:val="en-US"/>
+        </w:rPr>
+        <w:t>Cuda</w:t>
+      </w:r>
+      <w:proofErr w:type="spellEnd"/>
+      <w:r>
+        <w:rPr>
+          <w:lang w:val="en-US"/>
+        </w:rPr>
+        <w:t xml:space="preserve"> (2012)</w:t>
       </w:r>
     </w:p>
     <w:p>
@@ -7271,7 +7706,21 @@
         <w:rPr>
           <w:lang w:val="en-US"/>
         </w:rPr>
-        <w:t xml:space="preserve"> Prausnitz (1975) stated that thermodynamics </w:t>
+        <w:t xml:space="preserve"> </w:t>
+      </w:r>
+      <w:proofErr w:type="spellStart"/>
+      <w:r>
+        <w:rPr>
+          <w:lang w:val="en-US"/>
+        </w:rPr>
+        <w:t>Prausnitz</w:t>
+      </w:r>
+      <w:proofErr w:type="spellEnd"/>
+      <w:r>
+        <w:rPr>
+          <w:lang w:val="en-US"/>
+        </w:rPr>
+        <w:t xml:space="preserve"> (1975) stated that thermodynamics </w:t>
       </w:r>
       <w:r>
         <w:rPr>
@@ -7328,20 +7777,48 @@
         <w:rPr>
           <w:lang w:val="en-US"/>
         </w:rPr>
-        <w:t xml:space="preserve"> Prausnitz, 1975).”</w:t>
-      </w:r>
-    </w:p>
-    <w:p>
-      <w:pPr>
-        <w:rPr>
-          <w:lang w:val="en-US"/>
-        </w:rPr>
-      </w:pPr>
-      <w:r>
-        <w:rPr>
-          <w:lang w:val="en-US"/>
-        </w:rPr>
-        <w:t>The Word module for citations or additional software, such as Citavi, should be used for references.</w:t>
+        <w:t xml:space="preserve"> </w:t>
+      </w:r>
+      <w:proofErr w:type="spellStart"/>
+      <w:r>
+        <w:rPr>
+          <w:lang w:val="en-US"/>
+        </w:rPr>
+        <w:t>Prausnitz</w:t>
+      </w:r>
+      <w:proofErr w:type="spellEnd"/>
+      <w:r>
+        <w:rPr>
+          <w:lang w:val="en-US"/>
+        </w:rPr>
+        <w:t>, 1975).”</w:t>
+      </w:r>
+    </w:p>
+    <w:p>
+      <w:pPr>
+        <w:rPr>
+          <w:lang w:val="en-US"/>
+        </w:rPr>
+      </w:pPr>
+      <w:r>
+        <w:rPr>
+          <w:lang w:val="en-US"/>
+        </w:rPr>
+        <w:t xml:space="preserve">The Word module for citations or additional software, such as </w:t>
+      </w:r>
+      <w:proofErr w:type="spellStart"/>
+      <w:r>
+        <w:rPr>
+          <w:lang w:val="en-US"/>
+        </w:rPr>
+        <w:t>Citavi</w:t>
+      </w:r>
+      <w:proofErr w:type="spellEnd"/>
+      <w:r>
+        <w:rPr>
+          <w:lang w:val="en-US"/>
+        </w:rPr>
+        <w:t>, should be used for references.</w:t>
       </w:r>
       <w:r>
         <w:rPr>
@@ -7354,38 +7831,240 @@
       <w:pPr>
         <w:pStyle w:val="berschrift2"/>
       </w:pPr>
-      <w:bookmarkStart w:id="17" w:name="_Toc536713954"/>
-      <w:r>
-        <w:t>New Section</w:t>
-      </w:r>
-      <w:bookmarkEnd w:id="17"/>
-    </w:p>
-    <w:p>
-      <w:r>
-        <w:t xml:space="preserve">Dies hier ist ein Blindtext zum Testen von Textausgaben. Wer diesen Text liest, ist selbst schuld. Der Text gibt lediglich den Grauwert der Schrift an. Ist das wirklich so? Ist es gleichgültig, ob ich schreibe: „Dies ist ein Blindtext“ oder „Huardest gefburn“? Kjift – mitnichten! Ein Blindtext bietet mir wichtige Informationen. An ihm messe ich die Lesbarkeit einer Schrift, ihre Anmutung, wie harmonisch die Figuren zueinander stehen und prüfe, wie breit oder schmal sie läuft. Ein Blindtext sollte möglichst viele verschiedene Buchstaben enthalten und in der Originalsprache gesetzt sein. Er muss keinen Sinn ergeben, sollte aber lesbar sein. Fremdsprachige Texte wie „Lorem ipsum“ dienen nicht dem eigentlichen Zweck, da sie eine falsche Anmutung vermitteln. Dies hier ist ein </w:t>
+      <w:bookmarkStart w:id="18" w:name="_Toc536713954"/>
+      <w:r>
+        <w:t xml:space="preserve">New </w:t>
+      </w:r>
+      <w:proofErr w:type="spellStart"/>
+      <w:r>
+        <w:t>Section</w:t>
+      </w:r>
+      <w:bookmarkEnd w:id="18"/>
+      <w:proofErr w:type="spellEnd"/>
+    </w:p>
+    <w:p>
+      <w:r>
+        <w:t xml:space="preserve">Dies hier ist ein Blindtext zum Testen von Textausgaben. Wer diesen Text liest, ist selbst schuld. Der Text gibt lediglich den </w:t>
+      </w:r>
+      <w:proofErr w:type="spellStart"/>
+      <w:r>
+        <w:t>Grauwert</w:t>
+      </w:r>
+      <w:proofErr w:type="spellEnd"/>
+      <w:r>
+        <w:t xml:space="preserve"> der Schrift an. Ist das wirklich so? Ist es gleichgültig, ob ich schreibe: „Dies ist ein Blindtext“ oder „</w:t>
+      </w:r>
+      <w:proofErr w:type="spellStart"/>
+      <w:r>
+        <w:t>Huardest</w:t>
+      </w:r>
+      <w:proofErr w:type="spellEnd"/>
+      <w:r>
+        <w:t xml:space="preserve"> </w:t>
+      </w:r>
+      <w:proofErr w:type="spellStart"/>
+      <w:r>
+        <w:t>gefburn</w:t>
+      </w:r>
+      <w:proofErr w:type="spellEnd"/>
+      <w:r>
+        <w:t xml:space="preserve">“? </w:t>
+      </w:r>
+      <w:proofErr w:type="spellStart"/>
+      <w:r>
+        <w:t>Kjift</w:t>
+      </w:r>
+      <w:proofErr w:type="spellEnd"/>
+      <w:r>
+        <w:t xml:space="preserve"> – mitnichten! Ein Blindtext bietet mir wichtige Informationen. An ihm messe ich die Lesbarkeit einer Schrift, ihre Anmutung, wie harmonisch die Figuren zueinander stehen und prüfe, wie breit oder schmal sie läuft. Ein Blindtext sollte möglichst viele verschiedene Buchstaben enthalten und in der Originalsprache gesetzt sein. Er muss keinen Sinn ergeben, sollte aber lesbar sein. Fremdsprachige Texte wie „</w:t>
+      </w:r>
+      <w:proofErr w:type="spellStart"/>
+      <w:r>
+        <w:t>Lorem</w:t>
+      </w:r>
+      <w:proofErr w:type="spellEnd"/>
+      <w:r>
+        <w:t xml:space="preserve"> </w:t>
+      </w:r>
+      <w:proofErr w:type="spellStart"/>
+      <w:r>
+        <w:t>ipsum</w:t>
+      </w:r>
+      <w:proofErr w:type="spellEnd"/>
+      <w:r>
+        <w:t xml:space="preserve">“ dienen nicht dem eigentlichen Zweck, da sie eine falsche Anmutung vermitteln. Dies hier ist ein </w:t>
       </w:r>
       <w:r>
         <w:lastRenderedPageBreak/>
-        <w:t>Blindtext zum Testen von Textausgaben. Wer diesen Text liest, ist selbst schuld. Der Text gibt lediglich den Grauwert der Schrift an. Ist das wirklich so? Ist es gleichgültig, ob ich schreibe: „Dies ist ein Blindtext“ oder „Huardest gefburn“? Kjift – mitnichten! Ein Blindtext bietet mir wichtige Informationen. An ihm messe ich die Lesbarkeit einer Schrift, ihre Anmutung, wie harmonisch die Figuren zueinander stehen und prüfe, wie breit oder schmal sie läuft. Ein Blindtext sollte möglichst viele verschiedene Buchstaben enthalten und in der Originalsprache gesetzt sein. Er muss keinen Sinn ergeben, sollte aber lesbar sein. Fremdsprachige Texte wie „Lorem ipsum“ dienen nicht dem eigentlichen Zweck, da sie eine falsche Anmutung vermitteln.</w:t>
+        <w:t xml:space="preserve">Blindtext zum Testen von Textausgaben. Wer diesen Text liest, ist selbst schuld. Der Text gibt lediglich den </w:t>
+      </w:r>
+      <w:proofErr w:type="spellStart"/>
+      <w:r>
+        <w:t>Grauwert</w:t>
+      </w:r>
+      <w:proofErr w:type="spellEnd"/>
+      <w:r>
+        <w:t xml:space="preserve"> der Schrift an. Ist das wirklich so? Ist es gleichgültig, ob ich schreibe: „Dies ist ein Blindtext“ oder „</w:t>
+      </w:r>
+      <w:proofErr w:type="spellStart"/>
+      <w:r>
+        <w:t>Huardest</w:t>
+      </w:r>
+      <w:proofErr w:type="spellEnd"/>
+      <w:r>
+        <w:t xml:space="preserve"> </w:t>
+      </w:r>
+      <w:proofErr w:type="spellStart"/>
+      <w:r>
+        <w:t>gefburn</w:t>
+      </w:r>
+      <w:proofErr w:type="spellEnd"/>
+      <w:r>
+        <w:t xml:space="preserve">“? </w:t>
+      </w:r>
+      <w:proofErr w:type="spellStart"/>
+      <w:r>
+        <w:t>Kjift</w:t>
+      </w:r>
+      <w:proofErr w:type="spellEnd"/>
+      <w:r>
+        <w:t xml:space="preserve"> – mitnichten! Ein Blindtext bietet mir wichtige Informationen. An ihm messe ich die Lesbarkeit einer Schrift, ihre Anmutung, wie harmonisch die Figuren zueinander stehen und prüfe, wie breit oder schmal sie läuft. Ein Blindtext sollte möglichst viele verschiedene Buchstaben enthalten und in der Originalsprache gesetzt sein. Er muss keinen Sinn ergeben, sollte aber lesbar sein. Fremdsprachige Texte wie „</w:t>
+      </w:r>
+      <w:proofErr w:type="spellStart"/>
+      <w:r>
+        <w:t>Lorem</w:t>
+      </w:r>
+      <w:proofErr w:type="spellEnd"/>
+      <w:r>
+        <w:t xml:space="preserve"> </w:t>
+      </w:r>
+      <w:proofErr w:type="spellStart"/>
+      <w:r>
+        <w:t>ipsum</w:t>
+      </w:r>
+      <w:proofErr w:type="spellEnd"/>
+      <w:r>
+        <w:t>“ dienen nicht dem eigentlichen Zweck, da sie eine falsche Anmutung vermitteln.</w:t>
       </w:r>
     </w:p>
     <w:p>
       <w:pPr>
         <w:pStyle w:val="berschrift2"/>
       </w:pPr>
-      <w:bookmarkStart w:id="18" w:name="_Toc536713955"/>
-      <w:r>
-        <w:t>New Section</w:t>
-      </w:r>
-      <w:bookmarkEnd w:id="18"/>
-    </w:p>
-    <w:p>
-      <w:r>
-        <w:t xml:space="preserve">Dies hier ist ein Blindtext zum Testen von Textausgaben. Wer diesen Text liest, ist selbst schuld. Der Text gibt lediglich den Grauwert der Schrift an. Ist das wirklich so? Ist es gleichgültig, ob ich schreibe: „Dies ist ein Blindtext“ oder „Huardest gefburn“? Kjift – mitnichten! Ein Blindtext bietet mir wichtige Informationen. An ihm messe ich die Lesbarkeit einer Schrift, ihre Anmutung, wie harmonisch die Figuren zueinander stehen und prüfe, wie breit oder schmal sie läuft. Ein Blindtext sollte möglichst viele verschiedene Buchstaben enthalten und in der Originalsprache gesetzt sein. Er muss keinen Sinn ergeben, sollte aber lesbar sein. Fremdsprachige Texte wie „Lorem ipsum“ dienen nicht dem eigentlichen Zweck, da sie eine falsche Anmutung vermitteln. Dies hier ist ein Blindtext zum Testen von Textausgaben. Wer diesen Text liest, ist selbst schuld. Der Text gibt lediglich den Grauwert der Schrift an. Ist das wirklich so? Ist es gleichgültig, ob ich schreibe: „Dies ist ein Blindtext“ oder „Huardest gefburn“? Kjift – mitnichten! Ein Blindtext bietet mir wichtige Informationen. An ihm messe ich die Lesbarkeit einer Schrift, ihre Anmutung, wie harmonisch die Figuren zueinander stehen und prüfe, wie breit oder schmal sie läuft. Ein Blindtext sollte möglichst viele verschiedene Buchstaben enthalten und in der Originalsprache gesetzt sein. Er muss keinen Sinn ergeben, sollte aber lesbar sein. </w:t>
+      <w:bookmarkStart w:id="19" w:name="_Toc536713955"/>
+      <w:r>
+        <w:t xml:space="preserve">New </w:t>
+      </w:r>
+      <w:proofErr w:type="spellStart"/>
+      <w:r>
+        <w:t>Section</w:t>
+      </w:r>
+      <w:bookmarkEnd w:id="19"/>
+      <w:proofErr w:type="spellEnd"/>
+    </w:p>
+    <w:p>
+      <w:r>
+        <w:t xml:space="preserve">Dies hier ist ein Blindtext zum Testen von Textausgaben. Wer diesen Text liest, ist selbst schuld. Der Text gibt lediglich den </w:t>
+      </w:r>
+      <w:proofErr w:type="spellStart"/>
+      <w:r>
+        <w:t>Grauwert</w:t>
+      </w:r>
+      <w:proofErr w:type="spellEnd"/>
+      <w:r>
+        <w:t xml:space="preserve"> der Schrift an. Ist das wirklich so? Ist es gleichgültig, ob ich schreibe: „Dies ist ein Blindtext“ oder „</w:t>
+      </w:r>
+      <w:proofErr w:type="spellStart"/>
+      <w:r>
+        <w:t>Huardest</w:t>
+      </w:r>
+      <w:proofErr w:type="spellEnd"/>
+      <w:r>
+        <w:t xml:space="preserve"> </w:t>
+      </w:r>
+      <w:proofErr w:type="spellStart"/>
+      <w:r>
+        <w:t>gefburn</w:t>
+      </w:r>
+      <w:proofErr w:type="spellEnd"/>
+      <w:r>
+        <w:t xml:space="preserve">“? </w:t>
+      </w:r>
+      <w:proofErr w:type="spellStart"/>
+      <w:r>
+        <w:t>Kjift</w:t>
+      </w:r>
+      <w:proofErr w:type="spellEnd"/>
+      <w:r>
+        <w:t xml:space="preserve"> – mitnichten! Ein Blindtext bietet mir wichtige Informationen. An ihm messe ich die Lesbarkeit einer Schrift, ihre Anmutung, wie harmonisch die Figuren zueinander stehen und prüfe, wie breit oder schmal sie läuft. Ein Blindtext sollte möglichst viele verschiedene Buchstaben enthalten und in der Originalsprache gesetzt sein. Er muss keinen Sinn ergeben, sollte aber lesbar sein. Fremdsprachige Texte wie „</w:t>
+      </w:r>
+      <w:proofErr w:type="spellStart"/>
+      <w:r>
+        <w:t>Lorem</w:t>
+      </w:r>
+      <w:proofErr w:type="spellEnd"/>
+      <w:r>
+        <w:t xml:space="preserve"> </w:t>
+      </w:r>
+      <w:proofErr w:type="spellStart"/>
+      <w:r>
+        <w:t>ipsum</w:t>
+      </w:r>
+      <w:proofErr w:type="spellEnd"/>
+      <w:r>
+        <w:t xml:space="preserve">“ dienen nicht dem eigentlichen Zweck, da sie eine falsche Anmutung vermitteln. Dies hier ist ein Blindtext zum Testen von Textausgaben. Wer diesen Text liest, ist selbst schuld. Der Text gibt lediglich den </w:t>
+      </w:r>
+      <w:proofErr w:type="spellStart"/>
+      <w:r>
+        <w:t>Grauwert</w:t>
+      </w:r>
+      <w:proofErr w:type="spellEnd"/>
+      <w:r>
+        <w:t xml:space="preserve"> der Schrift an. Ist das wirklich so? Ist es gleichgültig, ob ich schreibe: „Dies ist ein Blindtext“ oder „</w:t>
+      </w:r>
+      <w:proofErr w:type="spellStart"/>
+      <w:r>
+        <w:t>Huardest</w:t>
+      </w:r>
+      <w:proofErr w:type="spellEnd"/>
+      <w:r>
+        <w:t xml:space="preserve"> </w:t>
+      </w:r>
+      <w:proofErr w:type="spellStart"/>
+      <w:r>
+        <w:t>gefburn</w:t>
+      </w:r>
+      <w:proofErr w:type="spellEnd"/>
+      <w:r>
+        <w:t xml:space="preserve">“? </w:t>
+      </w:r>
+      <w:proofErr w:type="spellStart"/>
+      <w:r>
+        <w:t>Kjift</w:t>
+      </w:r>
+      <w:proofErr w:type="spellEnd"/>
+      <w:r>
+        <w:t xml:space="preserve"> – mitnichten! Ein Blindtext bietet mir wichtige Informationen. An ihm messe ich die Lesbarkeit einer Schrift, ihre Anmutung, wie harmonisch die Figuren zueinander stehen und prüfe, wie breit oder schmal sie läuft. Ein Blindtext sollte möglichst viele verschiedene Buchstaben enthalten und in der Originalsprache gesetzt sein. Er muss keinen Sinn ergeben, sollte aber lesbar sein. </w:t>
       </w:r>
       <w:r>
         <w:lastRenderedPageBreak/>
-        <w:t>Fremdsprachige Texte wie „Lorem ipsum“ dienen nicht dem eigentlichen Zweck, da sie e</w:t>
+        <w:t>Fremdsprachige Texte wie „</w:t>
+      </w:r>
+      <w:proofErr w:type="spellStart"/>
+      <w:r>
+        <w:t>Lorem</w:t>
+      </w:r>
+      <w:proofErr w:type="spellEnd"/>
+      <w:r>
+        <w:t xml:space="preserve"> </w:t>
+      </w:r>
+      <w:proofErr w:type="spellStart"/>
+      <w:r>
+        <w:t>ipsum</w:t>
+      </w:r>
+      <w:proofErr w:type="spellEnd"/>
+      <w:r>
+        <w:t>“ dienen nicht dem eigentlichen Zweck, da sie e</w:t>
       </w:r>
       <w:r>
         <w:t>ine falsche Anmutung vermitteln.</w:t>
@@ -7395,15 +8074,116 @@
       <w:pPr>
         <w:pStyle w:val="berschrift3"/>
       </w:pPr>
-      <w:bookmarkStart w:id="19" w:name="_Toc536713956"/>
-      <w:r>
-        <w:t>New Subsection</w:t>
-      </w:r>
-      <w:bookmarkEnd w:id="19"/>
-    </w:p>
-    <w:p>
-      <w:r>
-        <w:t>Dies hier ist ein Blindtext zum Testen von Textausgaben. Wer diesen Text liest, ist selbst schuld. Der Text gibt lediglich den Grauwert der Schrift an. Ist das wirklich so? Ist es gleichgültig, ob ich schreibe: „Dies ist ein Blindtext“ oder „Huardest gefburn“? Kjift – mitnichten! Ein Blindtext bietet mir wichtige Informationen. An ihm messe ich die Lesbarkeit einer Schrift, ihre Anmutung, wie harmonisch die Figuren zueinander stehen und prüfe, wie breit oder schmal sie läuft. Ein Blindtext sollte möglichst viele verschiedene Buchstaben enthalten und in der Originalsprache gesetzt sein. Er muss keinen Sinn ergeben, sollte aber lesbar sein. Fremdsprachige Texte wie „Lorem ipsum“ dienen nicht dem eigentlichen Zweck, da sie eine falsche Anmutung vermitteln. Dies hier ist ein Blindtext zum Testen von Textausgaben. Wer diesen Text liest, ist selbst schuld. Der Text gibt lediglich den Grauwert der Schrift an. Ist das wirklich so? Ist es gleichgültig, ob ich schreibe: „Dies ist ein Blindtext“ oder „Huardest gefburn“? Kjift – mitnichten! Ein Blindtext bietet mir wichtige Informationen. An ihm messe ich die Lesbarkeit einer Schrift, ihre Anmutung, wie harmonisch die Figuren zueinander stehen und prüfe, wie breit oder schmal sie läuft. Ein Blindtext sollte möglichst viele verschiedene Buchstaben enthalten und in der Originalsprache gesetzt sein. Er muss keinen Sinn ergeben, sollte aber lesbar sein. Fremdsprachige Texte wie „Lorem ipsum“ dienen nicht dem eigentlichen Zweck, da sie e</w:t>
+      <w:bookmarkStart w:id="20" w:name="_Toc536713956"/>
+      <w:r>
+        <w:t xml:space="preserve">New </w:t>
+      </w:r>
+      <w:proofErr w:type="spellStart"/>
+      <w:r>
+        <w:t>Subsection</w:t>
+      </w:r>
+      <w:bookmarkEnd w:id="20"/>
+      <w:proofErr w:type="spellEnd"/>
+    </w:p>
+    <w:p>
+      <w:r>
+        <w:t xml:space="preserve">Dies hier ist ein Blindtext zum Testen von Textausgaben. Wer diesen Text liest, ist selbst schuld. Der Text gibt lediglich den </w:t>
+      </w:r>
+      <w:proofErr w:type="spellStart"/>
+      <w:r>
+        <w:t>Grauwert</w:t>
+      </w:r>
+      <w:proofErr w:type="spellEnd"/>
+      <w:r>
+        <w:t xml:space="preserve"> der Schrift an. Ist das wirklich so? Ist es gleichgültig, ob ich schreibe: „Dies ist ein Blindtext“ oder „</w:t>
+      </w:r>
+      <w:proofErr w:type="spellStart"/>
+      <w:r>
+        <w:t>Huardest</w:t>
+      </w:r>
+      <w:proofErr w:type="spellEnd"/>
+      <w:r>
+        <w:t xml:space="preserve"> </w:t>
+      </w:r>
+      <w:proofErr w:type="spellStart"/>
+      <w:r>
+        <w:t>gefburn</w:t>
+      </w:r>
+      <w:proofErr w:type="spellEnd"/>
+      <w:r>
+        <w:t xml:space="preserve">“? </w:t>
+      </w:r>
+      <w:proofErr w:type="spellStart"/>
+      <w:r>
+        <w:t>Kjift</w:t>
+      </w:r>
+      <w:proofErr w:type="spellEnd"/>
+      <w:r>
+        <w:t xml:space="preserve"> – mitnichten! Ein Blindtext bietet mir wichtige Informationen. An ihm messe ich die Lesbarkeit einer Schrift, ihre Anmutung, wie harmonisch die Figuren zueinander stehen und prüfe, wie breit oder schmal sie läuft. Ein Blindtext sollte möglichst viele verschiedene Buchstaben enthalten und in der Originalsprache gesetzt sein. Er muss keinen Sinn ergeben, sollte aber lesbar sein. Fremdsprachige Texte wie „</w:t>
+      </w:r>
+      <w:proofErr w:type="spellStart"/>
+      <w:r>
+        <w:t>Lorem</w:t>
+      </w:r>
+      <w:proofErr w:type="spellEnd"/>
+      <w:r>
+        <w:t xml:space="preserve"> </w:t>
+      </w:r>
+      <w:proofErr w:type="spellStart"/>
+      <w:r>
+        <w:t>ipsum</w:t>
+      </w:r>
+      <w:proofErr w:type="spellEnd"/>
+      <w:r>
+        <w:t xml:space="preserve">“ dienen nicht dem eigentlichen Zweck, da sie eine falsche Anmutung vermitteln. Dies hier ist ein Blindtext zum Testen von Textausgaben. Wer diesen Text liest, ist selbst schuld. Der Text gibt lediglich den </w:t>
+      </w:r>
+      <w:proofErr w:type="spellStart"/>
+      <w:r>
+        <w:t>Grauwert</w:t>
+      </w:r>
+      <w:proofErr w:type="spellEnd"/>
+      <w:r>
+        <w:t xml:space="preserve"> der Schrift an. Ist das wirklich so? Ist es gleichgültig, ob ich schreibe: „Dies ist ein Blindtext“ oder „</w:t>
+      </w:r>
+      <w:proofErr w:type="spellStart"/>
+      <w:r>
+        <w:t>Huardest</w:t>
+      </w:r>
+      <w:proofErr w:type="spellEnd"/>
+      <w:r>
+        <w:t xml:space="preserve"> </w:t>
+      </w:r>
+      <w:proofErr w:type="spellStart"/>
+      <w:r>
+        <w:t>gefburn</w:t>
+      </w:r>
+      <w:proofErr w:type="spellEnd"/>
+      <w:r>
+        <w:t xml:space="preserve">“? </w:t>
+      </w:r>
+      <w:proofErr w:type="spellStart"/>
+      <w:r>
+        <w:t>Kjift</w:t>
+      </w:r>
+      <w:proofErr w:type="spellEnd"/>
+      <w:r>
+        <w:t xml:space="preserve"> – mitnichten! Ein Blindtext bietet mir wichtige Informationen. An ihm messe ich die Lesbarkeit einer Schrift, ihre Anmutung, wie harmonisch die Figuren zueinander stehen und prüfe, wie breit oder schmal sie läuft. Ein Blindtext sollte möglichst viele verschiedene Buchstaben enthalten und in der Originalsprache gesetzt sein. Er muss keinen Sinn ergeben, sollte aber lesbar sein. Fremdsprachige Texte wie „</w:t>
+      </w:r>
+      <w:proofErr w:type="spellStart"/>
+      <w:r>
+        <w:t>Lorem</w:t>
+      </w:r>
+      <w:proofErr w:type="spellEnd"/>
+      <w:r>
+        <w:t xml:space="preserve"> </w:t>
+      </w:r>
+      <w:proofErr w:type="spellStart"/>
+      <w:r>
+        <w:t>ipsum</w:t>
+      </w:r>
+      <w:proofErr w:type="spellEnd"/>
+      <w:r>
+        <w:t>“ dienen nicht dem eigentlichen Zweck, da sie e</w:t>
       </w:r>
       <w:r>
         <w:t>ine falsche Anmutung vermitteln.</w:t>
@@ -7439,7 +8219,7 @@
           <w:lang w:val="en-US"/>
         </w:rPr>
       </w:pPr>
-      <w:bookmarkStart w:id="20" w:name="_Toc536713957"/>
+      <w:bookmarkStart w:id="21" w:name="_Toc536713957"/>
       <w:r>
         <w:rPr>
           <w:lang w:val="en-US"/>
@@ -7447,49 +8227,347 @@
         <w:lastRenderedPageBreak/>
         <w:t>Theory</w:t>
       </w:r>
-      <w:bookmarkEnd w:id="20"/>
-    </w:p>
-    <w:p>
-      <w:r>
-        <w:t>Dies hier ist ein Blindtext zum Testen von Textausgaben. Wer diesen Text liest, ist selbst schuld. Der Text gibt lediglich den Grauwert der Schrift an. Ist das wirklich so? Ist es gleichgültig, ob ich schreibe: „Dies ist ein Blindtext“ oder „Huardest gefburn“? Kjift – mitnichten! Ein Blindtext bietet mir wichtige Informationen. An ihm messe ich die Lesbarkeit einer Schrift, ihre Anmutung, wie harmonisch die Figuren zueinander stehen und prüfe, wie breit oder schmal sie läuft. Ein Blindtext sollte möglichst viele verschiedene Buchstaben enthalten und in der Originalsprache gesetzt sein. Er muss keinen Sinn ergeben, sollte aber lesbar sein. Fremdsprachige Texte wie „Lorem ipsum“ dienen nicht dem eigentlichen Zweck, da sie eine falsche Anmutung vermitteln. Dies hier ist ein Blindtext zum Testen von Textausgaben. Wer diesen Text liest, ist selbst schuld. Der Text gibt lediglich den Grauwert der Schrift an. Ist das wirklich so? Ist es gleichgültig, ob ich schreibe: „Dies ist ein Blindtext“ oder „Huardest gefburn“? Kjift – mitnichten! Ein Blindtext bietet mir wichtige Informationen. An ihm messe ich die Lesbarkeit einer Schrift, ihre Anmutung, wie harmonisch die Figuren zueinander stehen und prüfe, wie breit oder schmal sie läuft. Ein Blindtext sollte möglichst viele verschiedene Buchstaben enthalten und in der Originalsprache gesetzt sein. Er muss keinen Sinn ergeben, sollte aber lesbar sein. Fremdsprachige Texte wie „Lorem ipsum“ dienen nicht dem eigentlichen Zweck, da sie eine falsche Anmutung vermitteln.</w:t>
+      <w:bookmarkEnd w:id="21"/>
+    </w:p>
+    <w:p>
+      <w:r>
+        <w:t xml:space="preserve">Dies hier ist ein Blindtext zum Testen von Textausgaben. Wer diesen Text liest, ist selbst schuld. Der Text gibt lediglich den </w:t>
+      </w:r>
+      <w:proofErr w:type="spellStart"/>
+      <w:r>
+        <w:t>Grauwert</w:t>
+      </w:r>
+      <w:proofErr w:type="spellEnd"/>
+      <w:r>
+        <w:t xml:space="preserve"> der Schrift an. Ist das wirklich so? Ist es gleichgültig, ob ich schreibe: „Dies ist ein Blindtext“ oder „</w:t>
+      </w:r>
+      <w:proofErr w:type="spellStart"/>
+      <w:r>
+        <w:t>Huardest</w:t>
+      </w:r>
+      <w:proofErr w:type="spellEnd"/>
+      <w:r>
+        <w:t xml:space="preserve"> </w:t>
+      </w:r>
+      <w:proofErr w:type="spellStart"/>
+      <w:r>
+        <w:t>gefburn</w:t>
+      </w:r>
+      <w:proofErr w:type="spellEnd"/>
+      <w:r>
+        <w:t xml:space="preserve">“? </w:t>
+      </w:r>
+      <w:proofErr w:type="spellStart"/>
+      <w:r>
+        <w:t>Kjift</w:t>
+      </w:r>
+      <w:proofErr w:type="spellEnd"/>
+      <w:r>
+        <w:t xml:space="preserve"> – mitnichten! Ein Blindtext bietet mir wichtige Informationen. An ihm messe ich die Lesbarkeit einer Schrift, ihre Anmutung, wie harmonisch die Figuren zueinander stehen und prüfe, wie breit oder schmal sie läuft. Ein Blindtext sollte möglichst viele verschiedene Buchstaben enthalten und in der Originalsprache gesetzt sein. Er muss keinen Sinn ergeben, sollte aber lesbar sein. Fremdsprachige Texte wie „</w:t>
+      </w:r>
+      <w:proofErr w:type="spellStart"/>
+      <w:r>
+        <w:t>Lorem</w:t>
+      </w:r>
+      <w:proofErr w:type="spellEnd"/>
+      <w:r>
+        <w:t xml:space="preserve"> </w:t>
+      </w:r>
+      <w:proofErr w:type="spellStart"/>
+      <w:r>
+        <w:t>ipsum</w:t>
+      </w:r>
+      <w:proofErr w:type="spellEnd"/>
+      <w:r>
+        <w:t xml:space="preserve">“ dienen nicht dem eigentlichen Zweck, da sie eine falsche Anmutung vermitteln. Dies hier ist ein Blindtext zum Testen von Textausgaben. Wer diesen Text liest, ist selbst schuld. Der Text gibt lediglich den </w:t>
+      </w:r>
+      <w:proofErr w:type="spellStart"/>
+      <w:r>
+        <w:t>Grauwert</w:t>
+      </w:r>
+      <w:proofErr w:type="spellEnd"/>
+      <w:r>
+        <w:t xml:space="preserve"> der Schrift an. Ist das wirklich so? Ist es gleichgültig, ob ich schreibe: „Dies ist ein Blindtext“ oder „</w:t>
+      </w:r>
+      <w:proofErr w:type="spellStart"/>
+      <w:r>
+        <w:t>Huardest</w:t>
+      </w:r>
+      <w:proofErr w:type="spellEnd"/>
+      <w:r>
+        <w:t xml:space="preserve"> </w:t>
+      </w:r>
+      <w:proofErr w:type="spellStart"/>
+      <w:r>
+        <w:t>gefburn</w:t>
+      </w:r>
+      <w:proofErr w:type="spellEnd"/>
+      <w:r>
+        <w:t xml:space="preserve">“? </w:t>
+      </w:r>
+      <w:proofErr w:type="spellStart"/>
+      <w:r>
+        <w:t>Kjift</w:t>
+      </w:r>
+      <w:proofErr w:type="spellEnd"/>
+      <w:r>
+        <w:t xml:space="preserve"> – mitnichten! Ein Blindtext bietet mir wichtige Informationen. An ihm messe ich die Lesbarkeit einer Schrift, ihre Anmutung, wie harmonisch die Figuren zueinander stehen und prüfe, wie breit oder schmal sie läuft. Ein Blindtext sollte möglichst viele verschiedene Buchstaben enthalten und in der Originalsprache gesetzt sein. Er muss keinen Sinn ergeben, sollte aber lesbar sein. Fremdsprachige Texte wie „</w:t>
+      </w:r>
+      <w:proofErr w:type="spellStart"/>
+      <w:r>
+        <w:t>Lorem</w:t>
+      </w:r>
+      <w:proofErr w:type="spellEnd"/>
+      <w:r>
+        <w:t xml:space="preserve"> </w:t>
+      </w:r>
+      <w:proofErr w:type="spellStart"/>
+      <w:r>
+        <w:t>ipsum</w:t>
+      </w:r>
+      <w:proofErr w:type="spellEnd"/>
+      <w:r>
+        <w:t>“ dienen nicht dem eigentlichen Zweck, da sie eine falsche Anmutung vermitteln.</w:t>
       </w:r>
     </w:p>
     <w:p>
       <w:pPr>
         <w:pStyle w:val="berschrift2"/>
       </w:pPr>
-      <w:bookmarkStart w:id="21" w:name="_Toc536713958"/>
-      <w:r>
-        <w:t>New Section</w:t>
-      </w:r>
-      <w:bookmarkEnd w:id="21"/>
-    </w:p>
-    <w:p>
-      <w:r>
-        <w:t xml:space="preserve">Dies hier ist ein Blindtext zum Testen von Textausgaben. Wer diesen Text liest, ist selbst schuld. Der Text gibt lediglich den Grauwert der Schrift an. Ist das </w:t>
+      <w:bookmarkStart w:id="22" w:name="_Toc536713958"/>
+      <w:r>
+        <w:t xml:space="preserve">New </w:t>
+      </w:r>
+      <w:proofErr w:type="spellStart"/>
+      <w:r>
+        <w:t>Section</w:t>
+      </w:r>
+      <w:bookmarkEnd w:id="22"/>
+      <w:proofErr w:type="spellEnd"/>
+    </w:p>
+    <w:p>
+      <w:r>
+        <w:t xml:space="preserve">Dies hier ist ein Blindtext zum Testen von Textausgaben. Wer diesen Text liest, ist selbst schuld. Der Text gibt lediglich den </w:t>
+      </w:r>
+      <w:proofErr w:type="spellStart"/>
+      <w:r>
+        <w:t>Grauwert</w:t>
+      </w:r>
+      <w:proofErr w:type="spellEnd"/>
+      <w:r>
+        <w:t xml:space="preserve"> der Schrift an. Ist das </w:t>
       </w:r>
       <w:r>
         <w:lastRenderedPageBreak/>
-        <w:t>wirklich so? Ist es gleichgültig, ob ich schreibe: „Dies ist ein Blindtext“ oder „Huardest gefburn“? Kjift – mitnichten! Ein Blindtext bietet mir wichtige Informationen. An ihm messe ich die Lesbarkeit einer Schrift, ihre Anmutung, wie harmonisch die Figuren zueinander stehen und prüfe, wie breit oder schmal sie läuft. Ein Blindtext sollte möglichst viele verschiedene Buchstaben enthalten und in der Originalsprache gesetzt sein. Er muss keinen Sinn ergeben, sollte aber lesbar sein. Fremdsprachige Texte wie „Lorem ipsum“ dienen nicht dem eigentlichen Zweck, da sie eine falsche Anmutung vermitteln. Dies hier ist ein Blindtext zum Testen von Textausgaben. Wer diesen Text liest, ist selbst schuld. Der Text gibt lediglich den Grauwert der Schrift an. Ist das wirklich so? Ist es gleichgültig, ob ich schreibe: „Dies ist ein Blindtext“ oder „Huardest gefburn“? Kjift – mitnichten! Ein Blindtext bietet mir wichtige Informationen. An ihm messe ich die Lesbarkeit einer Schrift, ihre Anmutung, wie harmonisch die Figuren zueinander stehen und prüfe, wie breit oder schmal sie läuft. Ein Blindtext sollte möglichst viele verschiedene Buchstaben enthalten und in der Originalsprache gesetzt sein. Er muss keinen Sinn ergeben, sollte aber lesbar sein. Fremdsprachige Texte wie „Lorem ipsum“ dienen nicht dem eigentlichen Zweck, da sie eine falsche Anmutung vermitteln.</w:t>
+        <w:t>wirklich so? Ist es gleichgültig, ob ich schreibe: „Dies ist ein Blindtext“ oder „</w:t>
+      </w:r>
+      <w:proofErr w:type="spellStart"/>
+      <w:r>
+        <w:t>Huardest</w:t>
+      </w:r>
+      <w:proofErr w:type="spellEnd"/>
+      <w:r>
+        <w:t xml:space="preserve"> </w:t>
+      </w:r>
+      <w:proofErr w:type="spellStart"/>
+      <w:r>
+        <w:t>gefburn</w:t>
+      </w:r>
+      <w:proofErr w:type="spellEnd"/>
+      <w:r>
+        <w:t xml:space="preserve">“? </w:t>
+      </w:r>
+      <w:proofErr w:type="spellStart"/>
+      <w:r>
+        <w:t>Kjift</w:t>
+      </w:r>
+      <w:proofErr w:type="spellEnd"/>
+      <w:r>
+        <w:t xml:space="preserve"> – mitnichten! Ein Blindtext bietet mir wichtige Informationen. An ihm messe ich die Lesbarkeit einer Schrift, ihre Anmutung, wie harmonisch die Figuren zueinander stehen und prüfe, wie breit oder schmal sie läuft. Ein Blindtext sollte möglichst viele verschiedene Buchstaben enthalten und in der Originalsprache gesetzt sein. Er muss keinen Sinn ergeben, sollte aber lesbar sein. Fremdsprachige Texte wie „</w:t>
+      </w:r>
+      <w:proofErr w:type="spellStart"/>
+      <w:r>
+        <w:t>Lorem</w:t>
+      </w:r>
+      <w:proofErr w:type="spellEnd"/>
+      <w:r>
+        <w:t xml:space="preserve"> </w:t>
+      </w:r>
+      <w:proofErr w:type="spellStart"/>
+      <w:r>
+        <w:t>ipsum</w:t>
+      </w:r>
+      <w:proofErr w:type="spellEnd"/>
+      <w:r>
+        <w:t xml:space="preserve">“ dienen nicht dem eigentlichen Zweck, da sie eine falsche Anmutung vermitteln. Dies hier ist ein Blindtext zum Testen von Textausgaben. Wer diesen Text liest, ist selbst schuld. Der Text gibt lediglich den </w:t>
+      </w:r>
+      <w:proofErr w:type="spellStart"/>
+      <w:r>
+        <w:t>Grauwert</w:t>
+      </w:r>
+      <w:proofErr w:type="spellEnd"/>
+      <w:r>
+        <w:t xml:space="preserve"> der Schrift an. Ist das wirklich so? Ist es gleichgültig, ob ich schreibe: „Dies ist ein Blindtext“ oder „</w:t>
+      </w:r>
+      <w:proofErr w:type="spellStart"/>
+      <w:r>
+        <w:t>Huardest</w:t>
+      </w:r>
+      <w:proofErr w:type="spellEnd"/>
+      <w:r>
+        <w:t xml:space="preserve"> </w:t>
+      </w:r>
+      <w:proofErr w:type="spellStart"/>
+      <w:r>
+        <w:t>gefburn</w:t>
+      </w:r>
+      <w:proofErr w:type="spellEnd"/>
+      <w:r>
+        <w:t xml:space="preserve">“? </w:t>
+      </w:r>
+      <w:proofErr w:type="spellStart"/>
+      <w:r>
+        <w:t>Kjift</w:t>
+      </w:r>
+      <w:proofErr w:type="spellEnd"/>
+      <w:r>
+        <w:t xml:space="preserve"> – mitnichten! Ein Blindtext bietet mir wichtige Informationen. An ihm messe ich die Lesbarkeit einer Schrift, ihre Anmutung, wie harmonisch die Figuren zueinander stehen und prüfe, wie breit oder schmal sie läuft. Ein Blindtext sollte möglichst viele verschiedene Buchstaben enthalten und in der Originalsprache gesetzt sein. Er muss keinen Sinn ergeben, sollte aber lesbar sein. Fremdsprachige Texte wie „</w:t>
+      </w:r>
+      <w:proofErr w:type="spellStart"/>
+      <w:r>
+        <w:t>Lorem</w:t>
+      </w:r>
+      <w:proofErr w:type="spellEnd"/>
+      <w:r>
+        <w:t xml:space="preserve"> </w:t>
+      </w:r>
+      <w:proofErr w:type="spellStart"/>
+      <w:r>
+        <w:t>ipsum</w:t>
+      </w:r>
+      <w:proofErr w:type="spellEnd"/>
+      <w:r>
+        <w:t>“ dienen nicht dem eigentlichen Zweck, da sie eine falsche Anmutung vermitteln.</w:t>
       </w:r>
     </w:p>
     <w:p>
       <w:pPr>
         <w:pStyle w:val="berschrift2"/>
       </w:pPr>
-      <w:bookmarkStart w:id="22" w:name="_Toc536713959"/>
-      <w:r>
-        <w:t>New Section</w:t>
-      </w:r>
-      <w:bookmarkEnd w:id="22"/>
-    </w:p>
-    <w:p>
-      <w:r>
-        <w:t xml:space="preserve">Dies hier ist ein Blindtext zum Testen von Textausgaben. Wer diesen Text liest, ist selbst schuld. Der Text gibt lediglich den Grauwert der Schrift an. Ist das wirklich so? Ist es gleichgültig, ob ich schreibe: „Dies ist ein Blindtext“ oder „Huardest gefburn“? Kjift – mitnichten! Ein Blindtext bietet mir wichtige Informationen. An ihm messe ich die Lesbarkeit einer Schrift, ihre Anmutung, wie harmonisch die Figuren zueinander stehen und prüfe, wie breit oder schmal sie läuft. Ein Blindtext sollte möglichst viele verschiedene Buchstaben enthalten und in der Originalsprache gesetzt sein. Er muss keinen Sinn ergeben, sollte aber lesbar sein. Fremdsprachige Texte wie „Lorem ipsum“ dienen nicht dem eigentlichen Zweck, da sie eine falsche Anmutung vermitteln. Dies hier ist ein Blindtext zum Testen von Textausgaben. Wer diesen Text liest, ist selbst schuld. </w:t>
+      <w:bookmarkStart w:id="23" w:name="_Toc536713959"/>
+      <w:r>
+        <w:t xml:space="preserve">New </w:t>
+      </w:r>
+      <w:proofErr w:type="spellStart"/>
+      <w:r>
+        <w:t>Section</w:t>
+      </w:r>
+      <w:bookmarkEnd w:id="23"/>
+      <w:proofErr w:type="spellEnd"/>
+    </w:p>
+    <w:p>
+      <w:r>
+        <w:t xml:space="preserve">Dies hier ist ein Blindtext zum Testen von Textausgaben. Wer diesen Text liest, ist selbst schuld. Der Text gibt lediglich den </w:t>
+      </w:r>
+      <w:proofErr w:type="spellStart"/>
+      <w:r>
+        <w:t>Grauwert</w:t>
+      </w:r>
+      <w:proofErr w:type="spellEnd"/>
+      <w:r>
+        <w:t xml:space="preserve"> der Schrift an. Ist das wirklich so? Ist es gleichgültig, ob ich schreibe: „Dies ist ein Blindtext“ oder „</w:t>
+      </w:r>
+      <w:proofErr w:type="spellStart"/>
+      <w:r>
+        <w:t>Huardest</w:t>
+      </w:r>
+      <w:proofErr w:type="spellEnd"/>
+      <w:r>
+        <w:t xml:space="preserve"> </w:t>
+      </w:r>
+      <w:proofErr w:type="spellStart"/>
+      <w:r>
+        <w:t>gefburn</w:t>
+      </w:r>
+      <w:proofErr w:type="spellEnd"/>
+      <w:r>
+        <w:t xml:space="preserve">“? </w:t>
+      </w:r>
+      <w:proofErr w:type="spellStart"/>
+      <w:r>
+        <w:t>Kjift</w:t>
+      </w:r>
+      <w:proofErr w:type="spellEnd"/>
+      <w:r>
+        <w:t xml:space="preserve"> – mitnichten! Ein Blindtext bietet mir wichtige Informationen. An ihm messe ich die Lesbarkeit einer Schrift, ihre Anmutung, wie harmonisch die Figuren zueinander stehen und prüfe, wie breit oder schmal sie läuft. Ein Blindtext sollte möglichst viele verschiedene Buchstaben enthalten und in der Originalsprache gesetzt sein. Er muss keinen Sinn ergeben, sollte aber lesbar sein. Fremdsprachige Texte wie „</w:t>
+      </w:r>
+      <w:proofErr w:type="spellStart"/>
+      <w:r>
+        <w:t>Lorem</w:t>
+      </w:r>
+      <w:proofErr w:type="spellEnd"/>
+      <w:r>
+        <w:t xml:space="preserve"> </w:t>
+      </w:r>
+      <w:proofErr w:type="spellStart"/>
+      <w:r>
+        <w:t>ipsum</w:t>
+      </w:r>
+      <w:proofErr w:type="spellEnd"/>
+      <w:r>
+        <w:t xml:space="preserve">“ dienen nicht dem eigentlichen Zweck, da sie eine falsche Anmutung vermitteln. Dies hier ist ein Blindtext zum Testen von Textausgaben. Wer diesen Text liest, ist selbst schuld. </w:t>
       </w:r>
       <w:r>
         <w:lastRenderedPageBreak/>
-        <w:t>Der Text gibt lediglich den Grauwert der Schrift an. Ist das wirklich so? Ist es gleichgültig, ob ich schreibe: „Dies ist ein Blindtext“ oder „Huardest gefburn“? Kjift – mitnichten! Ein Blindtext bietet mir wichtige Informationen. An ihm messe ich die Lesbarkeit einer Schrift, ihre Anmutung, wie harmonisch die Figuren zueinander stehen und prüfe, wie breit oder schmal sie läuft. Ein Blindtext sollte möglichst viele verschiedene Buchstaben enthalten und in der Originalsprache gesetzt sein. Er muss keinen Sinn ergeben, sollte aber lesbar sein. Fremdsprachige Texte wie „Lorem ipsum“ dienen nicht dem eigentlichen Zweck, da sie e</w:t>
+        <w:t xml:space="preserve">Der Text gibt lediglich den </w:t>
+      </w:r>
+      <w:proofErr w:type="spellStart"/>
+      <w:r>
+        <w:t>Grauwert</w:t>
+      </w:r>
+      <w:proofErr w:type="spellEnd"/>
+      <w:r>
+        <w:t xml:space="preserve"> der Schrift an. Ist das wirklich so? Ist es gleichgültig, ob ich schreibe: „Dies ist ein Blindtext“ oder „</w:t>
+      </w:r>
+      <w:proofErr w:type="spellStart"/>
+      <w:r>
+        <w:t>Huardest</w:t>
+      </w:r>
+      <w:proofErr w:type="spellEnd"/>
+      <w:r>
+        <w:t xml:space="preserve"> </w:t>
+      </w:r>
+      <w:proofErr w:type="spellStart"/>
+      <w:r>
+        <w:t>gefburn</w:t>
+      </w:r>
+      <w:proofErr w:type="spellEnd"/>
+      <w:r>
+        <w:t xml:space="preserve">“? </w:t>
+      </w:r>
+      <w:proofErr w:type="spellStart"/>
+      <w:r>
+        <w:t>Kjift</w:t>
+      </w:r>
+      <w:proofErr w:type="spellEnd"/>
+      <w:r>
+        <w:t xml:space="preserve"> – mitnichten! Ein Blindtext bietet mir wichtige Informationen. An ihm messe ich die Lesbarkeit einer Schrift, ihre Anmutung, wie harmonisch die Figuren zueinander stehen und prüfe, wie breit oder schmal sie läuft. Ein Blindtext sollte möglichst viele verschiedene Buchstaben enthalten und in der Originalsprache gesetzt sein. Er muss keinen Sinn ergeben, sollte aber lesbar sein. Fremdsprachige Texte wie „</w:t>
+      </w:r>
+      <w:proofErr w:type="spellStart"/>
+      <w:r>
+        <w:t>Lorem</w:t>
+      </w:r>
+      <w:proofErr w:type="spellEnd"/>
+      <w:r>
+        <w:t xml:space="preserve"> </w:t>
+      </w:r>
+      <w:proofErr w:type="spellStart"/>
+      <w:r>
+        <w:t>ipsum</w:t>
+      </w:r>
+      <w:proofErr w:type="spellEnd"/>
+      <w:r>
+        <w:t>“ dienen nicht dem eigentlichen Zweck, da sie e</w:t>
       </w:r>
       <w:r>
         <w:t>ine falsche Anmutung vermitteln.</w:t>
@@ -7499,15 +8577,116 @@
       <w:pPr>
         <w:pStyle w:val="berschrift3"/>
       </w:pPr>
-      <w:bookmarkStart w:id="23" w:name="_Toc536713960"/>
-      <w:r>
-        <w:t>New Subsection</w:t>
-      </w:r>
-      <w:bookmarkEnd w:id="23"/>
-    </w:p>
-    <w:p>
-      <w:r>
-        <w:t>Dies hier ist ein Blindtext zum Testen von Textausgaben. Wer diesen Text liest, ist selbst schuld. Der Text gibt lediglich den Grauwert der Schrift an. Ist das wirklich so? Ist es gleichgültig, ob ich schreibe: „Dies ist ein Blindtext“ oder „Huardest gefburn“? Kjift – mitnichten! Ein Blindtext bietet mir wichtige Informationen. An ihm messe ich die Lesbarkeit einer Schrift, ihre Anmutung, wie harmonisch die Figuren zueinander stehen und prüfe, wie breit oder schmal sie läuft. Ein Blindtext sollte möglichst viele verschiedene Buchstaben enthalten und in der Originalsprache gesetzt sein. Er muss keinen Sinn ergeben, sollte aber lesbar sein. Fremdsprachige Texte wie „Lorem ipsum“ dienen nicht dem eigentlichen Zweck, da sie eine falsche Anmutung vermitteln. Dies hier ist ein Blindtext zum Testen von Textausgaben. Wer diesen Text liest, ist selbst schuld. Der Text gibt lediglich den Grauwert der Schrift an. Ist das wirklich so? Ist es gleichgültig, ob ich schreibe: „Dies ist ein Blindtext“ oder „Huardest gefburn“? Kjift – mitnichten! Ein Blindtext bietet mir wichtige Informationen. An ihm messe ich die Lesbarkeit einer Schrift, ihre Anmutung, wie harmonisch die Figuren zueinander stehen und prüfe, wie breit oder schmal sie läuft. Ein Blindtext sollte möglichst viele verschiedene Buchstaben enthalten und in der Originalsprache gesetzt sein. Er muss keinen Sinn ergeben, sollte aber lesbar sein. Fremdsprachige Texte wie „Lorem ipsum“ dienen nicht dem eigentlichen Zweck, da sie e</w:t>
+      <w:bookmarkStart w:id="24" w:name="_Toc536713960"/>
+      <w:r>
+        <w:t xml:space="preserve">New </w:t>
+      </w:r>
+      <w:proofErr w:type="spellStart"/>
+      <w:r>
+        <w:t>Subsection</w:t>
+      </w:r>
+      <w:bookmarkEnd w:id="24"/>
+      <w:proofErr w:type="spellEnd"/>
+    </w:p>
+    <w:p>
+      <w:r>
+        <w:t xml:space="preserve">Dies hier ist ein Blindtext zum Testen von Textausgaben. Wer diesen Text liest, ist selbst schuld. Der Text gibt lediglich den </w:t>
+      </w:r>
+      <w:proofErr w:type="spellStart"/>
+      <w:r>
+        <w:t>Grauwert</w:t>
+      </w:r>
+      <w:proofErr w:type="spellEnd"/>
+      <w:r>
+        <w:t xml:space="preserve"> der Schrift an. Ist das wirklich so? Ist es gleichgültig, ob ich schreibe: „Dies ist ein Blindtext“ oder „</w:t>
+      </w:r>
+      <w:proofErr w:type="spellStart"/>
+      <w:r>
+        <w:t>Huardest</w:t>
+      </w:r>
+      <w:proofErr w:type="spellEnd"/>
+      <w:r>
+        <w:t xml:space="preserve"> </w:t>
+      </w:r>
+      <w:proofErr w:type="spellStart"/>
+      <w:r>
+        <w:t>gefburn</w:t>
+      </w:r>
+      <w:proofErr w:type="spellEnd"/>
+      <w:r>
+        <w:t xml:space="preserve">“? </w:t>
+      </w:r>
+      <w:proofErr w:type="spellStart"/>
+      <w:r>
+        <w:t>Kjift</w:t>
+      </w:r>
+      <w:proofErr w:type="spellEnd"/>
+      <w:r>
+        <w:t xml:space="preserve"> – mitnichten! Ein Blindtext bietet mir wichtige Informationen. An ihm messe ich die Lesbarkeit einer Schrift, ihre Anmutung, wie harmonisch die Figuren zueinander stehen und prüfe, wie breit oder schmal sie läuft. Ein Blindtext sollte möglichst viele verschiedene Buchstaben enthalten und in der Originalsprache gesetzt sein. Er muss keinen Sinn ergeben, sollte aber lesbar sein. Fremdsprachige Texte wie „</w:t>
+      </w:r>
+      <w:proofErr w:type="spellStart"/>
+      <w:r>
+        <w:t>Lorem</w:t>
+      </w:r>
+      <w:proofErr w:type="spellEnd"/>
+      <w:r>
+        <w:t xml:space="preserve"> </w:t>
+      </w:r>
+      <w:proofErr w:type="spellStart"/>
+      <w:r>
+        <w:t>ipsum</w:t>
+      </w:r>
+      <w:proofErr w:type="spellEnd"/>
+      <w:r>
+        <w:t xml:space="preserve">“ dienen nicht dem eigentlichen Zweck, da sie eine falsche Anmutung vermitteln. Dies hier ist ein Blindtext zum Testen von Textausgaben. Wer diesen Text liest, ist selbst schuld. Der Text gibt lediglich den </w:t>
+      </w:r>
+      <w:proofErr w:type="spellStart"/>
+      <w:r>
+        <w:t>Grauwert</w:t>
+      </w:r>
+      <w:proofErr w:type="spellEnd"/>
+      <w:r>
+        <w:t xml:space="preserve"> der Schrift an. Ist das wirklich so? Ist es gleichgültig, ob ich schreibe: „Dies ist ein Blindtext“ oder „</w:t>
+      </w:r>
+      <w:proofErr w:type="spellStart"/>
+      <w:r>
+        <w:t>Huardest</w:t>
+      </w:r>
+      <w:proofErr w:type="spellEnd"/>
+      <w:r>
+        <w:t xml:space="preserve"> </w:t>
+      </w:r>
+      <w:proofErr w:type="spellStart"/>
+      <w:r>
+        <w:t>gefburn</w:t>
+      </w:r>
+      <w:proofErr w:type="spellEnd"/>
+      <w:r>
+        <w:t xml:space="preserve">“? </w:t>
+      </w:r>
+      <w:proofErr w:type="spellStart"/>
+      <w:r>
+        <w:t>Kjift</w:t>
+      </w:r>
+      <w:proofErr w:type="spellEnd"/>
+      <w:r>
+        <w:t xml:space="preserve"> – mitnichten! Ein Blindtext bietet mir wichtige Informationen. An ihm messe ich die Lesbarkeit einer Schrift, ihre Anmutung, wie harmonisch die Figuren zueinander stehen und prüfe, wie breit oder schmal sie läuft. Ein Blindtext sollte möglichst viele verschiedene Buchstaben enthalten und in der Originalsprache gesetzt sein. Er muss keinen Sinn ergeben, sollte aber lesbar sein. Fremdsprachige Texte wie „</w:t>
+      </w:r>
+      <w:proofErr w:type="spellStart"/>
+      <w:r>
+        <w:t>Lorem</w:t>
+      </w:r>
+      <w:proofErr w:type="spellEnd"/>
+      <w:r>
+        <w:t xml:space="preserve"> </w:t>
+      </w:r>
+      <w:proofErr w:type="spellStart"/>
+      <w:r>
+        <w:t>ipsum</w:t>
+      </w:r>
+      <w:proofErr w:type="spellEnd"/>
+      <w:r>
+        <w:t>“ dienen nicht dem eigentlichen Zweck, da sie e</w:t>
       </w:r>
       <w:r>
         <w:t>ine falsche Anmutung vermitteln.</w:t>
@@ -7534,7 +8713,7 @@
           <w:lang w:val="en-US"/>
         </w:rPr>
       </w:pPr>
-      <w:bookmarkStart w:id="24" w:name="_Toc536713961"/>
+      <w:bookmarkStart w:id="25" w:name="_Toc536713961"/>
       <w:r>
         <w:rPr>
           <w:lang w:val="en-US"/>
@@ -7542,49 +8721,347 @@
         <w:lastRenderedPageBreak/>
         <w:t>Methods</w:t>
       </w:r>
-      <w:bookmarkEnd w:id="24"/>
-    </w:p>
-    <w:p>
-      <w:r>
-        <w:t>Dies hier ist ein Blindtext zum Testen von Textausgaben. Wer diesen Text liest, ist selbst schuld. Der Text gibt lediglich den Grauwert der Schrift an. Ist das wirklich so? Ist es gleichgültig, ob ich schreibe: „Dies ist ein Blindtext“ oder „Huardest gefburn“? Kjift – mitnichten! Ein Blindtext bietet mir wichtige Informationen. An ihm messe ich die Lesbarkeit einer Schrift, ihre Anmutung, wie harmonisch die Figuren zueinander stehen und prüfe, wie breit oder schmal sie läuft. Ein Blindtext sollte möglichst viele verschiedene Buchstaben enthalten und in der Originalsprache gesetzt sein. Er muss keinen Sinn ergeben, sollte aber lesbar sein. Fremdsprachige Texte wie „Lorem ipsum“ dienen nicht dem eigentlichen Zweck, da sie eine falsche Anmutung vermitteln. Dies hier ist ein Blindtext zum Testen von Textausgaben. Wer diesen Text liest, ist selbst schuld. Der Text gibt lediglich den Grauwert der Schrift an. Ist das wirklich so? Ist es gleichgültig, ob ich schreibe: „Dies ist ein Blindtext“ oder „Huardest gefburn“? Kjift – mitnichten! Ein Blindtext bietet mir wichtige Informationen. An ihm messe ich die Lesbarkeit einer Schrift, ihre Anmutung, wie harmonisch die Figuren zueinander stehen und prüfe, wie breit oder schmal sie läuft. Ein Blindtext sollte möglichst viele verschiedene Buchstaben enthalten und in der Originalsprache gesetzt sein. Er muss keinen Sinn ergeben, sollte aber lesbar sein. Fremdsprachige Texte wie „Lorem ipsum“ dienen nicht dem eigentlichen Zweck, da sie eine falsche Anmutung vermitteln.</w:t>
+      <w:bookmarkEnd w:id="25"/>
+    </w:p>
+    <w:p>
+      <w:r>
+        <w:t xml:space="preserve">Dies hier ist ein Blindtext zum Testen von Textausgaben. Wer diesen Text liest, ist selbst schuld. Der Text gibt lediglich den </w:t>
+      </w:r>
+      <w:proofErr w:type="spellStart"/>
+      <w:r>
+        <w:t>Grauwert</w:t>
+      </w:r>
+      <w:proofErr w:type="spellEnd"/>
+      <w:r>
+        <w:t xml:space="preserve"> der Schrift an. Ist das wirklich so? Ist es gleichgültig, ob ich schreibe: „Dies ist ein Blindtext“ oder „</w:t>
+      </w:r>
+      <w:proofErr w:type="spellStart"/>
+      <w:r>
+        <w:t>Huardest</w:t>
+      </w:r>
+      <w:proofErr w:type="spellEnd"/>
+      <w:r>
+        <w:t xml:space="preserve"> </w:t>
+      </w:r>
+      <w:proofErr w:type="spellStart"/>
+      <w:r>
+        <w:t>gefburn</w:t>
+      </w:r>
+      <w:proofErr w:type="spellEnd"/>
+      <w:r>
+        <w:t xml:space="preserve">“? </w:t>
+      </w:r>
+      <w:proofErr w:type="spellStart"/>
+      <w:r>
+        <w:t>Kjift</w:t>
+      </w:r>
+      <w:proofErr w:type="spellEnd"/>
+      <w:r>
+        <w:t xml:space="preserve"> – mitnichten! Ein Blindtext bietet mir wichtige Informationen. An ihm messe ich die Lesbarkeit einer Schrift, ihre Anmutung, wie harmonisch die Figuren zueinander stehen und prüfe, wie breit oder schmal sie läuft. Ein Blindtext sollte möglichst viele verschiedene Buchstaben enthalten und in der Originalsprache gesetzt sein. Er muss keinen Sinn ergeben, sollte aber lesbar sein. Fremdsprachige Texte wie „</w:t>
+      </w:r>
+      <w:proofErr w:type="spellStart"/>
+      <w:r>
+        <w:t>Lorem</w:t>
+      </w:r>
+      <w:proofErr w:type="spellEnd"/>
+      <w:r>
+        <w:t xml:space="preserve"> </w:t>
+      </w:r>
+      <w:proofErr w:type="spellStart"/>
+      <w:r>
+        <w:t>ipsum</w:t>
+      </w:r>
+      <w:proofErr w:type="spellEnd"/>
+      <w:r>
+        <w:t xml:space="preserve">“ dienen nicht dem eigentlichen Zweck, da sie eine falsche Anmutung vermitteln. Dies hier ist ein Blindtext zum Testen von Textausgaben. Wer diesen Text liest, ist selbst schuld. Der Text gibt lediglich den </w:t>
+      </w:r>
+      <w:proofErr w:type="spellStart"/>
+      <w:r>
+        <w:t>Grauwert</w:t>
+      </w:r>
+      <w:proofErr w:type="spellEnd"/>
+      <w:r>
+        <w:t xml:space="preserve"> der Schrift an. Ist das wirklich so? Ist es gleichgültig, ob ich schreibe: „Dies ist ein Blindtext“ oder „</w:t>
+      </w:r>
+      <w:proofErr w:type="spellStart"/>
+      <w:r>
+        <w:t>Huardest</w:t>
+      </w:r>
+      <w:proofErr w:type="spellEnd"/>
+      <w:r>
+        <w:t xml:space="preserve"> </w:t>
+      </w:r>
+      <w:proofErr w:type="spellStart"/>
+      <w:r>
+        <w:t>gefburn</w:t>
+      </w:r>
+      <w:proofErr w:type="spellEnd"/>
+      <w:r>
+        <w:t xml:space="preserve">“? </w:t>
+      </w:r>
+      <w:proofErr w:type="spellStart"/>
+      <w:r>
+        <w:t>Kjift</w:t>
+      </w:r>
+      <w:proofErr w:type="spellEnd"/>
+      <w:r>
+        <w:t xml:space="preserve"> – mitnichten! Ein Blindtext bietet mir wichtige Informationen. An ihm messe ich die Lesbarkeit einer Schrift, ihre Anmutung, wie harmonisch die Figuren zueinander stehen und prüfe, wie breit oder schmal sie läuft. Ein Blindtext sollte möglichst viele verschiedene Buchstaben enthalten und in der Originalsprache gesetzt sein. Er muss keinen Sinn ergeben, sollte aber lesbar sein. Fremdsprachige Texte wie „</w:t>
+      </w:r>
+      <w:proofErr w:type="spellStart"/>
+      <w:r>
+        <w:t>Lorem</w:t>
+      </w:r>
+      <w:proofErr w:type="spellEnd"/>
+      <w:r>
+        <w:t xml:space="preserve"> </w:t>
+      </w:r>
+      <w:proofErr w:type="spellStart"/>
+      <w:r>
+        <w:t>ipsum</w:t>
+      </w:r>
+      <w:proofErr w:type="spellEnd"/>
+      <w:r>
+        <w:t>“ dienen nicht dem eigentlichen Zweck, da sie eine falsche Anmutung vermitteln.</w:t>
       </w:r>
     </w:p>
     <w:p>
       <w:pPr>
         <w:pStyle w:val="berschrift2"/>
       </w:pPr>
-      <w:bookmarkStart w:id="25" w:name="_Toc536713962"/>
-      <w:r>
-        <w:t>New Section</w:t>
-      </w:r>
-      <w:bookmarkEnd w:id="25"/>
-    </w:p>
-    <w:p>
-      <w:r>
-        <w:t xml:space="preserve">Dies hier ist ein Blindtext zum Testen von Textausgaben. Wer diesen Text liest, ist selbst schuld. Der Text gibt lediglich den Grauwert der Schrift an. Ist das </w:t>
+      <w:bookmarkStart w:id="26" w:name="_Toc536713962"/>
+      <w:r>
+        <w:t xml:space="preserve">New </w:t>
+      </w:r>
+      <w:proofErr w:type="spellStart"/>
+      <w:r>
+        <w:t>Section</w:t>
+      </w:r>
+      <w:bookmarkEnd w:id="26"/>
+      <w:proofErr w:type="spellEnd"/>
+    </w:p>
+    <w:p>
+      <w:r>
+        <w:t xml:space="preserve">Dies hier ist ein Blindtext zum Testen von Textausgaben. Wer diesen Text liest, ist selbst schuld. Der Text gibt lediglich den </w:t>
+      </w:r>
+      <w:proofErr w:type="spellStart"/>
+      <w:r>
+        <w:t>Grauwert</w:t>
+      </w:r>
+      <w:proofErr w:type="spellEnd"/>
+      <w:r>
+        <w:t xml:space="preserve"> der Schrift an. Ist das </w:t>
       </w:r>
       <w:r>
         <w:lastRenderedPageBreak/>
-        <w:t>wirklich so? Ist es gleichgültig, ob ich schreibe: „Dies ist ein Blindtext“ oder „Huardest gefburn“? Kjift – mitnichten! Ein Blindtext bietet mir wichtige Informationen. An ihm messe ich die Lesbarkeit einer Schrift, ihre Anmutung, wie harmonisch die Figuren zueinander stehen und prüfe, wie breit oder schmal sie läuft. Ein Blindtext sollte möglichst viele verschiedene Buchstaben enthalten und in der Originalsprache gesetzt sein. Er muss keinen Sinn ergeben, sollte aber lesbar sein. Fremdsprachige Texte wie „Lorem ipsum“ dienen nicht dem eigentlichen Zweck, da sie eine falsche Anmutung vermitteln. Dies hier ist ein Blindtext zum Testen von Textausgaben. Wer diesen Text liest, ist selbst schuld. Der Text gibt lediglich den Grauwert der Schrift an. Ist das wirklich so? Ist es gleichgültig, ob ich schreibe: „Dies ist ein Blindtext“ oder „Huardest gefburn“? Kjift – mitnichten! Ein Blindtext bietet mir wichtige Informationen. An ihm messe ich die Lesbarkeit einer Schrift, ihre Anmutung, wie harmonisch die Figuren zueinander stehen und prüfe, wie breit oder schmal sie läuft. Ein Blindtext sollte möglichst viele verschiedene Buchstaben enthalten und in der Originalsprache gesetzt sein. Er muss keinen Sinn ergeben, sollte aber lesbar sein. Fremdsprachige Texte wie „Lorem ipsum“ dienen nicht dem eigentlichen Zweck, da sie eine falsche Anmutung vermitteln.</w:t>
+        <w:t>wirklich so? Ist es gleichgültig, ob ich schreibe: „Dies ist ein Blindtext“ oder „</w:t>
+      </w:r>
+      <w:proofErr w:type="spellStart"/>
+      <w:r>
+        <w:t>Huardest</w:t>
+      </w:r>
+      <w:proofErr w:type="spellEnd"/>
+      <w:r>
+        <w:t xml:space="preserve"> </w:t>
+      </w:r>
+      <w:proofErr w:type="spellStart"/>
+      <w:r>
+        <w:t>gefburn</w:t>
+      </w:r>
+      <w:proofErr w:type="spellEnd"/>
+      <w:r>
+        <w:t xml:space="preserve">“? </w:t>
+      </w:r>
+      <w:proofErr w:type="spellStart"/>
+      <w:r>
+        <w:t>Kjift</w:t>
+      </w:r>
+      <w:proofErr w:type="spellEnd"/>
+      <w:r>
+        <w:t xml:space="preserve"> – mitnichten! Ein Blindtext bietet mir wichtige Informationen. An ihm messe ich die Lesbarkeit einer Schrift, ihre Anmutung, wie harmonisch die Figuren zueinander stehen und prüfe, wie breit oder schmal sie läuft. Ein Blindtext sollte möglichst viele verschiedene Buchstaben enthalten und in der Originalsprache gesetzt sein. Er muss keinen Sinn ergeben, sollte aber lesbar sein. Fremdsprachige Texte wie „</w:t>
+      </w:r>
+      <w:proofErr w:type="spellStart"/>
+      <w:r>
+        <w:t>Lorem</w:t>
+      </w:r>
+      <w:proofErr w:type="spellEnd"/>
+      <w:r>
+        <w:t xml:space="preserve"> </w:t>
+      </w:r>
+      <w:proofErr w:type="spellStart"/>
+      <w:r>
+        <w:t>ipsum</w:t>
+      </w:r>
+      <w:proofErr w:type="spellEnd"/>
+      <w:r>
+        <w:t xml:space="preserve">“ dienen nicht dem eigentlichen Zweck, da sie eine falsche Anmutung vermitteln. Dies hier ist ein Blindtext zum Testen von Textausgaben. Wer diesen Text liest, ist selbst schuld. Der Text gibt lediglich den </w:t>
+      </w:r>
+      <w:proofErr w:type="spellStart"/>
+      <w:r>
+        <w:t>Grauwert</w:t>
+      </w:r>
+      <w:proofErr w:type="spellEnd"/>
+      <w:r>
+        <w:t xml:space="preserve"> der Schrift an. Ist das wirklich so? Ist es gleichgültig, ob ich schreibe: „Dies ist ein Blindtext“ oder „</w:t>
+      </w:r>
+      <w:proofErr w:type="spellStart"/>
+      <w:r>
+        <w:t>Huardest</w:t>
+      </w:r>
+      <w:proofErr w:type="spellEnd"/>
+      <w:r>
+        <w:t xml:space="preserve"> </w:t>
+      </w:r>
+      <w:proofErr w:type="spellStart"/>
+      <w:r>
+        <w:t>gefburn</w:t>
+      </w:r>
+      <w:proofErr w:type="spellEnd"/>
+      <w:r>
+        <w:t xml:space="preserve">“? </w:t>
+      </w:r>
+      <w:proofErr w:type="spellStart"/>
+      <w:r>
+        <w:t>Kjift</w:t>
+      </w:r>
+      <w:proofErr w:type="spellEnd"/>
+      <w:r>
+        <w:t xml:space="preserve"> – mitnichten! Ein Blindtext bietet mir wichtige Informationen. An ihm messe ich die Lesbarkeit einer Schrift, ihre Anmutung, wie harmonisch die Figuren zueinander stehen und prüfe, wie breit oder schmal sie läuft. Ein Blindtext sollte möglichst viele verschiedene Buchstaben enthalten und in der Originalsprache gesetzt sein. Er muss keinen Sinn ergeben, sollte aber lesbar sein. Fremdsprachige Texte wie „</w:t>
+      </w:r>
+      <w:proofErr w:type="spellStart"/>
+      <w:r>
+        <w:t>Lorem</w:t>
+      </w:r>
+      <w:proofErr w:type="spellEnd"/>
+      <w:r>
+        <w:t xml:space="preserve"> </w:t>
+      </w:r>
+      <w:proofErr w:type="spellStart"/>
+      <w:r>
+        <w:t>ipsum</w:t>
+      </w:r>
+      <w:proofErr w:type="spellEnd"/>
+      <w:r>
+        <w:t>“ dienen nicht dem eigentlichen Zweck, da sie eine falsche Anmutung vermitteln.</w:t>
       </w:r>
     </w:p>
     <w:p>
       <w:pPr>
         <w:pStyle w:val="berschrift2"/>
       </w:pPr>
-      <w:bookmarkStart w:id="26" w:name="_Toc536713963"/>
-      <w:r>
-        <w:t>New Section</w:t>
-      </w:r>
-      <w:bookmarkEnd w:id="26"/>
-    </w:p>
-    <w:p>
-      <w:r>
-        <w:t xml:space="preserve">Dies hier ist ein Blindtext zum Testen von Textausgaben. Wer diesen Text liest, ist selbst schuld. Der Text gibt lediglich den Grauwert der Schrift an. Ist das wirklich so? Ist es gleichgültig, ob ich schreibe: „Dies ist ein Blindtext“ oder „Huardest gefburn“? Kjift – mitnichten! Ein Blindtext bietet mir wichtige Informationen. An ihm messe ich die Lesbarkeit einer Schrift, ihre Anmutung, wie harmonisch die Figuren zueinander stehen und prüfe, wie breit oder schmal sie läuft. Ein Blindtext sollte möglichst viele verschiedene Buchstaben enthalten und in der Originalsprache gesetzt sein. Er muss keinen Sinn ergeben, sollte aber lesbar sein. Fremdsprachige Texte wie „Lorem ipsum“ dienen nicht dem eigentlichen Zweck, da sie eine falsche Anmutung vermitteln. Dies hier ist ein Blindtext zum Testen von Textausgaben. Wer diesen Text liest, ist selbst schuld. </w:t>
+      <w:bookmarkStart w:id="27" w:name="_Toc536713963"/>
+      <w:r>
+        <w:t xml:space="preserve">New </w:t>
+      </w:r>
+      <w:proofErr w:type="spellStart"/>
+      <w:r>
+        <w:t>Section</w:t>
+      </w:r>
+      <w:bookmarkEnd w:id="27"/>
+      <w:proofErr w:type="spellEnd"/>
+    </w:p>
+    <w:p>
+      <w:r>
+        <w:t xml:space="preserve">Dies hier ist ein Blindtext zum Testen von Textausgaben. Wer diesen Text liest, ist selbst schuld. Der Text gibt lediglich den </w:t>
+      </w:r>
+      <w:proofErr w:type="spellStart"/>
+      <w:r>
+        <w:t>Grauwert</w:t>
+      </w:r>
+      <w:proofErr w:type="spellEnd"/>
+      <w:r>
+        <w:t xml:space="preserve"> der Schrift an. Ist das wirklich so? Ist es gleichgültig, ob ich schreibe: „Dies ist ein Blindtext“ oder „</w:t>
+      </w:r>
+      <w:proofErr w:type="spellStart"/>
+      <w:r>
+        <w:t>Huardest</w:t>
+      </w:r>
+      <w:proofErr w:type="spellEnd"/>
+      <w:r>
+        <w:t xml:space="preserve"> </w:t>
+      </w:r>
+      <w:proofErr w:type="spellStart"/>
+      <w:r>
+        <w:t>gefburn</w:t>
+      </w:r>
+      <w:proofErr w:type="spellEnd"/>
+      <w:r>
+        <w:t xml:space="preserve">“? </w:t>
+      </w:r>
+      <w:proofErr w:type="spellStart"/>
+      <w:r>
+        <w:t>Kjift</w:t>
+      </w:r>
+      <w:proofErr w:type="spellEnd"/>
+      <w:r>
+        <w:t xml:space="preserve"> – mitnichten! Ein Blindtext bietet mir wichtige Informationen. An ihm messe ich die Lesbarkeit einer Schrift, ihre Anmutung, wie harmonisch die Figuren zueinander stehen und prüfe, wie breit oder schmal sie läuft. Ein Blindtext sollte möglichst viele verschiedene Buchstaben enthalten und in der Originalsprache gesetzt sein. Er muss keinen Sinn ergeben, sollte aber lesbar sein. Fremdsprachige Texte wie „</w:t>
+      </w:r>
+      <w:proofErr w:type="spellStart"/>
+      <w:r>
+        <w:t>Lorem</w:t>
+      </w:r>
+      <w:proofErr w:type="spellEnd"/>
+      <w:r>
+        <w:t xml:space="preserve"> </w:t>
+      </w:r>
+      <w:proofErr w:type="spellStart"/>
+      <w:r>
+        <w:t>ipsum</w:t>
+      </w:r>
+      <w:proofErr w:type="spellEnd"/>
+      <w:r>
+        <w:t xml:space="preserve">“ dienen nicht dem eigentlichen Zweck, da sie eine falsche Anmutung vermitteln. Dies hier ist ein Blindtext zum Testen von Textausgaben. Wer diesen Text liest, ist selbst schuld. </w:t>
       </w:r>
       <w:r>
         <w:lastRenderedPageBreak/>
-        <w:t>Der Text gibt lediglich den Grauwert der Schrift an. Ist das wirklich so? Ist es gleichgültig, ob ich schreibe: „Dies ist ein Blindtext“ oder „Huardest gefburn“? Kjift – mitnichten! Ein Blindtext bietet mir wichtige Informationen. An ihm messe ich die Lesbarkeit einer Schrift, ihre Anmutung, wie harmonisch die Figuren zueinander stehen und prüfe, wie breit oder schmal sie läuft. Ein Blindtext sollte möglichst viele verschiedene Buchstaben enthalten und in der Originalsprache gesetzt sein. Er muss keinen Sinn ergeben, sollte aber lesbar sein. Fremdsprachige Texte wie „Lorem ipsum“ dienen nicht dem eigentlichen Zweck, da sie e</w:t>
+        <w:t xml:space="preserve">Der Text gibt lediglich den </w:t>
+      </w:r>
+      <w:proofErr w:type="spellStart"/>
+      <w:r>
+        <w:t>Grauwert</w:t>
+      </w:r>
+      <w:proofErr w:type="spellEnd"/>
+      <w:r>
+        <w:t xml:space="preserve"> der Schrift an. Ist das wirklich so? Ist es gleichgültig, ob ich schreibe: „Dies ist ein Blindtext“ oder „</w:t>
+      </w:r>
+      <w:proofErr w:type="spellStart"/>
+      <w:r>
+        <w:t>Huardest</w:t>
+      </w:r>
+      <w:proofErr w:type="spellEnd"/>
+      <w:r>
+        <w:t xml:space="preserve"> </w:t>
+      </w:r>
+      <w:proofErr w:type="spellStart"/>
+      <w:r>
+        <w:t>gefburn</w:t>
+      </w:r>
+      <w:proofErr w:type="spellEnd"/>
+      <w:r>
+        <w:t xml:space="preserve">“? </w:t>
+      </w:r>
+      <w:proofErr w:type="spellStart"/>
+      <w:r>
+        <w:t>Kjift</w:t>
+      </w:r>
+      <w:proofErr w:type="spellEnd"/>
+      <w:r>
+        <w:t xml:space="preserve"> – mitnichten! Ein Blindtext bietet mir wichtige Informationen. An ihm messe ich die Lesbarkeit einer Schrift, ihre Anmutung, wie harmonisch die Figuren zueinander stehen und prüfe, wie breit oder schmal sie läuft. Ein Blindtext sollte möglichst viele verschiedene Buchstaben enthalten und in der Originalsprache gesetzt sein. Er muss keinen Sinn ergeben, sollte aber lesbar sein. Fremdsprachige Texte wie „</w:t>
+      </w:r>
+      <w:proofErr w:type="spellStart"/>
+      <w:r>
+        <w:t>Lorem</w:t>
+      </w:r>
+      <w:proofErr w:type="spellEnd"/>
+      <w:r>
+        <w:t xml:space="preserve"> </w:t>
+      </w:r>
+      <w:proofErr w:type="spellStart"/>
+      <w:r>
+        <w:t>ipsum</w:t>
+      </w:r>
+      <w:proofErr w:type="spellEnd"/>
+      <w:r>
+        <w:t>“ dienen nicht dem eigentlichen Zweck, da sie e</w:t>
       </w:r>
       <w:r>
         <w:t>ine falsche Anmutung vermitteln.</w:t>
@@ -7594,15 +9071,116 @@
       <w:pPr>
         <w:pStyle w:val="berschrift3"/>
       </w:pPr>
-      <w:bookmarkStart w:id="27" w:name="_Toc536713964"/>
-      <w:r>
-        <w:t>New Subsection</w:t>
-      </w:r>
-      <w:bookmarkEnd w:id="27"/>
-    </w:p>
-    <w:p>
-      <w:r>
-        <w:t>Dies hier ist ein Blindtext zum Testen von Textausgaben. Wer diesen Text liest, ist selbst schuld. Der Text gibt lediglich den Grauwert der Schrift an. Ist das wirklich so? Ist es gleichgültig, ob ich schreibe: „Dies ist ein Blindtext“ oder „Huardest gefburn“? Kjift – mitnichten! Ein Blindtext bietet mir wichtige Informationen. An ihm messe ich die Lesbarkeit einer Schrift, ihre Anmutung, wie harmonisch die Figuren zueinander stehen und prüfe, wie breit oder schmal sie läuft. Ein Blindtext sollte möglichst viele verschiedene Buchstaben enthalten und in der Originalsprache gesetzt sein. Er muss keinen Sinn ergeben, sollte aber lesbar sein. Fremdsprachige Texte wie „Lorem ipsum“ dienen nicht dem eigentlichen Zweck, da sie eine falsche Anmutung vermitteln. Dies hier ist ein Blindtext zum Testen von Textausgaben. Wer diesen Text liest, ist selbst schuld. Der Text gibt lediglich den Grauwert der Schrift an. Ist das wirklich so? Ist es gleichgültig, ob ich schreibe: „Dies ist ein Blindtext“ oder „Huardest gefburn“? Kjift – mitnichten! Ein Blindtext bietet mir wichtige Informationen. An ihm messe ich die Lesbarkeit einer Schrift, ihre Anmutung, wie harmonisch die Figuren zueinander stehen und prüfe, wie breit oder schmal sie läuft. Ein Blindtext sollte möglichst viele verschiedene Buchstaben enthalten und in der Originalsprache gesetzt sein. Er muss keinen Sinn ergeben, sollte aber lesbar sein. Fremdsprachige Texte wie „Lorem ipsum“ dienen nicht dem eigentlichen Zweck, da sie e</w:t>
+      <w:bookmarkStart w:id="28" w:name="_Toc536713964"/>
+      <w:r>
+        <w:t xml:space="preserve">New </w:t>
+      </w:r>
+      <w:proofErr w:type="spellStart"/>
+      <w:r>
+        <w:t>Subsection</w:t>
+      </w:r>
+      <w:bookmarkEnd w:id="28"/>
+      <w:proofErr w:type="spellEnd"/>
+    </w:p>
+    <w:p>
+      <w:r>
+        <w:t xml:space="preserve">Dies hier ist ein Blindtext zum Testen von Textausgaben. Wer diesen Text liest, ist selbst schuld. Der Text gibt lediglich den </w:t>
+      </w:r>
+      <w:proofErr w:type="spellStart"/>
+      <w:r>
+        <w:t>Grauwert</w:t>
+      </w:r>
+      <w:proofErr w:type="spellEnd"/>
+      <w:r>
+        <w:t xml:space="preserve"> der Schrift an. Ist das wirklich so? Ist es gleichgültig, ob ich schreibe: „Dies ist ein Blindtext“ oder „</w:t>
+      </w:r>
+      <w:proofErr w:type="spellStart"/>
+      <w:r>
+        <w:t>Huardest</w:t>
+      </w:r>
+      <w:proofErr w:type="spellEnd"/>
+      <w:r>
+        <w:t xml:space="preserve"> </w:t>
+      </w:r>
+      <w:proofErr w:type="spellStart"/>
+      <w:r>
+        <w:t>gefburn</w:t>
+      </w:r>
+      <w:proofErr w:type="spellEnd"/>
+      <w:r>
+        <w:t xml:space="preserve">“? </w:t>
+      </w:r>
+      <w:proofErr w:type="spellStart"/>
+      <w:r>
+        <w:t>Kjift</w:t>
+      </w:r>
+      <w:proofErr w:type="spellEnd"/>
+      <w:r>
+        <w:t xml:space="preserve"> – mitnichten! Ein Blindtext bietet mir wichtige Informationen. An ihm messe ich die Lesbarkeit einer Schrift, ihre Anmutung, wie harmonisch die Figuren zueinander stehen und prüfe, wie breit oder schmal sie läuft. Ein Blindtext sollte möglichst viele verschiedene Buchstaben enthalten und in der Originalsprache gesetzt sein. Er muss keinen Sinn ergeben, sollte aber lesbar sein. Fremdsprachige Texte wie „</w:t>
+      </w:r>
+      <w:proofErr w:type="spellStart"/>
+      <w:r>
+        <w:t>Lorem</w:t>
+      </w:r>
+      <w:proofErr w:type="spellEnd"/>
+      <w:r>
+        <w:t xml:space="preserve"> </w:t>
+      </w:r>
+      <w:proofErr w:type="spellStart"/>
+      <w:r>
+        <w:t>ipsum</w:t>
+      </w:r>
+      <w:proofErr w:type="spellEnd"/>
+      <w:r>
+        <w:t xml:space="preserve">“ dienen nicht dem eigentlichen Zweck, da sie eine falsche Anmutung vermitteln. Dies hier ist ein Blindtext zum Testen von Textausgaben. Wer diesen Text liest, ist selbst schuld. Der Text gibt lediglich den </w:t>
+      </w:r>
+      <w:proofErr w:type="spellStart"/>
+      <w:r>
+        <w:t>Grauwert</w:t>
+      </w:r>
+      <w:proofErr w:type="spellEnd"/>
+      <w:r>
+        <w:t xml:space="preserve"> der Schrift an. Ist das wirklich so? Ist es gleichgültig, ob ich schreibe: „Dies ist ein Blindtext“ oder „</w:t>
+      </w:r>
+      <w:proofErr w:type="spellStart"/>
+      <w:r>
+        <w:t>Huardest</w:t>
+      </w:r>
+      <w:proofErr w:type="spellEnd"/>
+      <w:r>
+        <w:t xml:space="preserve"> </w:t>
+      </w:r>
+      <w:proofErr w:type="spellStart"/>
+      <w:r>
+        <w:t>gefburn</w:t>
+      </w:r>
+      <w:proofErr w:type="spellEnd"/>
+      <w:r>
+        <w:t xml:space="preserve">“? </w:t>
+      </w:r>
+      <w:proofErr w:type="spellStart"/>
+      <w:r>
+        <w:t>Kjift</w:t>
+      </w:r>
+      <w:proofErr w:type="spellEnd"/>
+      <w:r>
+        <w:t xml:space="preserve"> – mitnichten! Ein Blindtext bietet mir wichtige Informationen. An ihm messe ich die Lesbarkeit einer Schrift, ihre Anmutung, wie harmonisch die Figuren zueinander stehen und prüfe, wie breit oder schmal sie läuft. Ein Blindtext sollte möglichst viele verschiedene Buchstaben enthalten und in der Originalsprache gesetzt sein. Er muss keinen Sinn ergeben, sollte aber lesbar sein. Fremdsprachige Texte wie „</w:t>
+      </w:r>
+      <w:proofErr w:type="spellStart"/>
+      <w:r>
+        <w:t>Lorem</w:t>
+      </w:r>
+      <w:proofErr w:type="spellEnd"/>
+      <w:r>
+        <w:t xml:space="preserve"> </w:t>
+      </w:r>
+      <w:proofErr w:type="spellStart"/>
+      <w:r>
+        <w:t>ipsum</w:t>
+      </w:r>
+      <w:proofErr w:type="spellEnd"/>
+      <w:r>
+        <w:t>“ dienen nicht dem eigentlichen Zweck, da sie e</w:t>
       </w:r>
       <w:r>
         <w:t>ine falsche Anmutung vermitteln.</w:t>
@@ -7629,7 +9207,7 @@
           <w:lang w:val="en-US"/>
         </w:rPr>
       </w:pPr>
-      <w:bookmarkStart w:id="28" w:name="_Toc536713965"/>
+      <w:bookmarkStart w:id="29" w:name="_Toc536713965"/>
       <w:r>
         <w:rPr>
           <w:lang w:val="en-US"/>
@@ -7637,49 +9215,347 @@
         <w:lastRenderedPageBreak/>
         <w:t>Results and Discussion</w:t>
       </w:r>
-      <w:bookmarkEnd w:id="28"/>
-    </w:p>
-    <w:p>
-      <w:r>
-        <w:t>Dies hier ist ein Blindtext zum Testen von Textausgaben. Wer diesen Text liest, ist selbst schuld. Der Text gibt lediglich den Grauwert der Schrift an. Ist das wirklich so? Ist es gleichgültig, ob ich schreibe: „Dies ist ein Blindtext“ oder „Huardest gefburn“? Kjift – mitnichten! Ein Blindtext bietet mir wichtige Informationen. An ihm messe ich die Lesbarkeit einer Schrift, ihre Anmutung, wie harmonisch die Figuren zueinander stehen und prüfe, wie breit oder schmal sie läuft. Ein Blindtext sollte möglichst viele verschiedene Buchstaben enthalten und in der Originalsprache gesetzt sein. Er muss keinen Sinn ergeben, sollte aber lesbar sein. Fremdsprachige Texte wie „Lorem ipsum“ dienen nicht dem eigentlichen Zweck, da sie eine falsche Anmutung vermitteln. Dies hier ist ein Blindtext zum Testen von Textausgaben. Wer diesen Text liest, ist selbst schuld. Der Text gibt lediglich den Grauwert der Schrift an. Ist das wirklich so? Ist es gleichgültig, ob ich schreibe: „Dies ist ein Blindtext“ oder „Huardest gefburn“? Kjift – mitnichten! Ein Blindtext bietet mir wichtige Informationen. An ihm messe ich die Lesbarkeit einer Schrift, ihre Anmutung, wie harmonisch die Figuren zueinander stehen und prüfe, wie breit oder schmal sie läuft. Ein Blindtext sollte möglichst viele verschiedene Buchstaben enthalten und in der Originalsprache gesetzt sein. Er muss keinen Sinn ergeben, sollte aber lesbar sein. Fremdsprachige Texte wie „Lorem ipsum“ dienen nicht dem eigentlichen Zweck, da sie eine falsche Anmutung vermitteln.</w:t>
+      <w:bookmarkEnd w:id="29"/>
+    </w:p>
+    <w:p>
+      <w:r>
+        <w:t xml:space="preserve">Dies hier ist ein Blindtext zum Testen von Textausgaben. Wer diesen Text liest, ist selbst schuld. Der Text gibt lediglich den </w:t>
+      </w:r>
+      <w:proofErr w:type="spellStart"/>
+      <w:r>
+        <w:t>Grauwert</w:t>
+      </w:r>
+      <w:proofErr w:type="spellEnd"/>
+      <w:r>
+        <w:t xml:space="preserve"> der Schrift an. Ist das wirklich so? Ist es gleichgültig, ob ich schreibe: „Dies ist ein Blindtext“ oder „</w:t>
+      </w:r>
+      <w:proofErr w:type="spellStart"/>
+      <w:r>
+        <w:t>Huardest</w:t>
+      </w:r>
+      <w:proofErr w:type="spellEnd"/>
+      <w:r>
+        <w:t xml:space="preserve"> </w:t>
+      </w:r>
+      <w:proofErr w:type="spellStart"/>
+      <w:r>
+        <w:t>gefburn</w:t>
+      </w:r>
+      <w:proofErr w:type="spellEnd"/>
+      <w:r>
+        <w:t xml:space="preserve">“? </w:t>
+      </w:r>
+      <w:proofErr w:type="spellStart"/>
+      <w:r>
+        <w:t>Kjift</w:t>
+      </w:r>
+      <w:proofErr w:type="spellEnd"/>
+      <w:r>
+        <w:t xml:space="preserve"> – mitnichten! Ein Blindtext bietet mir wichtige Informationen. An ihm messe ich die Lesbarkeit einer Schrift, ihre Anmutung, wie harmonisch die Figuren zueinander stehen und prüfe, wie breit oder schmal sie läuft. Ein Blindtext sollte möglichst viele verschiedene Buchstaben enthalten und in der Originalsprache gesetzt sein. Er muss keinen Sinn ergeben, sollte aber lesbar sein. Fremdsprachige Texte wie „</w:t>
+      </w:r>
+      <w:proofErr w:type="spellStart"/>
+      <w:r>
+        <w:t>Lorem</w:t>
+      </w:r>
+      <w:proofErr w:type="spellEnd"/>
+      <w:r>
+        <w:t xml:space="preserve"> </w:t>
+      </w:r>
+      <w:proofErr w:type="spellStart"/>
+      <w:r>
+        <w:t>ipsum</w:t>
+      </w:r>
+      <w:proofErr w:type="spellEnd"/>
+      <w:r>
+        <w:t xml:space="preserve">“ dienen nicht dem eigentlichen Zweck, da sie eine falsche Anmutung vermitteln. Dies hier ist ein Blindtext zum Testen von Textausgaben. Wer diesen Text liest, ist selbst schuld. Der Text gibt lediglich den </w:t>
+      </w:r>
+      <w:proofErr w:type="spellStart"/>
+      <w:r>
+        <w:t>Grauwert</w:t>
+      </w:r>
+      <w:proofErr w:type="spellEnd"/>
+      <w:r>
+        <w:t xml:space="preserve"> der Schrift an. Ist das wirklich so? Ist es gleichgültig, ob ich schreibe: „Dies ist ein Blindtext“ oder „</w:t>
+      </w:r>
+      <w:proofErr w:type="spellStart"/>
+      <w:r>
+        <w:t>Huardest</w:t>
+      </w:r>
+      <w:proofErr w:type="spellEnd"/>
+      <w:r>
+        <w:t xml:space="preserve"> </w:t>
+      </w:r>
+      <w:proofErr w:type="spellStart"/>
+      <w:r>
+        <w:t>gefburn</w:t>
+      </w:r>
+      <w:proofErr w:type="spellEnd"/>
+      <w:r>
+        <w:t xml:space="preserve">“? </w:t>
+      </w:r>
+      <w:proofErr w:type="spellStart"/>
+      <w:r>
+        <w:t>Kjift</w:t>
+      </w:r>
+      <w:proofErr w:type="spellEnd"/>
+      <w:r>
+        <w:t xml:space="preserve"> – mitnichten! Ein Blindtext bietet mir wichtige Informationen. An ihm messe ich die Lesbarkeit einer Schrift, ihre Anmutung, wie harmonisch die Figuren zueinander stehen und prüfe, wie breit oder schmal sie läuft. Ein Blindtext sollte möglichst viele verschiedene Buchstaben enthalten und in der Originalsprache gesetzt sein. Er muss keinen Sinn ergeben, sollte aber lesbar sein. Fremdsprachige Texte wie „</w:t>
+      </w:r>
+      <w:proofErr w:type="spellStart"/>
+      <w:r>
+        <w:t>Lorem</w:t>
+      </w:r>
+      <w:proofErr w:type="spellEnd"/>
+      <w:r>
+        <w:t xml:space="preserve"> </w:t>
+      </w:r>
+      <w:proofErr w:type="spellStart"/>
+      <w:r>
+        <w:t>ipsum</w:t>
+      </w:r>
+      <w:proofErr w:type="spellEnd"/>
+      <w:r>
+        <w:t>“ dienen nicht dem eigentlichen Zweck, da sie eine falsche Anmutung vermitteln.</w:t>
       </w:r>
     </w:p>
     <w:p>
       <w:pPr>
         <w:pStyle w:val="berschrift2"/>
       </w:pPr>
-      <w:bookmarkStart w:id="29" w:name="_Toc536713966"/>
-      <w:r>
-        <w:t>New Section</w:t>
-      </w:r>
-      <w:bookmarkEnd w:id="29"/>
-    </w:p>
-    <w:p>
-      <w:r>
-        <w:t xml:space="preserve">Dies hier ist ein Blindtext zum Testen von Textausgaben. Wer diesen Text liest, ist selbst schuld. Der Text gibt lediglich den Grauwert der Schrift an. Ist das </w:t>
+      <w:bookmarkStart w:id="30" w:name="_Toc536713966"/>
+      <w:r>
+        <w:t xml:space="preserve">New </w:t>
+      </w:r>
+      <w:proofErr w:type="spellStart"/>
+      <w:r>
+        <w:t>Section</w:t>
+      </w:r>
+      <w:bookmarkEnd w:id="30"/>
+      <w:proofErr w:type="spellEnd"/>
+    </w:p>
+    <w:p>
+      <w:r>
+        <w:t xml:space="preserve">Dies hier ist ein Blindtext zum Testen von Textausgaben. Wer diesen Text liest, ist selbst schuld. Der Text gibt lediglich den </w:t>
+      </w:r>
+      <w:proofErr w:type="spellStart"/>
+      <w:r>
+        <w:t>Grauwert</w:t>
+      </w:r>
+      <w:proofErr w:type="spellEnd"/>
+      <w:r>
+        <w:t xml:space="preserve"> der Schrift an. Ist das </w:t>
       </w:r>
       <w:r>
         <w:lastRenderedPageBreak/>
-        <w:t>wirklich so? Ist es gleichgültig, ob ich schreibe: „Dies ist ein Blindtext“ oder „Huardest gefburn“? Kjift – mitnichten! Ein Blindtext bietet mir wichtige Informationen. An ihm messe ich die Lesbarkeit einer Schrift, ihre Anmutung, wie harmonisch die Figuren zueinander stehen und prüfe, wie breit oder schmal sie läuft. Ein Blindtext sollte möglichst viele verschiedene Buchstaben enthalten und in der Originalsprache gesetzt sein. Er muss keinen Sinn ergeben, sollte aber lesbar sein. Fremdsprachige Texte wie „Lorem ipsum“ dienen nicht dem eigentlichen Zweck, da sie eine falsche Anmutung vermitteln. Dies hier ist ein Blindtext zum Testen von Textausgaben. Wer diesen Text liest, ist selbst schuld. Der Text gibt lediglich den Grauwert der Schrift an. Ist das wirklich so? Ist es gleichgültig, ob ich schreibe: „Dies ist ein Blindtext“ oder „Huardest gefburn“? Kjift – mitnichten! Ein Blindtext bietet mir wichtige Informationen. An ihm messe ich die Lesbarkeit einer Schrift, ihre Anmutung, wie harmonisch die Figuren zueinander stehen und prüfe, wie breit oder schmal sie läuft. Ein Blindtext sollte möglichst viele verschiedene Buchstaben enthalten und in der Originalsprache gesetzt sein. Er muss keinen Sinn ergeben, sollte aber lesbar sein. Fremdsprachige Texte wie „Lorem ipsum“ dienen nicht dem eigentlichen Zweck, da sie eine falsche Anmutung vermitteln.</w:t>
+        <w:t>wirklich so? Ist es gleichgültig, ob ich schreibe: „Dies ist ein Blindtext“ oder „</w:t>
+      </w:r>
+      <w:proofErr w:type="spellStart"/>
+      <w:r>
+        <w:t>Huardest</w:t>
+      </w:r>
+      <w:proofErr w:type="spellEnd"/>
+      <w:r>
+        <w:t xml:space="preserve"> </w:t>
+      </w:r>
+      <w:proofErr w:type="spellStart"/>
+      <w:r>
+        <w:t>gefburn</w:t>
+      </w:r>
+      <w:proofErr w:type="spellEnd"/>
+      <w:r>
+        <w:t xml:space="preserve">“? </w:t>
+      </w:r>
+      <w:proofErr w:type="spellStart"/>
+      <w:r>
+        <w:t>Kjift</w:t>
+      </w:r>
+      <w:proofErr w:type="spellEnd"/>
+      <w:r>
+        <w:t xml:space="preserve"> – mitnichten! Ein Blindtext bietet mir wichtige Informationen. An ihm messe ich die Lesbarkeit einer Schrift, ihre Anmutung, wie harmonisch die Figuren zueinander stehen und prüfe, wie breit oder schmal sie läuft. Ein Blindtext sollte möglichst viele verschiedene Buchstaben enthalten und in der Originalsprache gesetzt sein. Er muss keinen Sinn ergeben, sollte aber lesbar sein. Fremdsprachige Texte wie „</w:t>
+      </w:r>
+      <w:proofErr w:type="spellStart"/>
+      <w:r>
+        <w:t>Lorem</w:t>
+      </w:r>
+      <w:proofErr w:type="spellEnd"/>
+      <w:r>
+        <w:t xml:space="preserve"> </w:t>
+      </w:r>
+      <w:proofErr w:type="spellStart"/>
+      <w:r>
+        <w:t>ipsum</w:t>
+      </w:r>
+      <w:proofErr w:type="spellEnd"/>
+      <w:r>
+        <w:t xml:space="preserve">“ dienen nicht dem eigentlichen Zweck, da sie eine falsche Anmutung vermitteln. Dies hier ist ein Blindtext zum Testen von Textausgaben. Wer diesen Text liest, ist selbst schuld. Der Text gibt lediglich den </w:t>
+      </w:r>
+      <w:proofErr w:type="spellStart"/>
+      <w:r>
+        <w:t>Grauwert</w:t>
+      </w:r>
+      <w:proofErr w:type="spellEnd"/>
+      <w:r>
+        <w:t xml:space="preserve"> der Schrift an. Ist das wirklich so? Ist es gleichgültig, ob ich schreibe: „Dies ist ein Blindtext“ oder „</w:t>
+      </w:r>
+      <w:proofErr w:type="spellStart"/>
+      <w:r>
+        <w:t>Huardest</w:t>
+      </w:r>
+      <w:proofErr w:type="spellEnd"/>
+      <w:r>
+        <w:t xml:space="preserve"> </w:t>
+      </w:r>
+      <w:proofErr w:type="spellStart"/>
+      <w:r>
+        <w:t>gefburn</w:t>
+      </w:r>
+      <w:proofErr w:type="spellEnd"/>
+      <w:r>
+        <w:t xml:space="preserve">“? </w:t>
+      </w:r>
+      <w:proofErr w:type="spellStart"/>
+      <w:r>
+        <w:t>Kjift</w:t>
+      </w:r>
+      <w:proofErr w:type="spellEnd"/>
+      <w:r>
+        <w:t xml:space="preserve"> – mitnichten! Ein Blindtext bietet mir wichtige Informationen. An ihm messe ich die Lesbarkeit einer Schrift, ihre Anmutung, wie harmonisch die Figuren zueinander stehen und prüfe, wie breit oder schmal sie läuft. Ein Blindtext sollte möglichst viele verschiedene Buchstaben enthalten und in der Originalsprache gesetzt sein. Er muss keinen Sinn ergeben, sollte aber lesbar sein. Fremdsprachige Texte wie „</w:t>
+      </w:r>
+      <w:proofErr w:type="spellStart"/>
+      <w:r>
+        <w:t>Lorem</w:t>
+      </w:r>
+      <w:proofErr w:type="spellEnd"/>
+      <w:r>
+        <w:t xml:space="preserve"> </w:t>
+      </w:r>
+      <w:proofErr w:type="spellStart"/>
+      <w:r>
+        <w:t>ipsum</w:t>
+      </w:r>
+      <w:proofErr w:type="spellEnd"/>
+      <w:r>
+        <w:t>“ dienen nicht dem eigentlichen Zweck, da sie eine falsche Anmutung vermitteln.</w:t>
       </w:r>
     </w:p>
     <w:p>
       <w:pPr>
         <w:pStyle w:val="berschrift2"/>
       </w:pPr>
-      <w:bookmarkStart w:id="30" w:name="_Toc536713967"/>
-      <w:r>
-        <w:t>New Section</w:t>
-      </w:r>
-      <w:bookmarkEnd w:id="30"/>
-    </w:p>
-    <w:p>
-      <w:r>
-        <w:t xml:space="preserve">Dies hier ist ein Blindtext zum Testen von Textausgaben. Wer diesen Text liest, ist selbst schuld. Der Text gibt lediglich den Grauwert der Schrift an. Ist das wirklich so? Ist es gleichgültig, ob ich schreibe: „Dies ist ein Blindtext“ oder „Huardest gefburn“? Kjift – mitnichten! Ein Blindtext bietet mir wichtige Informationen. An ihm messe ich die Lesbarkeit einer Schrift, ihre Anmutung, wie harmonisch die Figuren zueinander stehen und prüfe, wie breit oder schmal sie läuft. Ein Blindtext sollte möglichst viele verschiedene Buchstaben enthalten und in der Originalsprache gesetzt sein. Er muss keinen Sinn ergeben, sollte aber lesbar sein. Fremdsprachige Texte wie „Lorem ipsum“ dienen nicht dem eigentlichen Zweck, da sie eine falsche Anmutung vermitteln. Dies hier ist ein Blindtext zum Testen von Textausgaben. Wer diesen Text liest, ist selbst schuld. </w:t>
+      <w:bookmarkStart w:id="31" w:name="_Toc536713967"/>
+      <w:r>
+        <w:t xml:space="preserve">New </w:t>
+      </w:r>
+      <w:proofErr w:type="spellStart"/>
+      <w:r>
+        <w:t>Section</w:t>
+      </w:r>
+      <w:bookmarkEnd w:id="31"/>
+      <w:proofErr w:type="spellEnd"/>
+    </w:p>
+    <w:p>
+      <w:r>
+        <w:t xml:space="preserve">Dies hier ist ein Blindtext zum Testen von Textausgaben. Wer diesen Text liest, ist selbst schuld. Der Text gibt lediglich den </w:t>
+      </w:r>
+      <w:proofErr w:type="spellStart"/>
+      <w:r>
+        <w:t>Grauwert</w:t>
+      </w:r>
+      <w:proofErr w:type="spellEnd"/>
+      <w:r>
+        <w:t xml:space="preserve"> der Schrift an. Ist das wirklich so? Ist es gleichgültig, ob ich schreibe: „Dies ist ein Blindtext“ oder „</w:t>
+      </w:r>
+      <w:proofErr w:type="spellStart"/>
+      <w:r>
+        <w:t>Huardest</w:t>
+      </w:r>
+      <w:proofErr w:type="spellEnd"/>
+      <w:r>
+        <w:t xml:space="preserve"> </w:t>
+      </w:r>
+      <w:proofErr w:type="spellStart"/>
+      <w:r>
+        <w:t>gefburn</w:t>
+      </w:r>
+      <w:proofErr w:type="spellEnd"/>
+      <w:r>
+        <w:t xml:space="preserve">“? </w:t>
+      </w:r>
+      <w:proofErr w:type="spellStart"/>
+      <w:r>
+        <w:t>Kjift</w:t>
+      </w:r>
+      <w:proofErr w:type="spellEnd"/>
+      <w:r>
+        <w:t xml:space="preserve"> – mitnichten! Ein Blindtext bietet mir wichtige Informationen. An ihm messe ich die Lesbarkeit einer Schrift, ihre Anmutung, wie harmonisch die Figuren zueinander stehen und prüfe, wie breit oder schmal sie läuft. Ein Blindtext sollte möglichst viele verschiedene Buchstaben enthalten und in der Originalsprache gesetzt sein. Er muss keinen Sinn ergeben, sollte aber lesbar sein. Fremdsprachige Texte wie „</w:t>
+      </w:r>
+      <w:proofErr w:type="spellStart"/>
+      <w:r>
+        <w:t>Lorem</w:t>
+      </w:r>
+      <w:proofErr w:type="spellEnd"/>
+      <w:r>
+        <w:t xml:space="preserve"> </w:t>
+      </w:r>
+      <w:proofErr w:type="spellStart"/>
+      <w:r>
+        <w:t>ipsum</w:t>
+      </w:r>
+      <w:proofErr w:type="spellEnd"/>
+      <w:r>
+        <w:t xml:space="preserve">“ dienen nicht dem eigentlichen Zweck, da sie eine falsche Anmutung vermitteln. Dies hier ist ein Blindtext zum Testen von Textausgaben. Wer diesen Text liest, ist selbst schuld. </w:t>
       </w:r>
       <w:r>
         <w:lastRenderedPageBreak/>
-        <w:t>Der Text gibt lediglich den Grauwert der Schrift an. Ist das wirklich so? Ist es gleichgültig, ob ich schreibe: „Dies ist ein Blindtext“ oder „Huardest gefburn“? Kjift – mitnichten! Ein Blindtext bietet mir wichtige Informationen. An ihm messe ich die Lesbarkeit einer Schrift, ihre Anmutung, wie harmonisch die Figuren zueinander stehen und prüfe, wie breit oder schmal sie läuft. Ein Blindtext sollte möglichst viele verschiedene Buchstaben enthalten und in der Originalsprache gesetzt sein. Er muss keinen Sinn ergeben, sollte aber lesbar sein. Fremdsprachige Texte wie „Lorem ipsum“ dienen nicht dem eigentlichen Zweck, da sie e</w:t>
+        <w:t xml:space="preserve">Der Text gibt lediglich den </w:t>
+      </w:r>
+      <w:proofErr w:type="spellStart"/>
+      <w:r>
+        <w:t>Grauwert</w:t>
+      </w:r>
+      <w:proofErr w:type="spellEnd"/>
+      <w:r>
+        <w:t xml:space="preserve"> der Schrift an. Ist das wirklich so? Ist es gleichgültig, ob ich schreibe: „Dies ist ein Blindtext“ oder „</w:t>
+      </w:r>
+      <w:proofErr w:type="spellStart"/>
+      <w:r>
+        <w:t>Huardest</w:t>
+      </w:r>
+      <w:proofErr w:type="spellEnd"/>
+      <w:r>
+        <w:t xml:space="preserve"> </w:t>
+      </w:r>
+      <w:proofErr w:type="spellStart"/>
+      <w:r>
+        <w:t>gefburn</w:t>
+      </w:r>
+      <w:proofErr w:type="spellEnd"/>
+      <w:r>
+        <w:t xml:space="preserve">“? </w:t>
+      </w:r>
+      <w:proofErr w:type="spellStart"/>
+      <w:r>
+        <w:t>Kjift</w:t>
+      </w:r>
+      <w:proofErr w:type="spellEnd"/>
+      <w:r>
+        <w:t xml:space="preserve"> – mitnichten! Ein Blindtext bietet mir wichtige Informationen. An ihm messe ich die Lesbarkeit einer Schrift, ihre Anmutung, wie harmonisch die Figuren zueinander stehen und prüfe, wie breit oder schmal sie läuft. Ein Blindtext sollte möglichst viele verschiedene Buchstaben enthalten und in der Originalsprache gesetzt sein. Er muss keinen Sinn ergeben, sollte aber lesbar sein. Fremdsprachige Texte wie „</w:t>
+      </w:r>
+      <w:proofErr w:type="spellStart"/>
+      <w:r>
+        <w:t>Lorem</w:t>
+      </w:r>
+      <w:proofErr w:type="spellEnd"/>
+      <w:r>
+        <w:t xml:space="preserve"> </w:t>
+      </w:r>
+      <w:proofErr w:type="spellStart"/>
+      <w:r>
+        <w:t>ipsum</w:t>
+      </w:r>
+      <w:proofErr w:type="spellEnd"/>
+      <w:r>
+        <w:t>“ dienen nicht dem eigentlichen Zweck, da sie e</w:t>
       </w:r>
       <w:r>
         <w:t>ine falsche Anmutung vermitteln.</w:t>
@@ -7689,15 +9565,116 @@
       <w:pPr>
         <w:pStyle w:val="berschrift3"/>
       </w:pPr>
-      <w:bookmarkStart w:id="31" w:name="_Toc536713968"/>
-      <w:r>
-        <w:t>New Subsection</w:t>
-      </w:r>
-      <w:bookmarkEnd w:id="31"/>
-    </w:p>
-    <w:p>
-      <w:r>
-        <w:t>Dies hier ist ein Blindtext zum Testen von Textausgaben. Wer diesen Text liest, ist selbst schuld. Der Text gibt lediglich den Grauwert der Schrift an. Ist das wirklich so? Ist es gleichgültig, ob ich schreibe: „Dies ist ein Blindtext“ oder „Huardest gefburn“? Kjift – mitnichten! Ein Blindtext bietet mir wichtige Informationen. An ihm messe ich die Lesbarkeit einer Schrift, ihre Anmutung, wie harmonisch die Figuren zueinander stehen und prüfe, wie breit oder schmal sie läuft. Ein Blindtext sollte möglichst viele verschiedene Buchstaben enthalten und in der Originalsprache gesetzt sein. Er muss keinen Sinn ergeben, sollte aber lesbar sein. Fremdsprachige Texte wie „Lorem ipsum“ dienen nicht dem eigentlichen Zweck, da sie eine falsche Anmutung vermitteln. Dies hier ist ein Blindtext zum Testen von Textausgaben. Wer diesen Text liest, ist selbst schuld. Der Text gibt lediglich den Grauwert der Schrift an. Ist das wirklich so? Ist es gleichgültig, ob ich schreibe: „Dies ist ein Blindtext“ oder „Huardest gefburn“? Kjift – mitnichten! Ein Blindtext bietet mir wichtige Informationen. An ihm messe ich die Lesbarkeit einer Schrift, ihre Anmutung, wie harmonisch die Figuren zueinander stehen und prüfe, wie breit oder schmal sie läuft. Ein Blindtext sollte möglichst viele verschiedene Buchstaben enthalten und in der Originalsprache gesetzt sein. Er muss keinen Sinn ergeben, sollte aber lesbar sein. Fremdsprachige Texte wie „Lorem ipsum“ dienen nicht dem eigentlichen Zweck, da sie e</w:t>
+      <w:bookmarkStart w:id="32" w:name="_Toc536713968"/>
+      <w:r>
+        <w:t xml:space="preserve">New </w:t>
+      </w:r>
+      <w:proofErr w:type="spellStart"/>
+      <w:r>
+        <w:t>Subsection</w:t>
+      </w:r>
+      <w:bookmarkEnd w:id="32"/>
+      <w:proofErr w:type="spellEnd"/>
+    </w:p>
+    <w:p>
+      <w:r>
+        <w:t xml:space="preserve">Dies hier ist ein Blindtext zum Testen von Textausgaben. Wer diesen Text liest, ist selbst schuld. Der Text gibt lediglich den </w:t>
+      </w:r>
+      <w:proofErr w:type="spellStart"/>
+      <w:r>
+        <w:t>Grauwert</w:t>
+      </w:r>
+      <w:proofErr w:type="spellEnd"/>
+      <w:r>
+        <w:t xml:space="preserve"> der Schrift an. Ist das wirklich so? Ist es gleichgültig, ob ich schreibe: „Dies ist ein Blindtext“ oder „</w:t>
+      </w:r>
+      <w:proofErr w:type="spellStart"/>
+      <w:r>
+        <w:t>Huardest</w:t>
+      </w:r>
+      <w:proofErr w:type="spellEnd"/>
+      <w:r>
+        <w:t xml:space="preserve"> </w:t>
+      </w:r>
+      <w:proofErr w:type="spellStart"/>
+      <w:r>
+        <w:t>gefburn</w:t>
+      </w:r>
+      <w:proofErr w:type="spellEnd"/>
+      <w:r>
+        <w:t xml:space="preserve">“? </w:t>
+      </w:r>
+      <w:proofErr w:type="spellStart"/>
+      <w:r>
+        <w:t>Kjift</w:t>
+      </w:r>
+      <w:proofErr w:type="spellEnd"/>
+      <w:r>
+        <w:t xml:space="preserve"> – mitnichten! Ein Blindtext bietet mir wichtige Informationen. An ihm messe ich die Lesbarkeit einer Schrift, ihre Anmutung, wie harmonisch die Figuren zueinander stehen und prüfe, wie breit oder schmal sie läuft. Ein Blindtext sollte möglichst viele verschiedene Buchstaben enthalten und in der Originalsprache gesetzt sein. Er muss keinen Sinn ergeben, sollte aber lesbar sein. Fremdsprachige Texte wie „</w:t>
+      </w:r>
+      <w:proofErr w:type="spellStart"/>
+      <w:r>
+        <w:t>Lorem</w:t>
+      </w:r>
+      <w:proofErr w:type="spellEnd"/>
+      <w:r>
+        <w:t xml:space="preserve"> </w:t>
+      </w:r>
+      <w:proofErr w:type="spellStart"/>
+      <w:r>
+        <w:t>ipsum</w:t>
+      </w:r>
+      <w:proofErr w:type="spellEnd"/>
+      <w:r>
+        <w:t xml:space="preserve">“ dienen nicht dem eigentlichen Zweck, da sie eine falsche Anmutung vermitteln. Dies hier ist ein Blindtext zum Testen von Textausgaben. Wer diesen Text liest, ist selbst schuld. Der Text gibt lediglich den </w:t>
+      </w:r>
+      <w:proofErr w:type="spellStart"/>
+      <w:r>
+        <w:t>Grauwert</w:t>
+      </w:r>
+      <w:proofErr w:type="spellEnd"/>
+      <w:r>
+        <w:t xml:space="preserve"> der Schrift an. Ist das wirklich so? Ist es gleichgültig, ob ich schreibe: „Dies ist ein Blindtext“ oder „</w:t>
+      </w:r>
+      <w:proofErr w:type="spellStart"/>
+      <w:r>
+        <w:t>Huardest</w:t>
+      </w:r>
+      <w:proofErr w:type="spellEnd"/>
+      <w:r>
+        <w:t xml:space="preserve"> </w:t>
+      </w:r>
+      <w:proofErr w:type="spellStart"/>
+      <w:r>
+        <w:t>gefburn</w:t>
+      </w:r>
+      <w:proofErr w:type="spellEnd"/>
+      <w:r>
+        <w:t xml:space="preserve">“? </w:t>
+      </w:r>
+      <w:proofErr w:type="spellStart"/>
+      <w:r>
+        <w:t>Kjift</w:t>
+      </w:r>
+      <w:proofErr w:type="spellEnd"/>
+      <w:r>
+        <w:t xml:space="preserve"> – mitnichten! Ein Blindtext bietet mir wichtige Informationen. An ihm messe ich die Lesbarkeit einer Schrift, ihre Anmutung, wie harmonisch die Figuren zueinander stehen und prüfe, wie breit oder schmal sie läuft. Ein Blindtext sollte möglichst viele verschiedene Buchstaben enthalten und in der Originalsprache gesetzt sein. Er muss keinen Sinn ergeben, sollte aber lesbar sein. Fremdsprachige Texte wie „</w:t>
+      </w:r>
+      <w:proofErr w:type="spellStart"/>
+      <w:r>
+        <w:t>Lorem</w:t>
+      </w:r>
+      <w:proofErr w:type="spellEnd"/>
+      <w:r>
+        <w:t xml:space="preserve"> </w:t>
+      </w:r>
+      <w:proofErr w:type="spellStart"/>
+      <w:r>
+        <w:t>ipsum</w:t>
+      </w:r>
+      <w:proofErr w:type="spellEnd"/>
+      <w:r>
+        <w:t>“ dienen nicht dem eigentlichen Zweck, da sie e</w:t>
       </w:r>
       <w:r>
         <w:t>ine falsche Anmutung vermitteln.</w:t>
@@ -7724,7 +9701,7 @@
           <w:lang w:val="en-US"/>
         </w:rPr>
       </w:pPr>
-      <w:bookmarkStart w:id="32" w:name="_Toc536713969"/>
+      <w:bookmarkStart w:id="33" w:name="_Toc536713969"/>
       <w:r>
         <w:rPr>
           <w:lang w:val="en-US"/>
@@ -7732,49 +9709,347 @@
         <w:lastRenderedPageBreak/>
         <w:t>Conclusion and Outlook</w:t>
       </w:r>
-      <w:bookmarkEnd w:id="32"/>
-    </w:p>
-    <w:p>
-      <w:r>
-        <w:t>Dies hier ist ein Blindtext zum Testen von Textausgaben. Wer diesen Text liest, ist selbst schuld. Der Text gibt lediglich den Grauwert der Schrift an. Ist das wirklich so? Ist es gleichgültig, ob ich schreibe: „Dies ist ein Blindtext“ oder „Huardest gefburn“? Kjift – mitnichten! Ein Blindtext bietet mir wichtige Informationen. An ihm messe ich die Lesbarkeit einer Schrift, ihre Anmutung, wie harmonisch die Figuren zueinander stehen und prüfe, wie breit oder schmal sie läuft. Ein Blindtext sollte möglichst viele verschiedene Buchstaben enthalten und in der Originalsprache gesetzt sein. Er muss keinen Sinn ergeben, sollte aber lesbar sein. Fremdsprachige Texte wie „Lorem ipsum“ dienen nicht dem eigentlichen Zweck, da sie eine falsche Anmutung vermitteln. Dies hier ist ein Blindtext zum Testen von Textausgaben. Wer diesen Text liest, ist selbst schuld. Der Text gibt lediglich den Grauwert der Schrift an. Ist das wirklich so? Ist es gleichgültig, ob ich schreibe: „Dies ist ein Blindtext“ oder „Huardest gefburn“? Kjift – mitnichten! Ein Blindtext bietet mir wichtige Informationen. An ihm messe ich die Lesbarkeit einer Schrift, ihre Anmutung, wie harmonisch die Figuren zueinander stehen und prüfe, wie breit oder schmal sie läuft. Ein Blindtext sollte möglichst viele verschiedene Buchstaben enthalten und in der Originalsprache gesetzt sein. Er muss keinen Sinn ergeben, sollte aber lesbar sein. Fremdsprachige Texte wie „Lorem ipsum“ dienen nicht dem eigentlichen Zweck, da sie eine falsche Anmutung vermitteln.</w:t>
+      <w:bookmarkEnd w:id="33"/>
+    </w:p>
+    <w:p>
+      <w:r>
+        <w:t xml:space="preserve">Dies hier ist ein Blindtext zum Testen von Textausgaben. Wer diesen Text liest, ist selbst schuld. Der Text gibt lediglich den </w:t>
+      </w:r>
+      <w:proofErr w:type="spellStart"/>
+      <w:r>
+        <w:t>Grauwert</w:t>
+      </w:r>
+      <w:proofErr w:type="spellEnd"/>
+      <w:r>
+        <w:t xml:space="preserve"> der Schrift an. Ist das wirklich so? Ist es gleichgültig, ob ich schreibe: „Dies ist ein Blindtext“ oder „</w:t>
+      </w:r>
+      <w:proofErr w:type="spellStart"/>
+      <w:r>
+        <w:t>Huardest</w:t>
+      </w:r>
+      <w:proofErr w:type="spellEnd"/>
+      <w:r>
+        <w:t xml:space="preserve"> </w:t>
+      </w:r>
+      <w:proofErr w:type="spellStart"/>
+      <w:r>
+        <w:t>gefburn</w:t>
+      </w:r>
+      <w:proofErr w:type="spellEnd"/>
+      <w:r>
+        <w:t xml:space="preserve">“? </w:t>
+      </w:r>
+      <w:proofErr w:type="spellStart"/>
+      <w:r>
+        <w:t>Kjift</w:t>
+      </w:r>
+      <w:proofErr w:type="spellEnd"/>
+      <w:r>
+        <w:t xml:space="preserve"> – mitnichten! Ein Blindtext bietet mir wichtige Informationen. An ihm messe ich die Lesbarkeit einer Schrift, ihre Anmutung, wie harmonisch die Figuren zueinander stehen und prüfe, wie breit oder schmal sie läuft. Ein Blindtext sollte möglichst viele verschiedene Buchstaben enthalten und in der Originalsprache gesetzt sein. Er muss keinen Sinn ergeben, sollte aber lesbar sein. Fremdsprachige Texte wie „</w:t>
+      </w:r>
+      <w:proofErr w:type="spellStart"/>
+      <w:r>
+        <w:t>Lorem</w:t>
+      </w:r>
+      <w:proofErr w:type="spellEnd"/>
+      <w:r>
+        <w:t xml:space="preserve"> </w:t>
+      </w:r>
+      <w:proofErr w:type="spellStart"/>
+      <w:r>
+        <w:t>ipsum</w:t>
+      </w:r>
+      <w:proofErr w:type="spellEnd"/>
+      <w:r>
+        <w:t xml:space="preserve">“ dienen nicht dem eigentlichen Zweck, da sie eine falsche Anmutung vermitteln. Dies hier ist ein Blindtext zum Testen von Textausgaben. Wer diesen Text liest, ist selbst schuld. Der Text gibt lediglich den </w:t>
+      </w:r>
+      <w:proofErr w:type="spellStart"/>
+      <w:r>
+        <w:t>Grauwert</w:t>
+      </w:r>
+      <w:proofErr w:type="spellEnd"/>
+      <w:r>
+        <w:t xml:space="preserve"> der Schrift an. Ist das wirklich so? Ist es gleichgültig, ob ich schreibe: „Dies ist ein Blindtext“ oder „</w:t>
+      </w:r>
+      <w:proofErr w:type="spellStart"/>
+      <w:r>
+        <w:t>Huardest</w:t>
+      </w:r>
+      <w:proofErr w:type="spellEnd"/>
+      <w:r>
+        <w:t xml:space="preserve"> </w:t>
+      </w:r>
+      <w:proofErr w:type="spellStart"/>
+      <w:r>
+        <w:t>gefburn</w:t>
+      </w:r>
+      <w:proofErr w:type="spellEnd"/>
+      <w:r>
+        <w:t xml:space="preserve">“? </w:t>
+      </w:r>
+      <w:proofErr w:type="spellStart"/>
+      <w:r>
+        <w:t>Kjift</w:t>
+      </w:r>
+      <w:proofErr w:type="spellEnd"/>
+      <w:r>
+        <w:t xml:space="preserve"> – mitnichten! Ein Blindtext bietet mir wichtige Informationen. An ihm messe ich die Lesbarkeit einer Schrift, ihre Anmutung, wie harmonisch die Figuren zueinander stehen und prüfe, wie breit oder schmal sie läuft. Ein Blindtext sollte möglichst viele verschiedene Buchstaben enthalten und in der Originalsprache gesetzt sein. Er muss keinen Sinn ergeben, sollte aber lesbar sein. Fremdsprachige Texte wie „</w:t>
+      </w:r>
+      <w:proofErr w:type="spellStart"/>
+      <w:r>
+        <w:t>Lorem</w:t>
+      </w:r>
+      <w:proofErr w:type="spellEnd"/>
+      <w:r>
+        <w:t xml:space="preserve"> </w:t>
+      </w:r>
+      <w:proofErr w:type="spellStart"/>
+      <w:r>
+        <w:t>ipsum</w:t>
+      </w:r>
+      <w:proofErr w:type="spellEnd"/>
+      <w:r>
+        <w:t>“ dienen nicht dem eigentlichen Zweck, da sie eine falsche Anmutung vermitteln.</w:t>
       </w:r>
     </w:p>
     <w:p>
       <w:pPr>
         <w:pStyle w:val="berschrift2"/>
       </w:pPr>
-      <w:bookmarkStart w:id="33" w:name="_Toc536713970"/>
-      <w:r>
-        <w:t>New Section</w:t>
-      </w:r>
-      <w:bookmarkEnd w:id="33"/>
-    </w:p>
-    <w:p>
-      <w:r>
-        <w:t xml:space="preserve">Dies hier ist ein Blindtext zum Testen von Textausgaben. Wer diesen Text liest, ist selbst schuld. Der Text gibt lediglich den Grauwert der Schrift an. Ist das </w:t>
+      <w:bookmarkStart w:id="34" w:name="_Toc536713970"/>
+      <w:r>
+        <w:t xml:space="preserve">New </w:t>
+      </w:r>
+      <w:proofErr w:type="spellStart"/>
+      <w:r>
+        <w:t>Section</w:t>
+      </w:r>
+      <w:bookmarkEnd w:id="34"/>
+      <w:proofErr w:type="spellEnd"/>
+    </w:p>
+    <w:p>
+      <w:r>
+        <w:t xml:space="preserve">Dies hier ist ein Blindtext zum Testen von Textausgaben. Wer diesen Text liest, ist selbst schuld. Der Text gibt lediglich den </w:t>
+      </w:r>
+      <w:proofErr w:type="spellStart"/>
+      <w:r>
+        <w:t>Grauwert</w:t>
+      </w:r>
+      <w:proofErr w:type="spellEnd"/>
+      <w:r>
+        <w:t xml:space="preserve"> der Schrift an. Ist das </w:t>
       </w:r>
       <w:r>
         <w:lastRenderedPageBreak/>
-        <w:t>wirklich so? Ist es gleichgültig, ob ich schreibe: „Dies ist ein Blindtext“ oder „Huardest gefburn“? Kjift – mitnichten! Ein Blindtext bietet mir wichtige Informationen. An ihm messe ich die Lesbarkeit einer Schrift, ihre Anmutung, wie harmonisch die Figuren zueinander stehen und prüfe, wie breit oder schmal sie läuft. Ein Blindtext sollte möglichst viele verschiedene Buchstaben enthalten und in der Originalsprache gesetzt sein. Er muss keinen Sinn ergeben, sollte aber lesbar sein. Fremdsprachige Texte wie „Lorem ipsum“ dienen nicht dem eigentlichen Zweck, da sie eine falsche Anmutung vermitteln. Dies hier ist ein Blindtext zum Testen von Textausgaben. Wer diesen Text liest, ist selbst schuld. Der Text gibt lediglich den Grauwert der Schrift an. Ist das wirklich so? Ist es gleichgültig, ob ich schreibe: „Dies ist ein Blindtext“ oder „Huardest gefburn“? Kjift – mitnichten! Ein Blindtext bietet mir wichtige Informationen. An ihm messe ich die Lesbarkeit einer Schrift, ihre Anmutung, wie harmonisch die Figuren zueinander stehen und prüfe, wie breit oder schmal sie läuft. Ein Blindtext sollte möglichst viele verschiedene Buchstaben enthalten und in der Originalsprache gesetzt sein. Er muss keinen Sinn ergeben, sollte aber lesbar sein. Fremdsprachige Texte wie „Lorem ipsum“ dienen nicht dem eigentlichen Zweck, da sie eine falsche Anmutung vermitteln.</w:t>
+        <w:t>wirklich so? Ist es gleichgültig, ob ich schreibe: „Dies ist ein Blindtext“ oder „</w:t>
+      </w:r>
+      <w:proofErr w:type="spellStart"/>
+      <w:r>
+        <w:t>Huardest</w:t>
+      </w:r>
+      <w:proofErr w:type="spellEnd"/>
+      <w:r>
+        <w:t xml:space="preserve"> </w:t>
+      </w:r>
+      <w:proofErr w:type="spellStart"/>
+      <w:r>
+        <w:t>gefburn</w:t>
+      </w:r>
+      <w:proofErr w:type="spellEnd"/>
+      <w:r>
+        <w:t xml:space="preserve">“? </w:t>
+      </w:r>
+      <w:proofErr w:type="spellStart"/>
+      <w:r>
+        <w:t>Kjift</w:t>
+      </w:r>
+      <w:proofErr w:type="spellEnd"/>
+      <w:r>
+        <w:t xml:space="preserve"> – mitnichten! Ein Blindtext bietet mir wichtige Informationen. An ihm messe ich die Lesbarkeit einer Schrift, ihre Anmutung, wie harmonisch die Figuren zueinander stehen und prüfe, wie breit oder schmal sie läuft. Ein Blindtext sollte möglichst viele verschiedene Buchstaben enthalten und in der Originalsprache gesetzt sein. Er muss keinen Sinn ergeben, sollte aber lesbar sein. Fremdsprachige Texte wie „</w:t>
+      </w:r>
+      <w:proofErr w:type="spellStart"/>
+      <w:r>
+        <w:t>Lorem</w:t>
+      </w:r>
+      <w:proofErr w:type="spellEnd"/>
+      <w:r>
+        <w:t xml:space="preserve"> </w:t>
+      </w:r>
+      <w:proofErr w:type="spellStart"/>
+      <w:r>
+        <w:t>ipsum</w:t>
+      </w:r>
+      <w:proofErr w:type="spellEnd"/>
+      <w:r>
+        <w:t xml:space="preserve">“ dienen nicht dem eigentlichen Zweck, da sie eine falsche Anmutung vermitteln. Dies hier ist ein Blindtext zum Testen von Textausgaben. Wer diesen Text liest, ist selbst schuld. Der Text gibt lediglich den </w:t>
+      </w:r>
+      <w:proofErr w:type="spellStart"/>
+      <w:r>
+        <w:t>Grauwert</w:t>
+      </w:r>
+      <w:proofErr w:type="spellEnd"/>
+      <w:r>
+        <w:t xml:space="preserve"> der Schrift an. Ist das wirklich so? Ist es gleichgültig, ob ich schreibe: „Dies ist ein Blindtext“ oder „</w:t>
+      </w:r>
+      <w:proofErr w:type="spellStart"/>
+      <w:r>
+        <w:t>Huardest</w:t>
+      </w:r>
+      <w:proofErr w:type="spellEnd"/>
+      <w:r>
+        <w:t xml:space="preserve"> </w:t>
+      </w:r>
+      <w:proofErr w:type="spellStart"/>
+      <w:r>
+        <w:t>gefburn</w:t>
+      </w:r>
+      <w:proofErr w:type="spellEnd"/>
+      <w:r>
+        <w:t xml:space="preserve">“? </w:t>
+      </w:r>
+      <w:proofErr w:type="spellStart"/>
+      <w:r>
+        <w:t>Kjift</w:t>
+      </w:r>
+      <w:proofErr w:type="spellEnd"/>
+      <w:r>
+        <w:t xml:space="preserve"> – mitnichten! Ein Blindtext bietet mir wichtige Informationen. An ihm messe ich die Lesbarkeit einer Schrift, ihre Anmutung, wie harmonisch die Figuren zueinander stehen und prüfe, wie breit oder schmal sie läuft. Ein Blindtext sollte möglichst viele verschiedene Buchstaben enthalten und in der Originalsprache gesetzt sein. Er muss keinen Sinn ergeben, sollte aber lesbar sein. Fremdsprachige Texte wie „</w:t>
+      </w:r>
+      <w:proofErr w:type="spellStart"/>
+      <w:r>
+        <w:t>Lorem</w:t>
+      </w:r>
+      <w:proofErr w:type="spellEnd"/>
+      <w:r>
+        <w:t xml:space="preserve"> </w:t>
+      </w:r>
+      <w:proofErr w:type="spellStart"/>
+      <w:r>
+        <w:t>ipsum</w:t>
+      </w:r>
+      <w:proofErr w:type="spellEnd"/>
+      <w:r>
+        <w:t>“ dienen nicht dem eigentlichen Zweck, da sie eine falsche Anmutung vermitteln.</w:t>
       </w:r>
     </w:p>
     <w:p>
       <w:pPr>
         <w:pStyle w:val="berschrift2"/>
       </w:pPr>
-      <w:bookmarkStart w:id="34" w:name="_Toc536713971"/>
-      <w:r>
-        <w:t>New Section</w:t>
-      </w:r>
-      <w:bookmarkEnd w:id="34"/>
-    </w:p>
-    <w:p>
-      <w:r>
-        <w:t xml:space="preserve">Dies hier ist ein Blindtext zum Testen von Textausgaben. Wer diesen Text liest, ist selbst schuld. Der Text gibt lediglich den Grauwert der Schrift an. Ist das wirklich so? Ist es gleichgültig, ob ich schreibe: „Dies ist ein Blindtext“ oder „Huardest gefburn“? Kjift – mitnichten! Ein Blindtext bietet mir wichtige Informationen. An ihm messe ich die Lesbarkeit einer Schrift, ihre Anmutung, wie harmonisch die Figuren zueinander stehen und prüfe, wie breit oder schmal sie läuft. Ein Blindtext sollte möglichst viele verschiedene Buchstaben enthalten und in der Originalsprache gesetzt sein. Er muss keinen Sinn ergeben, sollte aber lesbar sein. Fremdsprachige Texte wie „Lorem ipsum“ dienen nicht dem eigentlichen Zweck, da sie eine falsche Anmutung vermitteln. Dies hier ist ein Blindtext zum Testen von Textausgaben. Wer diesen Text liest, ist selbst schuld. </w:t>
+      <w:bookmarkStart w:id="35" w:name="_Toc536713971"/>
+      <w:r>
+        <w:t xml:space="preserve">New </w:t>
+      </w:r>
+      <w:proofErr w:type="spellStart"/>
+      <w:r>
+        <w:t>Section</w:t>
+      </w:r>
+      <w:bookmarkEnd w:id="35"/>
+      <w:proofErr w:type="spellEnd"/>
+    </w:p>
+    <w:p>
+      <w:r>
+        <w:t xml:space="preserve">Dies hier ist ein Blindtext zum Testen von Textausgaben. Wer diesen Text liest, ist selbst schuld. Der Text gibt lediglich den </w:t>
+      </w:r>
+      <w:proofErr w:type="spellStart"/>
+      <w:r>
+        <w:t>Grauwert</w:t>
+      </w:r>
+      <w:proofErr w:type="spellEnd"/>
+      <w:r>
+        <w:t xml:space="preserve"> der Schrift an. Ist das wirklich so? Ist es gleichgültig, ob ich schreibe: „Dies ist ein Blindtext“ oder „</w:t>
+      </w:r>
+      <w:proofErr w:type="spellStart"/>
+      <w:r>
+        <w:t>Huardest</w:t>
+      </w:r>
+      <w:proofErr w:type="spellEnd"/>
+      <w:r>
+        <w:t xml:space="preserve"> </w:t>
+      </w:r>
+      <w:proofErr w:type="spellStart"/>
+      <w:r>
+        <w:t>gefburn</w:t>
+      </w:r>
+      <w:proofErr w:type="spellEnd"/>
+      <w:r>
+        <w:t xml:space="preserve">“? </w:t>
+      </w:r>
+      <w:proofErr w:type="spellStart"/>
+      <w:r>
+        <w:t>Kjift</w:t>
+      </w:r>
+      <w:proofErr w:type="spellEnd"/>
+      <w:r>
+        <w:t xml:space="preserve"> – mitnichten! Ein Blindtext bietet mir wichtige Informationen. An ihm messe ich die Lesbarkeit einer Schrift, ihre Anmutung, wie harmonisch die Figuren zueinander stehen und prüfe, wie breit oder schmal sie läuft. Ein Blindtext sollte möglichst viele verschiedene Buchstaben enthalten und in der Originalsprache gesetzt sein. Er muss keinen Sinn ergeben, sollte aber lesbar sein. Fremdsprachige Texte wie „</w:t>
+      </w:r>
+      <w:proofErr w:type="spellStart"/>
+      <w:r>
+        <w:t>Lorem</w:t>
+      </w:r>
+      <w:proofErr w:type="spellEnd"/>
+      <w:r>
+        <w:t xml:space="preserve"> </w:t>
+      </w:r>
+      <w:proofErr w:type="spellStart"/>
+      <w:r>
+        <w:t>ipsum</w:t>
+      </w:r>
+      <w:proofErr w:type="spellEnd"/>
+      <w:r>
+        <w:t xml:space="preserve">“ dienen nicht dem eigentlichen Zweck, da sie eine falsche Anmutung vermitteln. Dies hier ist ein Blindtext zum Testen von Textausgaben. Wer diesen Text liest, ist selbst schuld. </w:t>
       </w:r>
       <w:r>
         <w:lastRenderedPageBreak/>
-        <w:t>Der Text gibt lediglich den Grauwert der Schrift an. Ist das wirklich so? Ist es gleichgültig, ob ich schreibe: „Dies ist ein Blindtext“ oder „Huardest gefburn“? Kjift – mitnichten! Ein Blindtext bietet mir wichtige Informationen. An ihm messe ich die Lesbarkeit einer Schrift, ihre Anmutung, wie harmonisch die Figuren zueinander stehen und prüfe, wie breit oder schmal sie läuft. Ein Blindtext sollte möglichst viele verschiedene Buchstaben enthalten und in der Originalsprache gesetzt sein. Er muss keinen Sinn ergeben, sollte aber lesbar sein. Fremdsprachige Texte wie „Lorem ipsum“ dienen nicht dem eigentlichen Zweck, da sie e</w:t>
+        <w:t xml:space="preserve">Der Text gibt lediglich den </w:t>
+      </w:r>
+      <w:proofErr w:type="spellStart"/>
+      <w:r>
+        <w:t>Grauwert</w:t>
+      </w:r>
+      <w:proofErr w:type="spellEnd"/>
+      <w:r>
+        <w:t xml:space="preserve"> der Schrift an. Ist das wirklich so? Ist es gleichgültig, ob ich schreibe: „Dies ist ein Blindtext“ oder „</w:t>
+      </w:r>
+      <w:proofErr w:type="spellStart"/>
+      <w:r>
+        <w:t>Huardest</w:t>
+      </w:r>
+      <w:proofErr w:type="spellEnd"/>
+      <w:r>
+        <w:t xml:space="preserve"> </w:t>
+      </w:r>
+      <w:proofErr w:type="spellStart"/>
+      <w:r>
+        <w:t>gefburn</w:t>
+      </w:r>
+      <w:proofErr w:type="spellEnd"/>
+      <w:r>
+        <w:t xml:space="preserve">“? </w:t>
+      </w:r>
+      <w:proofErr w:type="spellStart"/>
+      <w:r>
+        <w:t>Kjift</w:t>
+      </w:r>
+      <w:proofErr w:type="spellEnd"/>
+      <w:r>
+        <w:t xml:space="preserve"> – mitnichten! Ein Blindtext bietet mir wichtige Informationen. An ihm messe ich die Lesbarkeit einer Schrift, ihre Anmutung, wie harmonisch die Figuren zueinander stehen und prüfe, wie breit oder schmal sie läuft. Ein Blindtext sollte möglichst viele verschiedene Buchstaben enthalten und in der Originalsprache gesetzt sein. Er muss keinen Sinn ergeben, sollte aber lesbar sein. Fremdsprachige Texte wie „</w:t>
+      </w:r>
+      <w:proofErr w:type="spellStart"/>
+      <w:r>
+        <w:t>Lorem</w:t>
+      </w:r>
+      <w:proofErr w:type="spellEnd"/>
+      <w:r>
+        <w:t xml:space="preserve"> </w:t>
+      </w:r>
+      <w:proofErr w:type="spellStart"/>
+      <w:r>
+        <w:t>ipsum</w:t>
+      </w:r>
+      <w:proofErr w:type="spellEnd"/>
+      <w:r>
+        <w:t>“ dienen nicht dem eigentlichen Zweck, da sie e</w:t>
       </w:r>
       <w:r>
         <w:t>ine falsche Anmutung vermitteln.</w:t>
@@ -7784,15 +10059,116 @@
       <w:pPr>
         <w:pStyle w:val="berschrift3"/>
       </w:pPr>
-      <w:bookmarkStart w:id="35" w:name="_Toc536713972"/>
-      <w:r>
-        <w:t>New Subsection</w:t>
-      </w:r>
-      <w:bookmarkEnd w:id="35"/>
-    </w:p>
-    <w:p>
-      <w:r>
-        <w:t>Dies hier ist ein Blindtext zum Testen von Textausgaben. Wer diesen Text liest, ist selbst schuld. Der Text gibt lediglich den Grauwert der Schrift an. Ist das wirklich so? Ist es gleichgültig, ob ich schreibe: „Dies ist ein Blindtext“ oder „Huardest gefburn“? Kjift – mitnichten! Ein Blindtext bietet mir wichtige Informationen. An ihm messe ich die Lesbarkeit einer Schrift, ihre Anmutung, wie harmonisch die Figuren zueinander stehen und prüfe, wie breit oder schmal sie läuft. Ein Blindtext sollte möglichst viele verschiedene Buchstaben enthalten und in der Originalsprache gesetzt sein. Er muss keinen Sinn ergeben, sollte aber lesbar sein. Fremdsprachige Texte wie „Lorem ipsum“ dienen nicht dem eigentlichen Zweck, da sie eine falsche Anmutung vermitteln. Dies hier ist ein Blindtext zum Testen von Textausgaben. Wer diesen Text liest, ist selbst schuld. Der Text gibt lediglich den Grauwert der Schrift an. Ist das wirklich so? Ist es gleichgültig, ob ich schreibe: „Dies ist ein Blindtext“ oder „Huardest gefburn“? Kjift – mitnichten! Ein Blindtext bietet mir wichtige Informationen. An ihm messe ich die Lesbarkeit einer Schrift, ihre Anmutung, wie harmonisch die Figuren zueinander stehen und prüfe, wie breit oder schmal sie läuft. Ein Blindtext sollte möglichst viele verschiedene Buchstaben enthalten und in der Originalsprache gesetzt sein. Er muss keinen Sinn ergeben, sollte aber lesbar sein. Fremdsprachige Texte wie „Lorem ipsum“ dienen nicht dem eigentlichen Zweck, da sie e</w:t>
+      <w:bookmarkStart w:id="36" w:name="_Toc536713972"/>
+      <w:r>
+        <w:t xml:space="preserve">New </w:t>
+      </w:r>
+      <w:proofErr w:type="spellStart"/>
+      <w:r>
+        <w:t>Subsection</w:t>
+      </w:r>
+      <w:bookmarkEnd w:id="36"/>
+      <w:proofErr w:type="spellEnd"/>
+    </w:p>
+    <w:p>
+      <w:r>
+        <w:t xml:space="preserve">Dies hier ist ein Blindtext zum Testen von Textausgaben. Wer diesen Text liest, ist selbst schuld. Der Text gibt lediglich den </w:t>
+      </w:r>
+      <w:proofErr w:type="spellStart"/>
+      <w:r>
+        <w:t>Grauwert</w:t>
+      </w:r>
+      <w:proofErr w:type="spellEnd"/>
+      <w:r>
+        <w:t xml:space="preserve"> der Schrift an. Ist das wirklich so? Ist es gleichgültig, ob ich schreibe: „Dies ist ein Blindtext“ oder „</w:t>
+      </w:r>
+      <w:proofErr w:type="spellStart"/>
+      <w:r>
+        <w:t>Huardest</w:t>
+      </w:r>
+      <w:proofErr w:type="spellEnd"/>
+      <w:r>
+        <w:t xml:space="preserve"> </w:t>
+      </w:r>
+      <w:proofErr w:type="spellStart"/>
+      <w:r>
+        <w:t>gefburn</w:t>
+      </w:r>
+      <w:proofErr w:type="spellEnd"/>
+      <w:r>
+        <w:t xml:space="preserve">“? </w:t>
+      </w:r>
+      <w:proofErr w:type="spellStart"/>
+      <w:r>
+        <w:t>Kjift</w:t>
+      </w:r>
+      <w:proofErr w:type="spellEnd"/>
+      <w:r>
+        <w:t xml:space="preserve"> – mitnichten! Ein Blindtext bietet mir wichtige Informationen. An ihm messe ich die Lesbarkeit einer Schrift, ihre Anmutung, wie harmonisch die Figuren zueinander stehen und prüfe, wie breit oder schmal sie läuft. Ein Blindtext sollte möglichst viele verschiedene Buchstaben enthalten und in der Originalsprache gesetzt sein. Er muss keinen Sinn ergeben, sollte aber lesbar sein. Fremdsprachige Texte wie „</w:t>
+      </w:r>
+      <w:proofErr w:type="spellStart"/>
+      <w:r>
+        <w:t>Lorem</w:t>
+      </w:r>
+      <w:proofErr w:type="spellEnd"/>
+      <w:r>
+        <w:t xml:space="preserve"> </w:t>
+      </w:r>
+      <w:proofErr w:type="spellStart"/>
+      <w:r>
+        <w:t>ipsum</w:t>
+      </w:r>
+      <w:proofErr w:type="spellEnd"/>
+      <w:r>
+        <w:t xml:space="preserve">“ dienen nicht dem eigentlichen Zweck, da sie eine falsche Anmutung vermitteln. Dies hier ist ein Blindtext zum Testen von Textausgaben. Wer diesen Text liest, ist selbst schuld. Der Text gibt lediglich den </w:t>
+      </w:r>
+      <w:proofErr w:type="spellStart"/>
+      <w:r>
+        <w:t>Grauwert</w:t>
+      </w:r>
+      <w:proofErr w:type="spellEnd"/>
+      <w:r>
+        <w:t xml:space="preserve"> der Schrift an. Ist das wirklich so? Ist es gleichgültig, ob ich schreibe: „Dies ist ein Blindtext“ oder „</w:t>
+      </w:r>
+      <w:proofErr w:type="spellStart"/>
+      <w:r>
+        <w:t>Huardest</w:t>
+      </w:r>
+      <w:proofErr w:type="spellEnd"/>
+      <w:r>
+        <w:t xml:space="preserve"> </w:t>
+      </w:r>
+      <w:proofErr w:type="spellStart"/>
+      <w:r>
+        <w:t>gefburn</w:t>
+      </w:r>
+      <w:proofErr w:type="spellEnd"/>
+      <w:r>
+        <w:t xml:space="preserve">“? </w:t>
+      </w:r>
+      <w:proofErr w:type="spellStart"/>
+      <w:r>
+        <w:t>Kjift</w:t>
+      </w:r>
+      <w:proofErr w:type="spellEnd"/>
+      <w:r>
+        <w:t xml:space="preserve"> – mitnichten! Ein Blindtext bietet mir wichtige Informationen. An ihm messe ich die Lesbarkeit einer Schrift, ihre Anmutung, wie harmonisch die Figuren zueinander stehen und prüfe, wie breit oder schmal sie läuft. Ein Blindtext sollte möglichst viele verschiedene Buchstaben enthalten und in der Originalsprache gesetzt sein. Er muss keinen Sinn ergeben, sollte aber lesbar sein. Fremdsprachige Texte wie „</w:t>
+      </w:r>
+      <w:proofErr w:type="spellStart"/>
+      <w:r>
+        <w:t>Lorem</w:t>
+      </w:r>
+      <w:proofErr w:type="spellEnd"/>
+      <w:r>
+        <w:t xml:space="preserve"> </w:t>
+      </w:r>
+      <w:proofErr w:type="spellStart"/>
+      <w:r>
+        <w:t>ipsum</w:t>
+      </w:r>
+      <w:proofErr w:type="spellEnd"/>
+      <w:r>
+        <w:t>“ dienen nicht dem eigentlichen Zweck, da sie e</w:t>
       </w:r>
       <w:r>
         <w:t>ine falsche Anmutung vermitteln.</w:t>
@@ -7819,6 +10195,7 @@
           <w:lang w:val="en-US"/>
         </w:rPr>
       </w:pPr>
+      <w:proofErr w:type="spellStart"/>
       <w:r>
         <w:rPr>
           <w:lang w:val="en-US"/>
@@ -7826,6 +10203,7 @@
         <w:lastRenderedPageBreak/>
         <w:t>Literaturverzeichnis</w:t>
       </w:r>
+      <w:proofErr w:type="spellEnd"/>
     </w:p>
     <w:p>
       <w:pPr>
@@ -7919,13 +10297,41 @@
         <w:rPr>
           <w:lang w:val="en-US"/>
         </w:rPr>
-        <w:t xml:space="preserve">Abrams, D. S. und J. M. Prausnitz (1975). </w:t>
-      </w:r>
-      <w:r>
-        <w:rPr>
-          <w:lang w:val="en-US"/>
-        </w:rPr>
-        <w:t>Statistical thermodynamics of liquid mixtures: A new expression for the excess Gibbs energy of partly or completely miscible systems. AIChE Journal 21, S. 116–128. DOI: https://dx.doi.org/10.1002/aic.690210115.</w:t>
+        <w:t xml:space="preserve">Abrams, D. S. und J. M. </w:t>
+      </w:r>
+      <w:proofErr w:type="spellStart"/>
+      <w:r>
+        <w:rPr>
+          <w:lang w:val="en-US"/>
+        </w:rPr>
+        <w:t>Prausnitz</w:t>
+      </w:r>
+      <w:proofErr w:type="spellEnd"/>
+      <w:r>
+        <w:rPr>
+          <w:lang w:val="en-US"/>
+        </w:rPr>
+        <w:t xml:space="preserve"> (1975). </w:t>
+      </w:r>
+      <w:r>
+        <w:rPr>
+          <w:lang w:val="en-US"/>
+        </w:rPr>
+        <w:t xml:space="preserve">Statistical thermodynamics of liquid mixtures: A new expression for the excess Gibbs energy of partly or completely miscible systems. </w:t>
+      </w:r>
+      <w:proofErr w:type="spellStart"/>
+      <w:r>
+        <w:rPr>
+          <w:lang w:val="en-US"/>
+        </w:rPr>
+        <w:t>AIChE</w:t>
+      </w:r>
+      <w:proofErr w:type="spellEnd"/>
+      <w:r>
+        <w:rPr>
+          <w:lang w:val="en-US"/>
+        </w:rPr>
+        <w:t xml:space="preserve"> Journal 21, S. 116–128. DOI: https://dx.doi.org/10.1002/aic.690210115.</w:t>
       </w:r>
     </w:p>
     <w:p>
@@ -7953,7 +10359,21 @@
         <w:rPr>
           <w:lang w:val="en-US"/>
         </w:rPr>
-        <w:t>Coker, A. K., Hrsg. (2007). Ludwig’s Applied Process Design for Chemical and Petrochemical Plants. Gulf Professional Publishing. ISBN: 9780080469706.</w:t>
+        <w:t xml:space="preserve">Coker, A. K., </w:t>
+      </w:r>
+      <w:proofErr w:type="spellStart"/>
+      <w:r>
+        <w:rPr>
+          <w:lang w:val="en-US"/>
+        </w:rPr>
+        <w:t>Hrsg</w:t>
+      </w:r>
+      <w:proofErr w:type="spellEnd"/>
+      <w:r>
+        <w:rPr>
+          <w:lang w:val="en-US"/>
+        </w:rPr>
+        <w:t>. (2007). Ludwig’s Applied Process Design for Chemical and Petrochemical Plants. Gulf Professional Publishing. ISBN: 9780080469706.</w:t>
       </w:r>
     </w:p>
     <w:p>
@@ -7977,11 +10397,33 @@
           <w:lang w:val="en-US"/>
         </w:rPr>
       </w:pPr>
-      <w:r>
-        <w:rPr>
-          <w:lang w:val="en-US"/>
-        </w:rPr>
-        <w:t>Cuda, P. (2012). »Exergoeconomic Analysis and Optimization of Organic Rankine Cycles«. Diss</w:t>
+      <w:proofErr w:type="spellStart"/>
+      <w:r>
+        <w:rPr>
+          <w:lang w:val="en-US"/>
+        </w:rPr>
+        <w:t>Cuda</w:t>
+      </w:r>
+      <w:proofErr w:type="spellEnd"/>
+      <w:r>
+        <w:rPr>
+          <w:lang w:val="en-US"/>
+        </w:rPr>
+        <w:t>, P. (2012). »</w:t>
+      </w:r>
+      <w:proofErr w:type="spellStart"/>
+      <w:r>
+        <w:rPr>
+          <w:lang w:val="en-US"/>
+        </w:rPr>
+        <w:t>Exergoeconomic</w:t>
+      </w:r>
+      <w:proofErr w:type="spellEnd"/>
+      <w:r>
+        <w:rPr>
+          <w:lang w:val="en-US"/>
+        </w:rPr>
+        <w:t xml:space="preserve"> Analysis and Optimization of Organic Rankine Cycles«. Diss</w:t>
       </w:r>
       <w:r>
         <w:rPr>
@@ -8020,14 +10462,17 @@
         </w:rPr>
         <w:t xml:space="preserve">NIST Chemistry Webbook (2017). </w:t>
       </w:r>
-      <w:r>
-        <w:t xml:space="preserve">Benzene - Phase Change Data. </w:t>
+      <w:proofErr w:type="spellStart"/>
+      <w:r>
+        <w:t>Benzene</w:t>
+      </w:r>
+      <w:proofErr w:type="spellEnd"/>
+      <w:r>
+        <w:t xml:space="preserve"> - Phase Change Data. </w:t>
       </w:r>
       <w:r>
         <w:t>URL: http://webbook.nist.gov/cgi/cbook.cgi?ID=C71432&amp;Units=SI&amp;Mask=4%5C#Thermo-Phase (letzter Zugriff 23. 05. 2016).</w:t>
       </w:r>
-      <w:bookmarkStart w:id="36" w:name="_GoBack"/>
-      <w:bookmarkEnd w:id="36"/>
     </w:p>
     <w:p>
       <w:pPr>
@@ -8061,9 +10506,14 @@
       <w:pPr>
         <w:pStyle w:val="Appendix"/>
       </w:pPr>
+      <w:proofErr w:type="spellStart"/>
       <w:r>
         <w:lastRenderedPageBreak/>
-        <w:t>Anhang 1</w:t>
+        <w:t>Anhang</w:t>
+      </w:r>
+      <w:proofErr w:type="spellEnd"/>
+      <w:r>
+        <w:t xml:space="preserve"> 1</w:t>
       </w:r>
     </w:p>
     <w:p>
@@ -8131,9 +10581,14 @@
       <w:pPr>
         <w:pStyle w:val="Appendix"/>
       </w:pPr>
+      <w:proofErr w:type="spellStart"/>
       <w:r>
         <w:lastRenderedPageBreak/>
-        <w:t>Anhang 2</w:t>
+        <w:t>Anhang</w:t>
+      </w:r>
+      <w:proofErr w:type="spellEnd"/>
+      <w:r>
+        <w:t xml:space="preserve"> 2</w:t>
       </w:r>
     </w:p>
     <w:p/>
@@ -8243,7 +10698,7 @@
           <w:rPr>
             <w:noProof/>
           </w:rPr>
-          <w:t>21</w:t>
+          <w:t>5</w:t>
         </w:r>
         <w:r>
           <w:fldChar w:fldCharType="end"/>
@@ -8386,7 +10841,7 @@
           <w:rPr>
             <w:noProof/>
           </w:rPr>
-          <w:t>VI</w:t>
+          <w:t>vi</w:t>
         </w:r>
         <w:r>
           <w:fldChar w:fldCharType="end"/>
@@ -8432,7 +10887,7 @@
           <w:rPr>
             <w:noProof/>
           </w:rPr>
-          <w:t>VII</w:t>
+          <w:t>vii</w:t>
         </w:r>
         <w:r>
           <w:fldChar w:fldCharType="end"/>
@@ -8478,7 +10933,7 @@
           <w:rPr>
             <w:noProof/>
           </w:rPr>
-          <w:t>23</w:t>
+          <w:t>7</w:t>
         </w:r>
         <w:r>
           <w:fldChar w:fldCharType="end"/>
@@ -8523,7 +10978,7 @@
           <w:rPr>
             <w:noProof/>
           </w:rPr>
-          <w:t>22</w:t>
+          <w:t>8</w:t>
         </w:r>
         <w:r>
           <w:fldChar w:fldCharType="end"/>
@@ -8710,7 +11165,7 @@
       <w:rPr>
         <w:noProof/>
       </w:rPr>
-      <w:t>5</w:t>
+      <w:t>2</w:t>
     </w:r>
     <w:r>
       <w:rPr>
@@ -8743,7 +11198,7 @@
       <w:rPr>
         <w:noProof/>
       </w:rPr>
-      <w:t>Conclusion and Outlook</w:t>
+      <w:t>Theory</w:t>
     </w:r>
     <w:r>
       <w:rPr>
@@ -8784,7 +11239,7 @@
       <w:rPr>
         <w:noProof/>
       </w:rPr>
-      <w:t>5.2</w:t>
+      <w:t>1.4</w:t>
     </w:r>
     <w:r>
       <w:rPr>
@@ -11331,7 +13786,7 @@
 </file>
 
 <file path=customXml/itemProps1.xml><?xml version="1.0" encoding="utf-8"?>
-<ds:datastoreItem xmlns:ds="http://schemas.openxmlformats.org/officeDocument/2006/customXml" ds:itemID="{9E631D58-9B20-4CED-B5C1-67A5C37B0551}">
+<ds:datastoreItem xmlns:ds="http://schemas.openxmlformats.org/officeDocument/2006/customXml" ds:itemID="{5B125E9C-0907-47A5-A74C-341C877B6F7D}">
   <ds:schemaRefs>
     <ds:schemaRef ds:uri="http://schemas.openxmlformats.org/officeDocument/2006/bibliography"/>
   </ds:schemaRefs>

</xml_diff>